<commit_message>
Create a Eureka Discovery Server
</commit_message>
<xml_diff>
--- a/Spring Boot Microsoervices and Spring Boot.docx
+++ b/Spring Boot Microsoervices and Spring Boot.docx
@@ -126,13 +126,8 @@
       <w:proofErr w:type="spellEnd"/>
     </w:p>
     <w:p>
-      <w:proofErr w:type="gramStart"/>
-      <w:r>
-        <w:t>after  ?</w:t>
-      </w:r>
-      <w:proofErr w:type="gramEnd"/>
-      <w:r>
-        <w:t xml:space="preserve"> = query parameters</w:t>
+      <w:r>
+        <w:t>after  ? = query parameters</w:t>
       </w:r>
     </w:p>
     <w:p/>
@@ -301,6 +296,63 @@
     <w:p>
       <w:r>
         <w:t>$ export JAVA_HOME=/'Program Files'/jdk-17</w:t>
+      </w:r>
+    </w:p>
+    <w:p/>
+    <w:p>
+      <w:pPr>
+        <w:rPr>
+          <w:b/>
+          <w:bCs/>
+        </w:rPr>
+      </w:pPr>
+      <w:r>
+        <w:rPr>
+          <w:b/>
+          <w:bCs/>
+        </w:rPr>
+        <w:t>Maven</w:t>
+      </w:r>
+    </w:p>
+    <w:p>
+      <w:proofErr w:type="spellStart"/>
+      <w:r>
+        <w:t>mvn</w:t>
+      </w:r>
+      <w:proofErr w:type="spellEnd"/>
+      <w:r>
+        <w:t xml:space="preserve"> install – builds the project including running unit tests</w:t>
+      </w:r>
+    </w:p>
+    <w:p>
+      <w:proofErr w:type="spellStart"/>
+      <w:r>
+        <w:t>mvn</w:t>
+      </w:r>
+      <w:proofErr w:type="spellEnd"/>
+      <w:r>
+        <w:t xml:space="preserve"> clean</w:t>
+      </w:r>
+    </w:p>
+    <w:p/>
+    <w:p>
+      <w:pPr>
+        <w:rPr>
+          <w:b/>
+          <w:bCs/>
+        </w:rPr>
+      </w:pPr>
+      <w:r>
+        <w:rPr>
+          <w:b/>
+          <w:bCs/>
+        </w:rPr>
+        <w:t>Eureka Discovery Service</w:t>
+      </w:r>
+    </w:p>
+    <w:p>
+      <w:r>
+        <w:t>Spring cloud Netflix Eureka</w:t>
       </w:r>
     </w:p>
     <w:p/>
@@ -837,6 +889,7 @@
   <w:style w:type="character" w:default="1" w:styleId="DefaultParagraphFont">
     <w:name w:val="Default Paragraph Font"/>
     <w:uiPriority w:val="1"/>
+    <w:semiHidden/>
     <w:unhideWhenUsed/>
   </w:style>
   <w:style w:type="table" w:default="1" w:styleId="TableNormal">

</xml_diff>

<commit_message>
Refactor and API Gateway configuration
</commit_message>
<xml_diff>
--- a/Spring Boot Microsoervices and Spring Boot.docx
+++ b/Spring Boot Microsoervices and Spring Boot.docx
@@ -106,24 +106,11 @@
     </w:p>
     <w:p>
       <w:r>
-        <w:t>/</w:t>
-      </w:r>
-      <w:proofErr w:type="spellStart"/>
-      <w:r>
-        <w:t>api</w:t>
-      </w:r>
-      <w:proofErr w:type="spellEnd"/>
-      <w:r>
-        <w:t>/users</w:t>
-      </w:r>
-      <w:r>
-        <w:t xml:space="preserve"> = </w:t>
-      </w:r>
-      <w:proofErr w:type="spellStart"/>
-      <w:r>
-        <w:t>uri</w:t>
-      </w:r>
-      <w:proofErr w:type="spellEnd"/>
+        <w:t>/api/users</w:t>
+      </w:r>
+      <w:r>
+        <w:t xml:space="preserve"> = uri</w:t>
+      </w:r>
     </w:p>
     <w:p>
       <w:r>
@@ -157,13 +144,8 @@
         </w:numPr>
       </w:pPr>
       <w:r>
-        <w:t>Nouns as opposed to verbs or actions. Ex. /users vs /</w:t>
-      </w:r>
-      <w:proofErr w:type="spellStart"/>
-      <w:r>
-        <w:t>getUsers</w:t>
-      </w:r>
-      <w:proofErr w:type="spellEnd"/>
+        <w:t>Nouns as opposed to verbs or actions. Ex. /users vs /getUsers</w:t>
+      </w:r>
     </w:p>
     <w:p>
       <w:pPr>
@@ -195,15 +177,7 @@
         <w:ind w:left="360"/>
       </w:pPr>
       <w:r>
-        <w:t>Ex. /users/1/messages vs /users/1/</w:t>
-      </w:r>
-      <w:proofErr w:type="spellStart"/>
-      <w:r>
-        <w:t>publishedMessages</w:t>
-      </w:r>
-      <w:proofErr w:type="spellEnd"/>
-      <w:r>
-        <w:t>/</w:t>
+        <w:t>Ex. /users/1/messages vs /users/1/publishedMessages/</w:t>
       </w:r>
     </w:p>
     <w:p>
@@ -212,24 +186,23 @@
         <w:ind w:left="360"/>
       </w:pPr>
       <w:r>
-        <w:t>/users/1/messages/2/likes vs /users/1/</w:t>
-      </w:r>
-      <w:proofErr w:type="spellStart"/>
-      <w:r>
-        <w:t>publishedMessages</w:t>
-      </w:r>
-      <w:proofErr w:type="spellEnd"/>
-      <w:r>
-        <w:t>/2/</w:t>
-      </w:r>
-      <w:proofErr w:type="spellStart"/>
-      <w:r>
-        <w:t>allLikes</w:t>
-      </w:r>
-      <w:proofErr w:type="spellEnd"/>
+        <w:t>/users/1/messages/2/likes vs /users/1/publishedMessages/2/allLikes</w:t>
+      </w:r>
     </w:p>
     <w:p>
       <w:pPr>
+        <w:pStyle w:val="ListParagraph"/>
+        <w:ind w:left="360"/>
+      </w:pPr>
+    </w:p>
+    <w:p>
+      <w:pPr>
+        <w:pStyle w:val="ListParagraph"/>
+        <w:ind w:left="360"/>
+      </w:pPr>
+    </w:p>
+    <w:p>
+      <w:pPr>
         <w:rPr>
           <w:b/>
           <w:bCs/>
@@ -252,15 +225,7 @@
       </w:r>
       <w:r>
         <w:tab/>
-        <w:t>- the content type to be passed to the endpoint – application/</w:t>
-      </w:r>
-      <w:proofErr w:type="spellStart"/>
-      <w:r>
-        <w:t>json</w:t>
-      </w:r>
-      <w:proofErr w:type="spellEnd"/>
-      <w:r>
-        <w:t xml:space="preserve"> or application/xml</w:t>
+        <w:t>- the content type to be passed to the endpoint – application/json or application/xml</w:t>
       </w:r>
     </w:p>
     <w:p>
@@ -315,23 +280,13 @@
       </w:r>
     </w:p>
     <w:p>
-      <w:proofErr w:type="spellStart"/>
-      <w:r>
-        <w:t>mvn</w:t>
-      </w:r>
-      <w:proofErr w:type="spellEnd"/>
-      <w:r>
-        <w:t xml:space="preserve"> install – builds the project including running unit tests</w:t>
+      <w:r>
+        <w:t>mvn install – builds the project including running unit tests</w:t>
       </w:r>
     </w:p>
     <w:p>
-      <w:proofErr w:type="spellStart"/>
-      <w:r>
-        <w:t>mvn</w:t>
-      </w:r>
-      <w:proofErr w:type="spellEnd"/>
-      <w:r>
-        <w:t xml:space="preserve"> clean</w:t>
+      <w:r>
+        <w:t>mvn clean</w:t>
       </w:r>
     </w:p>
     <w:p/>
@@ -356,9 +311,3895 @@
       </w:r>
     </w:p>
     <w:p/>
+    <w:p>
+      <w:r>
+        <w:t>Application.properties</w:t>
+      </w:r>
+    </w:p>
+    <w:p>
+      <w:pPr>
+        <w:shd w:val="clear" w:color="auto" w:fill="2B2B2B"/>
+        <w:tabs>
+          <w:tab w:val="left" w:pos="916"/>
+          <w:tab w:val="left" w:pos="1832"/>
+          <w:tab w:val="left" w:pos="2748"/>
+          <w:tab w:val="left" w:pos="3664"/>
+          <w:tab w:val="left" w:pos="4580"/>
+          <w:tab w:val="left" w:pos="5496"/>
+          <w:tab w:val="left" w:pos="6412"/>
+          <w:tab w:val="left" w:pos="7328"/>
+          <w:tab w:val="left" w:pos="8244"/>
+          <w:tab w:val="left" w:pos="9160"/>
+          <w:tab w:val="left" w:pos="10076"/>
+          <w:tab w:val="left" w:pos="10992"/>
+          <w:tab w:val="left" w:pos="11908"/>
+          <w:tab w:val="left" w:pos="12824"/>
+          <w:tab w:val="left" w:pos="13740"/>
+          <w:tab w:val="left" w:pos="14656"/>
+        </w:tabs>
+        <w:spacing w:after="0" w:line="240" w:lineRule="auto"/>
+        <w:rPr>
+          <w:rFonts w:ascii="Fira Code iScript" w:eastAsia="Times New Roman" w:hAnsi="Fira Code iScript" w:cs="Courier New"/>
+          <w:color w:val="A9B7C6"/>
+          <w:sz w:val="24"/>
+          <w:szCs w:val="24"/>
+        </w:rPr>
+      </w:pPr>
+      <w:r>
+        <w:rPr>
+          <w:rFonts w:ascii="Fira Code iScript" w:eastAsia="Times New Roman" w:hAnsi="Fira Code iScript" w:cs="Courier New"/>
+          <w:color w:val="CC7832"/>
+          <w:sz w:val="24"/>
+          <w:szCs w:val="24"/>
+        </w:rPr>
+        <w:t>server.port</w:t>
+      </w:r>
+      <w:r>
+        <w:rPr>
+          <w:rFonts w:ascii="Fira Code iScript" w:eastAsia="Times New Roman" w:hAnsi="Fira Code iScript" w:cs="Courier New"/>
+          <w:color w:val="808080"/>
+          <w:sz w:val="24"/>
+          <w:szCs w:val="24"/>
+        </w:rPr>
+        <w:t>=</w:t>
+      </w:r>
+      <w:r>
+        <w:rPr>
+          <w:rFonts w:ascii="Fira Code iScript" w:eastAsia="Times New Roman" w:hAnsi="Fira Code iScript" w:cs="Courier New"/>
+          <w:color w:val="6897BB"/>
+          <w:sz w:val="24"/>
+          <w:szCs w:val="24"/>
+        </w:rPr>
+        <w:t>8761</w:t>
+      </w:r>
+      <w:r>
+        <w:rPr>
+          <w:rFonts w:ascii="Fira Code iScript" w:eastAsia="Times New Roman" w:hAnsi="Fira Code iScript" w:cs="Courier New"/>
+          <w:color w:val="6897BB"/>
+          <w:sz w:val="24"/>
+          <w:szCs w:val="24"/>
+        </w:rPr>
+        <w:br/>
+      </w:r>
+      <w:r>
+        <w:rPr>
+          <w:rFonts w:ascii="Fira Code iScript" w:eastAsia="Times New Roman" w:hAnsi="Fira Code iScript" w:cs="Courier New"/>
+          <w:color w:val="6897BB"/>
+          <w:sz w:val="24"/>
+          <w:szCs w:val="24"/>
+        </w:rPr>
+        <w:br/>
+      </w:r>
+      <w:r>
+        <w:rPr>
+          <w:rFonts w:ascii="Fira Code iScript" w:eastAsia="Times New Roman" w:hAnsi="Fira Code iScript" w:cs="Courier New"/>
+          <w:color w:val="CC7832"/>
+          <w:sz w:val="24"/>
+          <w:szCs w:val="24"/>
+        </w:rPr>
+        <w:t>eureka.client.register-with-eureka</w:t>
+      </w:r>
+      <w:r>
+        <w:rPr>
+          <w:rFonts w:ascii="Fira Code iScript" w:eastAsia="Times New Roman" w:hAnsi="Fira Code iScript" w:cs="Courier New"/>
+          <w:color w:val="808080"/>
+          <w:sz w:val="24"/>
+          <w:szCs w:val="24"/>
+        </w:rPr>
+        <w:t>=</w:t>
+      </w:r>
+      <w:r>
+        <w:rPr>
+          <w:rFonts w:ascii="Fira Code iScript" w:eastAsia="Times New Roman" w:hAnsi="Fira Code iScript" w:cs="Courier New"/>
+          <w:color w:val="CC7832"/>
+          <w:sz w:val="24"/>
+          <w:szCs w:val="24"/>
+        </w:rPr>
+        <w:t>false</w:t>
+      </w:r>
+      <w:r>
+        <w:rPr>
+          <w:rFonts w:ascii="Fira Code iScript" w:eastAsia="Times New Roman" w:hAnsi="Fira Code iScript" w:cs="Courier New"/>
+          <w:color w:val="CC7832"/>
+          <w:sz w:val="24"/>
+          <w:szCs w:val="24"/>
+        </w:rPr>
+        <w:br/>
+        <w:t>eureka.client.fetch-registry</w:t>
+      </w:r>
+      <w:r>
+        <w:rPr>
+          <w:rFonts w:ascii="Fira Code iScript" w:eastAsia="Times New Roman" w:hAnsi="Fira Code iScript" w:cs="Courier New"/>
+          <w:color w:val="808080"/>
+          <w:sz w:val="24"/>
+          <w:szCs w:val="24"/>
+        </w:rPr>
+        <w:t>=</w:t>
+      </w:r>
+      <w:r>
+        <w:rPr>
+          <w:rFonts w:ascii="Fira Code iScript" w:eastAsia="Times New Roman" w:hAnsi="Fira Code iScript" w:cs="Courier New"/>
+          <w:color w:val="CC7832"/>
+          <w:sz w:val="24"/>
+          <w:szCs w:val="24"/>
+        </w:rPr>
+        <w:t>false</w:t>
+      </w:r>
+      <w:r>
+        <w:rPr>
+          <w:rFonts w:ascii="Fira Code iScript" w:eastAsia="Times New Roman" w:hAnsi="Fira Code iScript" w:cs="Courier New"/>
+          <w:color w:val="CC7832"/>
+          <w:sz w:val="24"/>
+          <w:szCs w:val="24"/>
+        </w:rPr>
+        <w:br/>
+      </w:r>
+      <w:r>
+        <w:rPr>
+          <w:rFonts w:ascii="Fira Code iScript" w:eastAsia="Times New Roman" w:hAnsi="Fira Code iScript" w:cs="Courier New"/>
+          <w:color w:val="CC7832"/>
+          <w:sz w:val="24"/>
+          <w:szCs w:val="24"/>
+        </w:rPr>
+        <w:br/>
+        <w:t>logging.level.com.netflix.eureka</w:t>
+      </w:r>
+      <w:r>
+        <w:rPr>
+          <w:rFonts w:ascii="Fira Code iScript" w:eastAsia="Times New Roman" w:hAnsi="Fira Code iScript" w:cs="Courier New"/>
+          <w:color w:val="808080"/>
+          <w:sz w:val="24"/>
+          <w:szCs w:val="24"/>
+        </w:rPr>
+        <w:t>=</w:t>
+      </w:r>
+      <w:r>
+        <w:rPr>
+          <w:rFonts w:ascii="Fira Code iScript" w:eastAsia="Times New Roman" w:hAnsi="Fira Code iScript" w:cs="Courier New"/>
+          <w:color w:val="FFC66D"/>
+          <w:sz w:val="24"/>
+          <w:szCs w:val="24"/>
+        </w:rPr>
+        <w:t>OFF</w:t>
+      </w:r>
+      <w:r>
+        <w:rPr>
+          <w:rFonts w:ascii="Fira Code iScript" w:eastAsia="Times New Roman" w:hAnsi="Fira Code iScript" w:cs="Courier New"/>
+          <w:color w:val="FFC66D"/>
+          <w:sz w:val="24"/>
+          <w:szCs w:val="24"/>
+        </w:rPr>
+        <w:br/>
+      </w:r>
+      <w:r>
+        <w:rPr>
+          <w:rFonts w:ascii="Fira Code iScript" w:eastAsia="Times New Roman" w:hAnsi="Fira Code iScript" w:cs="Courier New"/>
+          <w:color w:val="CC7832"/>
+          <w:sz w:val="24"/>
+          <w:szCs w:val="24"/>
+        </w:rPr>
+        <w:t>logging.level.com.netflix.discovery</w:t>
+      </w:r>
+      <w:r>
+        <w:rPr>
+          <w:rFonts w:ascii="Fira Code iScript" w:eastAsia="Times New Roman" w:hAnsi="Fira Code iScript" w:cs="Courier New"/>
+          <w:color w:val="808080"/>
+          <w:sz w:val="24"/>
+          <w:szCs w:val="24"/>
+        </w:rPr>
+        <w:t>=</w:t>
+      </w:r>
+      <w:r>
+        <w:rPr>
+          <w:rFonts w:ascii="Fira Code iScript" w:eastAsia="Times New Roman" w:hAnsi="Fira Code iScript" w:cs="Courier New"/>
+          <w:color w:val="FFC66D"/>
+          <w:sz w:val="24"/>
+          <w:szCs w:val="24"/>
+        </w:rPr>
+        <w:t>OFF</w:t>
+      </w:r>
+    </w:p>
+    <w:p/>
+    <w:p/>
+    <w:p/>
+    <w:p/>
+    <w:p/>
+    <w:p/>
+    <w:p/>
+    <w:p/>
+    <w:p/>
+    <w:p/>
+    <w:p/>
+    <w:p>
+      <w:pPr>
+        <w:rPr>
+          <w:b/>
+          <w:bCs/>
+        </w:rPr>
+      </w:pPr>
+      <w:r>
+        <w:rPr>
+          <w:noProof/>
+        </w:rPr>
+        <w:lastRenderedPageBreak/>
+        <mc:AlternateContent>
+          <mc:Choice Requires="wps">
+            <w:drawing>
+              <wp:anchor distT="0" distB="0" distL="114300" distR="114300" simplePos="0" relativeHeight="251657216" behindDoc="0" locked="0" layoutInCell="1" allowOverlap="1" wp14:anchorId="2142F789" wp14:editId="03E05BB6">
+                <wp:simplePos x="0" y="0"/>
+                <wp:positionH relativeFrom="column">
+                  <wp:posOffset>1848485</wp:posOffset>
+                </wp:positionH>
+                <wp:positionV relativeFrom="paragraph">
+                  <wp:posOffset>222250</wp:posOffset>
+                </wp:positionV>
+                <wp:extent cx="1645920" cy="914400"/>
+                <wp:effectExtent l="0" t="0" r="11430" b="19050"/>
+                <wp:wrapNone/>
+                <wp:docPr id="4" name="Rectangle 4"/>
+                <wp:cNvGraphicFramePr/>
+                <a:graphic xmlns:a="http://schemas.openxmlformats.org/drawingml/2006/main">
+                  <a:graphicData uri="http://schemas.microsoft.com/office/word/2010/wordprocessingShape">
+                    <wps:wsp>
+                      <wps:cNvSpPr/>
+                      <wps:spPr>
+                        <a:xfrm>
+                          <a:off x="0" y="0"/>
+                          <a:ext cx="1645920" cy="914400"/>
+                        </a:xfrm>
+                        <a:prstGeom prst="rect">
+                          <a:avLst/>
+                        </a:prstGeom>
+                        <a:ln/>
+                      </wps:spPr>
+                      <wps:style>
+                        <a:lnRef idx="2">
+                          <a:schemeClr val="dk1"/>
+                        </a:lnRef>
+                        <a:fillRef idx="1">
+                          <a:schemeClr val="lt1"/>
+                        </a:fillRef>
+                        <a:effectRef idx="0">
+                          <a:schemeClr val="dk1"/>
+                        </a:effectRef>
+                        <a:fontRef idx="minor">
+                          <a:schemeClr val="dk1"/>
+                        </a:fontRef>
+                      </wps:style>
+                      <wps:bodyPr rot="0" spcFirstLastPara="0" vertOverflow="overflow" horzOverflow="overflow" vert="horz" wrap="square" lIns="91440" tIns="45720" rIns="91440" bIns="45720" numCol="1" spcCol="0" rtlCol="0" fromWordArt="0" anchor="ctr" anchorCtr="0" forceAA="0" compatLnSpc="1">
+                        <a:prstTxWarp prst="textNoShape">
+                          <a:avLst/>
+                        </a:prstTxWarp>
+                        <a:noAutofit/>
+                      </wps:bodyPr>
+                    </wps:wsp>
+                  </a:graphicData>
+                </a:graphic>
+              </wp:anchor>
+            </w:drawing>
+          </mc:Choice>
+          <mc:Fallback>
+            <w:pict>
+              <v:rect w14:anchorId="525934A2" id="Rectangle 4" o:spid="_x0000_s1026" style="position:absolute;margin-left:145.55pt;margin-top:17.5pt;width:129.6pt;height:1in;z-index:251657216;visibility:visible;mso-wrap-style:square;mso-wrap-distance-left:9pt;mso-wrap-distance-top:0;mso-wrap-distance-right:9pt;mso-wrap-distance-bottom:0;mso-position-horizontal:absolute;mso-position-horizontal-relative:text;mso-position-vertical:absolute;mso-position-vertical-relative:text;v-text-anchor:middle" o:gfxdata="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" fillcolor="white [3201]" strokecolor="black [3200]" strokeweight="1pt"/>
+            </w:pict>
+          </mc:Fallback>
+        </mc:AlternateContent>
+      </w:r>
+      <w:r>
+        <w:rPr>
+          <w:b/>
+          <w:bCs/>
+        </w:rPr>
+        <w:t>Spring Cloud API Gateway</w:t>
+      </w:r>
+    </w:p>
+    <w:p>
+      <w:r>
+        <w:rPr>
+          <w:noProof/>
+        </w:rPr>
+        <mc:AlternateContent>
+          <mc:Choice Requires="wps">
+            <w:drawing>
+              <wp:anchor distT="0" distB="0" distL="114300" distR="114300" simplePos="0" relativeHeight="251710464" behindDoc="0" locked="0" layoutInCell="1" allowOverlap="1" wp14:anchorId="043DAE75" wp14:editId="5A899DBD">
+                <wp:simplePos x="0" y="0"/>
+                <wp:positionH relativeFrom="column">
+                  <wp:posOffset>2297790</wp:posOffset>
+                </wp:positionH>
+                <wp:positionV relativeFrom="paragraph">
+                  <wp:posOffset>3032760</wp:posOffset>
+                </wp:positionV>
+                <wp:extent cx="107950" cy="1489710"/>
+                <wp:effectExtent l="19050" t="0" r="44450" b="34290"/>
+                <wp:wrapNone/>
+                <wp:docPr id="66" name="Arrow: Down 66"/>
+                <wp:cNvGraphicFramePr/>
+                <a:graphic xmlns:a="http://schemas.openxmlformats.org/drawingml/2006/main">
+                  <a:graphicData uri="http://schemas.microsoft.com/office/word/2010/wordprocessingShape">
+                    <wps:wsp>
+                      <wps:cNvSpPr/>
+                      <wps:spPr>
+                        <a:xfrm flipH="1">
+                          <a:off x="0" y="0"/>
+                          <a:ext cx="107950" cy="1489710"/>
+                        </a:xfrm>
+                        <a:prstGeom prst="downArrow">
+                          <a:avLst/>
+                        </a:prstGeom>
+                      </wps:spPr>
+                      <wps:style>
+                        <a:lnRef idx="2">
+                          <a:schemeClr val="accent6"/>
+                        </a:lnRef>
+                        <a:fillRef idx="1">
+                          <a:schemeClr val="lt1"/>
+                        </a:fillRef>
+                        <a:effectRef idx="0">
+                          <a:schemeClr val="accent6"/>
+                        </a:effectRef>
+                        <a:fontRef idx="minor">
+                          <a:schemeClr val="dk1"/>
+                        </a:fontRef>
+                      </wps:style>
+                      <wps:bodyPr rot="0" spcFirstLastPara="0" vertOverflow="overflow" horzOverflow="overflow" vert="horz" wrap="square" lIns="91440" tIns="45720" rIns="91440" bIns="45720" numCol="1" spcCol="0" rtlCol="0" fromWordArt="0" anchor="ctr" anchorCtr="0" forceAA="0" compatLnSpc="1">
+                        <a:prstTxWarp prst="textNoShape">
+                          <a:avLst/>
+                        </a:prstTxWarp>
+                        <a:noAutofit/>
+                      </wps:bodyPr>
+                    </wps:wsp>
+                  </a:graphicData>
+                </a:graphic>
+                <wp14:sizeRelH relativeFrom="margin">
+                  <wp14:pctWidth>0</wp14:pctWidth>
+                </wp14:sizeRelH>
+                <wp14:sizeRelV relativeFrom="margin">
+                  <wp14:pctHeight>0</wp14:pctHeight>
+                </wp14:sizeRelV>
+              </wp:anchor>
+            </w:drawing>
+          </mc:Choice>
+          <mc:Fallback>
+            <w:pict>
+              <v:shapetype w14:anchorId="03A1ED8F" id="_x0000_t67" coordsize="21600,21600" o:spt="67" adj="16200,5400" path="m0@0l@1@0@1,0@2,0@2@0,21600@0,10800,21600xe">
+                <v:stroke joinstyle="miter"/>
+                <v:formulas>
+                  <v:f eqn="val #0"/>
+                  <v:f eqn="val #1"/>
+                  <v:f eqn="sum height 0 #1"/>
+                  <v:f eqn="sum 10800 0 #1"/>
+                  <v:f eqn="sum width 0 #0"/>
+                  <v:f eqn="prod @4 @3 10800"/>
+                  <v:f eqn="sum width 0 @5"/>
+                </v:formulas>
+                <v:path o:connecttype="custom" o:connectlocs="10800,0;0,@0;10800,21600;21600,@0" o:connectangles="270,180,90,0" textboxrect="@1,0,@2,@6"/>
+                <v:handles>
+                  <v:h position="#1,#0" xrange="0,10800" yrange="0,21600"/>
+                </v:handles>
+              </v:shapetype>
+              <v:shape id="Arrow: Down 66" o:spid="_x0000_s1026" type="#_x0000_t67" style="position:absolute;margin-left:180.95pt;margin-top:238.8pt;width:8.5pt;height:117.3pt;flip:x;z-index:251710464;visibility:visible;mso-wrap-style:square;mso-width-percent:0;mso-height-percent:0;mso-wrap-distance-left:9pt;mso-wrap-distance-top:0;mso-wrap-distance-right:9pt;mso-wrap-distance-bottom:0;mso-position-horizontal:absolute;mso-position-horizontal-relative:text;mso-position-vertical:absolute;mso-position-vertical-relative:text;mso-width-percent:0;mso-height-percent:0;mso-width-relative:margin;mso-height-relative:margin;v-text-anchor:middle" o:gfxdata="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" adj="20817" fillcolor="white [3201]" strokecolor="#70ad47 [3209]" strokeweight="1pt"/>
+            </w:pict>
+          </mc:Fallback>
+        </mc:AlternateContent>
+      </w:r>
+      <w:r>
+        <w:rPr>
+          <w:noProof/>
+        </w:rPr>
+        <mc:AlternateContent>
+          <mc:Choice Requires="wps">
+            <w:drawing>
+              <wp:anchor distT="0" distB="0" distL="114300" distR="114300" simplePos="0" relativeHeight="251708416" behindDoc="0" locked="0" layoutInCell="1" allowOverlap="1" wp14:anchorId="72205076" wp14:editId="0602D679">
+                <wp:simplePos x="0" y="0"/>
+                <wp:positionH relativeFrom="column">
+                  <wp:posOffset>2731493</wp:posOffset>
+                </wp:positionH>
+                <wp:positionV relativeFrom="paragraph">
+                  <wp:posOffset>2897792</wp:posOffset>
+                </wp:positionV>
+                <wp:extent cx="100548" cy="1589519"/>
+                <wp:effectExtent l="247650" t="0" r="280670" b="0"/>
+                <wp:wrapNone/>
+                <wp:docPr id="65" name="Arrow: Down 65"/>
+                <wp:cNvGraphicFramePr/>
+                <a:graphic xmlns:a="http://schemas.openxmlformats.org/drawingml/2006/main">
+                  <a:graphicData uri="http://schemas.microsoft.com/office/word/2010/wordprocessingShape">
+                    <wps:wsp>
+                      <wps:cNvSpPr/>
+                      <wps:spPr>
+                        <a:xfrm rot="20435876" flipH="1">
+                          <a:off x="0" y="0"/>
+                          <a:ext cx="100548" cy="1589519"/>
+                        </a:xfrm>
+                        <a:prstGeom prst="downArrow">
+                          <a:avLst/>
+                        </a:prstGeom>
+                      </wps:spPr>
+                      <wps:style>
+                        <a:lnRef idx="2">
+                          <a:schemeClr val="accent6"/>
+                        </a:lnRef>
+                        <a:fillRef idx="1">
+                          <a:schemeClr val="lt1"/>
+                        </a:fillRef>
+                        <a:effectRef idx="0">
+                          <a:schemeClr val="accent6"/>
+                        </a:effectRef>
+                        <a:fontRef idx="minor">
+                          <a:schemeClr val="dk1"/>
+                        </a:fontRef>
+                      </wps:style>
+                      <wps:bodyPr rot="0" spcFirstLastPara="0" vertOverflow="overflow" horzOverflow="overflow" vert="horz" wrap="square" lIns="91440" tIns="45720" rIns="91440" bIns="45720" numCol="1" spcCol="0" rtlCol="0" fromWordArt="0" anchor="ctr" anchorCtr="0" forceAA="0" compatLnSpc="1">
+                        <a:prstTxWarp prst="textNoShape">
+                          <a:avLst/>
+                        </a:prstTxWarp>
+                        <a:noAutofit/>
+                      </wps:bodyPr>
+                    </wps:wsp>
+                  </a:graphicData>
+                </a:graphic>
+                <wp14:sizeRelH relativeFrom="margin">
+                  <wp14:pctWidth>0</wp14:pctWidth>
+                </wp14:sizeRelH>
+                <wp14:sizeRelV relativeFrom="margin">
+                  <wp14:pctHeight>0</wp14:pctHeight>
+                </wp14:sizeRelV>
+              </wp:anchor>
+            </w:drawing>
+          </mc:Choice>
+          <mc:Fallback>
+            <w:pict>
+              <v:shape w14:anchorId="4F2FC58F" id="Arrow: Down 65" o:spid="_x0000_s1026" type="#_x0000_t67" style="position:absolute;margin-left:215.1pt;margin-top:228.15pt;width:7.9pt;height:125.15pt;rotation:1271534fd;flip:x;z-index:251708416;visibility:visible;mso-wrap-style:square;mso-width-percent:0;mso-height-percent:0;mso-wrap-distance-left:9pt;mso-wrap-distance-top:0;mso-wrap-distance-right:9pt;mso-wrap-distance-bottom:0;mso-position-horizontal:absolute;mso-position-horizontal-relative:text;mso-position-vertical:absolute;mso-position-vertical-relative:text;mso-width-percent:0;mso-height-percent:0;mso-width-relative:margin;mso-height-relative:margin;v-text-anchor:middle" o:gfxdata="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" adj="20917" fillcolor="white [3201]" strokecolor="#70ad47 [3209]" strokeweight="1pt"/>
+            </w:pict>
+          </mc:Fallback>
+        </mc:AlternateContent>
+      </w:r>
+      <w:r>
+        <w:rPr>
+          <w:noProof/>
+        </w:rPr>
+        <mc:AlternateContent>
+          <mc:Choice Requires="wps">
+            <w:drawing>
+              <wp:anchor distT="0" distB="0" distL="114300" distR="114300" simplePos="0" relativeHeight="251706368" behindDoc="0" locked="0" layoutInCell="1" allowOverlap="1" wp14:anchorId="3F029418" wp14:editId="582BEA0A">
+                <wp:simplePos x="0" y="0"/>
+                <wp:positionH relativeFrom="column">
+                  <wp:posOffset>1625869</wp:posOffset>
+                </wp:positionH>
+                <wp:positionV relativeFrom="paragraph">
+                  <wp:posOffset>2806938</wp:posOffset>
+                </wp:positionV>
+                <wp:extent cx="153741" cy="1836029"/>
+                <wp:effectExtent l="419100" t="0" r="398780" b="0"/>
+                <wp:wrapNone/>
+                <wp:docPr id="64" name="Arrow: Down 64"/>
+                <wp:cNvGraphicFramePr/>
+                <a:graphic xmlns:a="http://schemas.openxmlformats.org/drawingml/2006/main">
+                  <a:graphicData uri="http://schemas.microsoft.com/office/word/2010/wordprocessingShape">
+                    <wps:wsp>
+                      <wps:cNvSpPr/>
+                      <wps:spPr>
+                        <a:xfrm rot="1730647" flipH="1">
+                          <a:off x="0" y="0"/>
+                          <a:ext cx="153741" cy="1836029"/>
+                        </a:xfrm>
+                        <a:prstGeom prst="downArrow">
+                          <a:avLst/>
+                        </a:prstGeom>
+                      </wps:spPr>
+                      <wps:style>
+                        <a:lnRef idx="2">
+                          <a:schemeClr val="accent6"/>
+                        </a:lnRef>
+                        <a:fillRef idx="1">
+                          <a:schemeClr val="lt1"/>
+                        </a:fillRef>
+                        <a:effectRef idx="0">
+                          <a:schemeClr val="accent6"/>
+                        </a:effectRef>
+                        <a:fontRef idx="minor">
+                          <a:schemeClr val="dk1"/>
+                        </a:fontRef>
+                      </wps:style>
+                      <wps:bodyPr rot="0" spcFirstLastPara="0" vertOverflow="overflow" horzOverflow="overflow" vert="horz" wrap="square" lIns="91440" tIns="45720" rIns="91440" bIns="45720" numCol="1" spcCol="0" rtlCol="0" fromWordArt="0" anchor="ctr" anchorCtr="0" forceAA="0" compatLnSpc="1">
+                        <a:prstTxWarp prst="textNoShape">
+                          <a:avLst/>
+                        </a:prstTxWarp>
+                        <a:noAutofit/>
+                      </wps:bodyPr>
+                    </wps:wsp>
+                  </a:graphicData>
+                </a:graphic>
+                <wp14:sizeRelH relativeFrom="margin">
+                  <wp14:pctWidth>0</wp14:pctWidth>
+                </wp14:sizeRelH>
+                <wp14:sizeRelV relativeFrom="margin">
+                  <wp14:pctHeight>0</wp14:pctHeight>
+                </wp14:sizeRelV>
+              </wp:anchor>
+            </w:drawing>
+          </mc:Choice>
+          <mc:Fallback>
+            <w:pict>
+              <v:shape w14:anchorId="60155299" id="Arrow: Down 64" o:spid="_x0000_s1026" type="#_x0000_t67" style="position:absolute;margin-left:128pt;margin-top:221pt;width:12.1pt;height:144.55pt;rotation:-1890328fd;flip:x;z-index:251706368;visibility:visible;mso-wrap-style:square;mso-width-percent:0;mso-height-percent:0;mso-wrap-distance-left:9pt;mso-wrap-distance-top:0;mso-wrap-distance-right:9pt;mso-wrap-distance-bottom:0;mso-position-horizontal:absolute;mso-position-horizontal-relative:text;mso-position-vertical:absolute;mso-position-vertical-relative:text;mso-width-percent:0;mso-height-percent:0;mso-width-relative:margin;mso-height-relative:margin;v-text-anchor:middle" o:gfxdata="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" adj="20696" fillcolor="white [3201]" strokecolor="#70ad47 [3209]" strokeweight="1pt"/>
+            </w:pict>
+          </mc:Fallback>
+        </mc:AlternateContent>
+      </w:r>
+      <w:r>
+        <w:rPr>
+          <w:noProof/>
+        </w:rPr>
+        <mc:AlternateContent>
+          <mc:Choice Requires="wps">
+            <w:drawing>
+              <wp:anchor distT="0" distB="0" distL="114300" distR="114300" simplePos="0" relativeHeight="251704320" behindDoc="0" locked="0" layoutInCell="1" allowOverlap="1" wp14:anchorId="6F34517F" wp14:editId="5EA3DEA8">
+                <wp:simplePos x="0" y="0"/>
+                <wp:positionH relativeFrom="column">
+                  <wp:posOffset>2613660</wp:posOffset>
+                </wp:positionH>
+                <wp:positionV relativeFrom="paragraph">
+                  <wp:posOffset>948690</wp:posOffset>
+                </wp:positionV>
+                <wp:extent cx="140970" cy="716280"/>
+                <wp:effectExtent l="19050" t="0" r="30480" b="45720"/>
+                <wp:wrapNone/>
+                <wp:docPr id="63" name="Arrow: Down 63"/>
+                <wp:cNvGraphicFramePr/>
+                <a:graphic xmlns:a="http://schemas.openxmlformats.org/drawingml/2006/main">
+                  <a:graphicData uri="http://schemas.microsoft.com/office/word/2010/wordprocessingShape">
+                    <wps:wsp>
+                      <wps:cNvSpPr/>
+                      <wps:spPr>
+                        <a:xfrm>
+                          <a:off x="0" y="0"/>
+                          <a:ext cx="140970" cy="716280"/>
+                        </a:xfrm>
+                        <a:prstGeom prst="downArrow">
+                          <a:avLst/>
+                        </a:prstGeom>
+                      </wps:spPr>
+                      <wps:style>
+                        <a:lnRef idx="2">
+                          <a:schemeClr val="accent6"/>
+                        </a:lnRef>
+                        <a:fillRef idx="1">
+                          <a:schemeClr val="lt1"/>
+                        </a:fillRef>
+                        <a:effectRef idx="0">
+                          <a:schemeClr val="accent6"/>
+                        </a:effectRef>
+                        <a:fontRef idx="minor">
+                          <a:schemeClr val="dk1"/>
+                        </a:fontRef>
+                      </wps:style>
+                      <wps:bodyPr rot="0" spcFirstLastPara="0" vertOverflow="overflow" horzOverflow="overflow" vert="horz" wrap="square" lIns="91440" tIns="45720" rIns="91440" bIns="45720" numCol="1" spcCol="0" rtlCol="0" fromWordArt="0" anchor="ctr" anchorCtr="0" forceAA="0" compatLnSpc="1">
+                        <a:prstTxWarp prst="textNoShape">
+                          <a:avLst/>
+                        </a:prstTxWarp>
+                        <a:noAutofit/>
+                      </wps:bodyPr>
+                    </wps:wsp>
+                  </a:graphicData>
+                </a:graphic>
+                <wp14:sizeRelH relativeFrom="margin">
+                  <wp14:pctWidth>0</wp14:pctWidth>
+                </wp14:sizeRelH>
+              </wp:anchor>
+            </w:drawing>
+          </mc:Choice>
+          <mc:Fallback>
+            <w:pict>
+              <v:shape w14:anchorId="0CA35884" id="Arrow: Down 63" o:spid="_x0000_s1026" type="#_x0000_t67" style="position:absolute;margin-left:205.8pt;margin-top:74.7pt;width:11.1pt;height:56.4pt;z-index:251704320;visibility:visible;mso-wrap-style:square;mso-width-percent:0;mso-wrap-distance-left:9pt;mso-wrap-distance-top:0;mso-wrap-distance-right:9pt;mso-wrap-distance-bottom:0;mso-position-horizontal:absolute;mso-position-horizontal-relative:text;mso-position-vertical:absolute;mso-position-vertical-relative:text;mso-width-percent:0;mso-width-relative:margin;v-text-anchor:middle" o:gfxdata="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" adj="19474" fillcolor="white [3201]" strokecolor="#70ad47 [3209]" strokeweight="1pt"/>
+            </w:pict>
+          </mc:Fallback>
+        </mc:AlternateContent>
+      </w:r>
+      <w:r>
+        <w:rPr>
+          <w:noProof/>
+        </w:rPr>
+        <mc:AlternateContent>
+          <mc:Choice Requires="wps">
+            <w:drawing>
+              <wp:anchor distT="0" distB="0" distL="114300" distR="114300" simplePos="0" relativeHeight="251703296" behindDoc="0" locked="0" layoutInCell="1" allowOverlap="1" wp14:anchorId="6D85CF10" wp14:editId="066D4E60">
+                <wp:simplePos x="0" y="0"/>
+                <wp:positionH relativeFrom="column">
+                  <wp:posOffset>5974080</wp:posOffset>
+                </wp:positionH>
+                <wp:positionV relativeFrom="paragraph">
+                  <wp:posOffset>4110990</wp:posOffset>
+                </wp:positionV>
+                <wp:extent cx="7620" cy="525780"/>
+                <wp:effectExtent l="76200" t="38100" r="68580" b="26670"/>
+                <wp:wrapNone/>
+                <wp:docPr id="62" name="Straight Arrow Connector 62"/>
+                <wp:cNvGraphicFramePr/>
+                <a:graphic xmlns:a="http://schemas.openxmlformats.org/drawingml/2006/main">
+                  <a:graphicData uri="http://schemas.microsoft.com/office/word/2010/wordprocessingShape">
+                    <wps:wsp>
+                      <wps:cNvCnPr/>
+                      <wps:spPr>
+                        <a:xfrm flipH="1" flipV="1">
+                          <a:off x="0" y="0"/>
+                          <a:ext cx="7620" cy="525780"/>
+                        </a:xfrm>
+                        <a:prstGeom prst="straightConnector1">
+                          <a:avLst/>
+                        </a:prstGeom>
+                        <a:ln>
+                          <a:tailEnd type="triangle"/>
+                        </a:ln>
+                      </wps:spPr>
+                      <wps:style>
+                        <a:lnRef idx="1">
+                          <a:schemeClr val="accent1"/>
+                        </a:lnRef>
+                        <a:fillRef idx="0">
+                          <a:schemeClr val="accent1"/>
+                        </a:fillRef>
+                        <a:effectRef idx="0">
+                          <a:schemeClr val="accent1"/>
+                        </a:effectRef>
+                        <a:fontRef idx="minor">
+                          <a:schemeClr val="tx1"/>
+                        </a:fontRef>
+                      </wps:style>
+                      <wps:bodyPr/>
+                    </wps:wsp>
+                  </a:graphicData>
+                </a:graphic>
+                <wp14:sizeRelH relativeFrom="margin">
+                  <wp14:pctWidth>0</wp14:pctWidth>
+                </wp14:sizeRelH>
+                <wp14:sizeRelV relativeFrom="margin">
+                  <wp14:pctHeight>0</wp14:pctHeight>
+                </wp14:sizeRelV>
+              </wp:anchor>
+            </w:drawing>
+          </mc:Choice>
+          <mc:Fallback>
+            <w:pict>
+              <v:shapetype w14:anchorId="4960B951" id="_x0000_t32" coordsize="21600,21600" o:spt="32" o:oned="t" path="m,l21600,21600e" filled="f">
+                <v:path arrowok="t" fillok="f" o:connecttype="none"/>
+                <o:lock v:ext="edit" shapetype="t"/>
+              </v:shapetype>
+              <v:shape id="Straight Arrow Connector 62" o:spid="_x0000_s1026" type="#_x0000_t32" style="position:absolute;margin-left:470.4pt;margin-top:323.7pt;width:.6pt;height:41.4pt;flip:x y;z-index:251703296;visibility:visible;mso-wrap-style:square;mso-width-percent:0;mso-height-percent:0;mso-wrap-distance-left:9pt;mso-wrap-distance-top:0;mso-wrap-distance-right:9pt;mso-wrap-distance-bottom:0;mso-position-horizontal:absolute;mso-position-horizontal-relative:text;mso-position-vertical:absolute;mso-position-vertical-relative:text;mso-width-percent:0;mso-height-percent:0;mso-width-relative:margin;mso-height-relative:margin" o:gfxdata="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" strokecolor="#4472c4 [3204]" strokeweight=".5pt">
+                <v:stroke endarrow="block" joinstyle="miter"/>
+              </v:shape>
+            </w:pict>
+          </mc:Fallback>
+        </mc:AlternateContent>
+      </w:r>
+      <w:r>
+        <w:rPr>
+          <w:noProof/>
+        </w:rPr>
+        <mc:AlternateContent>
+          <mc:Choice Requires="wps">
+            <w:drawing>
+              <wp:anchor distT="0" distB="0" distL="114300" distR="114300" simplePos="0" relativeHeight="251701248" behindDoc="0" locked="0" layoutInCell="1" allowOverlap="1" wp14:anchorId="569D65E3" wp14:editId="6FC87692">
+                <wp:simplePos x="0" y="0"/>
+                <wp:positionH relativeFrom="column">
+                  <wp:posOffset>4392930</wp:posOffset>
+                </wp:positionH>
+                <wp:positionV relativeFrom="paragraph">
+                  <wp:posOffset>3832225</wp:posOffset>
+                </wp:positionV>
+                <wp:extent cx="0" cy="906780"/>
+                <wp:effectExtent l="76200" t="38100" r="57150" b="26670"/>
+                <wp:wrapNone/>
+                <wp:docPr id="61" name="Straight Arrow Connector 61"/>
+                <wp:cNvGraphicFramePr/>
+                <a:graphic xmlns:a="http://schemas.openxmlformats.org/drawingml/2006/main">
+                  <a:graphicData uri="http://schemas.microsoft.com/office/word/2010/wordprocessingShape">
+                    <wps:wsp>
+                      <wps:cNvCnPr/>
+                      <wps:spPr>
+                        <a:xfrm flipV="1">
+                          <a:off x="0" y="0"/>
+                          <a:ext cx="0" cy="906780"/>
+                        </a:xfrm>
+                        <a:prstGeom prst="straightConnector1">
+                          <a:avLst/>
+                        </a:prstGeom>
+                        <a:ln>
+                          <a:tailEnd type="triangle"/>
+                        </a:ln>
+                      </wps:spPr>
+                      <wps:style>
+                        <a:lnRef idx="1">
+                          <a:schemeClr val="accent1"/>
+                        </a:lnRef>
+                        <a:fillRef idx="0">
+                          <a:schemeClr val="accent1"/>
+                        </a:fillRef>
+                        <a:effectRef idx="0">
+                          <a:schemeClr val="accent1"/>
+                        </a:effectRef>
+                        <a:fontRef idx="minor">
+                          <a:schemeClr val="tx1"/>
+                        </a:fontRef>
+                      </wps:style>
+                      <wps:bodyPr/>
+                    </wps:wsp>
+                  </a:graphicData>
+                </a:graphic>
+              </wp:anchor>
+            </w:drawing>
+          </mc:Choice>
+          <mc:Fallback>
+            <w:pict>
+              <v:shape w14:anchorId="0E0915B8" id="Straight Arrow Connector 61" o:spid="_x0000_s1026" type="#_x0000_t32" style="position:absolute;margin-left:345.9pt;margin-top:301.75pt;width:0;height:71.4pt;flip:y;z-index:251701248;visibility:visible;mso-wrap-style:square;mso-wrap-distance-left:9pt;mso-wrap-distance-top:0;mso-wrap-distance-right:9pt;mso-wrap-distance-bottom:0;mso-position-horizontal:absolute;mso-position-horizontal-relative:text;mso-position-vertical:absolute;mso-position-vertical-relative:text" o:gfxdata="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" strokecolor="#4472c4 [3204]" strokeweight=".5pt">
+                <v:stroke endarrow="block" joinstyle="miter"/>
+              </v:shape>
+            </w:pict>
+          </mc:Fallback>
+        </mc:AlternateContent>
+      </w:r>
+      <w:r>
+        <w:rPr>
+          <w:noProof/>
+        </w:rPr>
+        <mc:AlternateContent>
+          <mc:Choice Requires="wps">
+            <w:drawing>
+              <wp:anchor distT="0" distB="0" distL="114300" distR="114300" simplePos="0" relativeHeight="251699200" behindDoc="0" locked="0" layoutInCell="1" allowOverlap="1" wp14:anchorId="2C21705E" wp14:editId="183CAC3D">
+                <wp:simplePos x="0" y="0"/>
+                <wp:positionH relativeFrom="margin">
+                  <wp:align>center</wp:align>
+                </wp:positionH>
+                <wp:positionV relativeFrom="paragraph">
+                  <wp:posOffset>3908425</wp:posOffset>
+                </wp:positionV>
+                <wp:extent cx="0" cy="906780"/>
+                <wp:effectExtent l="76200" t="38100" r="57150" b="26670"/>
+                <wp:wrapNone/>
+                <wp:docPr id="60" name="Straight Arrow Connector 60"/>
+                <wp:cNvGraphicFramePr/>
+                <a:graphic xmlns:a="http://schemas.openxmlformats.org/drawingml/2006/main">
+                  <a:graphicData uri="http://schemas.microsoft.com/office/word/2010/wordprocessingShape">
+                    <wps:wsp>
+                      <wps:cNvCnPr/>
+                      <wps:spPr>
+                        <a:xfrm flipV="1">
+                          <a:off x="0" y="0"/>
+                          <a:ext cx="0" cy="906780"/>
+                        </a:xfrm>
+                        <a:prstGeom prst="straightConnector1">
+                          <a:avLst/>
+                        </a:prstGeom>
+                        <a:ln>
+                          <a:tailEnd type="triangle"/>
+                        </a:ln>
+                      </wps:spPr>
+                      <wps:style>
+                        <a:lnRef idx="1">
+                          <a:schemeClr val="accent1"/>
+                        </a:lnRef>
+                        <a:fillRef idx="0">
+                          <a:schemeClr val="accent1"/>
+                        </a:fillRef>
+                        <a:effectRef idx="0">
+                          <a:schemeClr val="accent1"/>
+                        </a:effectRef>
+                        <a:fontRef idx="minor">
+                          <a:schemeClr val="tx1"/>
+                        </a:fontRef>
+                      </wps:style>
+                      <wps:bodyPr/>
+                    </wps:wsp>
+                  </a:graphicData>
+                </a:graphic>
+              </wp:anchor>
+            </w:drawing>
+          </mc:Choice>
+          <mc:Fallback>
+            <w:pict>
+              <v:shape w14:anchorId="53D96586" id="Straight Arrow Connector 60" o:spid="_x0000_s1026" type="#_x0000_t32" style="position:absolute;margin-left:0;margin-top:307.75pt;width:0;height:71.4pt;flip:y;z-index:251699200;visibility:visible;mso-wrap-style:square;mso-wrap-distance-left:9pt;mso-wrap-distance-top:0;mso-wrap-distance-right:9pt;mso-wrap-distance-bottom:0;mso-position-horizontal:center;mso-position-horizontal-relative:margin;mso-position-vertical:absolute;mso-position-vertical-relative:text" o:gfxdata="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" strokecolor="#4472c4 [3204]" strokeweight=".5pt">
+                <v:stroke endarrow="block" joinstyle="miter"/>
+                <w10:wrap anchorx="margin"/>
+              </v:shape>
+            </w:pict>
+          </mc:Fallback>
+        </mc:AlternateContent>
+      </w:r>
+      <w:r>
+        <w:rPr>
+          <w:noProof/>
+        </w:rPr>
+        <mc:AlternateContent>
+          <mc:Choice Requires="wps">
+            <w:drawing>
+              <wp:anchor distT="0" distB="0" distL="114300" distR="114300" simplePos="0" relativeHeight="251697152" behindDoc="0" locked="0" layoutInCell="1" allowOverlap="1" wp14:anchorId="6CEF0A87" wp14:editId="6923CFCF">
+                <wp:simplePos x="0" y="0"/>
+                <wp:positionH relativeFrom="column">
+                  <wp:posOffset>1965960</wp:posOffset>
+                </wp:positionH>
+                <wp:positionV relativeFrom="paragraph">
+                  <wp:posOffset>3890010</wp:posOffset>
+                </wp:positionV>
+                <wp:extent cx="0" cy="906780"/>
+                <wp:effectExtent l="76200" t="38100" r="57150" b="26670"/>
+                <wp:wrapNone/>
+                <wp:docPr id="59" name="Straight Arrow Connector 59"/>
+                <wp:cNvGraphicFramePr/>
+                <a:graphic xmlns:a="http://schemas.openxmlformats.org/drawingml/2006/main">
+                  <a:graphicData uri="http://schemas.microsoft.com/office/word/2010/wordprocessingShape">
+                    <wps:wsp>
+                      <wps:cNvCnPr/>
+                      <wps:spPr>
+                        <a:xfrm flipV="1">
+                          <a:off x="0" y="0"/>
+                          <a:ext cx="0" cy="906780"/>
+                        </a:xfrm>
+                        <a:prstGeom prst="straightConnector1">
+                          <a:avLst/>
+                        </a:prstGeom>
+                        <a:ln>
+                          <a:tailEnd type="triangle"/>
+                        </a:ln>
+                      </wps:spPr>
+                      <wps:style>
+                        <a:lnRef idx="1">
+                          <a:schemeClr val="accent1"/>
+                        </a:lnRef>
+                        <a:fillRef idx="0">
+                          <a:schemeClr val="accent1"/>
+                        </a:fillRef>
+                        <a:effectRef idx="0">
+                          <a:schemeClr val="accent1"/>
+                        </a:effectRef>
+                        <a:fontRef idx="minor">
+                          <a:schemeClr val="tx1"/>
+                        </a:fontRef>
+                      </wps:style>
+                      <wps:bodyPr/>
+                    </wps:wsp>
+                  </a:graphicData>
+                </a:graphic>
+              </wp:anchor>
+            </w:drawing>
+          </mc:Choice>
+          <mc:Fallback>
+            <w:pict>
+              <v:shape w14:anchorId="66CD7F50" id="Straight Arrow Connector 59" o:spid="_x0000_s1026" type="#_x0000_t32" style="position:absolute;margin-left:154.8pt;margin-top:306.3pt;width:0;height:71.4pt;flip:y;z-index:251697152;visibility:visible;mso-wrap-style:square;mso-wrap-distance-left:9pt;mso-wrap-distance-top:0;mso-wrap-distance-right:9pt;mso-wrap-distance-bottom:0;mso-position-horizontal:absolute;mso-position-horizontal-relative:text;mso-position-vertical:absolute;mso-position-vertical-relative:text" o:gfxdata="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" strokecolor="#4472c4 [3204]" strokeweight=".5pt">
+                <v:stroke endarrow="block" joinstyle="miter"/>
+              </v:shape>
+            </w:pict>
+          </mc:Fallback>
+        </mc:AlternateContent>
+      </w:r>
+      <w:r>
+        <w:rPr>
+          <w:noProof/>
+        </w:rPr>
+        <mc:AlternateContent>
+          <mc:Choice Requires="wps">
+            <w:drawing>
+              <wp:anchor distT="0" distB="0" distL="114300" distR="114300" simplePos="0" relativeHeight="251695104" behindDoc="0" locked="0" layoutInCell="1" allowOverlap="1" wp14:anchorId="39ECF0B6" wp14:editId="7186EED8">
+                <wp:simplePos x="0" y="0"/>
+                <wp:positionH relativeFrom="column">
+                  <wp:posOffset>1002030</wp:posOffset>
+                </wp:positionH>
+                <wp:positionV relativeFrom="paragraph">
+                  <wp:posOffset>3890010</wp:posOffset>
+                </wp:positionV>
+                <wp:extent cx="0" cy="906780"/>
+                <wp:effectExtent l="76200" t="38100" r="57150" b="26670"/>
+                <wp:wrapNone/>
+                <wp:docPr id="58" name="Straight Arrow Connector 58"/>
+                <wp:cNvGraphicFramePr/>
+                <a:graphic xmlns:a="http://schemas.openxmlformats.org/drawingml/2006/main">
+                  <a:graphicData uri="http://schemas.microsoft.com/office/word/2010/wordprocessingShape">
+                    <wps:wsp>
+                      <wps:cNvCnPr/>
+                      <wps:spPr>
+                        <a:xfrm flipV="1">
+                          <a:off x="0" y="0"/>
+                          <a:ext cx="0" cy="906780"/>
+                        </a:xfrm>
+                        <a:prstGeom prst="straightConnector1">
+                          <a:avLst/>
+                        </a:prstGeom>
+                        <a:ln>
+                          <a:tailEnd type="triangle"/>
+                        </a:ln>
+                      </wps:spPr>
+                      <wps:style>
+                        <a:lnRef idx="1">
+                          <a:schemeClr val="accent1"/>
+                        </a:lnRef>
+                        <a:fillRef idx="0">
+                          <a:schemeClr val="accent1"/>
+                        </a:fillRef>
+                        <a:effectRef idx="0">
+                          <a:schemeClr val="accent1"/>
+                        </a:effectRef>
+                        <a:fontRef idx="minor">
+                          <a:schemeClr val="tx1"/>
+                        </a:fontRef>
+                      </wps:style>
+                      <wps:bodyPr/>
+                    </wps:wsp>
+                  </a:graphicData>
+                </a:graphic>
+              </wp:anchor>
+            </w:drawing>
+          </mc:Choice>
+          <mc:Fallback>
+            <w:pict>
+              <v:shape w14:anchorId="5B9F9CDD" id="Straight Arrow Connector 58" o:spid="_x0000_s1026" type="#_x0000_t32" style="position:absolute;margin-left:78.9pt;margin-top:306.3pt;width:0;height:71.4pt;flip:y;z-index:251695104;visibility:visible;mso-wrap-style:square;mso-wrap-distance-left:9pt;mso-wrap-distance-top:0;mso-wrap-distance-right:9pt;mso-wrap-distance-bottom:0;mso-position-horizontal:absolute;mso-position-horizontal-relative:text;mso-position-vertical:absolute;mso-position-vertical-relative:text" o:gfxdata="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" strokecolor="#4472c4 [3204]" strokeweight=".5pt">
+                <v:stroke endarrow="block" joinstyle="miter"/>
+              </v:shape>
+            </w:pict>
+          </mc:Fallback>
+        </mc:AlternateContent>
+      </w:r>
+      <w:r>
+        <w:rPr>
+          <w:noProof/>
+        </w:rPr>
+        <mc:AlternateContent>
+          <mc:Choice Requires="wps">
+            <w:drawing>
+              <wp:anchor distT="0" distB="0" distL="114300" distR="114300" simplePos="0" relativeHeight="251694080" behindDoc="0" locked="0" layoutInCell="1" allowOverlap="1" wp14:anchorId="674E8763" wp14:editId="3A40CF36">
+                <wp:simplePos x="0" y="0"/>
+                <wp:positionH relativeFrom="column">
+                  <wp:posOffset>-152400</wp:posOffset>
+                </wp:positionH>
+                <wp:positionV relativeFrom="paragraph">
+                  <wp:posOffset>3863340</wp:posOffset>
+                </wp:positionV>
+                <wp:extent cx="0" cy="1028700"/>
+                <wp:effectExtent l="76200" t="38100" r="57150" b="19050"/>
+                <wp:wrapNone/>
+                <wp:docPr id="57" name="Straight Arrow Connector 57"/>
+                <wp:cNvGraphicFramePr/>
+                <a:graphic xmlns:a="http://schemas.openxmlformats.org/drawingml/2006/main">
+                  <a:graphicData uri="http://schemas.microsoft.com/office/word/2010/wordprocessingShape">
+                    <wps:wsp>
+                      <wps:cNvCnPr/>
+                      <wps:spPr>
+                        <a:xfrm flipV="1">
+                          <a:off x="0" y="0"/>
+                          <a:ext cx="0" cy="1028700"/>
+                        </a:xfrm>
+                        <a:prstGeom prst="straightConnector1">
+                          <a:avLst/>
+                        </a:prstGeom>
+                        <a:ln>
+                          <a:tailEnd type="triangle"/>
+                        </a:ln>
+                      </wps:spPr>
+                      <wps:style>
+                        <a:lnRef idx="1">
+                          <a:schemeClr val="accent1"/>
+                        </a:lnRef>
+                        <a:fillRef idx="0">
+                          <a:schemeClr val="accent1"/>
+                        </a:fillRef>
+                        <a:effectRef idx="0">
+                          <a:schemeClr val="accent1"/>
+                        </a:effectRef>
+                        <a:fontRef idx="minor">
+                          <a:schemeClr val="tx1"/>
+                        </a:fontRef>
+                      </wps:style>
+                      <wps:bodyPr/>
+                    </wps:wsp>
+                  </a:graphicData>
+                </a:graphic>
+              </wp:anchor>
+            </w:drawing>
+          </mc:Choice>
+          <mc:Fallback>
+            <w:pict>
+              <v:shape w14:anchorId="3FAA2EA0" id="Straight Arrow Connector 57" o:spid="_x0000_s1026" type="#_x0000_t32" style="position:absolute;margin-left:-12pt;margin-top:304.2pt;width:0;height:81pt;flip:y;z-index:251694080;visibility:visible;mso-wrap-style:square;mso-wrap-distance-left:9pt;mso-wrap-distance-top:0;mso-wrap-distance-right:9pt;mso-wrap-distance-bottom:0;mso-position-horizontal:absolute;mso-position-horizontal-relative:text;mso-position-vertical:absolute;mso-position-vertical-relative:text" o:gfxdata="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" strokecolor="#4472c4 [3204]" strokeweight=".5pt">
+                <v:stroke endarrow="block" joinstyle="miter"/>
+              </v:shape>
+            </w:pict>
+          </mc:Fallback>
+        </mc:AlternateContent>
+      </w:r>
+      <w:r>
+        <w:rPr>
+          <w:noProof/>
+        </w:rPr>
+        <mc:AlternateContent>
+          <mc:Choice Requires="wps">
+            <w:drawing>
+              <wp:anchor distT="0" distB="0" distL="114300" distR="114300" simplePos="0" relativeHeight="251691008" behindDoc="0" locked="0" layoutInCell="1" allowOverlap="1" wp14:anchorId="259E0E1D" wp14:editId="7CBEAA08">
+                <wp:simplePos x="0" y="0"/>
+                <wp:positionH relativeFrom="column">
+                  <wp:posOffset>-461010</wp:posOffset>
+                </wp:positionH>
+                <wp:positionV relativeFrom="paragraph">
+                  <wp:posOffset>3741420</wp:posOffset>
+                </wp:positionV>
+                <wp:extent cx="5833110" cy="30480"/>
+                <wp:effectExtent l="0" t="76200" r="15240" b="64770"/>
+                <wp:wrapNone/>
+                <wp:docPr id="53" name="Straight Arrow Connector 53"/>
+                <wp:cNvGraphicFramePr/>
+                <a:graphic xmlns:a="http://schemas.openxmlformats.org/drawingml/2006/main">
+                  <a:graphicData uri="http://schemas.microsoft.com/office/word/2010/wordprocessingShape">
+                    <wps:wsp>
+                      <wps:cNvCnPr/>
+                      <wps:spPr>
+                        <a:xfrm flipV="1">
+                          <a:off x="0" y="0"/>
+                          <a:ext cx="5833110" cy="30480"/>
+                        </a:xfrm>
+                        <a:prstGeom prst="straightConnector1">
+                          <a:avLst/>
+                        </a:prstGeom>
+                        <a:ln>
+                          <a:tailEnd type="triangle"/>
+                        </a:ln>
+                      </wps:spPr>
+                      <wps:style>
+                        <a:lnRef idx="1">
+                          <a:schemeClr val="accent1"/>
+                        </a:lnRef>
+                        <a:fillRef idx="0">
+                          <a:schemeClr val="accent1"/>
+                        </a:fillRef>
+                        <a:effectRef idx="0">
+                          <a:schemeClr val="accent1"/>
+                        </a:effectRef>
+                        <a:fontRef idx="minor">
+                          <a:schemeClr val="tx1"/>
+                        </a:fontRef>
+                      </wps:style>
+                      <wps:bodyPr/>
+                    </wps:wsp>
+                  </a:graphicData>
+                </a:graphic>
+                <wp14:sizeRelH relativeFrom="margin">
+                  <wp14:pctWidth>0</wp14:pctWidth>
+                </wp14:sizeRelH>
+                <wp14:sizeRelV relativeFrom="margin">
+                  <wp14:pctHeight>0</wp14:pctHeight>
+                </wp14:sizeRelV>
+              </wp:anchor>
+            </w:drawing>
+          </mc:Choice>
+          <mc:Fallback>
+            <w:pict>
+              <v:shape w14:anchorId="09F28AEB" id="Straight Arrow Connector 53" o:spid="_x0000_s1026" type="#_x0000_t32" style="position:absolute;margin-left:-36.3pt;margin-top:294.6pt;width:459.3pt;height:2.4pt;flip:y;z-index:251691008;visibility:visible;mso-wrap-style:square;mso-width-percent:0;mso-height-percent:0;mso-wrap-distance-left:9pt;mso-wrap-distance-top:0;mso-wrap-distance-right:9pt;mso-wrap-distance-bottom:0;mso-position-horizontal:absolute;mso-position-horizontal-relative:text;mso-position-vertical:absolute;mso-position-vertical-relative:text;mso-width-percent:0;mso-height-percent:0;mso-width-relative:margin;mso-height-relative:margin" o:gfxdata="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" strokecolor="#4472c4 [3204]" strokeweight=".5pt">
+                <v:stroke endarrow="block" joinstyle="miter"/>
+              </v:shape>
+            </w:pict>
+          </mc:Fallback>
+        </mc:AlternateContent>
+      </w:r>
+      <w:r>
+        <w:rPr>
+          <w:noProof/>
+        </w:rPr>
+        <mc:AlternateContent>
+          <mc:Choice Requires="wpg">
+            <w:drawing>
+              <wp:anchor distT="0" distB="0" distL="114300" distR="114300" simplePos="0" relativeHeight="251693056" behindDoc="0" locked="0" layoutInCell="1" allowOverlap="1" wp14:anchorId="12A6E444" wp14:editId="5C4BFCCA">
+                <wp:simplePos x="0" y="0"/>
+                <wp:positionH relativeFrom="column">
+                  <wp:posOffset>5596890</wp:posOffset>
+                </wp:positionH>
+                <wp:positionV relativeFrom="paragraph">
+                  <wp:posOffset>3447415</wp:posOffset>
+                </wp:positionV>
+                <wp:extent cx="731520" cy="548640"/>
+                <wp:effectExtent l="0" t="0" r="11430" b="22860"/>
+                <wp:wrapNone/>
+                <wp:docPr id="54" name="Group 54"/>
+                <wp:cNvGraphicFramePr/>
+                <a:graphic xmlns:a="http://schemas.openxmlformats.org/drawingml/2006/main">
+                  <a:graphicData uri="http://schemas.microsoft.com/office/word/2010/wordprocessingGroup">
+                    <wpg:wgp>
+                      <wpg:cNvGrpSpPr/>
+                      <wpg:grpSpPr>
+                        <a:xfrm>
+                          <a:off x="0" y="0"/>
+                          <a:ext cx="731520" cy="548640"/>
+                          <a:chOff x="0" y="0"/>
+                          <a:chExt cx="731520" cy="548640"/>
+                        </a:xfrm>
+                        <a:solidFill>
+                          <a:schemeClr val="tx2">
+                            <a:lumMod val="20000"/>
+                            <a:lumOff val="80000"/>
+                          </a:schemeClr>
+                        </a:solidFill>
+                      </wpg:grpSpPr>
+                      <wps:wsp>
+                        <wps:cNvPr id="55" name="Rectangle 55"/>
+                        <wps:cNvSpPr/>
+                        <wps:spPr>
+                          <a:xfrm>
+                            <a:off x="0" y="0"/>
+                            <a:ext cx="731520" cy="548640"/>
+                          </a:xfrm>
+                          <a:prstGeom prst="rect">
+                            <a:avLst/>
+                          </a:prstGeom>
+                          <a:grpFill/>
+                          <a:ln w="18000">
+                            <a:solidFill>
+                              <a:srgbClr val="00A0D7"/>
+                            </a:solidFill>
+                          </a:ln>
+                        </wps:spPr>
+                        <wps:style>
+                          <a:lnRef idx="2">
+                            <a:schemeClr val="accent1">
+                              <a:shade val="50000"/>
+                            </a:schemeClr>
+                          </a:lnRef>
+                          <a:fillRef idx="1">
+                            <a:schemeClr val="accent1"/>
+                          </a:fillRef>
+                          <a:effectRef idx="0">
+                            <a:schemeClr val="accent1"/>
+                          </a:effectRef>
+                          <a:fontRef idx="minor">
+                            <a:schemeClr val="lt1"/>
+                          </a:fontRef>
+                        </wps:style>
+                        <wps:bodyPr rot="0" spcFirstLastPara="0" vertOverflow="overflow" horzOverflow="overflow" vert="horz" wrap="square" lIns="91440" tIns="45720" rIns="91440" bIns="45720" numCol="1" spcCol="0" rtlCol="0" fromWordArt="0" anchor="ctr" anchorCtr="0" forceAA="0" compatLnSpc="1">
+                          <a:prstTxWarp prst="textNoShape">
+                            <a:avLst/>
+                          </a:prstTxWarp>
+                          <a:noAutofit/>
+                        </wps:bodyPr>
+                      </wps:wsp>
+                      <wps:wsp>
+                        <wps:cNvPr id="56" name="Text Box 56"/>
+                        <wps:cNvSpPr txBox="1"/>
+                        <wps:spPr>
+                          <a:xfrm>
+                            <a:off x="26670" y="121920"/>
+                            <a:ext cx="704850" cy="350520"/>
+                          </a:xfrm>
+                          <a:prstGeom prst="rect">
+                            <a:avLst/>
+                          </a:prstGeom>
+                          <a:grpFill/>
+                          <a:ln w="6350">
+                            <a:noFill/>
+                          </a:ln>
+                        </wps:spPr>
+                        <wps:txbx>
+                          <w:txbxContent>
+                            <w:p>
+                              <w:pPr>
+                                <w:rPr>
+                                  <w:b/>
+                                  <w:bCs/>
+                                  <w:sz w:val="28"/>
+                                  <w:szCs w:val="28"/>
+                                </w:rPr>
+                              </w:pPr>
+                              <w:r>
+                                <w:rPr>
+                                  <w:b/>
+                                  <w:bCs/>
+                                  <w:sz w:val="28"/>
+                                  <w:szCs w:val="28"/>
+                                </w:rPr>
+                                <w:t>Eureka</w:t>
+                              </w:r>
+                            </w:p>
+                          </w:txbxContent>
+                        </wps:txbx>
+                        <wps:bodyPr rot="0" spcFirstLastPara="0" vertOverflow="overflow" horzOverflow="overflow" vert="horz" wrap="square" lIns="91440" tIns="45720" rIns="91440" bIns="45720" numCol="1" spcCol="0" rtlCol="0" fromWordArt="0" anchor="t" anchorCtr="0" forceAA="0" compatLnSpc="1">
+                          <a:prstTxWarp prst="textNoShape">
+                            <a:avLst/>
+                          </a:prstTxWarp>
+                          <a:noAutofit/>
+                        </wps:bodyPr>
+                      </wps:wsp>
+                    </wpg:wgp>
+                  </a:graphicData>
+                </a:graphic>
+              </wp:anchor>
+            </w:drawing>
+          </mc:Choice>
+          <mc:Fallback>
+            <w:pict>
+              <v:group w14:anchorId="12A6E444" id="Group 54" o:spid="_x0000_s1026" style="position:absolute;margin-left:440.7pt;margin-top:271.45pt;width:57.6pt;height:43.2pt;z-index:251693056" coordsize="7315,5486" o:gfxdata="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">
+                <v:rect id="Rectangle 55" o:spid="_x0000_s1027" style="position:absolute;width:7315;height:5486;visibility:visible;mso-wrap-style:square;v-text-anchor:middle" o:gfxdata="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" filled="f" strokecolor="#00a0d7" strokeweight=".5mm"/>
+                <v:shapetype id="_x0000_t202" coordsize="21600,21600" o:spt="202" path="m,l,21600r21600,l21600,xe">
+                  <v:stroke joinstyle="miter"/>
+                  <v:path gradientshapeok="t" o:connecttype="rect"/>
+                </v:shapetype>
+                <v:shape id="Text Box 56" o:spid="_x0000_s1028" type="#_x0000_t202" style="position:absolute;left:266;top:1219;width:7049;height:3505;visibility:visible;mso-wrap-style:square;v-text-anchor:top" o:gfxdata="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" filled="f" stroked="f" strokeweight=".5pt">
+                  <v:textbox>
+                    <w:txbxContent>
+                      <w:p>
+                        <w:pPr>
+                          <w:rPr>
+                            <w:b/>
+                            <w:bCs/>
+                            <w:sz w:val="28"/>
+                            <w:szCs w:val="28"/>
+                          </w:rPr>
+                        </w:pPr>
+                        <w:r>
+                          <w:rPr>
+                            <w:b/>
+                            <w:bCs/>
+                            <w:sz w:val="28"/>
+                            <w:szCs w:val="28"/>
+                          </w:rPr>
+                          <w:t>Eureka</w:t>
+                        </w:r>
+                      </w:p>
+                    </w:txbxContent>
+                  </v:textbox>
+                </v:shape>
+              </v:group>
+            </w:pict>
+          </mc:Fallback>
+        </mc:AlternateContent>
+      </w:r>
+      <w:r>
+        <w:rPr>
+          <w:noProof/>
+        </w:rPr>
+        <mc:AlternateContent>
+          <mc:Choice Requires="wpg">
+            <w:drawing>
+              <wp:anchor distT="0" distB="0" distL="114300" distR="114300" simplePos="0" relativeHeight="251689984" behindDoc="0" locked="0" layoutInCell="1" allowOverlap="1" wp14:anchorId="2EBDEBD3" wp14:editId="33B2B75B">
+                <wp:simplePos x="0" y="0"/>
+                <wp:positionH relativeFrom="column">
+                  <wp:posOffset>5410200</wp:posOffset>
+                </wp:positionH>
+                <wp:positionV relativeFrom="paragraph">
+                  <wp:posOffset>4792345</wp:posOffset>
+                </wp:positionV>
+                <wp:extent cx="1181100" cy="708660"/>
+                <wp:effectExtent l="0" t="0" r="19050" b="15240"/>
+                <wp:wrapNone/>
+                <wp:docPr id="42" name="Group 42"/>
+                <wp:cNvGraphicFramePr/>
+                <a:graphic xmlns:a="http://schemas.openxmlformats.org/drawingml/2006/main">
+                  <a:graphicData uri="http://schemas.microsoft.com/office/word/2010/wordprocessingGroup">
+                    <wpg:wgp>
+                      <wpg:cNvGrpSpPr/>
+                      <wpg:grpSpPr>
+                        <a:xfrm>
+                          <a:off x="0" y="0"/>
+                          <a:ext cx="1181100" cy="708660"/>
+                          <a:chOff x="0" y="0"/>
+                          <a:chExt cx="731520" cy="548640"/>
+                        </a:xfrm>
+                        <a:solidFill>
+                          <a:schemeClr val="tx2">
+                            <a:lumMod val="20000"/>
+                            <a:lumOff val="80000"/>
+                          </a:schemeClr>
+                        </a:solidFill>
+                      </wpg:grpSpPr>
+                      <wps:wsp>
+                        <wps:cNvPr id="43" name="Rectangle 43"/>
+                        <wps:cNvSpPr/>
+                        <wps:spPr>
+                          <a:xfrm>
+                            <a:off x="0" y="0"/>
+                            <a:ext cx="731520" cy="548640"/>
+                          </a:xfrm>
+                          <a:prstGeom prst="rect">
+                            <a:avLst/>
+                          </a:prstGeom>
+                          <a:grpFill/>
+                          <a:ln w="18000">
+                            <a:solidFill>
+                              <a:srgbClr val="00A0D7"/>
+                            </a:solidFill>
+                          </a:ln>
+                        </wps:spPr>
+                        <wps:style>
+                          <a:lnRef idx="2">
+                            <a:schemeClr val="accent1">
+                              <a:shade val="50000"/>
+                            </a:schemeClr>
+                          </a:lnRef>
+                          <a:fillRef idx="1">
+                            <a:schemeClr val="accent1"/>
+                          </a:fillRef>
+                          <a:effectRef idx="0">
+                            <a:schemeClr val="accent1"/>
+                          </a:effectRef>
+                          <a:fontRef idx="minor">
+                            <a:schemeClr val="lt1"/>
+                          </a:fontRef>
+                        </wps:style>
+                        <wps:bodyPr rot="0" spcFirstLastPara="0" vertOverflow="overflow" horzOverflow="overflow" vert="horz" wrap="square" lIns="91440" tIns="45720" rIns="91440" bIns="45720" numCol="1" spcCol="0" rtlCol="0" fromWordArt="0" anchor="ctr" anchorCtr="0" forceAA="0" compatLnSpc="1">
+                          <a:prstTxWarp prst="textNoShape">
+                            <a:avLst/>
+                          </a:prstTxWarp>
+                          <a:noAutofit/>
+                        </wps:bodyPr>
+                      </wps:wsp>
+                      <wps:wsp>
+                        <wps:cNvPr id="44" name="Text Box 44"/>
+                        <wps:cNvSpPr txBox="1"/>
+                        <wps:spPr>
+                          <a:xfrm>
+                            <a:off x="38100" y="38100"/>
+                            <a:ext cx="659130" cy="434340"/>
+                          </a:xfrm>
+                          <a:prstGeom prst="rect">
+                            <a:avLst/>
+                          </a:prstGeom>
+                          <a:grpFill/>
+                          <a:ln w="6350">
+                            <a:noFill/>
+                          </a:ln>
+                        </wps:spPr>
+                        <wps:txbx>
+                          <w:txbxContent>
+                            <w:p>
+                              <w:pPr>
+                                <w:rPr>
+                                  <w:b/>
+                                  <w:bCs/>
+                                  <w:sz w:val="24"/>
+                                  <w:szCs w:val="24"/>
+                                </w:rPr>
+                              </w:pPr>
+                              <w:r>
+                                <w:rPr>
+                                  <w:b/>
+                                  <w:bCs/>
+                                  <w:sz w:val="24"/>
+                                  <w:szCs w:val="24"/>
+                                </w:rPr>
+                                <w:t>Account</w:t>
+                              </w:r>
+                            </w:p>
+                            <w:p>
+                              <w:pPr>
+                                <w:rPr>
+                                  <w:b/>
+                                  <w:bCs/>
+                                  <w:sz w:val="24"/>
+                                  <w:szCs w:val="24"/>
+                                </w:rPr>
+                              </w:pPr>
+                              <w:r>
+                                <w:rPr>
+                                  <w:b/>
+                                  <w:bCs/>
+                                  <w:sz w:val="24"/>
+                                  <w:szCs w:val="24"/>
+                                </w:rPr>
+                                <w:t>Management</w:t>
+                              </w:r>
+                            </w:p>
+                          </w:txbxContent>
+                        </wps:txbx>
+                        <wps:bodyPr rot="0" spcFirstLastPara="0" vertOverflow="overflow" horzOverflow="overflow" vert="horz" wrap="square" lIns="91440" tIns="45720" rIns="91440" bIns="45720" numCol="1" spcCol="0" rtlCol="0" fromWordArt="0" anchor="t" anchorCtr="0" forceAA="0" compatLnSpc="1">
+                          <a:prstTxWarp prst="textNoShape">
+                            <a:avLst/>
+                          </a:prstTxWarp>
+                          <a:noAutofit/>
+                        </wps:bodyPr>
+                      </wps:wsp>
+                    </wpg:wgp>
+                  </a:graphicData>
+                </a:graphic>
+                <wp14:sizeRelH relativeFrom="margin">
+                  <wp14:pctWidth>0</wp14:pctWidth>
+                </wp14:sizeRelH>
+                <wp14:sizeRelV relativeFrom="margin">
+                  <wp14:pctHeight>0</wp14:pctHeight>
+                </wp14:sizeRelV>
+              </wp:anchor>
+            </w:drawing>
+          </mc:Choice>
+          <mc:Fallback>
+            <w:pict>
+              <v:group w14:anchorId="2EBDEBD3" id="Group 42" o:spid="_x0000_s1029" style="position:absolute;margin-left:426pt;margin-top:377.35pt;width:93pt;height:55.8pt;z-index:251689984;mso-width-relative:margin;mso-height-relative:margin" coordsize="7315,5486" o:gfxdata="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">
+                <v:rect id="Rectangle 43" o:spid="_x0000_s1030" style="position:absolute;width:7315;height:5486;visibility:visible;mso-wrap-style:square;v-text-anchor:middle" o:gfxdata="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" filled="f" strokecolor="#00a0d7" strokeweight=".5mm"/>
+                <v:shape id="Text Box 44" o:spid="_x0000_s1031" type="#_x0000_t202" style="position:absolute;left:381;top:381;width:6591;height:4343;visibility:visible;mso-wrap-style:square;v-text-anchor:top" o:gfxdata="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" filled="f" stroked="f" strokeweight=".5pt">
+                  <v:textbox>
+                    <w:txbxContent>
+                      <w:p>
+                        <w:pPr>
+                          <w:rPr>
+                            <w:b/>
+                            <w:bCs/>
+                            <w:sz w:val="24"/>
+                            <w:szCs w:val="24"/>
+                          </w:rPr>
+                        </w:pPr>
+                        <w:r>
+                          <w:rPr>
+                            <w:b/>
+                            <w:bCs/>
+                            <w:sz w:val="24"/>
+                            <w:szCs w:val="24"/>
+                          </w:rPr>
+                          <w:t>Account</w:t>
+                        </w:r>
+                      </w:p>
+                      <w:p>
+                        <w:pPr>
+                          <w:rPr>
+                            <w:b/>
+                            <w:bCs/>
+                            <w:sz w:val="24"/>
+                            <w:szCs w:val="24"/>
+                          </w:rPr>
+                        </w:pPr>
+                        <w:r>
+                          <w:rPr>
+                            <w:b/>
+                            <w:bCs/>
+                            <w:sz w:val="24"/>
+                            <w:szCs w:val="24"/>
+                          </w:rPr>
+                          <w:t>Management</w:t>
+                        </w:r>
+                      </w:p>
+                    </w:txbxContent>
+                  </v:textbox>
+                </v:shape>
+              </v:group>
+            </w:pict>
+          </mc:Fallback>
+        </mc:AlternateContent>
+      </w:r>
+      <w:r>
+        <w:rPr>
+          <w:noProof/>
+        </w:rPr>
+        <mc:AlternateContent>
+          <mc:Choice Requires="wpg">
+            <w:drawing>
+              <wp:anchor distT="0" distB="0" distL="114300" distR="114300" simplePos="0" relativeHeight="251687936" behindDoc="0" locked="0" layoutInCell="1" allowOverlap="1" wp14:anchorId="42F7399D" wp14:editId="6A30EB3C">
+                <wp:simplePos x="0" y="0"/>
+                <wp:positionH relativeFrom="column">
+                  <wp:posOffset>3844290</wp:posOffset>
+                </wp:positionH>
+                <wp:positionV relativeFrom="paragraph">
+                  <wp:posOffset>4792980</wp:posOffset>
+                </wp:positionV>
+                <wp:extent cx="1181100" cy="708660"/>
+                <wp:effectExtent l="0" t="0" r="19050" b="15240"/>
+                <wp:wrapNone/>
+                <wp:docPr id="39" name="Group 39"/>
+                <wp:cNvGraphicFramePr/>
+                <a:graphic xmlns:a="http://schemas.openxmlformats.org/drawingml/2006/main">
+                  <a:graphicData uri="http://schemas.microsoft.com/office/word/2010/wordprocessingGroup">
+                    <wpg:wgp>
+                      <wpg:cNvGrpSpPr/>
+                      <wpg:grpSpPr>
+                        <a:xfrm>
+                          <a:off x="0" y="0"/>
+                          <a:ext cx="1181100" cy="708660"/>
+                          <a:chOff x="0" y="0"/>
+                          <a:chExt cx="731520" cy="548640"/>
+                        </a:xfrm>
+                        <a:solidFill>
+                          <a:schemeClr val="tx2">
+                            <a:lumMod val="20000"/>
+                            <a:lumOff val="80000"/>
+                          </a:schemeClr>
+                        </a:solidFill>
+                      </wpg:grpSpPr>
+                      <wps:wsp>
+                        <wps:cNvPr id="40" name="Rectangle 40"/>
+                        <wps:cNvSpPr/>
+                        <wps:spPr>
+                          <a:xfrm>
+                            <a:off x="0" y="0"/>
+                            <a:ext cx="731520" cy="548640"/>
+                          </a:xfrm>
+                          <a:prstGeom prst="rect">
+                            <a:avLst/>
+                          </a:prstGeom>
+                          <a:grpFill/>
+                          <a:ln w="18000">
+                            <a:solidFill>
+                              <a:srgbClr val="00A0D7"/>
+                            </a:solidFill>
+                          </a:ln>
+                        </wps:spPr>
+                        <wps:style>
+                          <a:lnRef idx="2">
+                            <a:schemeClr val="accent1">
+                              <a:shade val="50000"/>
+                            </a:schemeClr>
+                          </a:lnRef>
+                          <a:fillRef idx="1">
+                            <a:schemeClr val="accent1"/>
+                          </a:fillRef>
+                          <a:effectRef idx="0">
+                            <a:schemeClr val="accent1"/>
+                          </a:effectRef>
+                          <a:fontRef idx="minor">
+                            <a:schemeClr val="lt1"/>
+                          </a:fontRef>
+                        </wps:style>
+                        <wps:bodyPr rot="0" spcFirstLastPara="0" vertOverflow="overflow" horzOverflow="overflow" vert="horz" wrap="square" lIns="91440" tIns="45720" rIns="91440" bIns="45720" numCol="1" spcCol="0" rtlCol="0" fromWordArt="0" anchor="ctr" anchorCtr="0" forceAA="0" compatLnSpc="1">
+                          <a:prstTxWarp prst="textNoShape">
+                            <a:avLst/>
+                          </a:prstTxWarp>
+                          <a:noAutofit/>
+                        </wps:bodyPr>
+                      </wps:wsp>
+                      <wps:wsp>
+                        <wps:cNvPr id="41" name="Text Box 41"/>
+                        <wps:cNvSpPr txBox="1"/>
+                        <wps:spPr>
+                          <a:xfrm>
+                            <a:off x="38100" y="38100"/>
+                            <a:ext cx="659130" cy="434340"/>
+                          </a:xfrm>
+                          <a:prstGeom prst="rect">
+                            <a:avLst/>
+                          </a:prstGeom>
+                          <a:grpFill/>
+                          <a:ln w="6350">
+                            <a:noFill/>
+                          </a:ln>
+                        </wps:spPr>
+                        <wps:txbx>
+                          <w:txbxContent>
+                            <w:p>
+                              <w:pPr>
+                                <w:rPr>
+                                  <w:b/>
+                                  <w:bCs/>
+                                  <w:sz w:val="24"/>
+                                  <w:szCs w:val="24"/>
+                                </w:rPr>
+                              </w:pPr>
+                              <w:r>
+                                <w:rPr>
+                                  <w:b/>
+                                  <w:bCs/>
+                                  <w:sz w:val="24"/>
+                                  <w:szCs w:val="24"/>
+                                </w:rPr>
+                                <w:t>Account</w:t>
+                              </w:r>
+                            </w:p>
+                            <w:p>
+                              <w:pPr>
+                                <w:rPr>
+                                  <w:b/>
+                                  <w:bCs/>
+                                  <w:sz w:val="24"/>
+                                  <w:szCs w:val="24"/>
+                                </w:rPr>
+                              </w:pPr>
+                              <w:r>
+                                <w:rPr>
+                                  <w:b/>
+                                  <w:bCs/>
+                                  <w:sz w:val="24"/>
+                                  <w:szCs w:val="24"/>
+                                </w:rPr>
+                                <w:t>Management</w:t>
+                              </w:r>
+                            </w:p>
+                          </w:txbxContent>
+                        </wps:txbx>
+                        <wps:bodyPr rot="0" spcFirstLastPara="0" vertOverflow="overflow" horzOverflow="overflow" vert="horz" wrap="square" lIns="91440" tIns="45720" rIns="91440" bIns="45720" numCol="1" spcCol="0" rtlCol="0" fromWordArt="0" anchor="t" anchorCtr="0" forceAA="0" compatLnSpc="1">
+                          <a:prstTxWarp prst="textNoShape">
+                            <a:avLst/>
+                          </a:prstTxWarp>
+                          <a:noAutofit/>
+                        </wps:bodyPr>
+                      </wps:wsp>
+                    </wpg:wgp>
+                  </a:graphicData>
+                </a:graphic>
+                <wp14:sizeRelH relativeFrom="margin">
+                  <wp14:pctWidth>0</wp14:pctWidth>
+                </wp14:sizeRelH>
+                <wp14:sizeRelV relativeFrom="margin">
+                  <wp14:pctHeight>0</wp14:pctHeight>
+                </wp14:sizeRelV>
+              </wp:anchor>
+            </w:drawing>
+          </mc:Choice>
+          <mc:Fallback>
+            <w:pict>
+              <v:group w14:anchorId="42F7399D" id="Group 39" o:spid="_x0000_s1032" style="position:absolute;margin-left:302.7pt;margin-top:377.4pt;width:93pt;height:55.8pt;z-index:251687936;mso-width-relative:margin;mso-height-relative:margin" coordsize="7315,5486" o:gfxdata="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">
+                <v:rect id="Rectangle 40" o:spid="_x0000_s1033" style="position:absolute;width:7315;height:5486;visibility:visible;mso-wrap-style:square;v-text-anchor:middle" o:gfxdata="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" filled="f" strokecolor="#00a0d7" strokeweight=".5mm"/>
+                <v:shape id="Text Box 41" o:spid="_x0000_s1034" type="#_x0000_t202" style="position:absolute;left:381;top:381;width:6591;height:4343;visibility:visible;mso-wrap-style:square;v-text-anchor:top" o:gfxdata="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" filled="f" stroked="f" strokeweight=".5pt">
+                  <v:textbox>
+                    <w:txbxContent>
+                      <w:p>
+                        <w:pPr>
+                          <w:rPr>
+                            <w:b/>
+                            <w:bCs/>
+                            <w:sz w:val="24"/>
+                            <w:szCs w:val="24"/>
+                          </w:rPr>
+                        </w:pPr>
+                        <w:r>
+                          <w:rPr>
+                            <w:b/>
+                            <w:bCs/>
+                            <w:sz w:val="24"/>
+                            <w:szCs w:val="24"/>
+                          </w:rPr>
+                          <w:t>Account</w:t>
+                        </w:r>
+                      </w:p>
+                      <w:p>
+                        <w:pPr>
+                          <w:rPr>
+                            <w:b/>
+                            <w:bCs/>
+                            <w:sz w:val="24"/>
+                            <w:szCs w:val="24"/>
+                          </w:rPr>
+                        </w:pPr>
+                        <w:r>
+                          <w:rPr>
+                            <w:b/>
+                            <w:bCs/>
+                            <w:sz w:val="24"/>
+                            <w:szCs w:val="24"/>
+                          </w:rPr>
+                          <w:t>Management</w:t>
+                        </w:r>
+                      </w:p>
+                    </w:txbxContent>
+                  </v:textbox>
+                </v:shape>
+              </v:group>
+            </w:pict>
+          </mc:Fallback>
+        </mc:AlternateContent>
+      </w:r>
+      <w:r>
+        <w:rPr>
+          <w:noProof/>
+        </w:rPr>
+        <mc:AlternateContent>
+          <mc:Choice Requires="wpg">
+            <w:drawing>
+              <wp:anchor distT="0" distB="0" distL="114300" distR="114300" simplePos="0" relativeHeight="251683840" behindDoc="0" locked="0" layoutInCell="1" allowOverlap="1" wp14:anchorId="514BF9AF" wp14:editId="71BD3A14">
+                <wp:simplePos x="0" y="0"/>
+                <wp:positionH relativeFrom="column">
+                  <wp:posOffset>541020</wp:posOffset>
+                </wp:positionH>
+                <wp:positionV relativeFrom="paragraph">
+                  <wp:posOffset>4690110</wp:posOffset>
+                </wp:positionV>
+                <wp:extent cx="2937510" cy="914400"/>
+                <wp:effectExtent l="0" t="0" r="15240" b="19050"/>
+                <wp:wrapNone/>
+                <wp:docPr id="52" name="Group 52"/>
+                <wp:cNvGraphicFramePr/>
+                <a:graphic xmlns:a="http://schemas.openxmlformats.org/drawingml/2006/main">
+                  <a:graphicData uri="http://schemas.microsoft.com/office/word/2010/wordprocessingGroup">
+                    <wpg:wgp>
+                      <wpg:cNvGrpSpPr/>
+                      <wpg:grpSpPr>
+                        <a:xfrm>
+                          <a:off x="0" y="0"/>
+                          <a:ext cx="2937510" cy="914400"/>
+                          <a:chOff x="0" y="0"/>
+                          <a:chExt cx="2937510" cy="914400"/>
+                        </a:xfrm>
+                      </wpg:grpSpPr>
+                      <wps:wsp>
+                        <wps:cNvPr id="17" name="Rectangle 17"/>
+                        <wps:cNvSpPr/>
+                        <wps:spPr>
+                          <a:xfrm>
+                            <a:off x="0" y="0"/>
+                            <a:ext cx="2937510" cy="914400"/>
+                          </a:xfrm>
+                          <a:prstGeom prst="rect">
+                            <a:avLst/>
+                          </a:prstGeom>
+                          <a:solidFill>
+                            <a:srgbClr val="66CC00">
+                              <a:alpha val="5000"/>
+                            </a:srgbClr>
+                          </a:solidFill>
+                          <a:ln w="18000">
+                            <a:solidFill>
+                              <a:srgbClr val="66CC00"/>
+                            </a:solidFill>
+                          </a:ln>
+                        </wps:spPr>
+                        <wps:style>
+                          <a:lnRef idx="2">
+                            <a:schemeClr val="accent1">
+                              <a:shade val="50000"/>
+                            </a:schemeClr>
+                          </a:lnRef>
+                          <a:fillRef idx="1">
+                            <a:schemeClr val="accent1"/>
+                          </a:fillRef>
+                          <a:effectRef idx="0">
+                            <a:schemeClr val="accent1"/>
+                          </a:effectRef>
+                          <a:fontRef idx="minor">
+                            <a:schemeClr val="lt1"/>
+                          </a:fontRef>
+                        </wps:style>
+                        <wps:bodyPr rot="0" spcFirstLastPara="0" vertOverflow="overflow" horzOverflow="overflow" vert="horz" wrap="square" lIns="91440" tIns="45720" rIns="91440" bIns="45720" numCol="1" spcCol="0" rtlCol="0" fromWordArt="0" anchor="ctr" anchorCtr="0" forceAA="0" compatLnSpc="1">
+                          <a:prstTxWarp prst="textNoShape">
+                            <a:avLst/>
+                          </a:prstTxWarp>
+                          <a:noAutofit/>
+                        </wps:bodyPr>
+                      </wps:wsp>
+                      <wpg:grpSp>
+                        <wpg:cNvPr id="29" name="Group 29"/>
+                        <wpg:cNvGrpSpPr/>
+                        <wpg:grpSpPr>
+                          <a:xfrm>
+                            <a:off x="2065020" y="198120"/>
+                            <a:ext cx="731520" cy="548640"/>
+                            <a:chOff x="0" y="0"/>
+                            <a:chExt cx="731520" cy="548640"/>
+                          </a:xfrm>
+                          <a:solidFill>
+                            <a:schemeClr val="tx2">
+                              <a:lumMod val="20000"/>
+                              <a:lumOff val="80000"/>
+                            </a:schemeClr>
+                          </a:solidFill>
+                        </wpg:grpSpPr>
+                        <wps:wsp>
+                          <wps:cNvPr id="23" name="Rectangle 23"/>
+                          <wps:cNvSpPr/>
+                          <wps:spPr>
+                            <a:xfrm>
+                              <a:off x="0" y="0"/>
+                              <a:ext cx="731520" cy="548640"/>
+                            </a:xfrm>
+                            <a:prstGeom prst="rect">
+                              <a:avLst/>
+                            </a:prstGeom>
+                            <a:grpFill/>
+                            <a:ln w="18000">
+                              <a:solidFill>
+                                <a:srgbClr val="00A0D7"/>
+                              </a:solidFill>
+                            </a:ln>
+                          </wps:spPr>
+                          <wps:style>
+                            <a:lnRef idx="2">
+                              <a:schemeClr val="accent1">
+                                <a:shade val="50000"/>
+                              </a:schemeClr>
+                            </a:lnRef>
+                            <a:fillRef idx="1">
+                              <a:schemeClr val="accent1"/>
+                            </a:fillRef>
+                            <a:effectRef idx="0">
+                              <a:schemeClr val="accent1"/>
+                            </a:effectRef>
+                            <a:fontRef idx="minor">
+                              <a:schemeClr val="lt1"/>
+                            </a:fontRef>
+                          </wps:style>
+                          <wps:bodyPr rot="0" spcFirstLastPara="0" vertOverflow="overflow" horzOverflow="overflow" vert="horz" wrap="square" lIns="91440" tIns="45720" rIns="91440" bIns="45720" numCol="1" spcCol="0" rtlCol="0" fromWordArt="0" anchor="ctr" anchorCtr="0" forceAA="0" compatLnSpc="1">
+                            <a:prstTxWarp prst="textNoShape">
+                              <a:avLst/>
+                            </a:prstTxWarp>
+                            <a:noAutofit/>
+                          </wps:bodyPr>
+                        </wps:wsp>
+                        <wps:wsp>
+                          <wps:cNvPr id="28" name="Text Box 28"/>
+                          <wps:cNvSpPr txBox="1"/>
+                          <wps:spPr>
+                            <a:xfrm>
+                              <a:off x="87630" y="121920"/>
+                              <a:ext cx="609600" cy="350520"/>
+                            </a:xfrm>
+                            <a:prstGeom prst="rect">
+                              <a:avLst/>
+                            </a:prstGeom>
+                            <a:grpFill/>
+                            <a:ln w="6350">
+                              <a:noFill/>
+                            </a:ln>
+                          </wps:spPr>
+                          <wps:txbx>
+                            <w:txbxContent>
+                              <w:p>
+                                <w:pPr>
+                                  <w:rPr>
+                                    <w:b/>
+                                    <w:bCs/>
+                                    <w:sz w:val="28"/>
+                                    <w:szCs w:val="28"/>
+                                  </w:rPr>
+                                </w:pPr>
+                                <w:r>
+                                  <w:rPr>
+                                    <w:b/>
+                                    <w:bCs/>
+                                    <w:sz w:val="28"/>
+                                    <w:szCs w:val="28"/>
+                                  </w:rPr>
+                                  <w:t>Users</w:t>
+                                </w:r>
+                              </w:p>
+                            </w:txbxContent>
+                          </wps:txbx>
+                          <wps:bodyPr rot="0" spcFirstLastPara="0" vertOverflow="overflow" horzOverflow="overflow" vert="horz" wrap="square" lIns="91440" tIns="45720" rIns="91440" bIns="45720" numCol="1" spcCol="0" rtlCol="0" fromWordArt="0" anchor="t" anchorCtr="0" forceAA="0" compatLnSpc="1">
+                            <a:prstTxWarp prst="textNoShape">
+                              <a:avLst/>
+                            </a:prstTxWarp>
+                            <a:noAutofit/>
+                          </wps:bodyPr>
+                        </wps:wsp>
+                      </wpg:grpSp>
+                      <wpg:grpSp>
+                        <wpg:cNvPr id="30" name="Group 30"/>
+                        <wpg:cNvGrpSpPr/>
+                        <wpg:grpSpPr>
+                          <a:xfrm>
+                            <a:off x="1108710" y="198120"/>
+                            <a:ext cx="731520" cy="548640"/>
+                            <a:chOff x="0" y="0"/>
+                            <a:chExt cx="731520" cy="548640"/>
+                          </a:xfrm>
+                          <a:solidFill>
+                            <a:schemeClr val="tx2">
+                              <a:lumMod val="20000"/>
+                              <a:lumOff val="80000"/>
+                            </a:schemeClr>
+                          </a:solidFill>
+                        </wpg:grpSpPr>
+                        <wps:wsp>
+                          <wps:cNvPr id="31" name="Rectangle 31"/>
+                          <wps:cNvSpPr/>
+                          <wps:spPr>
+                            <a:xfrm>
+                              <a:off x="0" y="0"/>
+                              <a:ext cx="731520" cy="548640"/>
+                            </a:xfrm>
+                            <a:prstGeom prst="rect">
+                              <a:avLst/>
+                            </a:prstGeom>
+                            <a:grpFill/>
+                            <a:ln w="18000">
+                              <a:solidFill>
+                                <a:srgbClr val="00A0D7"/>
+                              </a:solidFill>
+                            </a:ln>
+                          </wps:spPr>
+                          <wps:style>
+                            <a:lnRef idx="2">
+                              <a:schemeClr val="accent1">
+                                <a:shade val="50000"/>
+                              </a:schemeClr>
+                            </a:lnRef>
+                            <a:fillRef idx="1">
+                              <a:schemeClr val="accent1"/>
+                            </a:fillRef>
+                            <a:effectRef idx="0">
+                              <a:schemeClr val="accent1"/>
+                            </a:effectRef>
+                            <a:fontRef idx="minor">
+                              <a:schemeClr val="lt1"/>
+                            </a:fontRef>
+                          </wps:style>
+                          <wps:bodyPr rot="0" spcFirstLastPara="0" vertOverflow="overflow" horzOverflow="overflow" vert="horz" wrap="square" lIns="91440" tIns="45720" rIns="91440" bIns="45720" numCol="1" spcCol="0" rtlCol="0" fromWordArt="0" anchor="ctr" anchorCtr="0" forceAA="0" compatLnSpc="1">
+                            <a:prstTxWarp prst="textNoShape">
+                              <a:avLst/>
+                            </a:prstTxWarp>
+                            <a:noAutofit/>
+                          </wps:bodyPr>
+                        </wps:wsp>
+                        <wps:wsp>
+                          <wps:cNvPr id="32" name="Text Box 32"/>
+                          <wps:cNvSpPr txBox="1"/>
+                          <wps:spPr>
+                            <a:xfrm>
+                              <a:off x="87630" y="121920"/>
+                              <a:ext cx="609600" cy="350520"/>
+                            </a:xfrm>
+                            <a:prstGeom prst="rect">
+                              <a:avLst/>
+                            </a:prstGeom>
+                            <a:grpFill/>
+                            <a:ln w="6350">
+                              <a:noFill/>
+                            </a:ln>
+                          </wps:spPr>
+                          <wps:txbx>
+                            <w:txbxContent>
+                              <w:p>
+                                <w:pPr>
+                                  <w:rPr>
+                                    <w:b/>
+                                    <w:bCs/>
+                                    <w:sz w:val="28"/>
+                                    <w:szCs w:val="28"/>
+                                  </w:rPr>
+                                </w:pPr>
+                                <w:r>
+                                  <w:rPr>
+                                    <w:b/>
+                                    <w:bCs/>
+                                    <w:sz w:val="28"/>
+                                    <w:szCs w:val="28"/>
+                                  </w:rPr>
+                                  <w:t>Users</w:t>
+                                </w:r>
+                              </w:p>
+                            </w:txbxContent>
+                          </wps:txbx>
+                          <wps:bodyPr rot="0" spcFirstLastPara="0" vertOverflow="overflow" horzOverflow="overflow" vert="horz" wrap="square" lIns="91440" tIns="45720" rIns="91440" bIns="45720" numCol="1" spcCol="0" rtlCol="0" fromWordArt="0" anchor="t" anchorCtr="0" forceAA="0" compatLnSpc="1">
+                            <a:prstTxWarp prst="textNoShape">
+                              <a:avLst/>
+                            </a:prstTxWarp>
+                            <a:noAutofit/>
+                          </wps:bodyPr>
+                        </wps:wsp>
+                      </wpg:grpSp>
+                      <wpg:grpSp>
+                        <wpg:cNvPr id="33" name="Group 33"/>
+                        <wpg:cNvGrpSpPr/>
+                        <wpg:grpSpPr>
+                          <a:xfrm>
+                            <a:off x="125730" y="198120"/>
+                            <a:ext cx="731520" cy="548640"/>
+                            <a:chOff x="0" y="0"/>
+                            <a:chExt cx="731520" cy="548640"/>
+                          </a:xfrm>
+                          <a:solidFill>
+                            <a:schemeClr val="tx2">
+                              <a:lumMod val="20000"/>
+                              <a:lumOff val="80000"/>
+                            </a:schemeClr>
+                          </a:solidFill>
+                        </wpg:grpSpPr>
+                        <wps:wsp>
+                          <wps:cNvPr id="34" name="Rectangle 34"/>
+                          <wps:cNvSpPr/>
+                          <wps:spPr>
+                            <a:xfrm>
+                              <a:off x="0" y="0"/>
+                              <a:ext cx="731520" cy="548640"/>
+                            </a:xfrm>
+                            <a:prstGeom prst="rect">
+                              <a:avLst/>
+                            </a:prstGeom>
+                            <a:grpFill/>
+                            <a:ln w="18000">
+                              <a:solidFill>
+                                <a:srgbClr val="00A0D7"/>
+                              </a:solidFill>
+                            </a:ln>
+                          </wps:spPr>
+                          <wps:style>
+                            <a:lnRef idx="2">
+                              <a:schemeClr val="accent1">
+                                <a:shade val="50000"/>
+                              </a:schemeClr>
+                            </a:lnRef>
+                            <a:fillRef idx="1">
+                              <a:schemeClr val="accent1"/>
+                            </a:fillRef>
+                            <a:effectRef idx="0">
+                              <a:schemeClr val="accent1"/>
+                            </a:effectRef>
+                            <a:fontRef idx="minor">
+                              <a:schemeClr val="lt1"/>
+                            </a:fontRef>
+                          </wps:style>
+                          <wps:bodyPr rot="0" spcFirstLastPara="0" vertOverflow="overflow" horzOverflow="overflow" vert="horz" wrap="square" lIns="91440" tIns="45720" rIns="91440" bIns="45720" numCol="1" spcCol="0" rtlCol="0" fromWordArt="0" anchor="ctr" anchorCtr="0" forceAA="0" compatLnSpc="1">
+                            <a:prstTxWarp prst="textNoShape">
+                              <a:avLst/>
+                            </a:prstTxWarp>
+                            <a:noAutofit/>
+                          </wps:bodyPr>
+                        </wps:wsp>
+                        <wps:wsp>
+                          <wps:cNvPr id="35" name="Text Box 35"/>
+                          <wps:cNvSpPr txBox="1"/>
+                          <wps:spPr>
+                            <a:xfrm>
+                              <a:off x="87630" y="121920"/>
+                              <a:ext cx="609600" cy="350520"/>
+                            </a:xfrm>
+                            <a:prstGeom prst="rect">
+                              <a:avLst/>
+                            </a:prstGeom>
+                            <a:grpFill/>
+                            <a:ln w="6350">
+                              <a:noFill/>
+                            </a:ln>
+                          </wps:spPr>
+                          <wps:txbx>
+                            <w:txbxContent>
+                              <w:p>
+                                <w:pPr>
+                                  <w:rPr>
+                                    <w:b/>
+                                    <w:bCs/>
+                                    <w:sz w:val="28"/>
+                                    <w:szCs w:val="28"/>
+                                  </w:rPr>
+                                </w:pPr>
+                                <w:r>
+                                  <w:rPr>
+                                    <w:b/>
+                                    <w:bCs/>
+                                    <w:sz w:val="28"/>
+                                    <w:szCs w:val="28"/>
+                                  </w:rPr>
+                                  <w:t>Users</w:t>
+                                </w:r>
+                              </w:p>
+                            </w:txbxContent>
+                          </wps:txbx>
+                          <wps:bodyPr rot="0" spcFirstLastPara="0" vertOverflow="overflow" horzOverflow="overflow" vert="horz" wrap="square" lIns="91440" tIns="45720" rIns="91440" bIns="45720" numCol="1" spcCol="0" rtlCol="0" fromWordArt="0" anchor="t" anchorCtr="0" forceAA="0" compatLnSpc="1">
+                            <a:prstTxWarp prst="textNoShape">
+                              <a:avLst/>
+                            </a:prstTxWarp>
+                            <a:noAutofit/>
+                          </wps:bodyPr>
+                        </wps:wsp>
+                      </wpg:grpSp>
+                    </wpg:wgp>
+                  </a:graphicData>
+                </a:graphic>
+              </wp:anchor>
+            </w:drawing>
+          </mc:Choice>
+          <mc:Fallback>
+            <w:pict>
+              <v:group w14:anchorId="514BF9AF" id="Group 52" o:spid="_x0000_s1035" style="position:absolute;margin-left:42.6pt;margin-top:369.3pt;width:231.3pt;height:1in;z-index:251683840" coordsize="29375,9144" o:gfxdata="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">
+                <v:rect id="Rectangle 17" o:spid="_x0000_s1036" style="position:absolute;width:29375;height:9144;visibility:visible;mso-wrap-style:square;v-text-anchor:middle" o:gfxdata="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" fillcolor="#6c0" strokecolor="#6c0" strokeweight=".5mm">
+                  <v:fill opacity="3341f"/>
+                </v:rect>
+                <v:group id="Group 29" o:spid="_x0000_s1037" style="position:absolute;left:20650;top:1981;width:7315;height:5486" coordsize="7315,5486" o:gfxdata="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">
+                  <v:rect id="Rectangle 23" o:spid="_x0000_s1038" style="position:absolute;width:7315;height:5486;visibility:visible;mso-wrap-style:square;v-text-anchor:middle" o:gfxdata="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" filled="f" strokecolor="#00a0d7" strokeweight=".5mm"/>
+                  <v:shape id="Text Box 28" o:spid="_x0000_s1039" type="#_x0000_t202" style="position:absolute;left:876;top:1219;width:6096;height:3505;visibility:visible;mso-wrap-style:square;v-text-anchor:top" o:gfxdata="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" filled="f" stroked="f" strokeweight=".5pt">
+                    <v:textbox>
+                      <w:txbxContent>
+                        <w:p>
+                          <w:pPr>
+                            <w:rPr>
+                              <w:b/>
+                              <w:bCs/>
+                              <w:sz w:val="28"/>
+                              <w:szCs w:val="28"/>
+                            </w:rPr>
+                          </w:pPr>
+                          <w:r>
+                            <w:rPr>
+                              <w:b/>
+                              <w:bCs/>
+                              <w:sz w:val="28"/>
+                              <w:szCs w:val="28"/>
+                            </w:rPr>
+                            <w:t>Users</w:t>
+                          </w:r>
+                        </w:p>
+                      </w:txbxContent>
+                    </v:textbox>
+                  </v:shape>
+                </v:group>
+                <v:group id="Group 30" o:spid="_x0000_s1040" style="position:absolute;left:11087;top:1981;width:7315;height:5486" coordsize="7315,5486" o:gfxdata="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">
+                  <v:rect id="Rectangle 31" o:spid="_x0000_s1041" style="position:absolute;width:7315;height:5486;visibility:visible;mso-wrap-style:square;v-text-anchor:middle" o:gfxdata="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" filled="f" strokecolor="#00a0d7" strokeweight=".5mm"/>
+                  <v:shape id="Text Box 32" o:spid="_x0000_s1042" type="#_x0000_t202" style="position:absolute;left:876;top:1219;width:6096;height:3505;visibility:visible;mso-wrap-style:square;v-text-anchor:top" o:gfxdata="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" filled="f" stroked="f" strokeweight=".5pt">
+                    <v:textbox>
+                      <w:txbxContent>
+                        <w:p>
+                          <w:pPr>
+                            <w:rPr>
+                              <w:b/>
+                              <w:bCs/>
+                              <w:sz w:val="28"/>
+                              <w:szCs w:val="28"/>
+                            </w:rPr>
+                          </w:pPr>
+                          <w:r>
+                            <w:rPr>
+                              <w:b/>
+                              <w:bCs/>
+                              <w:sz w:val="28"/>
+                              <w:szCs w:val="28"/>
+                            </w:rPr>
+                            <w:t>Users</w:t>
+                          </w:r>
+                        </w:p>
+                      </w:txbxContent>
+                    </v:textbox>
+                  </v:shape>
+                </v:group>
+                <v:group id="Group 33" o:spid="_x0000_s1043" style="position:absolute;left:1257;top:1981;width:7315;height:5486" coordsize="7315,5486" o:gfxdata="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">
+                  <v:rect id="Rectangle 34" o:spid="_x0000_s1044" style="position:absolute;width:7315;height:5486;visibility:visible;mso-wrap-style:square;v-text-anchor:middle" o:gfxdata="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" filled="f" strokecolor="#00a0d7" strokeweight=".5mm"/>
+                  <v:shape id="Text Box 35" o:spid="_x0000_s1045" type="#_x0000_t202" style="position:absolute;left:876;top:1219;width:6096;height:3505;visibility:visible;mso-wrap-style:square;v-text-anchor:top" o:gfxdata="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" filled="f" stroked="f" strokeweight=".5pt">
+                    <v:textbox>
+                      <w:txbxContent>
+                        <w:p>
+                          <w:pPr>
+                            <w:rPr>
+                              <w:b/>
+                              <w:bCs/>
+                              <w:sz w:val="28"/>
+                              <w:szCs w:val="28"/>
+                            </w:rPr>
+                          </w:pPr>
+                          <w:r>
+                            <w:rPr>
+                              <w:b/>
+                              <w:bCs/>
+                              <w:sz w:val="28"/>
+                              <w:szCs w:val="28"/>
+                            </w:rPr>
+                            <w:t>Users</w:t>
+                          </w:r>
+                        </w:p>
+                      </w:txbxContent>
+                    </v:textbox>
+                  </v:shape>
+                </v:group>
+              </v:group>
+            </w:pict>
+          </mc:Fallback>
+        </mc:AlternateContent>
+      </w:r>
+      <w:r>
+        <w:rPr>
+          <w:noProof/>
+        </w:rPr>
+        <mc:AlternateContent>
+          <mc:Choice Requires="wpg">
+            <w:drawing>
+              <wp:anchor distT="0" distB="0" distL="114300" distR="114300" simplePos="0" relativeHeight="251685888" behindDoc="0" locked="0" layoutInCell="1" allowOverlap="1" wp14:anchorId="2403E4CF" wp14:editId="5BEFA502">
+                <wp:simplePos x="0" y="0"/>
+                <wp:positionH relativeFrom="column">
+                  <wp:posOffset>-457200</wp:posOffset>
+                </wp:positionH>
+                <wp:positionV relativeFrom="paragraph">
+                  <wp:posOffset>4918710</wp:posOffset>
+                </wp:positionV>
+                <wp:extent cx="731520" cy="548640"/>
+                <wp:effectExtent l="0" t="0" r="11430" b="22860"/>
+                <wp:wrapNone/>
+                <wp:docPr id="36" name="Group 36"/>
+                <wp:cNvGraphicFramePr/>
+                <a:graphic xmlns:a="http://schemas.openxmlformats.org/drawingml/2006/main">
+                  <a:graphicData uri="http://schemas.microsoft.com/office/word/2010/wordprocessingGroup">
+                    <wpg:wgp>
+                      <wpg:cNvGrpSpPr/>
+                      <wpg:grpSpPr>
+                        <a:xfrm>
+                          <a:off x="0" y="0"/>
+                          <a:ext cx="731520" cy="548640"/>
+                          <a:chOff x="0" y="0"/>
+                          <a:chExt cx="731520" cy="548640"/>
+                        </a:xfrm>
+                        <a:solidFill>
+                          <a:schemeClr val="tx2">
+                            <a:lumMod val="20000"/>
+                            <a:lumOff val="80000"/>
+                          </a:schemeClr>
+                        </a:solidFill>
+                      </wpg:grpSpPr>
+                      <wps:wsp>
+                        <wps:cNvPr id="37" name="Rectangle 37"/>
+                        <wps:cNvSpPr/>
+                        <wps:spPr>
+                          <a:xfrm>
+                            <a:off x="0" y="0"/>
+                            <a:ext cx="731520" cy="548640"/>
+                          </a:xfrm>
+                          <a:prstGeom prst="rect">
+                            <a:avLst/>
+                          </a:prstGeom>
+                          <a:grpFill/>
+                          <a:ln w="18000">
+                            <a:solidFill>
+                              <a:srgbClr val="00A0D7"/>
+                            </a:solidFill>
+                          </a:ln>
+                        </wps:spPr>
+                        <wps:style>
+                          <a:lnRef idx="2">
+                            <a:schemeClr val="accent1">
+                              <a:shade val="50000"/>
+                            </a:schemeClr>
+                          </a:lnRef>
+                          <a:fillRef idx="1">
+                            <a:schemeClr val="accent1"/>
+                          </a:fillRef>
+                          <a:effectRef idx="0">
+                            <a:schemeClr val="accent1"/>
+                          </a:effectRef>
+                          <a:fontRef idx="minor">
+                            <a:schemeClr val="lt1"/>
+                          </a:fontRef>
+                        </wps:style>
+                        <wps:bodyPr rot="0" spcFirstLastPara="0" vertOverflow="overflow" horzOverflow="overflow" vert="horz" wrap="square" lIns="91440" tIns="45720" rIns="91440" bIns="45720" numCol="1" spcCol="0" rtlCol="0" fromWordArt="0" anchor="ctr" anchorCtr="0" forceAA="0" compatLnSpc="1">
+                          <a:prstTxWarp prst="textNoShape">
+                            <a:avLst/>
+                          </a:prstTxWarp>
+                          <a:noAutofit/>
+                        </wps:bodyPr>
+                      </wps:wsp>
+                      <wps:wsp>
+                        <wps:cNvPr id="38" name="Text Box 38"/>
+                        <wps:cNvSpPr txBox="1"/>
+                        <wps:spPr>
+                          <a:xfrm>
+                            <a:off x="26670" y="121920"/>
+                            <a:ext cx="704850" cy="350520"/>
+                          </a:xfrm>
+                          <a:prstGeom prst="rect">
+                            <a:avLst/>
+                          </a:prstGeom>
+                          <a:grpFill/>
+                          <a:ln w="6350">
+                            <a:noFill/>
+                          </a:ln>
+                        </wps:spPr>
+                        <wps:txbx>
+                          <w:txbxContent>
+                            <w:p>
+                              <w:pPr>
+                                <w:rPr>
+                                  <w:b/>
+                                  <w:bCs/>
+                                  <w:sz w:val="28"/>
+                                  <w:szCs w:val="28"/>
+                                </w:rPr>
+                              </w:pPr>
+                              <w:r>
+                                <w:rPr>
+                                  <w:b/>
+                                  <w:bCs/>
+                                  <w:sz w:val="28"/>
+                                  <w:szCs w:val="28"/>
+                                </w:rPr>
+                                <w:t>Search</w:t>
+                              </w:r>
+                            </w:p>
+                          </w:txbxContent>
+                        </wps:txbx>
+                        <wps:bodyPr rot="0" spcFirstLastPara="0" vertOverflow="overflow" horzOverflow="overflow" vert="horz" wrap="square" lIns="91440" tIns="45720" rIns="91440" bIns="45720" numCol="1" spcCol="0" rtlCol="0" fromWordArt="0" anchor="t" anchorCtr="0" forceAA="0" compatLnSpc="1">
+                          <a:prstTxWarp prst="textNoShape">
+                            <a:avLst/>
+                          </a:prstTxWarp>
+                          <a:noAutofit/>
+                        </wps:bodyPr>
+                      </wps:wsp>
+                    </wpg:wgp>
+                  </a:graphicData>
+                </a:graphic>
+              </wp:anchor>
+            </w:drawing>
+          </mc:Choice>
+          <mc:Fallback>
+            <w:pict>
+              <v:group w14:anchorId="2403E4CF" id="Group 36" o:spid="_x0000_s1046" style="position:absolute;margin-left:-36pt;margin-top:387.3pt;width:57.6pt;height:43.2pt;z-index:251685888" coordsize="7315,5486" o:gfxdata="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">
+                <v:rect id="Rectangle 37" o:spid="_x0000_s1047" style="position:absolute;width:7315;height:5486;visibility:visible;mso-wrap-style:square;v-text-anchor:middle" o:gfxdata="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" filled="f" strokecolor="#00a0d7" strokeweight=".5mm"/>
+                <v:shape id="Text Box 38" o:spid="_x0000_s1048" type="#_x0000_t202" style="position:absolute;left:266;top:1219;width:7049;height:3505;visibility:visible;mso-wrap-style:square;v-text-anchor:top" o:gfxdata="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" filled="f" stroked="f" strokeweight=".5pt">
+                  <v:textbox>
+                    <w:txbxContent>
+                      <w:p>
+                        <w:pPr>
+                          <w:rPr>
+                            <w:b/>
+                            <w:bCs/>
+                            <w:sz w:val="28"/>
+                            <w:szCs w:val="28"/>
+                          </w:rPr>
+                        </w:pPr>
+                        <w:r>
+                          <w:rPr>
+                            <w:b/>
+                            <w:bCs/>
+                            <w:sz w:val="28"/>
+                            <w:szCs w:val="28"/>
+                          </w:rPr>
+                          <w:t>Search</w:t>
+                        </w:r>
+                      </w:p>
+                    </w:txbxContent>
+                  </v:textbox>
+                </v:shape>
+              </v:group>
+            </w:pict>
+          </mc:Fallback>
+        </mc:AlternateContent>
+      </w:r>
+      <w:r>
+        <w:rPr>
+          <w:noProof/>
+        </w:rPr>
+        <mc:AlternateContent>
+          <mc:Choice Requires="aink">
+            <w:drawing>
+              <wp:anchor distT="0" distB="0" distL="114300" distR="114300" simplePos="0" relativeHeight="251676672" behindDoc="0" locked="0" layoutInCell="1" allowOverlap="1" wp14:anchorId="27260866" wp14:editId="139A2DC9">
+                <wp:simplePos x="0" y="0"/>
+                <wp:positionH relativeFrom="column">
+                  <wp:posOffset>2297460</wp:posOffset>
+                </wp:positionH>
+                <wp:positionV relativeFrom="paragraph">
+                  <wp:posOffset>5063280</wp:posOffset>
+                </wp:positionV>
+                <wp:extent cx="360" cy="360"/>
+                <wp:effectExtent l="57150" t="38100" r="38100" b="57150"/>
+                <wp:wrapNone/>
+                <wp:docPr id="27" name="Ink 27"/>
+                <wp:cNvGraphicFramePr/>
+                <a:graphic xmlns:a="http://schemas.openxmlformats.org/drawingml/2006/main">
+                  <a:graphicData uri="http://schemas.microsoft.com/office/word/2010/wordprocessingInk">
+                    <w14:contentPart bwMode="auto" r:id="rId7">
+                      <w14:nvContentPartPr>
+                        <w14:cNvContentPartPr/>
+                      </w14:nvContentPartPr>
+                      <w14:xfrm>
+                        <a:off x="0" y="0"/>
+                        <a:ext cx="360" cy="360"/>
+                      </w14:xfrm>
+                    </w14:contentPart>
+                  </a:graphicData>
+                </a:graphic>
+              </wp:anchor>
+            </w:drawing>
+          </mc:Choice>
+          <mc:Fallback>
+            <w:drawing>
+              <wp:anchor distT="0" distB="0" distL="114300" distR="114300" simplePos="0" relativeHeight="251676672" behindDoc="0" locked="0" layoutInCell="1" allowOverlap="1" wp14:anchorId="27260866" wp14:editId="139A2DC9">
+                <wp:simplePos x="0" y="0"/>
+                <wp:positionH relativeFrom="column">
+                  <wp:posOffset>2297460</wp:posOffset>
+                </wp:positionH>
+                <wp:positionV relativeFrom="paragraph">
+                  <wp:posOffset>5063280</wp:posOffset>
+                </wp:positionV>
+                <wp:extent cx="360" cy="360"/>
+                <wp:effectExtent l="57150" t="38100" r="38100" b="57150"/>
+                <wp:wrapNone/>
+                <wp:docPr id="27" name="Ink 27"/>
+                <wp:cNvGraphicFramePr/>
+                <a:graphic xmlns:a="http://schemas.openxmlformats.org/drawingml/2006/main">
+                  <a:graphicData uri="http://schemas.openxmlformats.org/drawingml/2006/picture">
+                    <pic:pic xmlns:pic="http://schemas.openxmlformats.org/drawingml/2006/picture">
+                      <pic:nvPicPr>
+                        <pic:cNvPr id="27" name="Ink 27"/>
+                        <pic:cNvPicPr/>
+                      </pic:nvPicPr>
+                      <pic:blipFill>
+                        <a:blip r:embed="rId8"/>
+                        <a:stretch>
+                          <a:fillRect/>
+                        </a:stretch>
+                      </pic:blipFill>
+                      <pic:spPr>
+                        <a:xfrm>
+                          <a:off x="0" y="0"/>
+                          <a:ext cx="72000" cy="432000"/>
+                        </a:xfrm>
+                        <a:prstGeom prst="rect">
+                          <a:avLst/>
+                        </a:prstGeom>
+                      </pic:spPr>
+                    </pic:pic>
+                  </a:graphicData>
+                </a:graphic>
+              </wp:anchor>
+            </w:drawing>
+          </mc:Fallback>
+        </mc:AlternateContent>
+      </w:r>
+      <w:r>
+        <w:rPr>
+          <w:noProof/>
+        </w:rPr>
+        <mc:AlternateContent>
+          <mc:Choice Requires="aink">
+            <w:drawing>
+              <wp:anchor distT="0" distB="0" distL="114300" distR="114300" simplePos="0" relativeHeight="251675648" behindDoc="0" locked="0" layoutInCell="1" allowOverlap="1" wp14:anchorId="184DD0B8" wp14:editId="1CDB30F8">
+                <wp:simplePos x="0" y="0"/>
+                <wp:positionH relativeFrom="column">
+                  <wp:posOffset>2072460</wp:posOffset>
+                </wp:positionH>
+                <wp:positionV relativeFrom="paragraph">
+                  <wp:posOffset>4920720</wp:posOffset>
+                </wp:positionV>
+                <wp:extent cx="3240" cy="1800"/>
+                <wp:effectExtent l="57150" t="57150" r="34925" b="55880"/>
+                <wp:wrapNone/>
+                <wp:docPr id="26" name="Ink 26"/>
+                <wp:cNvGraphicFramePr/>
+                <a:graphic xmlns:a="http://schemas.openxmlformats.org/drawingml/2006/main">
+                  <a:graphicData uri="http://schemas.microsoft.com/office/word/2010/wordprocessingInk">
+                    <w14:contentPart bwMode="auto" r:id="rId9">
+                      <w14:nvContentPartPr>
+                        <w14:cNvContentPartPr/>
+                      </w14:nvContentPartPr>
+                      <w14:xfrm>
+                        <a:off x="0" y="0"/>
+                        <a:ext cx="3240" cy="1800"/>
+                      </w14:xfrm>
+                    </w14:contentPart>
+                  </a:graphicData>
+                </a:graphic>
+              </wp:anchor>
+            </w:drawing>
+          </mc:Choice>
+          <mc:Fallback>
+            <w:drawing>
+              <wp:anchor distT="0" distB="0" distL="114300" distR="114300" simplePos="0" relativeHeight="251675648" behindDoc="0" locked="0" layoutInCell="1" allowOverlap="1" wp14:anchorId="184DD0B8" wp14:editId="1CDB30F8">
+                <wp:simplePos x="0" y="0"/>
+                <wp:positionH relativeFrom="column">
+                  <wp:posOffset>2072460</wp:posOffset>
+                </wp:positionH>
+                <wp:positionV relativeFrom="paragraph">
+                  <wp:posOffset>4920720</wp:posOffset>
+                </wp:positionV>
+                <wp:extent cx="3240" cy="1800"/>
+                <wp:effectExtent l="57150" t="57150" r="34925" b="55880"/>
+                <wp:wrapNone/>
+                <wp:docPr id="26" name="Ink 26"/>
+                <wp:cNvGraphicFramePr/>
+                <a:graphic xmlns:a="http://schemas.openxmlformats.org/drawingml/2006/main">
+                  <a:graphicData uri="http://schemas.openxmlformats.org/drawingml/2006/picture">
+                    <pic:pic xmlns:pic="http://schemas.openxmlformats.org/drawingml/2006/picture">
+                      <pic:nvPicPr>
+                        <pic:cNvPr id="26" name="Ink 26"/>
+                        <pic:cNvPicPr/>
+                      </pic:nvPicPr>
+                      <pic:blipFill>
+                        <a:blip r:embed="rId10"/>
+                        <a:stretch>
+                          <a:fillRect/>
+                        </a:stretch>
+                      </pic:blipFill>
+                      <pic:spPr>
+                        <a:xfrm>
+                          <a:off x="0" y="0"/>
+                          <a:ext cx="67716" cy="310114"/>
+                        </a:xfrm>
+                        <a:prstGeom prst="rect">
+                          <a:avLst/>
+                        </a:prstGeom>
+                      </pic:spPr>
+                    </pic:pic>
+                  </a:graphicData>
+                </a:graphic>
+              </wp:anchor>
+            </w:drawing>
+          </mc:Fallback>
+        </mc:AlternateContent>
+      </w:r>
+      <w:r>
+        <w:rPr>
+          <w:noProof/>
+        </w:rPr>
+        <mc:AlternateContent>
+          <mc:Choice Requires="wpi">
+            <w:drawing>
+              <wp:anchor distT="0" distB="0" distL="114300" distR="114300" simplePos="0" relativeHeight="251674624" behindDoc="0" locked="0" layoutInCell="1" allowOverlap="1" wp14:anchorId="5E79E76B" wp14:editId="1FF24F5F">
+                <wp:simplePos x="0" y="0"/>
+                <wp:positionH relativeFrom="column">
+                  <wp:posOffset>1310340</wp:posOffset>
+                </wp:positionH>
+                <wp:positionV relativeFrom="paragraph">
+                  <wp:posOffset>5303400</wp:posOffset>
+                </wp:positionV>
+                <wp:extent cx="360" cy="360"/>
+                <wp:effectExtent l="38100" t="38100" r="57150" b="57150"/>
+                <wp:wrapNone/>
+                <wp:docPr id="25" name="Ink 25"/>
+                <wp:cNvGraphicFramePr/>
+                <a:graphic xmlns:a="http://schemas.openxmlformats.org/drawingml/2006/main">
+                  <a:graphicData uri="http://schemas.microsoft.com/office/word/2010/wordprocessingInk">
+                    <w14:contentPart bwMode="auto" r:id="rId11">
+                      <w14:nvContentPartPr>
+                        <w14:cNvContentPartPr/>
+                      </w14:nvContentPartPr>
+                      <w14:xfrm>
+                        <a:off x="0" y="0"/>
+                        <a:ext cx="360" cy="360"/>
+                      </w14:xfrm>
+                    </w14:contentPart>
+                  </a:graphicData>
+                </a:graphic>
+              </wp:anchor>
+            </w:drawing>
+          </mc:Choice>
+          <mc:Fallback>
+            <w:pict>
+              <v:shapetype w14:anchorId="7D6B59EB" id="_x0000_t75" coordsize="21600,21600" o:spt="75" o:preferrelative="t" path="m@4@5l@4@11@9@11@9@5xe" filled="f" stroked="f">
+                <v:stroke joinstyle="miter"/>
+                <v:formulas>
+                  <v:f eqn="if lineDrawn pixelLineWidth 0"/>
+                  <v:f eqn="sum @0 1 0"/>
+                  <v:f eqn="sum 0 0 @1"/>
+                  <v:f eqn="prod @2 1 2"/>
+                  <v:f eqn="prod @3 21600 pixelWidth"/>
+                  <v:f eqn="prod @3 21600 pixelHeight"/>
+                  <v:f eqn="sum @0 0 1"/>
+                  <v:f eqn="prod @6 1 2"/>
+                  <v:f eqn="prod @7 21600 pixelWidth"/>
+                  <v:f eqn="sum @8 21600 0"/>
+                  <v:f eqn="prod @7 21600 pixelHeight"/>
+                  <v:f eqn="sum @10 21600 0"/>
+                </v:formulas>
+                <v:path o:extrusionok="f" gradientshapeok="t" o:connecttype="rect"/>
+                <o:lock v:ext="edit" aspectratio="t"/>
+              </v:shapetype>
+              <v:shape id="Ink 25" o:spid="_x0000_s1026" type="#_x0000_t75" style="position:absolute;margin-left:102.5pt;margin-top:416.9pt;width:1.45pt;height:1.45pt;z-index:251674624;visibility:visible;mso-wrap-style:square;mso-wrap-distance-left:9pt;mso-wrap-distance-top:0;mso-wrap-distance-right:9pt;mso-wrap-distance-bottom:0;mso-position-horizontal:absolute;mso-position-horizontal-relative:text;mso-position-vertical:absolute;mso-position-vertical-relative:text" o:gfxdata="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">
+                <v:imagedata r:id="rId12" o:title=""/>
+              </v:shape>
+            </w:pict>
+          </mc:Fallback>
+        </mc:AlternateContent>
+      </w:r>
+      <w:r>
+        <w:rPr>
+          <w:noProof/>
+        </w:rPr>
+        <mc:AlternateContent>
+          <mc:Choice Requires="wpi">
+            <w:drawing>
+              <wp:anchor distT="0" distB="0" distL="114300" distR="114300" simplePos="0" relativeHeight="251673600" behindDoc="0" locked="0" layoutInCell="1" allowOverlap="1" wp14:anchorId="4735E1B8" wp14:editId="16922614">
+                <wp:simplePos x="0" y="0"/>
+                <wp:positionH relativeFrom="column">
+                  <wp:posOffset>1348500</wp:posOffset>
+                </wp:positionH>
+                <wp:positionV relativeFrom="paragraph">
+                  <wp:posOffset>5337600</wp:posOffset>
+                </wp:positionV>
+                <wp:extent cx="360" cy="360"/>
+                <wp:effectExtent l="38100" t="38100" r="57150" b="57150"/>
+                <wp:wrapNone/>
+                <wp:docPr id="24" name="Ink 24"/>
+                <wp:cNvGraphicFramePr/>
+                <a:graphic xmlns:a="http://schemas.openxmlformats.org/drawingml/2006/main">
+                  <a:graphicData uri="http://schemas.microsoft.com/office/word/2010/wordprocessingInk">
+                    <w14:contentPart bwMode="auto" r:id="rId13">
+                      <w14:nvContentPartPr>
+                        <w14:cNvContentPartPr/>
+                      </w14:nvContentPartPr>
+                      <w14:xfrm>
+                        <a:off x="0" y="0"/>
+                        <a:ext cx="360" cy="360"/>
+                      </w14:xfrm>
+                    </w14:contentPart>
+                  </a:graphicData>
+                </a:graphic>
+              </wp:anchor>
+            </w:drawing>
+          </mc:Choice>
+          <mc:Fallback>
+            <w:pict>
+              <v:shape w14:anchorId="711DAD84" id="Ink 24" o:spid="_x0000_s1026" type="#_x0000_t75" style="position:absolute;margin-left:105.5pt;margin-top:419.6pt;width:1.45pt;height:1.45pt;z-index:251673600;visibility:visible;mso-wrap-style:square;mso-wrap-distance-left:9pt;mso-wrap-distance-top:0;mso-wrap-distance-right:9pt;mso-wrap-distance-bottom:0;mso-position-horizontal:absolute;mso-position-horizontal-relative:text;mso-position-vertical:absolute;mso-position-vertical-relative:text" o:gfxdata="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">
+                <v:imagedata r:id="rId12" o:title=""/>
+              </v:shape>
+            </w:pict>
+          </mc:Fallback>
+        </mc:AlternateContent>
+      </w:r>
+      <w:r>
+        <w:rPr>
+          <w:noProof/>
+        </w:rPr>
+        <mc:AlternateContent>
+          <mc:Choice Requires="wps">
+            <w:drawing>
+              <wp:anchor distT="0" distB="0" distL="114300" distR="114300" simplePos="0" relativeHeight="251664384" behindDoc="0" locked="0" layoutInCell="1" allowOverlap="1" wp14:anchorId="33F4E8F3" wp14:editId="7FCB7A25">
+                <wp:simplePos x="0" y="0"/>
+                <wp:positionH relativeFrom="column">
+                  <wp:posOffset>293370</wp:posOffset>
+                </wp:positionH>
+                <wp:positionV relativeFrom="paragraph">
+                  <wp:posOffset>2072640</wp:posOffset>
+                </wp:positionV>
+                <wp:extent cx="2956560" cy="464820"/>
+                <wp:effectExtent l="0" t="0" r="0" b="0"/>
+                <wp:wrapNone/>
+                <wp:docPr id="15" name="Text Box 15"/>
+                <wp:cNvGraphicFramePr/>
+                <a:graphic xmlns:a="http://schemas.openxmlformats.org/drawingml/2006/main">
+                  <a:graphicData uri="http://schemas.microsoft.com/office/word/2010/wordprocessingShape">
+                    <wps:wsp>
+                      <wps:cNvSpPr txBox="1"/>
+                      <wps:spPr>
+                        <a:xfrm>
+                          <a:off x="0" y="0"/>
+                          <a:ext cx="2956560" cy="464820"/>
+                        </a:xfrm>
+                        <a:prstGeom prst="rect">
+                          <a:avLst/>
+                        </a:prstGeom>
+                        <a:solidFill>
+                          <a:schemeClr val="lt1"/>
+                        </a:solidFill>
+                        <a:ln w="6350">
+                          <a:noFill/>
+                        </a:ln>
+                      </wps:spPr>
+                      <wps:txbx>
+                        <w:txbxContent>
+                          <w:p>
+                            <w:pPr>
+                              <w:rPr>
+                                <w:b/>
+                                <w:bCs/>
+                                <w:sz w:val="40"/>
+                                <w:szCs w:val="40"/>
+                              </w:rPr>
+                            </w:pPr>
+                            <w:r>
+                              <w:rPr>
+                                <w:b/>
+                                <w:bCs/>
+                                <w:sz w:val="40"/>
+                                <w:szCs w:val="40"/>
+                              </w:rPr>
+                              <w:t>Spring Cloud API Gateway</w:t>
+                            </w:r>
+                          </w:p>
+                        </w:txbxContent>
+                      </wps:txbx>
+                      <wps:bodyPr rot="0" spcFirstLastPara="0" vertOverflow="overflow" horzOverflow="overflow" vert="horz" wrap="square" lIns="91440" tIns="45720" rIns="91440" bIns="45720" numCol="1" spcCol="0" rtlCol="0" fromWordArt="0" anchor="t" anchorCtr="0" forceAA="0" compatLnSpc="1">
+                        <a:prstTxWarp prst="textNoShape">
+                          <a:avLst/>
+                        </a:prstTxWarp>
+                        <a:noAutofit/>
+                      </wps:bodyPr>
+                    </wps:wsp>
+                  </a:graphicData>
+                </a:graphic>
+              </wp:anchor>
+            </w:drawing>
+          </mc:Choice>
+          <mc:Fallback>
+            <w:pict>
+              <v:shape w14:anchorId="33F4E8F3" id="Text Box 15" o:spid="_x0000_s1049" type="#_x0000_t202" style="position:absolute;margin-left:23.1pt;margin-top:163.2pt;width:232.8pt;height:36.6pt;z-index:251664384;visibility:visible;mso-wrap-style:square;mso-wrap-distance-left:9pt;mso-wrap-distance-top:0;mso-wrap-distance-right:9pt;mso-wrap-distance-bottom:0;mso-position-horizontal:absolute;mso-position-horizontal-relative:text;mso-position-vertical:absolute;mso-position-vertical-relative:text;v-text-anchor:top" o:gfxdata="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" fillcolor="white [3201]" stroked="f" strokeweight=".5pt">
+                <v:textbox>
+                  <w:txbxContent>
+                    <w:p>
+                      <w:pPr>
+                        <w:rPr>
+                          <w:b/>
+                          <w:bCs/>
+                          <w:sz w:val="40"/>
+                          <w:szCs w:val="40"/>
+                        </w:rPr>
+                      </w:pPr>
+                      <w:r>
+                        <w:rPr>
+                          <w:b/>
+                          <w:bCs/>
+                          <w:sz w:val="40"/>
+                          <w:szCs w:val="40"/>
+                        </w:rPr>
+                        <w:t>Spring Cloud API Gateway</w:t>
+                      </w:r>
+                    </w:p>
+                  </w:txbxContent>
+                </v:textbox>
+              </v:shape>
+            </w:pict>
+          </mc:Fallback>
+        </mc:AlternateContent>
+      </w:r>
+      <w:r>
+        <w:rPr>
+          <w:noProof/>
+        </w:rPr>
+        <mc:AlternateContent>
+          <mc:Choice Requires="wps">
+            <w:drawing>
+              <wp:anchor distT="0" distB="0" distL="114300" distR="114300" simplePos="0" relativeHeight="251662336" behindDoc="0" locked="0" layoutInCell="1" allowOverlap="1" wp14:anchorId="4AEFD3B3" wp14:editId="3C19D614">
+                <wp:simplePos x="0" y="0"/>
+                <wp:positionH relativeFrom="column">
+                  <wp:posOffset>3524250</wp:posOffset>
+                </wp:positionH>
+                <wp:positionV relativeFrom="paragraph">
+                  <wp:posOffset>2057400</wp:posOffset>
+                </wp:positionV>
+                <wp:extent cx="1710690" cy="548640"/>
+                <wp:effectExtent l="0" t="0" r="22860" b="22860"/>
+                <wp:wrapNone/>
+                <wp:docPr id="12" name="Rectangle 12"/>
+                <wp:cNvGraphicFramePr/>
+                <a:graphic xmlns:a="http://schemas.openxmlformats.org/drawingml/2006/main">
+                  <a:graphicData uri="http://schemas.microsoft.com/office/word/2010/wordprocessingShape">
+                    <wps:wsp>
+                      <wps:cNvSpPr/>
+                      <wps:spPr>
+                        <a:xfrm>
+                          <a:off x="0" y="0"/>
+                          <a:ext cx="1710690" cy="548640"/>
+                        </a:xfrm>
+                        <a:prstGeom prst="rect">
+                          <a:avLst/>
+                        </a:prstGeom>
+                        <a:solidFill>
+                          <a:srgbClr val="E71224">
+                            <a:alpha val="5000"/>
+                          </a:srgbClr>
+                        </a:solidFill>
+                        <a:ln w="18000">
+                          <a:solidFill>
+                            <a:srgbClr val="E71224"/>
+                          </a:solidFill>
+                        </a:ln>
+                      </wps:spPr>
+                      <wps:style>
+                        <a:lnRef idx="2">
+                          <a:schemeClr val="accent1">
+                            <a:shade val="50000"/>
+                          </a:schemeClr>
+                        </a:lnRef>
+                        <a:fillRef idx="1">
+                          <a:schemeClr val="accent1"/>
+                        </a:fillRef>
+                        <a:effectRef idx="0">
+                          <a:schemeClr val="accent1"/>
+                        </a:effectRef>
+                        <a:fontRef idx="minor">
+                          <a:schemeClr val="lt1"/>
+                        </a:fontRef>
+                      </wps:style>
+                      <wps:bodyPr rot="0" spcFirstLastPara="0" vertOverflow="overflow" horzOverflow="overflow" vert="horz" wrap="square" lIns="91440" tIns="45720" rIns="91440" bIns="45720" numCol="1" spcCol="0" rtlCol="0" fromWordArt="0" anchor="ctr" anchorCtr="0" forceAA="0" compatLnSpc="1">
+                        <a:prstTxWarp prst="textNoShape">
+                          <a:avLst/>
+                        </a:prstTxWarp>
+                        <a:noAutofit/>
+                      </wps:bodyPr>
+                    </wps:wsp>
+                  </a:graphicData>
+                </a:graphic>
+                <wp14:sizeRelH relativeFrom="margin">
+                  <wp14:pctWidth>0</wp14:pctWidth>
+                </wp14:sizeRelH>
+              </wp:anchor>
+            </w:drawing>
+          </mc:Choice>
+          <mc:Fallback>
+            <w:pict>
+              <v:rect w14:anchorId="2E137CEF" id="Rectangle 12" o:spid="_x0000_s1026" style="position:absolute;margin-left:277.5pt;margin-top:162pt;width:134.7pt;height:43.2pt;z-index:251662336;visibility:visible;mso-wrap-style:square;mso-width-percent:0;mso-wrap-distance-left:9pt;mso-wrap-distance-top:0;mso-wrap-distance-right:9pt;mso-wrap-distance-bottom:0;mso-position-horizontal:absolute;mso-position-horizontal-relative:text;mso-position-vertical:absolute;mso-position-vertical-relative:text;mso-width-percent:0;mso-width-relative:margin;v-text-anchor:middle" o:gfxdata="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" fillcolor="#e71224" strokecolor="#e71224" strokeweight=".5mm">
+                <v:fill opacity="3341f"/>
+              </v:rect>
+            </w:pict>
+          </mc:Fallback>
+        </mc:AlternateContent>
+      </w:r>
+      <w:r>
+        <w:rPr>
+          <w:noProof/>
+        </w:rPr>
+        <mc:AlternateContent>
+          <mc:Choice Requires="wps">
+            <w:drawing>
+              <wp:anchor distT="0" distB="0" distL="114300" distR="114300" simplePos="0" relativeHeight="251663360" behindDoc="0" locked="0" layoutInCell="1" allowOverlap="1" wp14:anchorId="12D5C435" wp14:editId="463681D3">
+                <wp:simplePos x="0" y="0"/>
+                <wp:positionH relativeFrom="column">
+                  <wp:posOffset>3699510</wp:posOffset>
+                </wp:positionH>
+                <wp:positionV relativeFrom="paragraph">
+                  <wp:posOffset>2171700</wp:posOffset>
+                </wp:positionV>
+                <wp:extent cx="1424940" cy="293370"/>
+                <wp:effectExtent l="0" t="0" r="0" b="0"/>
+                <wp:wrapNone/>
+                <wp:docPr id="14" name="Text Box 14"/>
+                <wp:cNvGraphicFramePr/>
+                <a:graphic xmlns:a="http://schemas.openxmlformats.org/drawingml/2006/main">
+                  <a:graphicData uri="http://schemas.microsoft.com/office/word/2010/wordprocessingShape">
+                    <wps:wsp>
+                      <wps:cNvSpPr txBox="1"/>
+                      <wps:spPr>
+                        <a:xfrm>
+                          <a:off x="0" y="0"/>
+                          <a:ext cx="1424940" cy="293370"/>
+                        </a:xfrm>
+                        <a:prstGeom prst="rect">
+                          <a:avLst/>
+                        </a:prstGeom>
+                        <a:noFill/>
+                        <a:ln w="6350">
+                          <a:noFill/>
+                        </a:ln>
+                      </wps:spPr>
+                      <wps:txbx>
+                        <w:txbxContent>
+                          <w:p>
+                            <w:pPr>
+                              <w:jc w:val="center"/>
+                            </w:pPr>
+                            <w:r>
+                              <w:t>Load Balancer</w:t>
+                            </w:r>
+                          </w:p>
+                        </w:txbxContent>
+                      </wps:txbx>
+                      <wps:bodyPr rot="0" spcFirstLastPara="0" vertOverflow="overflow" horzOverflow="overflow" vert="horz" wrap="square" lIns="91440" tIns="45720" rIns="91440" bIns="45720" numCol="1" spcCol="0" rtlCol="0" fromWordArt="0" anchor="t" anchorCtr="0" forceAA="0" compatLnSpc="1">
+                        <a:prstTxWarp prst="textNoShape">
+                          <a:avLst/>
+                        </a:prstTxWarp>
+                        <a:noAutofit/>
+                      </wps:bodyPr>
+                    </wps:wsp>
+                  </a:graphicData>
+                </a:graphic>
+                <wp14:sizeRelH relativeFrom="margin">
+                  <wp14:pctWidth>0</wp14:pctWidth>
+                </wp14:sizeRelH>
+              </wp:anchor>
+            </w:drawing>
+          </mc:Choice>
+          <mc:Fallback>
+            <w:pict>
+              <v:shape w14:anchorId="12D5C435" id="Text Box 14" o:spid="_x0000_s1050" type="#_x0000_t202" style="position:absolute;margin-left:291.3pt;margin-top:171pt;width:112.2pt;height:23.1pt;z-index:251663360;visibility:visible;mso-wrap-style:square;mso-width-percent:0;mso-wrap-distance-left:9pt;mso-wrap-distance-top:0;mso-wrap-distance-right:9pt;mso-wrap-distance-bottom:0;mso-position-horizontal:absolute;mso-position-horizontal-relative:text;mso-position-vertical:absolute;mso-position-vertical-relative:text;mso-width-percent:0;mso-width-relative:margin;v-text-anchor:top" o:gfxdata="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" filled="f" stroked="f" strokeweight=".5pt">
+                <v:textbox>
+                  <w:txbxContent>
+                    <w:p>
+                      <w:pPr>
+                        <w:jc w:val="center"/>
+                      </w:pPr>
+                      <w:r>
+                        <w:t>Load Balancer</w:t>
+                      </w:r>
+                    </w:p>
+                  </w:txbxContent>
+                </v:textbox>
+              </v:shape>
+            </w:pict>
+          </mc:Fallback>
+        </mc:AlternateContent>
+      </w:r>
+      <w:r>
+        <w:rPr>
+          <w:noProof/>
+        </w:rPr>
+        <mc:AlternateContent>
+          <mc:Choice Requires="wps">
+            <w:drawing>
+              <wp:anchor distT="0" distB="0" distL="114300" distR="114300" simplePos="0" relativeHeight="251660288" behindDoc="0" locked="0" layoutInCell="1" allowOverlap="1" wp14:anchorId="477DB9A9" wp14:editId="341F5D36">
+                <wp:simplePos x="0" y="0"/>
+                <wp:positionH relativeFrom="column">
+                  <wp:posOffset>-387000</wp:posOffset>
+                </wp:positionH>
+                <wp:positionV relativeFrom="paragraph">
+                  <wp:posOffset>1716300</wp:posOffset>
+                </wp:positionV>
+                <wp:extent cx="6035040" cy="1097280"/>
+                <wp:effectExtent l="38100" t="38100" r="41910" b="45720"/>
+                <wp:wrapNone/>
+                <wp:docPr id="7" name="Rectangle 7"/>
+                <wp:cNvGraphicFramePr/>
+                <a:graphic xmlns:a="http://schemas.openxmlformats.org/drawingml/2006/main">
+                  <a:graphicData uri="http://schemas.microsoft.com/office/word/2010/wordprocessingShape">
+                    <wps:wsp>
+                      <wps:cNvSpPr/>
+                      <wps:spPr>
+                        <a:xfrm>
+                          <a:off x="0" y="0"/>
+                          <a:ext cx="6035040" cy="1097280"/>
+                        </a:xfrm>
+                        <a:prstGeom prst="rect">
+                          <a:avLst/>
+                        </a:prstGeom>
+                        <a:solidFill>
+                          <a:srgbClr val="849398">
+                            <a:alpha val="5000"/>
+                          </a:srgbClr>
+                        </a:solidFill>
+                        <a:ln w="72000">
+                          <a:solidFill>
+                            <a:srgbClr val="849398"/>
+                          </a:solidFill>
+                        </a:ln>
+                      </wps:spPr>
+                      <wps:style>
+                        <a:lnRef idx="2">
+                          <a:schemeClr val="accent1">
+                            <a:shade val="50000"/>
+                          </a:schemeClr>
+                        </a:lnRef>
+                        <a:fillRef idx="1">
+                          <a:schemeClr val="accent1"/>
+                        </a:fillRef>
+                        <a:effectRef idx="0">
+                          <a:schemeClr val="accent1"/>
+                        </a:effectRef>
+                        <a:fontRef idx="minor">
+                          <a:schemeClr val="lt1"/>
+                        </a:fontRef>
+                      </wps:style>
+                      <wps:bodyPr rot="0" spcFirstLastPara="0" vertOverflow="overflow" horzOverflow="overflow" vert="horz" wrap="square" lIns="91440" tIns="45720" rIns="91440" bIns="45720" numCol="1" spcCol="0" rtlCol="0" fromWordArt="0" anchor="ctr" anchorCtr="0" forceAA="0" compatLnSpc="1">
+                        <a:prstTxWarp prst="textNoShape">
+                          <a:avLst/>
+                        </a:prstTxWarp>
+                        <a:noAutofit/>
+                      </wps:bodyPr>
+                    </wps:wsp>
+                  </a:graphicData>
+                </a:graphic>
+              </wp:anchor>
+            </w:drawing>
+          </mc:Choice>
+          <mc:Fallback>
+            <w:pict>
+              <v:rect w14:anchorId="7D765442" id="Rectangle 7" o:spid="_x0000_s1026" style="position:absolute;margin-left:-30.45pt;margin-top:135.15pt;width:475.2pt;height:86.4pt;z-index:251660288;visibility:visible;mso-wrap-style:square;mso-wrap-distance-left:9pt;mso-wrap-distance-top:0;mso-wrap-distance-right:9pt;mso-wrap-distance-bottom:0;mso-position-horizontal:absolute;mso-position-horizontal-relative:text;mso-position-vertical:absolute;mso-position-vertical-relative:text;v-text-anchor:middle" o:gfxdata="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" fillcolor="#849398" strokecolor="#849398" strokeweight="2mm">
+                <v:fill opacity="3341f"/>
+              </v:rect>
+            </w:pict>
+          </mc:Fallback>
+        </mc:AlternateContent>
+      </w:r>
+      <w:r>
+        <w:rPr>
+          <w:noProof/>
+        </w:rPr>
+        <mc:AlternateContent>
+          <mc:Choice Requires="wps">
+            <w:drawing>
+              <wp:anchor distT="0" distB="0" distL="114300" distR="114300" simplePos="0" relativeHeight="251658240" behindDoc="0" locked="0" layoutInCell="1" allowOverlap="1" wp14:anchorId="564C2B64" wp14:editId="3247A720">
+                <wp:simplePos x="0" y="0"/>
+                <wp:positionH relativeFrom="column">
+                  <wp:posOffset>2305050</wp:posOffset>
+                </wp:positionH>
+                <wp:positionV relativeFrom="paragraph">
+                  <wp:posOffset>289560</wp:posOffset>
+                </wp:positionV>
+                <wp:extent cx="838200" cy="426720"/>
+                <wp:effectExtent l="0" t="0" r="0" b="0"/>
+                <wp:wrapNone/>
+                <wp:docPr id="5" name="Text Box 5"/>
+                <wp:cNvGraphicFramePr/>
+                <a:graphic xmlns:a="http://schemas.openxmlformats.org/drawingml/2006/main">
+                  <a:graphicData uri="http://schemas.microsoft.com/office/word/2010/wordprocessingShape">
+                    <wps:wsp>
+                      <wps:cNvSpPr txBox="1"/>
+                      <wps:spPr>
+                        <a:xfrm>
+                          <a:off x="0" y="0"/>
+                          <a:ext cx="838200" cy="426720"/>
+                        </a:xfrm>
+                        <a:prstGeom prst="rect">
+                          <a:avLst/>
+                        </a:prstGeom>
+                        <a:solidFill>
+                          <a:schemeClr val="lt1"/>
+                        </a:solidFill>
+                        <a:ln w="6350">
+                          <a:noFill/>
+                        </a:ln>
+                      </wps:spPr>
+                      <wps:txbx>
+                        <w:txbxContent>
+                          <w:p>
+                            <w:pPr>
+                              <w:rPr>
+                                <w:b/>
+                                <w:bCs/>
+                              </w:rPr>
+                            </w:pPr>
+                            <w:r>
+                              <w:rPr>
+                                <w:b/>
+                                <w:bCs/>
+                              </w:rPr>
+                              <w:t>Client App</w:t>
+                            </w:r>
+                          </w:p>
+                        </w:txbxContent>
+                      </wps:txbx>
+                      <wps:bodyPr rot="0" spcFirstLastPara="0" vertOverflow="overflow" horzOverflow="overflow" vert="horz" wrap="square" lIns="91440" tIns="45720" rIns="91440" bIns="45720" numCol="1" spcCol="0" rtlCol="0" fromWordArt="0" anchor="t" anchorCtr="0" forceAA="0" compatLnSpc="1">
+                        <a:prstTxWarp prst="textNoShape">
+                          <a:avLst/>
+                        </a:prstTxWarp>
+                        <a:noAutofit/>
+                      </wps:bodyPr>
+                    </wps:wsp>
+                  </a:graphicData>
+                </a:graphic>
+                <wp14:sizeRelH relativeFrom="margin">
+                  <wp14:pctWidth>0</wp14:pctWidth>
+                </wp14:sizeRelH>
+              </wp:anchor>
+            </w:drawing>
+          </mc:Choice>
+          <mc:Fallback>
+            <w:pict>
+              <v:shape w14:anchorId="564C2B64" id="Text Box 5" o:spid="_x0000_s1051" type="#_x0000_t202" style="position:absolute;margin-left:181.5pt;margin-top:22.8pt;width:66pt;height:33.6pt;z-index:251658240;visibility:visible;mso-wrap-style:square;mso-width-percent:0;mso-wrap-distance-left:9pt;mso-wrap-distance-top:0;mso-wrap-distance-right:9pt;mso-wrap-distance-bottom:0;mso-position-horizontal:absolute;mso-position-horizontal-relative:text;mso-position-vertical:absolute;mso-position-vertical-relative:text;mso-width-percent:0;mso-width-relative:margin;v-text-anchor:top" o:gfxdata="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" fillcolor="white [3201]" stroked="f" strokeweight=".5pt">
+                <v:textbox>
+                  <w:txbxContent>
+                    <w:p>
+                      <w:pPr>
+                        <w:rPr>
+                          <w:b/>
+                          <w:bCs/>
+                        </w:rPr>
+                      </w:pPr>
+                      <w:r>
+                        <w:rPr>
+                          <w:b/>
+                          <w:bCs/>
+                        </w:rPr>
+                        <w:t>Client App</w:t>
+                      </w:r>
+                    </w:p>
+                  </w:txbxContent>
+                </v:textbox>
+              </v:shape>
+            </w:pict>
+          </mc:Fallback>
+        </mc:AlternateContent>
+      </w:r>
+    </w:p>
+    <w:p/>
+    <w:p/>
+    <w:p/>
+    <w:p/>
+    <w:p/>
+    <w:p/>
+    <w:p/>
+    <w:p/>
+    <w:p>
+      <w:r>
+        <w:rPr>
+          <w:noProof/>
+        </w:rPr>
+        <mc:AlternateContent>
+          <mc:Choice Requires="wps">
+            <w:drawing>
+              <wp:anchor distT="0" distB="0" distL="114300" distR="114300" simplePos="0" relativeHeight="251712512" behindDoc="0" locked="0" layoutInCell="1" allowOverlap="1" wp14:anchorId="27D0B361" wp14:editId="1EE10E9F">
+                <wp:simplePos x="0" y="0"/>
+                <wp:positionH relativeFrom="column">
+                  <wp:posOffset>-247650</wp:posOffset>
+                </wp:positionH>
+                <wp:positionV relativeFrom="paragraph">
+                  <wp:posOffset>172720</wp:posOffset>
+                </wp:positionV>
+                <wp:extent cx="811530" cy="403860"/>
+                <wp:effectExtent l="0" t="0" r="7620" b="0"/>
+                <wp:wrapNone/>
+                <wp:docPr id="68" name="Text Box 68"/>
+                <wp:cNvGraphicFramePr/>
+                <a:graphic xmlns:a="http://schemas.openxmlformats.org/drawingml/2006/main">
+                  <a:graphicData uri="http://schemas.microsoft.com/office/word/2010/wordprocessingShape">
+                    <wps:wsp>
+                      <wps:cNvSpPr txBox="1"/>
+                      <wps:spPr>
+                        <a:xfrm>
+                          <a:off x="0" y="0"/>
+                          <a:ext cx="811530" cy="403860"/>
+                        </a:xfrm>
+                        <a:prstGeom prst="rect">
+                          <a:avLst/>
+                        </a:prstGeom>
+                        <a:solidFill>
+                          <a:schemeClr val="accent5"/>
+                        </a:solidFill>
+                        <a:ln w="6350">
+                          <a:noFill/>
+                        </a:ln>
+                      </wps:spPr>
+                      <wps:txbx>
+                        <w:txbxContent>
+                          <w:p>
+                            <w:r>
+                              <w:t>Logging</w:t>
+                            </w:r>
+                          </w:p>
+                        </w:txbxContent>
+                      </wps:txbx>
+                      <wps:bodyPr rot="0" spcFirstLastPara="0" vertOverflow="overflow" horzOverflow="overflow" vert="horz" wrap="square" lIns="91440" tIns="45720" rIns="91440" bIns="45720" numCol="1" spcCol="0" rtlCol="0" fromWordArt="0" anchor="t" anchorCtr="0" forceAA="0" compatLnSpc="1">
+                        <a:prstTxWarp prst="textNoShape">
+                          <a:avLst/>
+                        </a:prstTxWarp>
+                        <a:noAutofit/>
+                      </wps:bodyPr>
+                    </wps:wsp>
+                  </a:graphicData>
+                </a:graphic>
+                <wp14:sizeRelH relativeFrom="margin">
+                  <wp14:pctWidth>0</wp14:pctWidth>
+                </wp14:sizeRelH>
+              </wp:anchor>
+            </w:drawing>
+          </mc:Choice>
+          <mc:Fallback>
+            <w:pict>
+              <v:shape w14:anchorId="27D0B361" id="Text Box 68" o:spid="_x0000_s1052" type="#_x0000_t202" style="position:absolute;margin-left:-19.5pt;margin-top:13.6pt;width:63.9pt;height:31.8pt;z-index:251712512;visibility:visible;mso-wrap-style:square;mso-width-percent:0;mso-wrap-distance-left:9pt;mso-wrap-distance-top:0;mso-wrap-distance-right:9pt;mso-wrap-distance-bottom:0;mso-position-horizontal:absolute;mso-position-horizontal-relative:text;mso-position-vertical:absolute;mso-position-vertical-relative:text;mso-width-percent:0;mso-width-relative:margin;v-text-anchor:top" o:gfxdata="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" fillcolor="#5b9bd5 [3208]" stroked="f" strokeweight=".5pt">
+                <v:textbox>
+                  <w:txbxContent>
+                    <w:p>
+                      <w:r>
+                        <w:t>Logging</w:t>
+                      </w:r>
+                    </w:p>
+                  </w:txbxContent>
+                </v:textbox>
+              </v:shape>
+            </w:pict>
+          </mc:Fallback>
+        </mc:AlternateContent>
+      </w:r>
+      <w:r>
+        <w:rPr>
+          <w:noProof/>
+        </w:rPr>
+        <mc:AlternateContent>
+          <mc:Choice Requires="wps">
+            <w:drawing>
+              <wp:anchor distT="0" distB="0" distL="114300" distR="114300" simplePos="0" relativeHeight="251718656" behindDoc="0" locked="0" layoutInCell="1" allowOverlap="1" wp14:anchorId="38A72F11" wp14:editId="21A70114">
+                <wp:simplePos x="0" y="0"/>
+                <wp:positionH relativeFrom="column">
+                  <wp:posOffset>3303270</wp:posOffset>
+                </wp:positionH>
+                <wp:positionV relativeFrom="paragraph">
+                  <wp:posOffset>155575</wp:posOffset>
+                </wp:positionV>
+                <wp:extent cx="1242060" cy="441960"/>
+                <wp:effectExtent l="0" t="0" r="0" b="0"/>
+                <wp:wrapNone/>
+                <wp:docPr id="72" name="Text Box 72"/>
+                <wp:cNvGraphicFramePr/>
+                <a:graphic xmlns:a="http://schemas.openxmlformats.org/drawingml/2006/main">
+                  <a:graphicData uri="http://schemas.microsoft.com/office/word/2010/wordprocessingShape">
+                    <wps:wsp>
+                      <wps:cNvSpPr txBox="1"/>
+                      <wps:spPr>
+                        <a:xfrm>
+                          <a:off x="0" y="0"/>
+                          <a:ext cx="1242060" cy="441960"/>
+                        </a:xfrm>
+                        <a:prstGeom prst="rect">
+                          <a:avLst/>
+                        </a:prstGeom>
+                        <a:solidFill>
+                          <a:schemeClr val="accent5"/>
+                        </a:solidFill>
+                        <a:ln w="6350">
+                          <a:noFill/>
+                        </a:ln>
+                      </wps:spPr>
+                      <wps:txbx>
+                        <w:txbxContent>
+                          <w:p>
+                            <w:r>
+                              <w:t>Routing</w:t>
+                            </w:r>
+                          </w:p>
+                        </w:txbxContent>
+                      </wps:txbx>
+                      <wps:bodyPr rot="0" spcFirstLastPara="0" vertOverflow="overflow" horzOverflow="overflow" vert="horz" wrap="square" lIns="91440" tIns="45720" rIns="91440" bIns="45720" numCol="1" spcCol="0" rtlCol="0" fromWordArt="0" anchor="t" anchorCtr="0" forceAA="0" compatLnSpc="1">
+                        <a:prstTxWarp prst="textNoShape">
+                          <a:avLst/>
+                        </a:prstTxWarp>
+                        <a:noAutofit/>
+                      </wps:bodyPr>
+                    </wps:wsp>
+                  </a:graphicData>
+                </a:graphic>
+                <wp14:sizeRelH relativeFrom="margin">
+                  <wp14:pctWidth>0</wp14:pctWidth>
+                </wp14:sizeRelH>
+                <wp14:sizeRelV relativeFrom="margin">
+                  <wp14:pctHeight>0</wp14:pctHeight>
+                </wp14:sizeRelV>
+              </wp:anchor>
+            </w:drawing>
+          </mc:Choice>
+          <mc:Fallback>
+            <w:pict>
+              <v:shape w14:anchorId="38A72F11" id="Text Box 72" o:spid="_x0000_s1053" type="#_x0000_t202" style="position:absolute;margin-left:260.1pt;margin-top:12.25pt;width:97.8pt;height:34.8pt;z-index:251718656;visibility:visible;mso-wrap-style:square;mso-width-percent:0;mso-height-percent:0;mso-wrap-distance-left:9pt;mso-wrap-distance-top:0;mso-wrap-distance-right:9pt;mso-wrap-distance-bottom:0;mso-position-horizontal:absolute;mso-position-horizontal-relative:text;mso-position-vertical:absolute;mso-position-vertical-relative:text;mso-width-percent:0;mso-height-percent:0;mso-width-relative:margin;mso-height-relative:margin;v-text-anchor:top" o:gfxdata="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" fillcolor="#5b9bd5 [3208]" stroked="f" strokeweight=".5pt">
+                <v:textbox>
+                  <w:txbxContent>
+                    <w:p>
+                      <w:r>
+                        <w:t>Routing</w:t>
+                      </w:r>
+                    </w:p>
+                  </w:txbxContent>
+                </v:textbox>
+              </v:shape>
+            </w:pict>
+          </mc:Fallback>
+        </mc:AlternateContent>
+      </w:r>
+      <w:r>
+        <w:rPr>
+          <w:noProof/>
+        </w:rPr>
+        <mc:AlternateContent>
+          <mc:Choice Requires="wps">
+            <w:drawing>
+              <wp:anchor distT="0" distB="0" distL="114300" distR="114300" simplePos="0" relativeHeight="251716608" behindDoc="0" locked="0" layoutInCell="1" allowOverlap="1" wp14:anchorId="105E7C8F" wp14:editId="3E88D02C">
+                <wp:simplePos x="0" y="0"/>
+                <wp:positionH relativeFrom="column">
+                  <wp:posOffset>1943100</wp:posOffset>
+                </wp:positionH>
+                <wp:positionV relativeFrom="paragraph">
+                  <wp:posOffset>153670</wp:posOffset>
+                </wp:positionV>
+                <wp:extent cx="1242060" cy="441960"/>
+                <wp:effectExtent l="0" t="0" r="0" b="0"/>
+                <wp:wrapNone/>
+                <wp:docPr id="71" name="Text Box 71"/>
+                <wp:cNvGraphicFramePr/>
+                <a:graphic xmlns:a="http://schemas.openxmlformats.org/drawingml/2006/main">
+                  <a:graphicData uri="http://schemas.microsoft.com/office/word/2010/wordprocessingShape">
+                    <wps:wsp>
+                      <wps:cNvSpPr txBox="1"/>
+                      <wps:spPr>
+                        <a:xfrm>
+                          <a:off x="0" y="0"/>
+                          <a:ext cx="1242060" cy="441960"/>
+                        </a:xfrm>
+                        <a:prstGeom prst="rect">
+                          <a:avLst/>
+                        </a:prstGeom>
+                        <a:solidFill>
+                          <a:schemeClr val="accent5"/>
+                        </a:solidFill>
+                        <a:ln w="6350">
+                          <a:noFill/>
+                        </a:ln>
+                      </wps:spPr>
+                      <wps:txbx>
+                        <w:txbxContent>
+                          <w:p>
+                            <w:r>
+                              <w:t>Validation of JWT tokens</w:t>
+                            </w:r>
+                          </w:p>
+                        </w:txbxContent>
+                      </wps:txbx>
+                      <wps:bodyPr rot="0" spcFirstLastPara="0" vertOverflow="overflow" horzOverflow="overflow" vert="horz" wrap="square" lIns="91440" tIns="45720" rIns="91440" bIns="45720" numCol="1" spcCol="0" rtlCol="0" fromWordArt="0" anchor="t" anchorCtr="0" forceAA="0" compatLnSpc="1">
+                        <a:prstTxWarp prst="textNoShape">
+                          <a:avLst/>
+                        </a:prstTxWarp>
+                        <a:noAutofit/>
+                      </wps:bodyPr>
+                    </wps:wsp>
+                  </a:graphicData>
+                </a:graphic>
+                <wp14:sizeRelH relativeFrom="margin">
+                  <wp14:pctWidth>0</wp14:pctWidth>
+                </wp14:sizeRelH>
+                <wp14:sizeRelV relativeFrom="margin">
+                  <wp14:pctHeight>0</wp14:pctHeight>
+                </wp14:sizeRelV>
+              </wp:anchor>
+            </w:drawing>
+          </mc:Choice>
+          <mc:Fallback>
+            <w:pict>
+              <v:shape w14:anchorId="105E7C8F" id="Text Box 71" o:spid="_x0000_s1054" type="#_x0000_t202" style="position:absolute;margin-left:153pt;margin-top:12.1pt;width:97.8pt;height:34.8pt;z-index:251716608;visibility:visible;mso-wrap-style:square;mso-width-percent:0;mso-height-percent:0;mso-wrap-distance-left:9pt;mso-wrap-distance-top:0;mso-wrap-distance-right:9pt;mso-wrap-distance-bottom:0;mso-position-horizontal:absolute;mso-position-horizontal-relative:text;mso-position-vertical:absolute;mso-position-vertical-relative:text;mso-width-percent:0;mso-height-percent:0;mso-width-relative:margin;mso-height-relative:margin;v-text-anchor:top" o:gfxdata="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" fillcolor="#5b9bd5 [3208]" stroked="f" strokeweight=".5pt">
+                <v:textbox>
+                  <w:txbxContent>
+                    <w:p>
+                      <w:r>
+                        <w:t>Validation of JWT tokens</w:t>
+                      </w:r>
+                    </w:p>
+                  </w:txbxContent>
+                </v:textbox>
+              </v:shape>
+            </w:pict>
+          </mc:Fallback>
+        </mc:AlternateContent>
+      </w:r>
+      <w:r>
+        <w:rPr>
+          <w:noProof/>
+        </w:rPr>
+        <mc:AlternateContent>
+          <mc:Choice Requires="wps">
+            <w:drawing>
+              <wp:anchor distT="0" distB="0" distL="114300" distR="114300" simplePos="0" relativeHeight="251714560" behindDoc="0" locked="0" layoutInCell="1" allowOverlap="1" wp14:anchorId="379C588F" wp14:editId="22374CC4">
+                <wp:simplePos x="0" y="0"/>
+                <wp:positionH relativeFrom="column">
+                  <wp:posOffset>632460</wp:posOffset>
+                </wp:positionH>
+                <wp:positionV relativeFrom="paragraph">
+                  <wp:posOffset>153670</wp:posOffset>
+                </wp:positionV>
+                <wp:extent cx="1242060" cy="441960"/>
+                <wp:effectExtent l="0" t="0" r="0" b="0"/>
+                <wp:wrapNone/>
+                <wp:docPr id="69" name="Text Box 69"/>
+                <wp:cNvGraphicFramePr/>
+                <a:graphic xmlns:a="http://schemas.openxmlformats.org/drawingml/2006/main">
+                  <a:graphicData uri="http://schemas.microsoft.com/office/word/2010/wordprocessingShape">
+                    <wps:wsp>
+                      <wps:cNvSpPr txBox="1"/>
+                      <wps:spPr>
+                        <a:xfrm>
+                          <a:off x="0" y="0"/>
+                          <a:ext cx="1242060" cy="441960"/>
+                        </a:xfrm>
+                        <a:prstGeom prst="rect">
+                          <a:avLst/>
+                        </a:prstGeom>
+                        <a:solidFill>
+                          <a:schemeClr val="accent5"/>
+                        </a:solidFill>
+                        <a:ln w="6350">
+                          <a:noFill/>
+                        </a:ln>
+                      </wps:spPr>
+                      <wps:txbx>
+                        <w:txbxContent>
+                          <w:p>
+                            <w:r>
+                              <w:t>Filters on incoming requests</w:t>
+                            </w:r>
+                          </w:p>
+                        </w:txbxContent>
+                      </wps:txbx>
+                      <wps:bodyPr rot="0" spcFirstLastPara="0" vertOverflow="overflow" horzOverflow="overflow" vert="horz" wrap="square" lIns="91440" tIns="45720" rIns="91440" bIns="45720" numCol="1" spcCol="0" rtlCol="0" fromWordArt="0" anchor="t" anchorCtr="0" forceAA="0" compatLnSpc="1">
+                        <a:prstTxWarp prst="textNoShape">
+                          <a:avLst/>
+                        </a:prstTxWarp>
+                        <a:noAutofit/>
+                      </wps:bodyPr>
+                    </wps:wsp>
+                  </a:graphicData>
+                </a:graphic>
+                <wp14:sizeRelH relativeFrom="margin">
+                  <wp14:pctWidth>0</wp14:pctWidth>
+                </wp14:sizeRelH>
+                <wp14:sizeRelV relativeFrom="margin">
+                  <wp14:pctHeight>0</wp14:pctHeight>
+                </wp14:sizeRelV>
+              </wp:anchor>
+            </w:drawing>
+          </mc:Choice>
+          <mc:Fallback>
+            <w:pict>
+              <v:shape w14:anchorId="379C588F" id="Text Box 69" o:spid="_x0000_s1055" type="#_x0000_t202" style="position:absolute;margin-left:49.8pt;margin-top:12.1pt;width:97.8pt;height:34.8pt;z-index:251714560;visibility:visible;mso-wrap-style:square;mso-width-percent:0;mso-height-percent:0;mso-wrap-distance-left:9pt;mso-wrap-distance-top:0;mso-wrap-distance-right:9pt;mso-wrap-distance-bottom:0;mso-position-horizontal:absolute;mso-position-horizontal-relative:text;mso-position-vertical:absolute;mso-position-vertical-relative:text;mso-width-percent:0;mso-height-percent:0;mso-width-relative:margin;mso-height-relative:margin;v-text-anchor:top" o:gfxdata="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" fillcolor="#5b9bd5 [3208]" stroked="f" strokeweight=".5pt">
+                <v:textbox>
+                  <w:txbxContent>
+                    <w:p>
+                      <w:r>
+                        <w:t>Filters on incoming requests</w:t>
+                      </w:r>
+                    </w:p>
+                  </w:txbxContent>
+                </v:textbox>
+              </v:shape>
+            </w:pict>
+          </mc:Fallback>
+        </mc:AlternateContent>
+      </w:r>
+    </w:p>
+    <w:p>
+      <w:r>
+        <w:rPr>
+          <w:noProof/>
+        </w:rPr>
+        <mc:AlternateContent>
+          <mc:Choice Requires="wps">
+            <w:drawing>
+              <wp:anchor distT="0" distB="0" distL="114300" distR="114300" simplePos="0" relativeHeight="251711488" behindDoc="0" locked="0" layoutInCell="1" allowOverlap="1" wp14:anchorId="065B2E1A" wp14:editId="0DD1BF40">
+                <wp:simplePos x="0" y="0"/>
+                <wp:positionH relativeFrom="margin">
+                  <wp:posOffset>5655748</wp:posOffset>
+                </wp:positionH>
+                <wp:positionV relativeFrom="paragraph">
+                  <wp:posOffset>16715</wp:posOffset>
+                </wp:positionV>
+                <wp:extent cx="240720" cy="528806"/>
+                <wp:effectExtent l="76200" t="0" r="45085" b="24130"/>
+                <wp:wrapNone/>
+                <wp:docPr id="67" name="Arrow: Down 67"/>
+                <wp:cNvGraphicFramePr/>
+                <a:graphic xmlns:a="http://schemas.openxmlformats.org/drawingml/2006/main">
+                  <a:graphicData uri="http://schemas.microsoft.com/office/word/2010/wordprocessingShape">
+                    <wps:wsp>
+                      <wps:cNvSpPr/>
+                      <wps:spPr>
+                        <a:xfrm rot="9294473">
+                          <a:off x="0" y="0"/>
+                          <a:ext cx="240720" cy="528806"/>
+                        </a:xfrm>
+                        <a:prstGeom prst="downArrow">
+                          <a:avLst/>
+                        </a:prstGeom>
+                        <a:ln>
+                          <a:solidFill>
+                            <a:schemeClr val="accent2"/>
+                          </a:solidFill>
+                        </a:ln>
+                      </wps:spPr>
+                      <wps:style>
+                        <a:lnRef idx="2">
+                          <a:schemeClr val="accent6"/>
+                        </a:lnRef>
+                        <a:fillRef idx="1">
+                          <a:schemeClr val="lt1"/>
+                        </a:fillRef>
+                        <a:effectRef idx="0">
+                          <a:schemeClr val="accent6"/>
+                        </a:effectRef>
+                        <a:fontRef idx="minor">
+                          <a:schemeClr val="dk1"/>
+                        </a:fontRef>
+                      </wps:style>
+                      <wps:bodyPr rot="0" spcFirstLastPara="0" vertOverflow="overflow" horzOverflow="overflow" vert="horz" wrap="square" lIns="91440" tIns="45720" rIns="91440" bIns="45720" numCol="1" spcCol="0" rtlCol="0" fromWordArt="0" anchor="ctr" anchorCtr="0" forceAA="0" compatLnSpc="1">
+                        <a:prstTxWarp prst="textNoShape">
+                          <a:avLst/>
+                        </a:prstTxWarp>
+                        <a:noAutofit/>
+                      </wps:bodyPr>
+                    </wps:wsp>
+                  </a:graphicData>
+                </a:graphic>
+                <wp14:sizeRelH relativeFrom="margin">
+                  <wp14:pctWidth>0</wp14:pctWidth>
+                </wp14:sizeRelH>
+                <wp14:sizeRelV relativeFrom="margin">
+                  <wp14:pctHeight>0</wp14:pctHeight>
+                </wp14:sizeRelV>
+              </wp:anchor>
+            </w:drawing>
+          </mc:Choice>
+          <mc:Fallback>
+            <w:pict>
+              <v:shape w14:anchorId="685E5E65" id="Arrow: Down 67" o:spid="_x0000_s1026" type="#_x0000_t67" style="position:absolute;margin-left:445.35pt;margin-top:1.3pt;width:18.95pt;height:41.65pt;rotation:10152043fd;z-index:251711488;visibility:visible;mso-wrap-style:square;mso-width-percent:0;mso-height-percent:0;mso-wrap-distance-left:9pt;mso-wrap-distance-top:0;mso-wrap-distance-right:9pt;mso-wrap-distance-bottom:0;mso-position-horizontal:absolute;mso-position-horizontal-relative:margin;mso-position-vertical:absolute;mso-position-vertical-relative:text;mso-width-percent:0;mso-height-percent:0;mso-width-relative:margin;mso-height-relative:margin;v-text-anchor:middle" o:gfxdata="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" adj="16684" fillcolor="white [3201]" strokecolor="#ed7d31 [3205]" strokeweight="1pt">
+                <w10:wrap anchorx="margin"/>
+              </v:shape>
+            </w:pict>
+          </mc:Fallback>
+        </mc:AlternateContent>
+      </w:r>
+    </w:p>
+    <w:p/>
+    <w:p/>
+    <w:p/>
+    <w:p/>
+    <w:p/>
+    <w:p/>
+    <w:p/>
+    <w:p/>
+    <w:p/>
+    <w:p/>
+    <w:p>
+      <w:pPr>
+        <w:rPr>
+          <w:b/>
+          <w:bCs/>
+        </w:rPr>
+      </w:pPr>
+      <w:r>
+        <w:rPr>
+          <w:b/>
+          <w:bCs/>
+        </w:rPr>
+        <w:t>Dependencies Required</w:t>
+      </w:r>
+    </w:p>
+    <w:p>
+      <w:r>
+        <w:t>Spring Cloud Gateway</w:t>
+      </w:r>
+    </w:p>
+    <w:p>
+      <w:r>
+        <w:t>Spring Reactive Web for WebFlux</w:t>
+      </w:r>
+    </w:p>
+    <w:p>
+      <w:r>
+        <w:t>Eureka Discovery Client</w:t>
+      </w:r>
+    </w:p>
+    <w:p>
+      <w:pPr>
+        <w:rPr>
+          <w:b/>
+          <w:bCs/>
+        </w:rPr>
+      </w:pPr>
+      <w:r>
+        <w:rPr>
+          <w:b/>
+          <w:bCs/>
+        </w:rPr>
+        <w:t>Configure application.properties</w:t>
+      </w:r>
+    </w:p>
+    <w:p>
+      <w:pPr>
+        <w:pStyle w:val="HTMLPreformatted"/>
+        <w:shd w:val="clear" w:color="auto" w:fill="2B2B2B"/>
+        <w:rPr>
+          <w:rFonts w:ascii="Fira Code iScript" w:hAnsi="Fira Code iScript"/>
+          <w:color w:val="A9B7C6"/>
+          <w:sz w:val="24"/>
+          <w:szCs w:val="24"/>
+        </w:rPr>
+      </w:pPr>
+      <w:r>
+        <w:rPr>
+          <w:rFonts w:ascii="Fira Code iScript" w:hAnsi="Fira Code iScript"/>
+          <w:color w:val="CC7832"/>
+          <w:sz w:val="24"/>
+          <w:szCs w:val="24"/>
+        </w:rPr>
+        <w:t>spring.application.name</w:t>
+      </w:r>
+      <w:r>
+        <w:rPr>
+          <w:rFonts w:ascii="Fira Code iScript" w:hAnsi="Fira Code iScript"/>
+          <w:color w:val="808080"/>
+          <w:sz w:val="24"/>
+          <w:szCs w:val="24"/>
+        </w:rPr>
+        <w:t>=</w:t>
+      </w:r>
+      <w:r>
+        <w:rPr>
+          <w:rFonts w:ascii="Fira Code iScript" w:hAnsi="Fira Code iScript"/>
+          <w:color w:val="6A8759"/>
+          <w:sz w:val="24"/>
+          <w:szCs w:val="24"/>
+        </w:rPr>
+        <w:t>photoappusers</w:t>
+      </w:r>
+      <w:r>
+        <w:rPr>
+          <w:rFonts w:ascii="Fira Code iScript" w:hAnsi="Fira Code iScript"/>
+          <w:color w:val="6A8759"/>
+          <w:sz w:val="24"/>
+          <w:szCs w:val="24"/>
+        </w:rPr>
+        <w:br/>
+      </w:r>
+      <w:r>
+        <w:rPr>
+          <w:rFonts w:ascii="Fira Code iScript" w:hAnsi="Fira Code iScript"/>
+          <w:color w:val="808080"/>
+          <w:sz w:val="24"/>
+          <w:szCs w:val="24"/>
+        </w:rPr>
+        <w:t># Assign a port number from commandline or have it as 0</w:t>
+      </w:r>
+      <w:r>
+        <w:rPr>
+          <w:rFonts w:ascii="Fira Code iScript" w:hAnsi="Fira Code iScript"/>
+          <w:color w:val="808080"/>
+          <w:sz w:val="24"/>
+          <w:szCs w:val="24"/>
+        </w:rPr>
+        <w:br/>
+      </w:r>
+      <w:r>
+        <w:rPr>
+          <w:rFonts w:ascii="Fira Code iScript" w:hAnsi="Fira Code iScript"/>
+          <w:color w:val="CC7832"/>
+          <w:sz w:val="24"/>
+          <w:szCs w:val="24"/>
+        </w:rPr>
+        <w:t>server.port</w:t>
+      </w:r>
+      <w:r>
+        <w:rPr>
+          <w:rFonts w:ascii="Fira Code iScript" w:hAnsi="Fira Code iScript"/>
+          <w:color w:val="808080"/>
+          <w:sz w:val="24"/>
+          <w:szCs w:val="24"/>
+        </w:rPr>
+        <w:t>=</w:t>
+      </w:r>
+      <w:r>
+        <w:rPr>
+          <w:rFonts w:ascii="Fira Code iScript" w:hAnsi="Fira Code iScript"/>
+          <w:color w:val="6A8759"/>
+          <w:sz w:val="24"/>
+          <w:szCs w:val="24"/>
+        </w:rPr>
+        <w:t>${</w:t>
+      </w:r>
+      <w:r>
+        <w:rPr>
+          <w:rFonts w:ascii="Fira Code iScript" w:hAnsi="Fira Code iScript"/>
+          <w:color w:val="CC7832"/>
+          <w:sz w:val="24"/>
+          <w:szCs w:val="24"/>
+        </w:rPr>
+        <w:t>PORT</w:t>
+      </w:r>
+      <w:r>
+        <w:rPr>
+          <w:rFonts w:ascii="Fira Code iScript" w:hAnsi="Fira Code iScript"/>
+          <w:color w:val="6A8759"/>
+          <w:sz w:val="24"/>
+          <w:szCs w:val="24"/>
+        </w:rPr>
+        <w:t>:0}</w:t>
+      </w:r>
+      <w:r>
+        <w:rPr>
+          <w:rFonts w:ascii="Fira Code iScript" w:hAnsi="Fira Code iScript"/>
+          <w:color w:val="6A8759"/>
+          <w:sz w:val="24"/>
+          <w:szCs w:val="24"/>
+        </w:rPr>
+        <w:br/>
+      </w:r>
+      <w:r>
+        <w:rPr>
+          <w:rFonts w:ascii="Fira Code iScript" w:hAnsi="Fira Code iScript"/>
+          <w:color w:val="CC7832"/>
+          <w:sz w:val="24"/>
+          <w:szCs w:val="24"/>
+        </w:rPr>
+        <w:t>eureka.client.service-url.defaultZone</w:t>
+      </w:r>
+      <w:r>
+        <w:rPr>
+          <w:rFonts w:ascii="Fira Code iScript" w:hAnsi="Fira Code iScript"/>
+          <w:color w:val="808080"/>
+          <w:sz w:val="24"/>
+          <w:szCs w:val="24"/>
+        </w:rPr>
+        <w:t>=</w:t>
+      </w:r>
+      <w:r>
+        <w:rPr>
+          <w:rFonts w:ascii="Fira Code iScript" w:hAnsi="Fira Code iScript"/>
+          <w:color w:val="6A8759"/>
+          <w:sz w:val="24"/>
+          <w:szCs w:val="24"/>
+        </w:rPr>
+        <w:t>${</w:t>
+      </w:r>
+      <w:r>
+        <w:rPr>
+          <w:rFonts w:ascii="Fira Code iScript" w:hAnsi="Fira Code iScript"/>
+          <w:color w:val="CC7832"/>
+          <w:sz w:val="24"/>
+          <w:szCs w:val="24"/>
+        </w:rPr>
+        <w:t>EUREKA_URI</w:t>
+      </w:r>
+      <w:r>
+        <w:rPr>
+          <w:rFonts w:ascii="Fira Code iScript" w:hAnsi="Fira Code iScript"/>
+          <w:color w:val="6A8759"/>
+          <w:sz w:val="24"/>
+          <w:szCs w:val="24"/>
+        </w:rPr>
+        <w:t>:http://localhost:8761/eureka}</w:t>
+      </w:r>
+      <w:r>
+        <w:rPr>
+          <w:rFonts w:ascii="Fira Code iScript" w:hAnsi="Fira Code iScript"/>
+          <w:color w:val="6A8759"/>
+          <w:sz w:val="24"/>
+          <w:szCs w:val="24"/>
+        </w:rPr>
+        <w:br/>
+      </w:r>
+      <w:r>
+        <w:rPr>
+          <w:rFonts w:ascii="Fira Code iScript" w:hAnsi="Fira Code iScript"/>
+          <w:color w:val="CC7832"/>
+          <w:sz w:val="24"/>
+          <w:szCs w:val="24"/>
+        </w:rPr>
+        <w:lastRenderedPageBreak/>
+        <w:t>eureka.instance.prefer-ip-address</w:t>
+      </w:r>
+      <w:r>
+        <w:rPr>
+          <w:rFonts w:ascii="Fira Code iScript" w:hAnsi="Fira Code iScript"/>
+          <w:color w:val="808080"/>
+          <w:sz w:val="24"/>
+          <w:szCs w:val="24"/>
+        </w:rPr>
+        <w:t>=</w:t>
+      </w:r>
+      <w:r>
+        <w:rPr>
+          <w:rFonts w:ascii="Fira Code iScript" w:hAnsi="Fira Code iScript"/>
+          <w:color w:val="CC7832"/>
+          <w:sz w:val="24"/>
+          <w:szCs w:val="24"/>
+        </w:rPr>
+        <w:t>true</w:t>
+      </w:r>
+      <w:r>
+        <w:rPr>
+          <w:rFonts w:ascii="Fira Code iScript" w:hAnsi="Fira Code iScript"/>
+          <w:color w:val="CC7832"/>
+          <w:sz w:val="24"/>
+          <w:szCs w:val="24"/>
+        </w:rPr>
+        <w:br/>
+      </w:r>
+      <w:r>
+        <w:rPr>
+          <w:rFonts w:ascii="Fira Code iScript" w:hAnsi="Fira Code iScript"/>
+          <w:color w:val="808080"/>
+          <w:sz w:val="24"/>
+          <w:szCs w:val="24"/>
+        </w:rPr>
+        <w:t># Assign spring.application.instance-id from cmd line or generate a random value</w:t>
+      </w:r>
+      <w:r>
+        <w:rPr>
+          <w:rFonts w:ascii="Fira Code iScript" w:hAnsi="Fira Code iScript"/>
+          <w:color w:val="808080"/>
+          <w:sz w:val="24"/>
+          <w:szCs w:val="24"/>
+        </w:rPr>
+        <w:br/>
+      </w:r>
+      <w:r>
+        <w:rPr>
+          <w:rFonts w:ascii="Fira Code iScript" w:hAnsi="Fira Code iScript"/>
+          <w:color w:val="CC7832"/>
+          <w:sz w:val="24"/>
+          <w:szCs w:val="24"/>
+        </w:rPr>
+        <w:t>eureka.instance.instance-id</w:t>
+      </w:r>
+      <w:r>
+        <w:rPr>
+          <w:rFonts w:ascii="Fira Code iScript" w:hAnsi="Fira Code iScript"/>
+          <w:color w:val="808080"/>
+          <w:sz w:val="24"/>
+          <w:szCs w:val="24"/>
+        </w:rPr>
+        <w:t>=</w:t>
+      </w:r>
+      <w:r>
+        <w:rPr>
+          <w:rFonts w:ascii="Fira Code iScript" w:hAnsi="Fira Code iScript"/>
+          <w:color w:val="6A8759"/>
+          <w:sz w:val="24"/>
+          <w:szCs w:val="24"/>
+        </w:rPr>
+        <w:t>${</w:t>
+      </w:r>
+      <w:r>
+        <w:rPr>
+          <w:rFonts w:ascii="Fira Code iScript" w:hAnsi="Fira Code iScript"/>
+          <w:color w:val="CC7832"/>
+          <w:sz w:val="24"/>
+          <w:szCs w:val="24"/>
+        </w:rPr>
+        <w:t>spring.application.name</w:t>
+      </w:r>
+      <w:r>
+        <w:rPr>
+          <w:rFonts w:ascii="Fira Code iScript" w:hAnsi="Fira Code iScript"/>
+          <w:color w:val="6A8759"/>
+          <w:sz w:val="24"/>
+          <w:szCs w:val="24"/>
+        </w:rPr>
+        <w:t>}:${</w:t>
+      </w:r>
+      <w:r>
+        <w:rPr>
+          <w:rFonts w:ascii="Fira Code iScript" w:hAnsi="Fira Code iScript"/>
+          <w:color w:val="CC7832"/>
+          <w:sz w:val="24"/>
+          <w:szCs w:val="24"/>
+        </w:rPr>
+        <w:t>spring.application.instance-id</w:t>
+      </w:r>
+      <w:r>
+        <w:rPr>
+          <w:rFonts w:ascii="Fira Code iScript" w:hAnsi="Fira Code iScript"/>
+          <w:color w:val="6A8759"/>
+          <w:sz w:val="24"/>
+          <w:szCs w:val="24"/>
+        </w:rPr>
+        <w:t>:${</w:t>
+      </w:r>
+      <w:r>
+        <w:rPr>
+          <w:rFonts w:ascii="Fira Code iScript" w:hAnsi="Fira Code iScript"/>
+          <w:color w:val="CC7832"/>
+          <w:sz w:val="24"/>
+          <w:szCs w:val="24"/>
+        </w:rPr>
+        <w:t>random.value</w:t>
+      </w:r>
+      <w:r>
+        <w:rPr>
+          <w:rFonts w:ascii="Fira Code iScript" w:hAnsi="Fira Code iScript"/>
+          <w:color w:val="6A8759"/>
+          <w:sz w:val="24"/>
+          <w:szCs w:val="24"/>
+        </w:rPr>
+        <w:t>}}</w:t>
+      </w:r>
+    </w:p>
+    <w:p>
+      <w:pPr>
+        <w:rPr>
+          <w:rFonts w:ascii="Courier New" w:hAnsi="Courier New" w:cs="Courier New"/>
+          <w:color w:val="2AA198"/>
+          <w:sz w:val="20"/>
+          <w:szCs w:val="20"/>
+        </w:rPr>
+      </w:pPr>
+    </w:p>
+    <w:p>
+      <w:pPr>
+        <w:rPr>
+          <w:rFonts w:ascii="Courier New" w:hAnsi="Courier New" w:cs="Courier New"/>
+          <w:color w:val="2AA198"/>
+          <w:sz w:val="20"/>
+          <w:szCs w:val="20"/>
+        </w:rPr>
+      </w:pPr>
+    </w:p>
+    <w:p>
+      <w:r>
+        <w:t>Run command line</w:t>
+      </w:r>
+    </w:p>
+    <w:p>
+      <w:r>
+        <w:t>Mvn spring-boot:run -Dspring-boot-run.arguments=-</w:t>
+      </w:r>
+      <w:r>
+        <w:t>“</w:t>
+      </w:r>
+      <w:r>
+        <w:t>-spring.application.instance-id=samsonphotoapp</w:t>
+      </w:r>
+      <w:r>
+        <w:t xml:space="preserve">  --server.port=8999”</w:t>
+      </w:r>
+    </w:p>
+    <w:p/>
+    <w:p/>
+    <w:p/>
+    <w:p/>
+    <w:p/>
+    <w:p/>
+    <w:p/>
+    <w:p/>
+    <w:p/>
+    <w:p/>
     <w:sectPr>
       <w:pgSz w:w="12240" w:h="15840"/>
-      <w:pgMar w:top="1440" w:right="1440" w:bottom="1440" w:left="1440" w:header="720" w:footer="720" w:gutter="0"/>
+      <w:pgMar w:top="1008" w:right="1440" w:bottom="1008" w:left="1440" w:header="720" w:footer="720" w:gutter="0"/>
       <w:cols w:space="720"/>
       <w:docGrid w:linePitch="360"/>
     </w:sectPr>
@@ -885,6 +4726,7 @@
   <w:style w:type="paragraph" w:default="1" w:styleId="Normal">
     <w:name w:val="Normal"/>
     <w:qFormat/>
+    <w:rsid w:val="00261C8B"/>
   </w:style>
   <w:style w:type="character" w:default="1" w:styleId="DefaultParagraphFont">
     <w:name w:val="Default Paragraph Font"/>
@@ -947,7 +4789,167 @@
       <w:contextualSpacing/>
     </w:pPr>
   </w:style>
+  <w:style w:type="paragraph" w:styleId="HTMLPreformatted">
+    <w:name w:val="HTML Preformatted"/>
+    <w:basedOn w:val="Normal"/>
+    <w:link w:val="HTMLPreformattedChar"/>
+    <w:uiPriority w:val="99"/>
+    <w:semiHidden/>
+    <w:unhideWhenUsed/>
+    <w:rsid w:val="00261C8B"/>
+    <w:pPr>
+      <w:tabs>
+        <w:tab w:val="left" w:pos="916"/>
+        <w:tab w:val="left" w:pos="1832"/>
+        <w:tab w:val="left" w:pos="2748"/>
+        <w:tab w:val="left" w:pos="3664"/>
+        <w:tab w:val="left" w:pos="4580"/>
+        <w:tab w:val="left" w:pos="5496"/>
+        <w:tab w:val="left" w:pos="6412"/>
+        <w:tab w:val="left" w:pos="7328"/>
+        <w:tab w:val="left" w:pos="8244"/>
+        <w:tab w:val="left" w:pos="9160"/>
+        <w:tab w:val="left" w:pos="10076"/>
+        <w:tab w:val="left" w:pos="10992"/>
+        <w:tab w:val="left" w:pos="11908"/>
+        <w:tab w:val="left" w:pos="12824"/>
+        <w:tab w:val="left" w:pos="13740"/>
+        <w:tab w:val="left" w:pos="14656"/>
+      </w:tabs>
+      <w:spacing w:after="0" w:line="240" w:lineRule="auto"/>
+    </w:pPr>
+    <w:rPr>
+      <w:rFonts w:ascii="Courier New" w:eastAsia="Times New Roman" w:hAnsi="Courier New" w:cs="Courier New"/>
+      <w:sz w:val="20"/>
+      <w:szCs w:val="20"/>
+    </w:rPr>
+  </w:style>
+  <w:style w:type="character" w:customStyle="1" w:styleId="HTMLPreformattedChar">
+    <w:name w:val="HTML Preformatted Char"/>
+    <w:basedOn w:val="DefaultParagraphFont"/>
+    <w:link w:val="HTMLPreformatted"/>
+    <w:uiPriority w:val="99"/>
+    <w:semiHidden/>
+    <w:rsid w:val="00261C8B"/>
+    <w:rPr>
+      <w:rFonts w:ascii="Courier New" w:eastAsia="Times New Roman" w:hAnsi="Courier New" w:cs="Courier New"/>
+      <w:sz w:val="20"/>
+      <w:szCs w:val="20"/>
+    </w:rPr>
+  </w:style>
 </w:styles>
+</file>
+
+<file path=word/ink/ink1.xml><?xml version="1.0" encoding="utf-8"?>
+<inkml:ink xmlns:inkml="http://www.w3.org/2003/InkML">
+  <inkml:definitions>
+    <inkml:context xml:id="ctx0">
+      <inkml:inkSource xml:id="inkSrc0">
+        <inkml:traceFormat>
+          <inkml:channel name="X" type="integer" min="-2.14748E9" max="2.14748E9" units="cm"/>
+          <inkml:channel name="Y" type="integer" min="-2.14748E9" max="2.14748E9" units="cm"/>
+        </inkml:traceFormat>
+        <inkml:channelProperties>
+          <inkml:channelProperty channel="X" name="resolution" value="1000" units="1/cm"/>
+          <inkml:channelProperty channel="Y" name="resolution" value="1000" units="1/cm"/>
+        </inkml:channelProperties>
+      </inkml:inkSource>
+      <inkml:timestamp xml:id="ts0" timeString="2022-07-22T18:45:42.809"/>
+    </inkml:context>
+    <inkml:brush xml:id="br0">
+      <inkml:brushProperty name="width" value="0.2" units="cm"/>
+      <inkml:brushProperty name="height" value="1.2" units="cm"/>
+      <inkml:brushProperty name="color" value="#849398"/>
+      <inkml:brushProperty name="ignorePressure" value="1"/>
+      <inkml:brushProperty name="inkEffects" value="pencil"/>
+    </inkml:brush>
+  </inkml:definitions>
+  <inkml:trace contextRef="#ctx0" brushRef="#br0">0 0,'0'0</inkml:trace>
+</inkml:ink>
+</file>
+
+<file path=word/ink/ink2.xml><?xml version="1.0" encoding="utf-8"?>
+<inkml:ink xmlns:inkml="http://www.w3.org/2003/InkML">
+  <inkml:definitions>
+    <inkml:context xml:id="ctx0">
+      <inkml:inkSource xml:id="inkSrc0">
+        <inkml:traceFormat>
+          <inkml:channel name="X" type="integer" min="-2.14748E9" max="2.14748E9" units="cm"/>
+          <inkml:channel name="Y" type="integer" min="-2.14748E9" max="2.14748E9" units="cm"/>
+        </inkml:traceFormat>
+        <inkml:channelProperties>
+          <inkml:channelProperty channel="X" name="resolution" value="1000" units="1/cm"/>
+          <inkml:channelProperty channel="Y" name="resolution" value="1000" units="1/cm"/>
+        </inkml:channelProperties>
+      </inkml:inkSource>
+      <inkml:timestamp xml:id="ts0" timeString="2022-07-22T18:45:41.848"/>
+    </inkml:context>
+    <inkml:brush xml:id="br0">
+      <inkml:brushProperty name="width" value="0.2" units="cm"/>
+      <inkml:brushProperty name="height" value="1.2" units="cm"/>
+      <inkml:brushProperty name="color" value="#849398"/>
+      <inkml:brushProperty name="ignorePressure" value="1"/>
+      <inkml:brushProperty name="inkEffects" value="pencil"/>
+    </inkml:brush>
+  </inkml:definitions>
+  <inkml:trace contextRef="#ctx0" brushRef="#br0">1 7,'3'-2,"2"-2</inkml:trace>
+</inkml:ink>
+</file>
+
+<file path=word/ink/ink3.xml><?xml version="1.0" encoding="utf-8"?>
+<inkml:ink xmlns:inkml="http://www.w3.org/2003/InkML">
+  <inkml:definitions>
+    <inkml:context xml:id="ctx0">
+      <inkml:inkSource xml:id="inkSrc0">
+        <inkml:traceFormat>
+          <inkml:channel name="X" type="integer" min="-2.14748E9" max="2.14748E9" units="cm"/>
+          <inkml:channel name="Y" type="integer" min="-2.14748E9" max="2.14748E9" units="cm"/>
+          <inkml:channel name="F" type="integer" max="32767" units="dev"/>
+        </inkml:traceFormat>
+        <inkml:channelProperties>
+          <inkml:channelProperty channel="X" name="resolution" value="1000" units="1/cm"/>
+          <inkml:channelProperty channel="Y" name="resolution" value="1000" units="1/cm"/>
+          <inkml:channelProperty channel="F" name="resolution" value="0" units="1/dev"/>
+        </inkml:channelProperties>
+      </inkml:inkSource>
+      <inkml:timestamp xml:id="ts0" timeString="2022-07-22T18:44:26.755"/>
+    </inkml:context>
+    <inkml:brush xml:id="br0">
+      <inkml:brushProperty name="width" value="0.05" units="cm"/>
+      <inkml:brushProperty name="height" value="0.05" units="cm"/>
+      <inkml:brushProperty name="color" value="#00A0D7"/>
+    </inkml:brush>
+  </inkml:definitions>
+  <inkml:trace contextRef="#ctx0" brushRef="#br0">1 0 24575,'0'0'-8191</inkml:trace>
+</inkml:ink>
+</file>
+
+<file path=word/ink/ink4.xml><?xml version="1.0" encoding="utf-8"?>
+<inkml:ink xmlns:inkml="http://www.w3.org/2003/InkML">
+  <inkml:definitions>
+    <inkml:context xml:id="ctx0">
+      <inkml:inkSource xml:id="inkSrc0">
+        <inkml:traceFormat>
+          <inkml:channel name="X" type="integer" min="-2.14748E9" max="2.14748E9" units="cm"/>
+          <inkml:channel name="Y" type="integer" min="-2.14748E9" max="2.14748E9" units="cm"/>
+          <inkml:channel name="F" type="integer" max="32767" units="dev"/>
+        </inkml:traceFormat>
+        <inkml:channelProperties>
+          <inkml:channelProperty channel="X" name="resolution" value="1000" units="1/cm"/>
+          <inkml:channelProperty channel="Y" name="resolution" value="1000" units="1/cm"/>
+          <inkml:channelProperty channel="F" name="resolution" value="0" units="1/dev"/>
+        </inkml:channelProperties>
+      </inkml:inkSource>
+      <inkml:timestamp xml:id="ts0" timeString="2022-07-22T18:44:25.725"/>
+    </inkml:context>
+    <inkml:brush xml:id="br0">
+      <inkml:brushProperty name="width" value="0.05" units="cm"/>
+      <inkml:brushProperty name="height" value="0.05" units="cm"/>
+      <inkml:brushProperty name="color" value="#00A0D7"/>
+    </inkml:brush>
+  </inkml:definitions>
+  <inkml:trace contextRef="#ctx0" brushRef="#br0">1 1 24575</inkml:trace>
+</inkml:ink>
 </file>
 
 <file path=word/theme/theme1.xml><?xml version="1.0" encoding="utf-8"?>

</xml_diff>

<commit_message>
Create Spring Cloud config Server and annotate with @EnableConfigServer
</commit_message>
<xml_diff>
--- a/Spring Boot Microsoervices and Spring Boot.docx
+++ b/Spring Boot Microsoervices and Spring Boot.docx
@@ -382,7 +382,7 @@
         <mc:AlternateContent>
           <mc:Choice Requires="wps">
             <w:drawing>
-              <wp:anchor distT="0" distB="0" distL="114300" distR="114300" simplePos="0" relativeHeight="251654144" behindDoc="0" locked="0" layoutInCell="1" allowOverlap="1" wp14:anchorId="2142F789" wp14:editId="03C909D3">
+              <wp:anchor distT="0" distB="0" distL="114300" distR="114300" simplePos="0" relativeHeight="251651072" behindDoc="0" locked="0" layoutInCell="1" allowOverlap="1" wp14:anchorId="2142F789" wp14:editId="1B804101">
                 <wp:simplePos x="0" y="0"/>
                 <wp:positionH relativeFrom="column">
                   <wp:posOffset>1848485</wp:posOffset>
@@ -437,7 +437,7 @@
           </mc:Choice>
           <mc:Fallback>
             <w:pict>
-              <v:rect w14:anchorId="6EB1D0C5" id="Rectangle 4" o:spid="_x0000_s1026" style="position:absolute;margin-left:145.55pt;margin-top:17.5pt;width:129.6pt;height:1in;z-index:251654144;visibility:visible;mso-wrap-style:square;mso-wrap-distance-left:9pt;mso-wrap-distance-top:0;mso-wrap-distance-right:9pt;mso-wrap-distance-bottom:0;mso-position-horizontal:absolute;mso-position-horizontal-relative:text;mso-position-vertical:absolute;mso-position-vertical-relative:text;v-text-anchor:middle" o:gfxdata="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" fillcolor="white [3201]" strokecolor="black [3200]" strokeweight="1pt"/>
+              <v:rect w14:anchorId="524BFB17" id="Rectangle 4" o:spid="_x0000_s1026" style="position:absolute;margin-left:145.55pt;margin-top:17.5pt;width:129.6pt;height:1in;z-index:251651072;visibility:visible;mso-wrap-style:square;mso-wrap-distance-left:9pt;mso-wrap-distance-top:0;mso-wrap-distance-right:9pt;mso-wrap-distance-bottom:0;mso-position-horizontal:absolute;mso-position-horizontal-relative:text;mso-position-vertical:absolute;mso-position-vertical-relative:text;v-text-anchor:middle" o:gfxdata="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" fillcolor="white [3201]" strokecolor="black [3200]" strokeweight="1pt"/>
             </w:pict>
           </mc:Fallback>
         </mc:AlternateContent>
@@ -458,7 +458,7 @@
         <mc:AlternateContent>
           <mc:Choice Requires="wps">
             <w:drawing>
-              <wp:anchor distT="0" distB="0" distL="114300" distR="114300" simplePos="0" relativeHeight="251707392" behindDoc="0" locked="0" layoutInCell="1" allowOverlap="1" wp14:anchorId="043DAE75" wp14:editId="528A9F85">
+              <wp:anchor distT="0" distB="0" distL="114300" distR="114300" simplePos="0" relativeHeight="251704320" behindDoc="0" locked="0" layoutInCell="1" allowOverlap="1" wp14:anchorId="043DAE75" wp14:editId="224A8CCC">
                 <wp:simplePos x="0" y="0"/>
                 <wp:positionH relativeFrom="column">
                   <wp:posOffset>2297790</wp:posOffset>
@@ -518,7 +518,7 @@
           </mc:Choice>
           <mc:Fallback>
             <w:pict>
-              <v:shapetype w14:anchorId="788CFADB" id="_x0000_t67" coordsize="21600,21600" o:spt="67" adj="16200,5400" path="m0@0l@1@0@1,0@2,0@2@0,21600@0,10800,21600xe">
+              <v:shapetype w14:anchorId="083B3398" id="_x0000_t67" coordsize="21600,21600" o:spt="67" adj="16200,5400" path="m0@0l@1@0@1,0@2,0@2@0,21600@0,10800,21600xe">
                 <v:stroke joinstyle="miter"/>
                 <v:formulas>
                   <v:f eqn="val #0"/>
@@ -534,7 +534,7 @@
                   <v:h position="#1,#0" xrange="0,10800" yrange="0,21600"/>
                 </v:handles>
               </v:shapetype>
-              <v:shape id="Arrow: Down 66" o:spid="_x0000_s1026" type="#_x0000_t67" style="position:absolute;margin-left:180.95pt;margin-top:238.8pt;width:8.5pt;height:117.3pt;flip:x;z-index:251707392;visibility:visible;mso-wrap-style:square;mso-width-percent:0;mso-height-percent:0;mso-wrap-distance-left:9pt;mso-wrap-distance-top:0;mso-wrap-distance-right:9pt;mso-wrap-distance-bottom:0;mso-position-horizontal:absolute;mso-position-horizontal-relative:text;mso-position-vertical:absolute;mso-position-vertical-relative:text;mso-width-percent:0;mso-height-percent:0;mso-width-relative:margin;mso-height-relative:margin;v-text-anchor:middle" o:gfxdata="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" adj="20817" fillcolor="white [3201]" strokecolor="#70ad47 [3209]" strokeweight="1pt"/>
+              <v:shape id="Arrow: Down 66" o:spid="_x0000_s1026" type="#_x0000_t67" style="position:absolute;margin-left:180.95pt;margin-top:238.8pt;width:8.5pt;height:117.3pt;flip:x;z-index:251704320;visibility:visible;mso-wrap-style:square;mso-width-percent:0;mso-height-percent:0;mso-wrap-distance-left:9pt;mso-wrap-distance-top:0;mso-wrap-distance-right:9pt;mso-wrap-distance-bottom:0;mso-position-horizontal:absolute;mso-position-horizontal-relative:text;mso-position-vertical:absolute;mso-position-vertical-relative:text;mso-width-percent:0;mso-height-percent:0;mso-width-relative:margin;mso-height-relative:margin;v-text-anchor:middle" o:gfxdata="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" adj="20817" fillcolor="white [3201]" strokecolor="#70ad47 [3209]" strokeweight="1pt"/>
             </w:pict>
           </mc:Fallback>
         </mc:AlternateContent>
@@ -546,7 +546,7 @@
         <mc:AlternateContent>
           <mc:Choice Requires="wps">
             <w:drawing>
-              <wp:anchor distT="0" distB="0" distL="114300" distR="114300" simplePos="0" relativeHeight="251705344" behindDoc="0" locked="0" layoutInCell="1" allowOverlap="1" wp14:anchorId="72205076" wp14:editId="2B16902D">
+              <wp:anchor distT="0" distB="0" distL="114300" distR="114300" simplePos="0" relativeHeight="251702272" behindDoc="0" locked="0" layoutInCell="1" allowOverlap="1" wp14:anchorId="72205076" wp14:editId="210821E3">
                 <wp:simplePos x="0" y="0"/>
                 <wp:positionH relativeFrom="column">
                   <wp:posOffset>2731493</wp:posOffset>
@@ -606,7 +606,7 @@
           </mc:Choice>
           <mc:Fallback>
             <w:pict>
-              <v:shape w14:anchorId="6FC3ACFF" id="Arrow: Down 65" o:spid="_x0000_s1026" type="#_x0000_t67" style="position:absolute;margin-left:215.1pt;margin-top:228.15pt;width:7.9pt;height:125.15pt;rotation:1271534fd;flip:x;z-index:251705344;visibility:visible;mso-wrap-style:square;mso-width-percent:0;mso-height-percent:0;mso-wrap-distance-left:9pt;mso-wrap-distance-top:0;mso-wrap-distance-right:9pt;mso-wrap-distance-bottom:0;mso-position-horizontal:absolute;mso-position-horizontal-relative:text;mso-position-vertical:absolute;mso-position-vertical-relative:text;mso-width-percent:0;mso-height-percent:0;mso-width-relative:margin;mso-height-relative:margin;v-text-anchor:middle" o:gfxdata="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" adj="20917" fillcolor="white [3201]" strokecolor="#70ad47 [3209]" strokeweight="1pt"/>
+              <v:shape w14:anchorId="754F7A41" id="Arrow: Down 65" o:spid="_x0000_s1026" type="#_x0000_t67" style="position:absolute;margin-left:215.1pt;margin-top:228.15pt;width:7.9pt;height:125.15pt;rotation:1271534fd;flip:x;z-index:251702272;visibility:visible;mso-wrap-style:square;mso-width-percent:0;mso-height-percent:0;mso-wrap-distance-left:9pt;mso-wrap-distance-top:0;mso-wrap-distance-right:9pt;mso-wrap-distance-bottom:0;mso-position-horizontal:absolute;mso-position-horizontal-relative:text;mso-position-vertical:absolute;mso-position-vertical-relative:text;mso-width-percent:0;mso-height-percent:0;mso-width-relative:margin;mso-height-relative:margin;v-text-anchor:middle" o:gfxdata="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" adj="20917" fillcolor="white [3201]" strokecolor="#70ad47 [3209]" strokeweight="1pt"/>
             </w:pict>
           </mc:Fallback>
         </mc:AlternateContent>
@@ -618,7 +618,7 @@
         <mc:AlternateContent>
           <mc:Choice Requires="wps">
             <w:drawing>
-              <wp:anchor distT="0" distB="0" distL="114300" distR="114300" simplePos="0" relativeHeight="251703296" behindDoc="0" locked="0" layoutInCell="1" allowOverlap="1" wp14:anchorId="3F029418" wp14:editId="1BA5E68A">
+              <wp:anchor distT="0" distB="0" distL="114300" distR="114300" simplePos="0" relativeHeight="251700224" behindDoc="0" locked="0" layoutInCell="1" allowOverlap="1" wp14:anchorId="3F029418" wp14:editId="5008C8A5">
                 <wp:simplePos x="0" y="0"/>
                 <wp:positionH relativeFrom="column">
                   <wp:posOffset>1625869</wp:posOffset>
@@ -678,7 +678,7 @@
           </mc:Choice>
           <mc:Fallback>
             <w:pict>
-              <v:shape w14:anchorId="2D74DEC2" id="Arrow: Down 64" o:spid="_x0000_s1026" type="#_x0000_t67" style="position:absolute;margin-left:128pt;margin-top:221pt;width:12.1pt;height:144.55pt;rotation:-1890328fd;flip:x;z-index:251703296;visibility:visible;mso-wrap-style:square;mso-width-percent:0;mso-height-percent:0;mso-wrap-distance-left:9pt;mso-wrap-distance-top:0;mso-wrap-distance-right:9pt;mso-wrap-distance-bottom:0;mso-position-horizontal:absolute;mso-position-horizontal-relative:text;mso-position-vertical:absolute;mso-position-vertical-relative:text;mso-width-percent:0;mso-height-percent:0;mso-width-relative:margin;mso-height-relative:margin;v-text-anchor:middle" o:gfxdata="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" adj="20696" fillcolor="white [3201]" strokecolor="#70ad47 [3209]" strokeweight="1pt"/>
+              <v:shape w14:anchorId="3F4459BD" id="Arrow: Down 64" o:spid="_x0000_s1026" type="#_x0000_t67" style="position:absolute;margin-left:128pt;margin-top:221pt;width:12.1pt;height:144.55pt;rotation:-1890328fd;flip:x;z-index:251700224;visibility:visible;mso-wrap-style:square;mso-width-percent:0;mso-height-percent:0;mso-wrap-distance-left:9pt;mso-wrap-distance-top:0;mso-wrap-distance-right:9pt;mso-wrap-distance-bottom:0;mso-position-horizontal:absolute;mso-position-horizontal-relative:text;mso-position-vertical:absolute;mso-position-vertical-relative:text;mso-width-percent:0;mso-height-percent:0;mso-width-relative:margin;mso-height-relative:margin;v-text-anchor:middle" o:gfxdata="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" adj="20696" fillcolor="white [3201]" strokecolor="#70ad47 [3209]" strokeweight="1pt"/>
             </w:pict>
           </mc:Fallback>
         </mc:AlternateContent>
@@ -690,7 +690,7 @@
         <mc:AlternateContent>
           <mc:Choice Requires="wps">
             <w:drawing>
-              <wp:anchor distT="0" distB="0" distL="114300" distR="114300" simplePos="0" relativeHeight="251701248" behindDoc="0" locked="0" layoutInCell="1" allowOverlap="1" wp14:anchorId="6F34517F" wp14:editId="468A0DF4">
+              <wp:anchor distT="0" distB="0" distL="114300" distR="114300" simplePos="0" relativeHeight="251698176" behindDoc="0" locked="0" layoutInCell="1" allowOverlap="1" wp14:anchorId="6F34517F" wp14:editId="7C065135">
                 <wp:simplePos x="0" y="0"/>
                 <wp:positionH relativeFrom="column">
                   <wp:posOffset>2613660</wp:posOffset>
@@ -747,7 +747,7 @@
           </mc:Choice>
           <mc:Fallback>
             <w:pict>
-              <v:shape w14:anchorId="46993384" id="Arrow: Down 63" o:spid="_x0000_s1026" type="#_x0000_t67" style="position:absolute;margin-left:205.8pt;margin-top:74.7pt;width:11.1pt;height:56.4pt;z-index:251701248;visibility:visible;mso-wrap-style:square;mso-width-percent:0;mso-wrap-distance-left:9pt;mso-wrap-distance-top:0;mso-wrap-distance-right:9pt;mso-wrap-distance-bottom:0;mso-position-horizontal:absolute;mso-position-horizontal-relative:text;mso-position-vertical:absolute;mso-position-vertical-relative:text;mso-width-percent:0;mso-width-relative:margin;v-text-anchor:middle" o:gfxdata="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" adj="19474" fillcolor="white [3201]" strokecolor="#70ad47 [3209]" strokeweight="1pt"/>
+              <v:shape w14:anchorId="017DFCFB" id="Arrow: Down 63" o:spid="_x0000_s1026" type="#_x0000_t67" style="position:absolute;margin-left:205.8pt;margin-top:74.7pt;width:11.1pt;height:56.4pt;z-index:251698176;visibility:visible;mso-wrap-style:square;mso-width-percent:0;mso-wrap-distance-left:9pt;mso-wrap-distance-top:0;mso-wrap-distance-right:9pt;mso-wrap-distance-bottom:0;mso-position-horizontal:absolute;mso-position-horizontal-relative:text;mso-position-vertical:absolute;mso-position-vertical-relative:text;mso-width-percent:0;mso-width-relative:margin;v-text-anchor:middle" o:gfxdata="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" adj="19474" fillcolor="white [3201]" strokecolor="#70ad47 [3209]" strokeweight="1pt"/>
             </w:pict>
           </mc:Fallback>
         </mc:AlternateContent>
@@ -759,7 +759,7 @@
         <mc:AlternateContent>
           <mc:Choice Requires="wps">
             <w:drawing>
-              <wp:anchor distT="0" distB="0" distL="114300" distR="114300" simplePos="0" relativeHeight="251700224" behindDoc="0" locked="0" layoutInCell="1" allowOverlap="1" wp14:anchorId="6D85CF10" wp14:editId="394630F8">
+              <wp:anchor distT="0" distB="0" distL="114300" distR="114300" simplePos="0" relativeHeight="251697152" behindDoc="0" locked="0" layoutInCell="1" allowOverlap="1" wp14:anchorId="6D85CF10" wp14:editId="19665458">
                 <wp:simplePos x="0" y="0"/>
                 <wp:positionH relativeFrom="column">
                   <wp:posOffset>5974080</wp:posOffset>
@@ -817,11 +817,11 @@
           </mc:Choice>
           <mc:Fallback>
             <w:pict>
-              <v:shapetype w14:anchorId="3FDF283F" id="_x0000_t32" coordsize="21600,21600" o:spt="32" o:oned="t" path="m,l21600,21600e" filled="f">
+              <v:shapetype w14:anchorId="709D362F" id="_x0000_t32" coordsize="21600,21600" o:spt="32" o:oned="t" path="m,l21600,21600e" filled="f">
                 <v:path arrowok="t" fillok="f" o:connecttype="none"/>
                 <o:lock v:ext="edit" shapetype="t"/>
               </v:shapetype>
-              <v:shape id="Straight Arrow Connector 62" o:spid="_x0000_s1026" type="#_x0000_t32" style="position:absolute;margin-left:470.4pt;margin-top:323.7pt;width:.6pt;height:41.4pt;flip:x y;z-index:251700224;visibility:visible;mso-wrap-style:square;mso-width-percent:0;mso-height-percent:0;mso-wrap-distance-left:9pt;mso-wrap-distance-top:0;mso-wrap-distance-right:9pt;mso-wrap-distance-bottom:0;mso-position-horizontal:absolute;mso-position-horizontal-relative:text;mso-position-vertical:absolute;mso-position-vertical-relative:text;mso-width-percent:0;mso-height-percent:0;mso-width-relative:margin;mso-height-relative:margin" o:gfxdata="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" strokecolor="#4472c4 [3204]" strokeweight=".5pt">
+              <v:shape id="Straight Arrow Connector 62" o:spid="_x0000_s1026" type="#_x0000_t32" style="position:absolute;margin-left:470.4pt;margin-top:323.7pt;width:.6pt;height:41.4pt;flip:x y;z-index:251697152;visibility:visible;mso-wrap-style:square;mso-width-percent:0;mso-height-percent:0;mso-wrap-distance-left:9pt;mso-wrap-distance-top:0;mso-wrap-distance-right:9pt;mso-wrap-distance-bottom:0;mso-position-horizontal:absolute;mso-position-horizontal-relative:text;mso-position-vertical:absolute;mso-position-vertical-relative:text;mso-width-percent:0;mso-height-percent:0;mso-width-relative:margin;mso-height-relative:margin" o:gfxdata="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" strokecolor="#4472c4 [3204]" strokeweight=".5pt">
                 <v:stroke endarrow="block" joinstyle="miter"/>
               </v:shape>
             </w:pict>
@@ -835,7 +835,7 @@
         <mc:AlternateContent>
           <mc:Choice Requires="wps">
             <w:drawing>
-              <wp:anchor distT="0" distB="0" distL="114300" distR="114300" simplePos="0" relativeHeight="251698176" behindDoc="0" locked="0" layoutInCell="1" allowOverlap="1" wp14:anchorId="569D65E3" wp14:editId="54D16013">
+              <wp:anchor distT="0" distB="0" distL="114300" distR="114300" simplePos="0" relativeHeight="251695104" behindDoc="0" locked="0" layoutInCell="1" allowOverlap="1" wp14:anchorId="569D65E3" wp14:editId="05BE71A3">
                 <wp:simplePos x="0" y="0"/>
                 <wp:positionH relativeFrom="column">
                   <wp:posOffset>4392930</wp:posOffset>
@@ -887,7 +887,7 @@
           </mc:Choice>
           <mc:Fallback>
             <w:pict>
-              <v:shape w14:anchorId="07C6102F" id="Straight Arrow Connector 61" o:spid="_x0000_s1026" type="#_x0000_t32" style="position:absolute;margin-left:345.9pt;margin-top:301.75pt;width:0;height:71.4pt;flip:y;z-index:251698176;visibility:visible;mso-wrap-style:square;mso-wrap-distance-left:9pt;mso-wrap-distance-top:0;mso-wrap-distance-right:9pt;mso-wrap-distance-bottom:0;mso-position-horizontal:absolute;mso-position-horizontal-relative:text;mso-position-vertical:absolute;mso-position-vertical-relative:text" o:gfxdata="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" strokecolor="#4472c4 [3204]" strokeweight=".5pt">
+              <v:shape w14:anchorId="415BE526" id="Straight Arrow Connector 61" o:spid="_x0000_s1026" type="#_x0000_t32" style="position:absolute;margin-left:345.9pt;margin-top:301.75pt;width:0;height:71.4pt;flip:y;z-index:251695104;visibility:visible;mso-wrap-style:square;mso-wrap-distance-left:9pt;mso-wrap-distance-top:0;mso-wrap-distance-right:9pt;mso-wrap-distance-bottom:0;mso-position-horizontal:absolute;mso-position-horizontal-relative:text;mso-position-vertical:absolute;mso-position-vertical-relative:text" o:gfxdata="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" strokecolor="#4472c4 [3204]" strokeweight=".5pt">
                 <v:stroke endarrow="block" joinstyle="miter"/>
               </v:shape>
             </w:pict>
@@ -901,7 +901,7 @@
         <mc:AlternateContent>
           <mc:Choice Requires="wps">
             <w:drawing>
-              <wp:anchor distT="0" distB="0" distL="114300" distR="114300" simplePos="0" relativeHeight="251696128" behindDoc="0" locked="0" layoutInCell="1" allowOverlap="1" wp14:anchorId="2C21705E" wp14:editId="7F5FABC4">
+              <wp:anchor distT="0" distB="0" distL="114300" distR="114300" simplePos="0" relativeHeight="251693056" behindDoc="0" locked="0" layoutInCell="1" allowOverlap="1" wp14:anchorId="2C21705E" wp14:editId="761A407F">
                 <wp:simplePos x="0" y="0"/>
                 <wp:positionH relativeFrom="margin">
                   <wp:align>center</wp:align>
@@ -953,7 +953,7 @@
           </mc:Choice>
           <mc:Fallback>
             <w:pict>
-              <v:shape w14:anchorId="521DA646" id="Straight Arrow Connector 60" o:spid="_x0000_s1026" type="#_x0000_t32" style="position:absolute;margin-left:0;margin-top:307.75pt;width:0;height:71.4pt;flip:y;z-index:251696128;visibility:visible;mso-wrap-style:square;mso-wrap-distance-left:9pt;mso-wrap-distance-top:0;mso-wrap-distance-right:9pt;mso-wrap-distance-bottom:0;mso-position-horizontal:center;mso-position-horizontal-relative:margin;mso-position-vertical:absolute;mso-position-vertical-relative:text" o:gfxdata="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" strokecolor="#4472c4 [3204]" strokeweight=".5pt">
+              <v:shape w14:anchorId="4CC745D3" id="Straight Arrow Connector 60" o:spid="_x0000_s1026" type="#_x0000_t32" style="position:absolute;margin-left:0;margin-top:307.75pt;width:0;height:71.4pt;flip:y;z-index:251693056;visibility:visible;mso-wrap-style:square;mso-wrap-distance-left:9pt;mso-wrap-distance-top:0;mso-wrap-distance-right:9pt;mso-wrap-distance-bottom:0;mso-position-horizontal:center;mso-position-horizontal-relative:margin;mso-position-vertical:absolute;mso-position-vertical-relative:text" o:gfxdata="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" strokecolor="#4472c4 [3204]" strokeweight=".5pt">
                 <v:stroke endarrow="block" joinstyle="miter"/>
                 <w10:wrap anchorx="margin"/>
               </v:shape>
@@ -968,7 +968,7 @@
         <mc:AlternateContent>
           <mc:Choice Requires="wps">
             <w:drawing>
-              <wp:anchor distT="0" distB="0" distL="114300" distR="114300" simplePos="0" relativeHeight="251694080" behindDoc="0" locked="0" layoutInCell="1" allowOverlap="1" wp14:anchorId="6CEF0A87" wp14:editId="144D6981">
+              <wp:anchor distT="0" distB="0" distL="114300" distR="114300" simplePos="0" relativeHeight="251691008" behindDoc="0" locked="0" layoutInCell="1" allowOverlap="1" wp14:anchorId="6CEF0A87" wp14:editId="68293082">
                 <wp:simplePos x="0" y="0"/>
                 <wp:positionH relativeFrom="column">
                   <wp:posOffset>1965960</wp:posOffset>
@@ -1020,7 +1020,7 @@
           </mc:Choice>
           <mc:Fallback>
             <w:pict>
-              <v:shape w14:anchorId="5D6FA5DB" id="Straight Arrow Connector 59" o:spid="_x0000_s1026" type="#_x0000_t32" style="position:absolute;margin-left:154.8pt;margin-top:306.3pt;width:0;height:71.4pt;flip:y;z-index:251694080;visibility:visible;mso-wrap-style:square;mso-wrap-distance-left:9pt;mso-wrap-distance-top:0;mso-wrap-distance-right:9pt;mso-wrap-distance-bottom:0;mso-position-horizontal:absolute;mso-position-horizontal-relative:text;mso-position-vertical:absolute;mso-position-vertical-relative:text" o:gfxdata="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" strokecolor="#4472c4 [3204]" strokeweight=".5pt">
+              <v:shape w14:anchorId="2C5EA698" id="Straight Arrow Connector 59" o:spid="_x0000_s1026" type="#_x0000_t32" style="position:absolute;margin-left:154.8pt;margin-top:306.3pt;width:0;height:71.4pt;flip:y;z-index:251691008;visibility:visible;mso-wrap-style:square;mso-wrap-distance-left:9pt;mso-wrap-distance-top:0;mso-wrap-distance-right:9pt;mso-wrap-distance-bottom:0;mso-position-horizontal:absolute;mso-position-horizontal-relative:text;mso-position-vertical:absolute;mso-position-vertical-relative:text" o:gfxdata="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" strokecolor="#4472c4 [3204]" strokeweight=".5pt">
                 <v:stroke endarrow="block" joinstyle="miter"/>
               </v:shape>
             </w:pict>
@@ -1034,7 +1034,7 @@
         <mc:AlternateContent>
           <mc:Choice Requires="wps">
             <w:drawing>
-              <wp:anchor distT="0" distB="0" distL="114300" distR="114300" simplePos="0" relativeHeight="251692032" behindDoc="0" locked="0" layoutInCell="1" allowOverlap="1" wp14:anchorId="39ECF0B6" wp14:editId="78D53188">
+              <wp:anchor distT="0" distB="0" distL="114300" distR="114300" simplePos="0" relativeHeight="251688960" behindDoc="0" locked="0" layoutInCell="1" allowOverlap="1" wp14:anchorId="39ECF0B6" wp14:editId="0F36EC7B">
                 <wp:simplePos x="0" y="0"/>
                 <wp:positionH relativeFrom="column">
                   <wp:posOffset>1002030</wp:posOffset>
@@ -1086,7 +1086,7 @@
           </mc:Choice>
           <mc:Fallback>
             <w:pict>
-              <v:shape w14:anchorId="166E8AB0" id="Straight Arrow Connector 58" o:spid="_x0000_s1026" type="#_x0000_t32" style="position:absolute;margin-left:78.9pt;margin-top:306.3pt;width:0;height:71.4pt;flip:y;z-index:251692032;visibility:visible;mso-wrap-style:square;mso-wrap-distance-left:9pt;mso-wrap-distance-top:0;mso-wrap-distance-right:9pt;mso-wrap-distance-bottom:0;mso-position-horizontal:absolute;mso-position-horizontal-relative:text;mso-position-vertical:absolute;mso-position-vertical-relative:text" o:gfxdata="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" strokecolor="#4472c4 [3204]" strokeweight=".5pt">
+              <v:shape w14:anchorId="02F778F9" id="Straight Arrow Connector 58" o:spid="_x0000_s1026" type="#_x0000_t32" style="position:absolute;margin-left:78.9pt;margin-top:306.3pt;width:0;height:71.4pt;flip:y;z-index:251688960;visibility:visible;mso-wrap-style:square;mso-wrap-distance-left:9pt;mso-wrap-distance-top:0;mso-wrap-distance-right:9pt;mso-wrap-distance-bottom:0;mso-position-horizontal:absolute;mso-position-horizontal-relative:text;mso-position-vertical:absolute;mso-position-vertical-relative:text" o:gfxdata="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" strokecolor="#4472c4 [3204]" strokeweight=".5pt">
                 <v:stroke endarrow="block" joinstyle="miter"/>
               </v:shape>
             </w:pict>
@@ -1100,7 +1100,7 @@
         <mc:AlternateContent>
           <mc:Choice Requires="wps">
             <w:drawing>
-              <wp:anchor distT="0" distB="0" distL="114300" distR="114300" simplePos="0" relativeHeight="251691008" behindDoc="0" locked="0" layoutInCell="1" allowOverlap="1" wp14:anchorId="674E8763" wp14:editId="25DA2D09">
+              <wp:anchor distT="0" distB="0" distL="114300" distR="114300" simplePos="0" relativeHeight="251687936" behindDoc="0" locked="0" layoutInCell="1" allowOverlap="1" wp14:anchorId="674E8763" wp14:editId="491AEAD2">
                 <wp:simplePos x="0" y="0"/>
                 <wp:positionH relativeFrom="column">
                   <wp:posOffset>-152400</wp:posOffset>
@@ -1152,7 +1152,7 @@
           </mc:Choice>
           <mc:Fallback>
             <w:pict>
-              <v:shape w14:anchorId="0349BCF6" id="Straight Arrow Connector 57" o:spid="_x0000_s1026" type="#_x0000_t32" style="position:absolute;margin-left:-12pt;margin-top:304.2pt;width:0;height:81pt;flip:y;z-index:251691008;visibility:visible;mso-wrap-style:square;mso-wrap-distance-left:9pt;mso-wrap-distance-top:0;mso-wrap-distance-right:9pt;mso-wrap-distance-bottom:0;mso-position-horizontal:absolute;mso-position-horizontal-relative:text;mso-position-vertical:absolute;mso-position-vertical-relative:text" o:gfxdata="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" strokecolor="#4472c4 [3204]" strokeweight=".5pt">
+              <v:shape w14:anchorId="5E849CD9" id="Straight Arrow Connector 57" o:spid="_x0000_s1026" type="#_x0000_t32" style="position:absolute;margin-left:-12pt;margin-top:304.2pt;width:0;height:81pt;flip:y;z-index:251687936;visibility:visible;mso-wrap-style:square;mso-wrap-distance-left:9pt;mso-wrap-distance-top:0;mso-wrap-distance-right:9pt;mso-wrap-distance-bottom:0;mso-position-horizontal:absolute;mso-position-horizontal-relative:text;mso-position-vertical:absolute;mso-position-vertical-relative:text" o:gfxdata="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" strokecolor="#4472c4 [3204]" strokeweight=".5pt">
                 <v:stroke endarrow="block" joinstyle="miter"/>
               </v:shape>
             </w:pict>
@@ -1166,7 +1166,7 @@
         <mc:AlternateContent>
           <mc:Choice Requires="wps">
             <w:drawing>
-              <wp:anchor distT="0" distB="0" distL="114300" distR="114300" simplePos="0" relativeHeight="251687936" behindDoc="0" locked="0" layoutInCell="1" allowOverlap="1" wp14:anchorId="259E0E1D" wp14:editId="3DFE8B36">
+              <wp:anchor distT="0" distB="0" distL="114300" distR="114300" simplePos="0" relativeHeight="251684864" behindDoc="0" locked="0" layoutInCell="1" allowOverlap="1" wp14:anchorId="259E0E1D" wp14:editId="28AF66B6">
                 <wp:simplePos x="0" y="0"/>
                 <wp:positionH relativeFrom="column">
                   <wp:posOffset>-461010</wp:posOffset>
@@ -1224,7 +1224,7 @@
           </mc:Choice>
           <mc:Fallback>
             <w:pict>
-              <v:shape w14:anchorId="7356B83D" id="Straight Arrow Connector 53" o:spid="_x0000_s1026" type="#_x0000_t32" style="position:absolute;margin-left:-36.3pt;margin-top:294.6pt;width:459.3pt;height:2.4pt;flip:y;z-index:251687936;visibility:visible;mso-wrap-style:square;mso-width-percent:0;mso-height-percent:0;mso-wrap-distance-left:9pt;mso-wrap-distance-top:0;mso-wrap-distance-right:9pt;mso-wrap-distance-bottom:0;mso-position-horizontal:absolute;mso-position-horizontal-relative:text;mso-position-vertical:absolute;mso-position-vertical-relative:text;mso-width-percent:0;mso-height-percent:0;mso-width-relative:margin;mso-height-relative:margin" o:gfxdata="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" strokecolor="#4472c4 [3204]" strokeweight=".5pt">
+              <v:shape w14:anchorId="1A2EECC8" id="Straight Arrow Connector 53" o:spid="_x0000_s1026" type="#_x0000_t32" style="position:absolute;margin-left:-36.3pt;margin-top:294.6pt;width:459.3pt;height:2.4pt;flip:y;z-index:251684864;visibility:visible;mso-wrap-style:square;mso-width-percent:0;mso-height-percent:0;mso-wrap-distance-left:9pt;mso-wrap-distance-top:0;mso-wrap-distance-right:9pt;mso-wrap-distance-bottom:0;mso-position-horizontal:absolute;mso-position-horizontal-relative:text;mso-position-vertical:absolute;mso-position-vertical-relative:text;mso-width-percent:0;mso-height-percent:0;mso-width-relative:margin;mso-height-relative:margin" o:gfxdata="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" strokecolor="#4472c4 [3204]" strokeweight=".5pt">
                 <v:stroke endarrow="block" joinstyle="miter"/>
               </v:shape>
             </w:pict>
@@ -1238,7 +1238,7 @@
         <mc:AlternateContent>
           <mc:Choice Requires="wpg">
             <w:drawing>
-              <wp:anchor distT="0" distB="0" distL="114300" distR="114300" simplePos="0" relativeHeight="251689984" behindDoc="0" locked="0" layoutInCell="1" allowOverlap="1" wp14:anchorId="12A6E444" wp14:editId="692F6165">
+              <wp:anchor distT="0" distB="0" distL="114300" distR="114300" simplePos="0" relativeHeight="251686912" behindDoc="0" locked="0" layoutInCell="1" allowOverlap="1" wp14:anchorId="12A6E444" wp14:editId="6C042796">
                 <wp:simplePos x="0" y="0"/>
                 <wp:positionH relativeFrom="column">
                   <wp:posOffset>5596890</wp:posOffset>
@@ -1364,7 +1364,7 @@
           </mc:Choice>
           <mc:Fallback>
             <w:pict>
-              <v:group w14:anchorId="12A6E444" id="Group 54" o:spid="_x0000_s1026" style="position:absolute;margin-left:440.7pt;margin-top:271.45pt;width:57.6pt;height:43.2pt;z-index:251689984" coordsize="7315,5486" o:gfxdata="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">
+              <v:group w14:anchorId="12A6E444" id="Group 54" o:spid="_x0000_s1026" style="position:absolute;margin-left:440.7pt;margin-top:271.45pt;width:57.6pt;height:43.2pt;z-index:251686912" coordsize="7315,5486" o:gfxdata="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">
                 <v:rect id="Rectangle 55" o:spid="_x0000_s1027" style="position:absolute;width:7315;height:5486;visibility:visible;mso-wrap-style:square;v-text-anchor:middle" o:gfxdata="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" filled="f" strokecolor="#00a0d7" strokeweight=".5mm"/>
                 <v:shapetype id="_x0000_t202" coordsize="21600,21600" o:spt="202" path="m,l,21600r21600,l21600,xe">
                   <v:stroke joinstyle="miter"/>
@@ -1407,7 +1407,7 @@
         <mc:AlternateContent>
           <mc:Choice Requires="wpg">
             <w:drawing>
-              <wp:anchor distT="0" distB="0" distL="114300" distR="114300" simplePos="0" relativeHeight="251686912" behindDoc="0" locked="0" layoutInCell="1" allowOverlap="1" wp14:anchorId="2EBDEBD3" wp14:editId="59B8442B">
+              <wp:anchor distT="0" distB="0" distL="114300" distR="114300" simplePos="0" relativeHeight="251683840" behindDoc="0" locked="0" layoutInCell="1" allowOverlap="1" wp14:anchorId="2EBDEBD3" wp14:editId="766F8CAA">
                 <wp:simplePos x="0" y="0"/>
                 <wp:positionH relativeFrom="column">
                   <wp:posOffset>5410200</wp:posOffset>
@@ -1558,7 +1558,7 @@
           </mc:Choice>
           <mc:Fallback>
             <w:pict>
-              <v:group w14:anchorId="2EBDEBD3" id="Group 42" o:spid="_x0000_s1029" style="position:absolute;margin-left:426pt;margin-top:377.35pt;width:93pt;height:55.8pt;z-index:251686912;mso-width-relative:margin;mso-height-relative:margin" coordsize="7315,5486" o:gfxdata="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">
+              <v:group w14:anchorId="2EBDEBD3" id="Group 42" o:spid="_x0000_s1029" style="position:absolute;margin-left:426pt;margin-top:377.35pt;width:93pt;height:55.8pt;z-index:251683840;mso-width-relative:margin;mso-height-relative:margin" coordsize="7315,5486" o:gfxdata="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">
                 <v:rect id="Rectangle 43" o:spid="_x0000_s1030" style="position:absolute;width:7315;height:5486;visibility:visible;mso-wrap-style:square;v-text-anchor:middle" o:gfxdata="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" filled="f" strokecolor="#00a0d7" strokeweight=".5mm"/>
                 <v:shape id="Text Box 44" o:spid="_x0000_s1031" type="#_x0000_t202" style="position:absolute;left:381;top:381;width:6591;height:4343;visibility:visible;mso-wrap-style:square;v-text-anchor:top" o:gfxdata="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" filled="f" stroked="f" strokeweight=".5pt">
                   <v:textbox>
@@ -1616,7 +1616,7 @@
         <mc:AlternateContent>
           <mc:Choice Requires="wpg">
             <w:drawing>
-              <wp:anchor distT="0" distB="0" distL="114300" distR="114300" simplePos="0" relativeHeight="251684864" behindDoc="0" locked="0" layoutInCell="1" allowOverlap="1" wp14:anchorId="42F7399D" wp14:editId="0D1C15B8">
+              <wp:anchor distT="0" distB="0" distL="114300" distR="114300" simplePos="0" relativeHeight="251681792" behindDoc="0" locked="0" layoutInCell="1" allowOverlap="1" wp14:anchorId="42F7399D" wp14:editId="30745A9B">
                 <wp:simplePos x="0" y="0"/>
                 <wp:positionH relativeFrom="column">
                   <wp:posOffset>3844290</wp:posOffset>
@@ -1767,7 +1767,7 @@
           </mc:Choice>
           <mc:Fallback>
             <w:pict>
-              <v:group w14:anchorId="42F7399D" id="Group 39" o:spid="_x0000_s1032" style="position:absolute;margin-left:302.7pt;margin-top:377.4pt;width:93pt;height:55.8pt;z-index:251684864;mso-width-relative:margin;mso-height-relative:margin" coordsize="7315,5486" o:gfxdata="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">
+              <v:group w14:anchorId="42F7399D" id="Group 39" o:spid="_x0000_s1032" style="position:absolute;margin-left:302.7pt;margin-top:377.4pt;width:93pt;height:55.8pt;z-index:251681792;mso-width-relative:margin;mso-height-relative:margin" coordsize="7315,5486" o:gfxdata="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">
                 <v:rect id="Rectangle 40" o:spid="_x0000_s1033" style="position:absolute;width:7315;height:5486;visibility:visible;mso-wrap-style:square;v-text-anchor:middle" o:gfxdata="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" filled="f" strokecolor="#00a0d7" strokeweight=".5mm"/>
                 <v:shape id="Text Box 41" o:spid="_x0000_s1034" type="#_x0000_t202" style="position:absolute;left:381;top:381;width:6591;height:4343;visibility:visible;mso-wrap-style:square;v-text-anchor:top" o:gfxdata="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" filled="f" stroked="f" strokeweight=".5pt">
                   <v:textbox>
@@ -1825,7 +1825,7 @@
         <mc:AlternateContent>
           <mc:Choice Requires="wpg">
             <w:drawing>
-              <wp:anchor distT="0" distB="0" distL="114300" distR="114300" simplePos="0" relativeHeight="251680768" behindDoc="0" locked="0" layoutInCell="1" allowOverlap="1" wp14:anchorId="514BF9AF" wp14:editId="0979DD22">
+              <wp:anchor distT="0" distB="0" distL="114300" distR="114300" simplePos="0" relativeHeight="251677696" behindDoc="0" locked="0" layoutInCell="1" allowOverlap="1" wp14:anchorId="514BF9AF" wp14:editId="7AC4C818">
                 <wp:simplePos x="0" y="0"/>
                 <wp:positionH relativeFrom="column">
                   <wp:posOffset>541020</wp:posOffset>
@@ -2218,7 +2218,7 @@
           </mc:Choice>
           <mc:Fallback>
             <w:pict>
-              <v:group w14:anchorId="514BF9AF" id="Group 52" o:spid="_x0000_s1035" style="position:absolute;margin-left:42.6pt;margin-top:369.3pt;width:231.3pt;height:1in;z-index:251680768" coordsize="29375,9144" o:gfxdata="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">
+              <v:group w14:anchorId="514BF9AF" id="Group 52" o:spid="_x0000_s1035" style="position:absolute;margin-left:42.6pt;margin-top:369.3pt;width:231.3pt;height:1in;z-index:251677696" coordsize="29375,9144" o:gfxdata="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">
                 <v:rect id="Rectangle 17" o:spid="_x0000_s1036" style="position:absolute;width:29375;height:9144;visibility:visible;mso-wrap-style:square;v-text-anchor:middle" o:gfxdata="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" fillcolor="#6c0" strokecolor="#6c0" strokeweight=".5mm">
                   <v:fill opacity="3341f"/>
                 </v:rect>
@@ -2318,7 +2318,7 @@
         <mc:AlternateContent>
           <mc:Choice Requires="wpg">
             <w:drawing>
-              <wp:anchor distT="0" distB="0" distL="114300" distR="114300" simplePos="0" relativeHeight="251682816" behindDoc="0" locked="0" layoutInCell="1" allowOverlap="1" wp14:anchorId="2403E4CF" wp14:editId="2325180D">
+              <wp:anchor distT="0" distB="0" distL="114300" distR="114300" simplePos="0" relativeHeight="251679744" behindDoc="0" locked="0" layoutInCell="1" allowOverlap="1" wp14:anchorId="2403E4CF" wp14:editId="6A3D2E1D">
                 <wp:simplePos x="0" y="0"/>
                 <wp:positionH relativeFrom="column">
                   <wp:posOffset>-457200</wp:posOffset>
@@ -2444,7 +2444,7 @@
           </mc:Choice>
           <mc:Fallback>
             <w:pict>
-              <v:group w14:anchorId="2403E4CF" id="Group 36" o:spid="_x0000_s1046" style="position:absolute;margin-left:-36pt;margin-top:387.3pt;width:57.6pt;height:43.2pt;z-index:251682816" coordsize="7315,5486" o:gfxdata="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">
+              <v:group w14:anchorId="2403E4CF" id="Group 36" o:spid="_x0000_s1046" style="position:absolute;margin-left:-36pt;margin-top:387.3pt;width:57.6pt;height:43.2pt;z-index:251679744" coordsize="7315,5486" o:gfxdata="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">
                 <v:rect id="Rectangle 37" o:spid="_x0000_s1047" style="position:absolute;width:7315;height:5486;visibility:visible;mso-wrap-style:square;v-text-anchor:middle" o:gfxdata="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" filled="f" strokecolor="#00a0d7" strokeweight=".5mm"/>
                 <v:shape id="Text Box 38" o:spid="_x0000_s1048" type="#_x0000_t202" style="position:absolute;left:266;top:1219;width:7049;height:3505;visibility:visible;mso-wrap-style:square;v-text-anchor:top" o:gfxdata="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" filled="f" stroked="f" strokeweight=".5pt">
                   <v:textbox>
@@ -2483,7 +2483,7 @@
         <mc:AlternateContent>
           <mc:Choice Requires="aink">
             <w:drawing>
-              <wp:anchor distT="0" distB="0" distL="114300" distR="114300" simplePos="0" relativeHeight="251673600" behindDoc="0" locked="0" layoutInCell="1" allowOverlap="1" wp14:anchorId="27260866" wp14:editId="61187520">
+              <wp:anchor distT="0" distB="0" distL="114300" distR="114300" simplePos="0" relativeHeight="251670528" behindDoc="0" locked="0" layoutInCell="1" allowOverlap="1" wp14:anchorId="27260866" wp14:editId="481EEFDE">
                 <wp:simplePos x="0" y="0"/>
                 <wp:positionH relativeFrom="column">
                   <wp:posOffset>2297460</wp:posOffset>
@@ -2514,7 +2514,7 @@
           </mc:Choice>
           <mc:Fallback>
             <w:drawing>
-              <wp:anchor distT="0" distB="0" distL="114300" distR="114300" simplePos="0" relativeHeight="251673600" behindDoc="0" locked="0" layoutInCell="1" allowOverlap="1" wp14:anchorId="27260866" wp14:editId="61187520">
+              <wp:anchor distT="0" distB="0" distL="114300" distR="114300" simplePos="0" relativeHeight="251670528" behindDoc="0" locked="0" layoutInCell="1" allowOverlap="1" wp14:anchorId="27260866" wp14:editId="481EEFDE">
                 <wp:simplePos x="0" y="0"/>
                 <wp:positionH relativeFrom="column">
                   <wp:posOffset>2297460</wp:posOffset>
@@ -2564,7 +2564,7 @@
         <mc:AlternateContent>
           <mc:Choice Requires="aink">
             <w:drawing>
-              <wp:anchor distT="0" distB="0" distL="114300" distR="114300" simplePos="0" relativeHeight="251672576" behindDoc="0" locked="0" layoutInCell="1" allowOverlap="1" wp14:anchorId="184DD0B8" wp14:editId="025234A1">
+              <wp:anchor distT="0" distB="0" distL="114300" distR="114300" simplePos="0" relativeHeight="251669504" behindDoc="0" locked="0" layoutInCell="1" allowOverlap="1" wp14:anchorId="184DD0B8" wp14:editId="65E4EF9D">
                 <wp:simplePos x="0" y="0"/>
                 <wp:positionH relativeFrom="column">
                   <wp:posOffset>2072460</wp:posOffset>
@@ -2595,7 +2595,7 @@
           </mc:Choice>
           <mc:Fallback>
             <w:drawing>
-              <wp:anchor distT="0" distB="0" distL="114300" distR="114300" simplePos="0" relativeHeight="251672576" behindDoc="0" locked="0" layoutInCell="1" allowOverlap="1" wp14:anchorId="184DD0B8" wp14:editId="025234A1">
+              <wp:anchor distT="0" distB="0" distL="114300" distR="114300" simplePos="0" relativeHeight="251669504" behindDoc="0" locked="0" layoutInCell="1" allowOverlap="1" wp14:anchorId="184DD0B8" wp14:editId="65E4EF9D">
                 <wp:simplePos x="0" y="0"/>
                 <wp:positionH relativeFrom="column">
                   <wp:posOffset>2072460</wp:posOffset>
@@ -2645,7 +2645,7 @@
         <mc:AlternateContent>
           <mc:Choice Requires="wpi">
             <w:drawing>
-              <wp:anchor distT="0" distB="0" distL="114300" distR="114300" simplePos="0" relativeHeight="251671552" behindDoc="0" locked="0" layoutInCell="1" allowOverlap="1" wp14:anchorId="5E79E76B" wp14:editId="26B9BC76">
+              <wp:anchor distT="0" distB="0" distL="114300" distR="114300" simplePos="0" relativeHeight="251668480" behindDoc="0" locked="0" layoutInCell="1" allowOverlap="1" wp14:anchorId="5E79E76B" wp14:editId="1AC93D51">
                 <wp:simplePos x="0" y="0"/>
                 <wp:positionH relativeFrom="column">
                   <wp:posOffset>1310340</wp:posOffset>
@@ -2676,7 +2676,7 @@
           </mc:Choice>
           <mc:Fallback>
             <w:pict>
-              <v:shapetype w14:anchorId="2F8BC79D" id="_x0000_t75" coordsize="21600,21600" o:spt="75" o:preferrelative="t" path="m@4@5l@4@11@9@11@9@5xe" filled="f" stroked="f">
+              <v:shapetype w14:anchorId="63885783" id="_x0000_t75" coordsize="21600,21600" o:spt="75" o:preferrelative="t" path="m@4@5l@4@11@9@11@9@5xe" filled="f" stroked="f">
                 <v:stroke joinstyle="miter"/>
                 <v:formulas>
                   <v:f eqn="if lineDrawn pixelLineWidth 0"/>
@@ -2695,7 +2695,7 @@
                 <v:path o:extrusionok="f" gradientshapeok="t" o:connecttype="rect"/>
                 <o:lock v:ext="edit" aspectratio="t"/>
               </v:shapetype>
-              <v:shape id="Ink 25" o:spid="_x0000_s1026" type="#_x0000_t75" style="position:absolute;margin-left:102.5pt;margin-top:416.9pt;width:1.45pt;height:1.45pt;z-index:251671552;visibility:visible;mso-wrap-style:square;mso-wrap-distance-left:9pt;mso-wrap-distance-top:0;mso-wrap-distance-right:9pt;mso-wrap-distance-bottom:0;mso-position-horizontal:absolute;mso-position-horizontal-relative:text;mso-position-vertical:absolute;mso-position-vertical-relative:text" o:gfxdata="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">
+              <v:shape id="Ink 25" o:spid="_x0000_s1026" type="#_x0000_t75" style="position:absolute;margin-left:102.5pt;margin-top:416.9pt;width:1.45pt;height:1.45pt;z-index:251668480;visibility:visible;mso-wrap-style:square;mso-wrap-distance-left:9pt;mso-wrap-distance-top:0;mso-wrap-distance-right:9pt;mso-wrap-distance-bottom:0;mso-position-horizontal:absolute;mso-position-horizontal-relative:text;mso-position-vertical:absolute;mso-position-vertical-relative:text" o:gfxdata="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">
                 <v:imagedata r:id="rId12" o:title=""/>
               </v:shape>
             </w:pict>
@@ -2709,7 +2709,7 @@
         <mc:AlternateContent>
           <mc:Choice Requires="wpi">
             <w:drawing>
-              <wp:anchor distT="0" distB="0" distL="114300" distR="114300" simplePos="0" relativeHeight="251670528" behindDoc="0" locked="0" layoutInCell="1" allowOverlap="1" wp14:anchorId="4735E1B8" wp14:editId="3E7FC8A5">
+              <wp:anchor distT="0" distB="0" distL="114300" distR="114300" simplePos="0" relativeHeight="251667456" behindDoc="0" locked="0" layoutInCell="1" allowOverlap="1" wp14:anchorId="4735E1B8" wp14:editId="354219C1">
                 <wp:simplePos x="0" y="0"/>
                 <wp:positionH relativeFrom="column">
                   <wp:posOffset>1348500</wp:posOffset>
@@ -2740,7 +2740,7 @@
           </mc:Choice>
           <mc:Fallback>
             <w:pict>
-              <v:shape w14:anchorId="6F6B323C" id="Ink 24" o:spid="_x0000_s1026" type="#_x0000_t75" style="position:absolute;margin-left:105.5pt;margin-top:419.6pt;width:1.45pt;height:1.45pt;z-index:251670528;visibility:visible;mso-wrap-style:square;mso-wrap-distance-left:9pt;mso-wrap-distance-top:0;mso-wrap-distance-right:9pt;mso-wrap-distance-bottom:0;mso-position-horizontal:absolute;mso-position-horizontal-relative:text;mso-position-vertical:absolute;mso-position-vertical-relative:text" o:gfxdata="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">
+              <v:shape w14:anchorId="1261111C" id="Ink 24" o:spid="_x0000_s1026" type="#_x0000_t75" style="position:absolute;margin-left:105.5pt;margin-top:419.6pt;width:1.45pt;height:1.45pt;z-index:251667456;visibility:visible;mso-wrap-style:square;mso-wrap-distance-left:9pt;mso-wrap-distance-top:0;mso-wrap-distance-right:9pt;mso-wrap-distance-bottom:0;mso-position-horizontal:absolute;mso-position-horizontal-relative:text;mso-position-vertical:absolute;mso-position-vertical-relative:text" o:gfxdata="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">
                 <v:imagedata r:id="rId12" o:title=""/>
               </v:shape>
             </w:pict>
@@ -2754,7 +2754,7 @@
         <mc:AlternateContent>
           <mc:Choice Requires="wps">
             <w:drawing>
-              <wp:anchor distT="0" distB="0" distL="114300" distR="114300" simplePos="0" relativeHeight="251661312" behindDoc="0" locked="0" layoutInCell="1" allowOverlap="1" wp14:anchorId="33F4E8F3" wp14:editId="47414140">
+              <wp:anchor distT="0" distB="0" distL="114300" distR="114300" simplePos="0" relativeHeight="251658240" behindDoc="0" locked="0" layoutInCell="1" allowOverlap="1" wp14:anchorId="33F4E8F3" wp14:editId="43E2C5F9">
                 <wp:simplePos x="0" y="0"/>
                 <wp:positionH relativeFrom="column">
                   <wp:posOffset>293370</wp:posOffset>
@@ -2823,7 +2823,7 @@
           </mc:Choice>
           <mc:Fallback>
             <w:pict>
-              <v:shape w14:anchorId="33F4E8F3" id="Text Box 15" o:spid="_x0000_s1049" type="#_x0000_t202" style="position:absolute;margin-left:23.1pt;margin-top:163.2pt;width:232.8pt;height:36.6pt;z-index:251661312;visibility:visible;mso-wrap-style:square;mso-wrap-distance-left:9pt;mso-wrap-distance-top:0;mso-wrap-distance-right:9pt;mso-wrap-distance-bottom:0;mso-position-horizontal:absolute;mso-position-horizontal-relative:text;mso-position-vertical:absolute;mso-position-vertical-relative:text;v-text-anchor:top" o:gfxdata="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" fillcolor="white [3201]" stroked="f" strokeweight=".5pt">
+              <v:shape w14:anchorId="33F4E8F3" id="Text Box 15" o:spid="_x0000_s1049" type="#_x0000_t202" style="position:absolute;margin-left:23.1pt;margin-top:163.2pt;width:232.8pt;height:36.6pt;z-index:251658240;visibility:visible;mso-wrap-style:square;mso-wrap-distance-left:9pt;mso-wrap-distance-top:0;mso-wrap-distance-right:9pt;mso-wrap-distance-bottom:0;mso-position-horizontal:absolute;mso-position-horizontal-relative:text;mso-position-vertical:absolute;mso-position-vertical-relative:text;v-text-anchor:top" o:gfxdata="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" fillcolor="white [3201]" stroked="f" strokeweight=".5pt">
                 <v:textbox>
                   <w:txbxContent>
                     <w:p>
@@ -2859,7 +2859,7 @@
         <mc:AlternateContent>
           <mc:Choice Requires="wps">
             <w:drawing>
-              <wp:anchor distT="0" distB="0" distL="114300" distR="114300" simplePos="0" relativeHeight="251659264" behindDoc="0" locked="0" layoutInCell="1" allowOverlap="1" wp14:anchorId="4AEFD3B3" wp14:editId="2D710FE4">
+              <wp:anchor distT="0" distB="0" distL="114300" distR="114300" simplePos="0" relativeHeight="251656192" behindDoc="0" locked="0" layoutInCell="1" allowOverlap="1" wp14:anchorId="4AEFD3B3" wp14:editId="6DD1B885">
                 <wp:simplePos x="0" y="0"/>
                 <wp:positionH relativeFrom="column">
                   <wp:posOffset>3524250</wp:posOffset>
@@ -2928,7 +2928,7 @@
           </mc:Choice>
           <mc:Fallback>
             <w:pict>
-              <v:rect w14:anchorId="73C2578D" id="Rectangle 12" o:spid="_x0000_s1026" style="position:absolute;margin-left:277.5pt;margin-top:162pt;width:134.7pt;height:43.2pt;z-index:251659264;visibility:visible;mso-wrap-style:square;mso-width-percent:0;mso-wrap-distance-left:9pt;mso-wrap-distance-top:0;mso-wrap-distance-right:9pt;mso-wrap-distance-bottom:0;mso-position-horizontal:absolute;mso-position-horizontal-relative:text;mso-position-vertical:absolute;mso-position-vertical-relative:text;mso-width-percent:0;mso-width-relative:margin;v-text-anchor:middle" o:gfxdata="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" fillcolor="#e71224" strokecolor="#e71224" strokeweight=".5mm">
+              <v:rect w14:anchorId="4B69B26F" id="Rectangle 12" o:spid="_x0000_s1026" style="position:absolute;margin-left:277.5pt;margin-top:162pt;width:134.7pt;height:43.2pt;z-index:251656192;visibility:visible;mso-wrap-style:square;mso-width-percent:0;mso-wrap-distance-left:9pt;mso-wrap-distance-top:0;mso-wrap-distance-right:9pt;mso-wrap-distance-bottom:0;mso-position-horizontal:absolute;mso-position-horizontal-relative:text;mso-position-vertical:absolute;mso-position-vertical-relative:text;mso-width-percent:0;mso-width-relative:margin;v-text-anchor:middle" o:gfxdata="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" fillcolor="#e71224" strokecolor="#e71224" strokeweight=".5mm">
                 <v:fill opacity="3341f"/>
               </v:rect>
             </w:pict>
@@ -2942,7 +2942,7 @@
         <mc:AlternateContent>
           <mc:Choice Requires="wps">
             <w:drawing>
-              <wp:anchor distT="0" distB="0" distL="114300" distR="114300" simplePos="0" relativeHeight="251660288" behindDoc="0" locked="0" layoutInCell="1" allowOverlap="1" wp14:anchorId="12D5C435" wp14:editId="657B56EC">
+              <wp:anchor distT="0" distB="0" distL="114300" distR="114300" simplePos="0" relativeHeight="251657216" behindDoc="0" locked="0" layoutInCell="1" allowOverlap="1" wp14:anchorId="12D5C435" wp14:editId="21A0C912">
                 <wp:simplePos x="0" y="0"/>
                 <wp:positionH relativeFrom="column">
                   <wp:posOffset>3699510</wp:posOffset>
@@ -3001,7 +3001,7 @@
           </mc:Choice>
           <mc:Fallback>
             <w:pict>
-              <v:shape w14:anchorId="12D5C435" id="Text Box 14" o:spid="_x0000_s1050" type="#_x0000_t202" style="position:absolute;margin-left:291.3pt;margin-top:171pt;width:112.2pt;height:23.1pt;z-index:251660288;visibility:visible;mso-wrap-style:square;mso-width-percent:0;mso-wrap-distance-left:9pt;mso-wrap-distance-top:0;mso-wrap-distance-right:9pt;mso-wrap-distance-bottom:0;mso-position-horizontal:absolute;mso-position-horizontal-relative:text;mso-position-vertical:absolute;mso-position-vertical-relative:text;mso-width-percent:0;mso-width-relative:margin;v-text-anchor:top" o:gfxdata="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" filled="f" stroked="f" strokeweight=".5pt">
+              <v:shape w14:anchorId="12D5C435" id="Text Box 14" o:spid="_x0000_s1050" type="#_x0000_t202" style="position:absolute;margin-left:291.3pt;margin-top:171pt;width:112.2pt;height:23.1pt;z-index:251657216;visibility:visible;mso-wrap-style:square;mso-width-percent:0;mso-wrap-distance-left:9pt;mso-wrap-distance-top:0;mso-wrap-distance-right:9pt;mso-wrap-distance-bottom:0;mso-position-horizontal:absolute;mso-position-horizontal-relative:text;mso-position-vertical:absolute;mso-position-vertical-relative:text;mso-width-percent:0;mso-width-relative:margin;v-text-anchor:top" o:gfxdata="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" filled="f" stroked="f" strokeweight=".5pt">
                 <v:textbox>
                   <w:txbxContent>
                     <w:p>
@@ -3026,7 +3026,7 @@
         <mc:AlternateContent>
           <mc:Choice Requires="wps">
             <w:drawing>
-              <wp:anchor distT="0" distB="0" distL="114300" distR="114300" simplePos="0" relativeHeight="251657216" behindDoc="0" locked="0" layoutInCell="1" allowOverlap="1" wp14:anchorId="477DB9A9" wp14:editId="47C2854F">
+              <wp:anchor distT="0" distB="0" distL="114300" distR="114300" simplePos="0" relativeHeight="251654144" behindDoc="0" locked="0" layoutInCell="1" allowOverlap="1" wp14:anchorId="477DB9A9" wp14:editId="304E69AB">
                 <wp:simplePos x="0" y="0"/>
                 <wp:positionH relativeFrom="column">
                   <wp:posOffset>-387000</wp:posOffset>
@@ -3092,7 +3092,7 @@
           </mc:Choice>
           <mc:Fallback>
             <w:pict>
-              <v:rect w14:anchorId="36041DA2" id="Rectangle 7" o:spid="_x0000_s1026" style="position:absolute;margin-left:-30.45pt;margin-top:135.15pt;width:475.2pt;height:86.4pt;z-index:251657216;visibility:visible;mso-wrap-style:square;mso-wrap-distance-left:9pt;mso-wrap-distance-top:0;mso-wrap-distance-right:9pt;mso-wrap-distance-bottom:0;mso-position-horizontal:absolute;mso-position-horizontal-relative:text;mso-position-vertical:absolute;mso-position-vertical-relative:text;v-text-anchor:middle" o:gfxdata="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" fillcolor="#849398" strokecolor="#849398" strokeweight="2mm">
+              <v:rect w14:anchorId="37A70A8D" id="Rectangle 7" o:spid="_x0000_s1026" style="position:absolute;margin-left:-30.45pt;margin-top:135.15pt;width:475.2pt;height:86.4pt;z-index:251654144;visibility:visible;mso-wrap-style:square;mso-wrap-distance-left:9pt;mso-wrap-distance-top:0;mso-wrap-distance-right:9pt;mso-wrap-distance-bottom:0;mso-position-horizontal:absolute;mso-position-horizontal-relative:text;mso-position-vertical:absolute;mso-position-vertical-relative:text;v-text-anchor:middle" o:gfxdata="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" fillcolor="#849398" strokecolor="#849398" strokeweight="2mm">
                 <v:fill opacity="3341f"/>
               </v:rect>
             </w:pict>
@@ -3106,7 +3106,7 @@
         <mc:AlternateContent>
           <mc:Choice Requires="wps">
             <w:drawing>
-              <wp:anchor distT="0" distB="0" distL="114300" distR="114300" simplePos="0" relativeHeight="251655168" behindDoc="0" locked="0" layoutInCell="1" allowOverlap="1" wp14:anchorId="564C2B64" wp14:editId="0C80FEEB">
+              <wp:anchor distT="0" distB="0" distL="114300" distR="114300" simplePos="0" relativeHeight="251652096" behindDoc="0" locked="0" layoutInCell="1" allowOverlap="1" wp14:anchorId="564C2B64" wp14:editId="4B388C74">
                 <wp:simplePos x="0" y="0"/>
                 <wp:positionH relativeFrom="column">
                   <wp:posOffset>2305050</wp:posOffset>
@@ -3174,7 +3174,7 @@
           </mc:Choice>
           <mc:Fallback>
             <w:pict>
-              <v:shape w14:anchorId="564C2B64" id="Text Box 5" o:spid="_x0000_s1051" type="#_x0000_t202" style="position:absolute;margin-left:181.5pt;margin-top:22.8pt;width:66pt;height:33.6pt;z-index:251655168;visibility:visible;mso-wrap-style:square;mso-width-percent:0;mso-wrap-distance-left:9pt;mso-wrap-distance-top:0;mso-wrap-distance-right:9pt;mso-wrap-distance-bottom:0;mso-position-horizontal:absolute;mso-position-horizontal-relative:text;mso-position-vertical:absolute;mso-position-vertical-relative:text;mso-width-percent:0;mso-width-relative:margin;v-text-anchor:top" o:gfxdata="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" fillcolor="white [3201]" stroked="f" strokeweight=".5pt">
+              <v:shape w14:anchorId="564C2B64" id="Text Box 5" o:spid="_x0000_s1051" type="#_x0000_t202" style="position:absolute;margin-left:181.5pt;margin-top:22.8pt;width:66pt;height:33.6pt;z-index:251652096;visibility:visible;mso-wrap-style:square;mso-width-percent:0;mso-wrap-distance-left:9pt;mso-wrap-distance-top:0;mso-wrap-distance-right:9pt;mso-wrap-distance-bottom:0;mso-position-horizontal:absolute;mso-position-horizontal-relative:text;mso-position-vertical:absolute;mso-position-vertical-relative:text;mso-width-percent:0;mso-width-relative:margin;v-text-anchor:top" o:gfxdata="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" fillcolor="white [3201]" stroked="f" strokeweight=".5pt">
                 <v:textbox>
                   <w:txbxContent>
                     <w:p>
@@ -3216,7 +3216,7 @@
         <mc:AlternateContent>
           <mc:Choice Requires="wps">
             <w:drawing>
-              <wp:anchor distT="0" distB="0" distL="114300" distR="114300" simplePos="0" relativeHeight="251709440" behindDoc="0" locked="0" layoutInCell="1" allowOverlap="1" wp14:anchorId="27D0B361" wp14:editId="4BC04155">
+              <wp:anchor distT="0" distB="0" distL="114300" distR="114300" simplePos="0" relativeHeight="251706368" behindDoc="0" locked="0" layoutInCell="1" allowOverlap="1" wp14:anchorId="27D0B361" wp14:editId="537114FB">
                 <wp:simplePos x="0" y="0"/>
                 <wp:positionH relativeFrom="column">
                   <wp:posOffset>-247650</wp:posOffset>
@@ -3274,7 +3274,7 @@
           </mc:Choice>
           <mc:Fallback>
             <w:pict>
-              <v:shape w14:anchorId="27D0B361" id="Text Box 68" o:spid="_x0000_s1052" type="#_x0000_t202" style="position:absolute;margin-left:-19.5pt;margin-top:13.6pt;width:63.9pt;height:31.8pt;z-index:251709440;visibility:visible;mso-wrap-style:square;mso-width-percent:0;mso-wrap-distance-left:9pt;mso-wrap-distance-top:0;mso-wrap-distance-right:9pt;mso-wrap-distance-bottom:0;mso-position-horizontal:absolute;mso-position-horizontal-relative:text;mso-position-vertical:absolute;mso-position-vertical-relative:text;mso-width-percent:0;mso-width-relative:margin;v-text-anchor:top" o:gfxdata="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" fillcolor="#5b9bd5 [3208]" stroked="f" strokeweight=".5pt">
+              <v:shape w14:anchorId="27D0B361" id="Text Box 68" o:spid="_x0000_s1052" type="#_x0000_t202" style="position:absolute;margin-left:-19.5pt;margin-top:13.6pt;width:63.9pt;height:31.8pt;z-index:251706368;visibility:visible;mso-wrap-style:square;mso-width-percent:0;mso-wrap-distance-left:9pt;mso-wrap-distance-top:0;mso-wrap-distance-right:9pt;mso-wrap-distance-bottom:0;mso-position-horizontal:absolute;mso-position-horizontal-relative:text;mso-position-vertical:absolute;mso-position-vertical-relative:text;mso-width-percent:0;mso-width-relative:margin;v-text-anchor:top" o:gfxdata="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" fillcolor="#5b9bd5 [3208]" stroked="f" strokeweight=".5pt">
                 <v:textbox>
                   <w:txbxContent>
                     <w:p>
@@ -3296,7 +3296,7 @@
         <mc:AlternateContent>
           <mc:Choice Requires="wps">
             <w:drawing>
-              <wp:anchor distT="0" distB="0" distL="114300" distR="114300" simplePos="0" relativeHeight="251715584" behindDoc="0" locked="0" layoutInCell="1" allowOverlap="1" wp14:anchorId="38A72F11" wp14:editId="29972A0E">
+              <wp:anchor distT="0" distB="0" distL="114300" distR="114300" simplePos="0" relativeHeight="251712512" behindDoc="0" locked="0" layoutInCell="1" allowOverlap="1" wp14:anchorId="38A72F11" wp14:editId="343ECF08">
                 <wp:simplePos x="0" y="0"/>
                 <wp:positionH relativeFrom="column">
                   <wp:posOffset>3303270</wp:posOffset>
@@ -3357,7 +3357,7 @@
           </mc:Choice>
           <mc:Fallback>
             <w:pict>
-              <v:shape w14:anchorId="38A72F11" id="Text Box 72" o:spid="_x0000_s1053" type="#_x0000_t202" style="position:absolute;margin-left:260.1pt;margin-top:12.25pt;width:97.8pt;height:34.8pt;z-index:251715584;visibility:visible;mso-wrap-style:square;mso-width-percent:0;mso-height-percent:0;mso-wrap-distance-left:9pt;mso-wrap-distance-top:0;mso-wrap-distance-right:9pt;mso-wrap-distance-bottom:0;mso-position-horizontal:absolute;mso-position-horizontal-relative:text;mso-position-vertical:absolute;mso-position-vertical-relative:text;mso-width-percent:0;mso-height-percent:0;mso-width-relative:margin;mso-height-relative:margin;v-text-anchor:top" o:gfxdata="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" fillcolor="#5b9bd5 [3208]" stroked="f" strokeweight=".5pt">
+              <v:shape w14:anchorId="38A72F11" id="Text Box 72" o:spid="_x0000_s1053" type="#_x0000_t202" style="position:absolute;margin-left:260.1pt;margin-top:12.25pt;width:97.8pt;height:34.8pt;z-index:251712512;visibility:visible;mso-wrap-style:square;mso-width-percent:0;mso-height-percent:0;mso-wrap-distance-left:9pt;mso-wrap-distance-top:0;mso-wrap-distance-right:9pt;mso-wrap-distance-bottom:0;mso-position-horizontal:absolute;mso-position-horizontal-relative:text;mso-position-vertical:absolute;mso-position-vertical-relative:text;mso-width-percent:0;mso-height-percent:0;mso-width-relative:margin;mso-height-relative:margin;v-text-anchor:top" o:gfxdata="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" fillcolor="#5b9bd5 [3208]" stroked="f" strokeweight=".5pt">
                 <v:textbox>
                   <w:txbxContent>
                     <w:p>
@@ -3379,7 +3379,7 @@
         <mc:AlternateContent>
           <mc:Choice Requires="wps">
             <w:drawing>
-              <wp:anchor distT="0" distB="0" distL="114300" distR="114300" simplePos="0" relativeHeight="251713536" behindDoc="0" locked="0" layoutInCell="1" allowOverlap="1" wp14:anchorId="105E7C8F" wp14:editId="27351C33">
+              <wp:anchor distT="0" distB="0" distL="114300" distR="114300" simplePos="0" relativeHeight="251710464" behindDoc="0" locked="0" layoutInCell="1" allowOverlap="1" wp14:anchorId="105E7C8F" wp14:editId="68992452">
                 <wp:simplePos x="0" y="0"/>
                 <wp:positionH relativeFrom="column">
                   <wp:posOffset>1943100</wp:posOffset>
@@ -3440,7 +3440,7 @@
           </mc:Choice>
           <mc:Fallback>
             <w:pict>
-              <v:shape w14:anchorId="105E7C8F" id="Text Box 71" o:spid="_x0000_s1054" type="#_x0000_t202" style="position:absolute;margin-left:153pt;margin-top:12.1pt;width:97.8pt;height:34.8pt;z-index:251713536;visibility:visible;mso-wrap-style:square;mso-width-percent:0;mso-height-percent:0;mso-wrap-distance-left:9pt;mso-wrap-distance-top:0;mso-wrap-distance-right:9pt;mso-wrap-distance-bottom:0;mso-position-horizontal:absolute;mso-position-horizontal-relative:text;mso-position-vertical:absolute;mso-position-vertical-relative:text;mso-width-percent:0;mso-height-percent:0;mso-width-relative:margin;mso-height-relative:margin;v-text-anchor:top" o:gfxdata="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" fillcolor="#5b9bd5 [3208]" stroked="f" strokeweight=".5pt">
+              <v:shape w14:anchorId="105E7C8F" id="Text Box 71" o:spid="_x0000_s1054" type="#_x0000_t202" style="position:absolute;margin-left:153pt;margin-top:12.1pt;width:97.8pt;height:34.8pt;z-index:251710464;visibility:visible;mso-wrap-style:square;mso-width-percent:0;mso-height-percent:0;mso-wrap-distance-left:9pt;mso-wrap-distance-top:0;mso-wrap-distance-right:9pt;mso-wrap-distance-bottom:0;mso-position-horizontal:absolute;mso-position-horizontal-relative:text;mso-position-vertical:absolute;mso-position-vertical-relative:text;mso-width-percent:0;mso-height-percent:0;mso-width-relative:margin;mso-height-relative:margin;v-text-anchor:top" o:gfxdata="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" fillcolor="#5b9bd5 [3208]" stroked="f" strokeweight=".5pt">
                 <v:textbox>
                   <w:txbxContent>
                     <w:p>
@@ -3462,7 +3462,7 @@
         <mc:AlternateContent>
           <mc:Choice Requires="wps">
             <w:drawing>
-              <wp:anchor distT="0" distB="0" distL="114300" distR="114300" simplePos="0" relativeHeight="251711488" behindDoc="0" locked="0" layoutInCell="1" allowOverlap="1" wp14:anchorId="379C588F" wp14:editId="3B87A473">
+              <wp:anchor distT="0" distB="0" distL="114300" distR="114300" simplePos="0" relativeHeight="251708416" behindDoc="0" locked="0" layoutInCell="1" allowOverlap="1" wp14:anchorId="379C588F" wp14:editId="56134364">
                 <wp:simplePos x="0" y="0"/>
                 <wp:positionH relativeFrom="column">
                   <wp:posOffset>632460</wp:posOffset>
@@ -3523,7 +3523,7 @@
           </mc:Choice>
           <mc:Fallback>
             <w:pict>
-              <v:shape w14:anchorId="379C588F" id="Text Box 69" o:spid="_x0000_s1055" type="#_x0000_t202" style="position:absolute;margin-left:49.8pt;margin-top:12.1pt;width:97.8pt;height:34.8pt;z-index:251711488;visibility:visible;mso-wrap-style:square;mso-width-percent:0;mso-height-percent:0;mso-wrap-distance-left:9pt;mso-wrap-distance-top:0;mso-wrap-distance-right:9pt;mso-wrap-distance-bottom:0;mso-position-horizontal:absolute;mso-position-horizontal-relative:text;mso-position-vertical:absolute;mso-position-vertical-relative:text;mso-width-percent:0;mso-height-percent:0;mso-width-relative:margin;mso-height-relative:margin;v-text-anchor:top" o:gfxdata="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" fillcolor="#5b9bd5 [3208]" stroked="f" strokeweight=".5pt">
+              <v:shape w14:anchorId="379C588F" id="Text Box 69" o:spid="_x0000_s1055" type="#_x0000_t202" style="position:absolute;margin-left:49.8pt;margin-top:12.1pt;width:97.8pt;height:34.8pt;z-index:251708416;visibility:visible;mso-wrap-style:square;mso-width-percent:0;mso-height-percent:0;mso-wrap-distance-left:9pt;mso-wrap-distance-top:0;mso-wrap-distance-right:9pt;mso-wrap-distance-bottom:0;mso-position-horizontal:absolute;mso-position-horizontal-relative:text;mso-position-vertical:absolute;mso-position-vertical-relative:text;mso-width-percent:0;mso-height-percent:0;mso-width-relative:margin;mso-height-relative:margin;v-text-anchor:top" o:gfxdata="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" fillcolor="#5b9bd5 [3208]" stroked="f" strokeweight=".5pt">
                 <v:textbox>
                   <w:txbxContent>
                     <w:p>
@@ -3547,7 +3547,7 @@
         <mc:AlternateContent>
           <mc:Choice Requires="wps">
             <w:drawing>
-              <wp:anchor distT="0" distB="0" distL="114300" distR="114300" simplePos="0" relativeHeight="251708416" behindDoc="0" locked="0" layoutInCell="1" allowOverlap="1" wp14:anchorId="065B2E1A" wp14:editId="5DBC9409">
+              <wp:anchor distT="0" distB="0" distL="114300" distR="114300" simplePos="0" relativeHeight="251705344" behindDoc="0" locked="0" layoutInCell="1" allowOverlap="1" wp14:anchorId="065B2E1A" wp14:editId="3C0D38DB">
                 <wp:simplePos x="0" y="0"/>
                 <wp:positionH relativeFrom="margin">
                   <wp:posOffset>5655748</wp:posOffset>
@@ -3612,7 +3612,7 @@
           </mc:Choice>
           <mc:Fallback>
             <w:pict>
-              <v:shape w14:anchorId="73D8195C" id="Arrow: Down 67" o:spid="_x0000_s1026" type="#_x0000_t67" style="position:absolute;margin-left:445.35pt;margin-top:1.3pt;width:18.95pt;height:41.65pt;rotation:10152043fd;z-index:251708416;visibility:visible;mso-wrap-style:square;mso-width-percent:0;mso-height-percent:0;mso-wrap-distance-left:9pt;mso-wrap-distance-top:0;mso-wrap-distance-right:9pt;mso-wrap-distance-bottom:0;mso-position-horizontal:absolute;mso-position-horizontal-relative:margin;mso-position-vertical:absolute;mso-position-vertical-relative:text;mso-width-percent:0;mso-height-percent:0;mso-width-relative:margin;mso-height-relative:margin;v-text-anchor:middle" o:gfxdata="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" adj="16684" fillcolor="white [3201]" strokecolor="#ed7d31 [3205]" strokeweight="1pt">
+              <v:shape w14:anchorId="78713828" id="Arrow: Down 67" o:spid="_x0000_s1026" type="#_x0000_t67" style="position:absolute;margin-left:445.35pt;margin-top:1.3pt;width:18.95pt;height:41.65pt;rotation:10152043fd;z-index:251705344;visibility:visible;mso-wrap-style:square;mso-width-percent:0;mso-height-percent:0;mso-wrap-distance-left:9pt;mso-wrap-distance-top:0;mso-wrap-distance-right:9pt;mso-wrap-distance-bottom:0;mso-position-horizontal:absolute;mso-position-horizontal-relative:margin;mso-position-vertical:absolute;mso-position-vertical-relative:text;mso-width-percent:0;mso-height-percent:0;mso-width-relative:margin;mso-height-relative:margin;v-text-anchor:middle" o:gfxdata="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" adj="16684" fillcolor="white [3201]" strokecolor="#ed7d31 [3205]" strokeweight="1pt">
                 <w10:wrap anchorx="margin"/>
               </v:shape>
             </w:pict>
@@ -5270,7 +5270,7 @@
         <mc:AlternateContent>
           <mc:Choice Requires="wpg">
             <w:drawing>
-              <wp:anchor distT="0" distB="0" distL="114300" distR="114300" simplePos="0" relativeHeight="251721728" behindDoc="0" locked="0" layoutInCell="1" allowOverlap="1" wp14:anchorId="18D80F1A" wp14:editId="26880951">
+              <wp:anchor distT="0" distB="0" distL="114300" distR="114300" simplePos="0" relativeHeight="251718656" behindDoc="0" locked="0" layoutInCell="1" allowOverlap="1" wp14:anchorId="18D80F1A" wp14:editId="624B081E">
                 <wp:simplePos x="0" y="0"/>
                 <wp:positionH relativeFrom="column">
                   <wp:posOffset>2143125</wp:posOffset>
@@ -5398,7 +5398,7 @@
           </mc:Choice>
           <mc:Fallback>
             <w:pict>
-              <v:group w14:anchorId="18D80F1A" id="Group 16" o:spid="_x0000_s1056" style="position:absolute;margin-left:168.75pt;margin-top:3.4pt;width:2in;height:50.25pt;z-index:251721728;mso-height-relative:margin" coordsize="18288,9144" o:gfxdata="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">
+              <v:group w14:anchorId="18D80F1A" id="Group 16" o:spid="_x0000_s1056" style="position:absolute;margin-left:168.75pt;margin-top:3.4pt;width:2in;height:50.25pt;z-index:251718656;mso-height-relative:margin" coordsize="18288,9144" o:gfxdata="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">
                 <v:rect id="Rectangle 6" o:spid="_x0000_s1057" style="position:absolute;width:18288;height:9144;visibility:visible;mso-wrap-style:square;v-text-anchor:middle" o:gfxdata="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" fillcolor="black" strokeweight=".5mm">
                   <v:fill opacity="3341f"/>
                 </v:rect>
@@ -5439,7 +5439,7 @@
         <mc:AlternateContent>
           <mc:Choice Requires="wps">
             <w:drawing>
-              <wp:anchor distT="0" distB="0" distL="114300" distR="114300" simplePos="0" relativeHeight="251730944" behindDoc="0" locked="0" layoutInCell="1" allowOverlap="1" wp14:anchorId="433777A7" wp14:editId="4BDA3F6B">
+              <wp:anchor distT="0" distB="0" distL="114300" distR="114300" simplePos="0" relativeHeight="251727872" behindDoc="0" locked="0" layoutInCell="1" allowOverlap="1" wp14:anchorId="433777A7" wp14:editId="73834994">
                 <wp:simplePos x="0" y="0"/>
                 <wp:positionH relativeFrom="column">
                   <wp:posOffset>2990850</wp:posOffset>
@@ -5491,7 +5491,7 @@
           </mc:Choice>
           <mc:Fallback>
             <w:pict>
-              <v:shape w14:anchorId="1F6EF03B" id="Straight Arrow Connector 77" o:spid="_x0000_s1026" type="#_x0000_t32" style="position:absolute;margin-left:235.5pt;margin-top:7.2pt;width:0;height:66.75pt;z-index:251730944;visibility:visible;mso-wrap-style:square;mso-wrap-distance-left:9pt;mso-wrap-distance-top:0;mso-wrap-distance-right:9pt;mso-wrap-distance-bottom:0;mso-position-horizontal:absolute;mso-position-horizontal-relative:text;mso-position-vertical:absolute;mso-position-vertical-relative:text" o:gfxdata="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" strokecolor="#4472c4 [3204]" strokeweight="2.25pt">
+              <v:shape w14:anchorId="267575B3" id="Straight Arrow Connector 77" o:spid="_x0000_s1026" type="#_x0000_t32" style="position:absolute;margin-left:235.5pt;margin-top:7.2pt;width:0;height:66.75pt;z-index:251727872;visibility:visible;mso-wrap-style:square;mso-wrap-distance-left:9pt;mso-wrap-distance-top:0;mso-wrap-distance-right:9pt;mso-wrap-distance-bottom:0;mso-position-horizontal:absolute;mso-position-horizontal-relative:text;mso-position-vertical:absolute;mso-position-vertical-relative:text" o:gfxdata="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" strokecolor="#4472c4 [3204]" strokeweight="2.25pt">
                 <v:stroke endarrow="block" joinstyle="miter"/>
               </v:shape>
             </w:pict>
@@ -5508,7 +5508,7 @@
         <mc:AlternateContent>
           <mc:Choice Requires="wps">
             <w:drawing>
-              <wp:anchor distT="0" distB="0" distL="114300" distR="114300" simplePos="0" relativeHeight="251737088" behindDoc="0" locked="0" layoutInCell="1" allowOverlap="1" wp14:anchorId="2DAAB7DF" wp14:editId="0EBFC14B">
+              <wp:anchor distT="0" distB="0" distL="114300" distR="114300" simplePos="0" relativeHeight="251734016" behindDoc="0" locked="0" layoutInCell="1" allowOverlap="1" wp14:anchorId="2DAAB7DF" wp14:editId="0EAA9513">
                 <wp:simplePos x="0" y="0"/>
                 <wp:positionH relativeFrom="column">
                   <wp:posOffset>3152775</wp:posOffset>
@@ -5566,7 +5566,7 @@
           </mc:Choice>
           <mc:Fallback>
             <w:pict>
-              <v:shape w14:anchorId="3774A063" id="Straight Arrow Connector 80" o:spid="_x0000_s1026" type="#_x0000_t32" style="position:absolute;margin-left:248.25pt;margin-top:72.45pt;width:115.5pt;height:63pt;z-index:251737088;visibility:visible;mso-wrap-style:square;mso-width-percent:0;mso-height-percent:0;mso-wrap-distance-left:9pt;mso-wrap-distance-top:0;mso-wrap-distance-right:9pt;mso-wrap-distance-bottom:0;mso-position-horizontal:absolute;mso-position-horizontal-relative:text;mso-position-vertical:absolute;mso-position-vertical-relative:text;mso-width-percent:0;mso-height-percent:0;mso-width-relative:margin;mso-height-relative:margin" o:gfxdata="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" strokecolor="#4472c4 [3204]" strokeweight="2.25pt">
+              <v:shape w14:anchorId="53B579A4" id="Straight Arrow Connector 80" o:spid="_x0000_s1026" type="#_x0000_t32" style="position:absolute;margin-left:248.25pt;margin-top:72.45pt;width:115.5pt;height:63pt;z-index:251734016;visibility:visible;mso-wrap-style:square;mso-width-percent:0;mso-height-percent:0;mso-wrap-distance-left:9pt;mso-wrap-distance-top:0;mso-wrap-distance-right:9pt;mso-wrap-distance-bottom:0;mso-position-horizontal:absolute;mso-position-horizontal-relative:text;mso-position-vertical:absolute;mso-position-vertical-relative:text;mso-width-percent:0;mso-height-percent:0;mso-width-relative:margin;mso-height-relative:margin" o:gfxdata="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" strokecolor="#4472c4 [3204]" strokeweight="2.25pt">
                 <v:stroke endarrow="block" joinstyle="miter"/>
               </v:shape>
             </w:pict>
@@ -5580,7 +5580,7 @@
         <mc:AlternateContent>
           <mc:Choice Requires="wps">
             <w:drawing>
-              <wp:anchor distT="0" distB="0" distL="114300" distR="114300" simplePos="0" relativeHeight="251735040" behindDoc="0" locked="0" layoutInCell="1" allowOverlap="1" wp14:anchorId="130B8003" wp14:editId="6D67106B">
+              <wp:anchor distT="0" distB="0" distL="114300" distR="114300" simplePos="0" relativeHeight="251731968" behindDoc="0" locked="0" layoutInCell="1" allowOverlap="1" wp14:anchorId="130B8003" wp14:editId="4125B95E">
                 <wp:simplePos x="0" y="0"/>
                 <wp:positionH relativeFrom="column">
                   <wp:posOffset>1028700</wp:posOffset>
@@ -5638,7 +5638,7 @@
           </mc:Choice>
           <mc:Fallback>
             <w:pict>
-              <v:shape w14:anchorId="29A79CF0" id="Straight Arrow Connector 79" o:spid="_x0000_s1026" type="#_x0000_t32" style="position:absolute;margin-left:81pt;margin-top:72.9pt;width:143.25pt;height:64.5pt;flip:x;z-index:251735040;visibility:visible;mso-wrap-style:square;mso-width-percent:0;mso-height-percent:0;mso-wrap-distance-left:9pt;mso-wrap-distance-top:0;mso-wrap-distance-right:9pt;mso-wrap-distance-bottom:0;mso-position-horizontal:absolute;mso-position-horizontal-relative:text;mso-position-vertical:absolute;mso-position-vertical-relative:text;mso-width-percent:0;mso-height-percent:0;mso-width-relative:margin;mso-height-relative:margin" o:gfxdata="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" strokecolor="#4472c4 [3204]" strokeweight="2.25pt">
+              <v:shape w14:anchorId="30D1D2CC" id="Straight Arrow Connector 79" o:spid="_x0000_s1026" type="#_x0000_t32" style="position:absolute;margin-left:81pt;margin-top:72.9pt;width:143.25pt;height:64.5pt;flip:x;z-index:251731968;visibility:visible;mso-wrap-style:square;mso-width-percent:0;mso-height-percent:0;mso-wrap-distance-left:9pt;mso-wrap-distance-top:0;mso-wrap-distance-right:9pt;mso-wrap-distance-bottom:0;mso-position-horizontal:absolute;mso-position-horizontal-relative:text;mso-position-vertical:absolute;mso-position-vertical-relative:text;mso-width-percent:0;mso-height-percent:0;mso-width-relative:margin;mso-height-relative:margin" o:gfxdata="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" strokecolor="#4472c4 [3204]" strokeweight="2.25pt">
                 <v:stroke endarrow="block" joinstyle="miter"/>
               </v:shape>
             </w:pict>
@@ -5652,7 +5652,7 @@
         <mc:AlternateContent>
           <mc:Choice Requires="wpg">
             <w:drawing>
-              <wp:anchor distT="0" distB="0" distL="114300" distR="114300" simplePos="0" relativeHeight="251725824" behindDoc="0" locked="0" layoutInCell="1" allowOverlap="1" wp14:anchorId="68360FDA" wp14:editId="25EDBF3A">
+              <wp:anchor distT="0" distB="0" distL="114300" distR="114300" simplePos="0" relativeHeight="251722752" behindDoc="0" locked="0" layoutInCell="1" allowOverlap="1" wp14:anchorId="68360FDA" wp14:editId="5F451F37">
                 <wp:simplePos x="0" y="0"/>
                 <wp:positionH relativeFrom="column">
                   <wp:posOffset>180975</wp:posOffset>
@@ -5778,7 +5778,7 @@
           </mc:Choice>
           <mc:Fallback>
             <w:pict>
-              <v:group w14:anchorId="68360FDA" id="Group 19" o:spid="_x0000_s1059" style="position:absolute;margin-left:14.25pt;margin-top:139.95pt;width:119.25pt;height:80.25pt;z-index:251725824;mso-width-relative:margin;mso-height-relative:margin" coordsize="18288,9144" o:gfxdata="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">
+              <v:group w14:anchorId="68360FDA" id="Group 19" o:spid="_x0000_s1059" style="position:absolute;margin-left:14.25pt;margin-top:139.95pt;width:119.25pt;height:80.25pt;z-index:251722752;mso-width-relative:margin;mso-height-relative:margin" coordsize="18288,9144" o:gfxdata="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">
                 <v:rect id="Rectangle 20" o:spid="_x0000_s1060" style="position:absolute;width:18288;height:9144;visibility:visible;mso-wrap-style:square;v-text-anchor:middle" o:gfxdata="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" filled="f" strokeweight=".5mm"/>
                 <v:shape id="Text Box 21" o:spid="_x0000_s1061" type="#_x0000_t202" style="position:absolute;left:285;top:769;width:17907;height:7520;visibility:visible;mso-wrap-style:square;v-text-anchor:top" o:gfxdata="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" filled="f" stroked="f" strokeweight=".5pt">
                   <v:textbox>
@@ -5814,7 +5814,7 @@
         <mc:AlternateContent>
           <mc:Choice Requires="wpg">
             <w:drawing>
-              <wp:anchor distT="0" distB="0" distL="114300" distR="114300" simplePos="0" relativeHeight="251727872" behindDoc="0" locked="0" layoutInCell="1" allowOverlap="1" wp14:anchorId="2C362E5D" wp14:editId="2CCDCC58">
+              <wp:anchor distT="0" distB="0" distL="114300" distR="114300" simplePos="0" relativeHeight="251724800" behindDoc="0" locked="0" layoutInCell="1" allowOverlap="1" wp14:anchorId="2C362E5D" wp14:editId="79CB7989">
                 <wp:simplePos x="0" y="0"/>
                 <wp:positionH relativeFrom="column">
                   <wp:posOffset>2152650</wp:posOffset>
@@ -5945,7 +5945,7 @@
           </mc:Choice>
           <mc:Fallback>
             <w:pict>
-              <v:group w14:anchorId="2C362E5D" id="Group 50" o:spid="_x0000_s1062" style="position:absolute;margin-left:169.5pt;margin-top:139.45pt;width:119.25pt;height:80.25pt;z-index:251727872;mso-width-relative:margin;mso-height-relative:margin" coordsize="18288,9144" o:gfxdata="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">
+              <v:group w14:anchorId="2C362E5D" id="Group 50" o:spid="_x0000_s1062" style="position:absolute;margin-left:169.5pt;margin-top:139.45pt;width:119.25pt;height:80.25pt;z-index:251724800;mso-width-relative:margin;mso-height-relative:margin" coordsize="18288,9144" o:gfxdata="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">
                 <v:rect id="Rectangle 51" o:spid="_x0000_s1063" style="position:absolute;width:18288;height:9144;visibility:visible;mso-wrap-style:square;v-text-anchor:middle" o:gfxdata="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" fillcolor="black" strokeweight=".5mm">
                   <v:fill opacity="3341f"/>
                 </v:rect>
@@ -5983,7 +5983,7 @@
         <mc:AlternateContent>
           <mc:Choice Requires="wps">
             <w:drawing>
-              <wp:anchor distT="0" distB="0" distL="114300" distR="114300" simplePos="0" relativeHeight="251732992" behindDoc="0" locked="0" layoutInCell="1" allowOverlap="1" wp14:anchorId="6107B541" wp14:editId="6E250F40">
+              <wp:anchor distT="0" distB="0" distL="114300" distR="114300" simplePos="0" relativeHeight="251729920" behindDoc="0" locked="0" layoutInCell="1" allowOverlap="1" wp14:anchorId="6107B541" wp14:editId="0E0286F1">
                 <wp:simplePos x="0" y="0"/>
                 <wp:positionH relativeFrom="margin">
                   <wp:align>center</wp:align>
@@ -6035,7 +6035,7 @@
           </mc:Choice>
           <mc:Fallback>
             <w:pict>
-              <v:shape w14:anchorId="7FB29567" id="Straight Arrow Connector 78" o:spid="_x0000_s1026" type="#_x0000_t32" style="position:absolute;margin-left:0;margin-top:71.2pt;width:0;height:66.75pt;z-index:251732992;visibility:visible;mso-wrap-style:square;mso-wrap-distance-left:9pt;mso-wrap-distance-top:0;mso-wrap-distance-right:9pt;mso-wrap-distance-bottom:0;mso-position-horizontal:center;mso-position-horizontal-relative:margin;mso-position-vertical:absolute;mso-position-vertical-relative:text" o:gfxdata="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" strokecolor="#4472c4 [3204]" strokeweight="2.25pt">
+              <v:shape w14:anchorId="495EB5DF" id="Straight Arrow Connector 78" o:spid="_x0000_s1026" type="#_x0000_t32" style="position:absolute;margin-left:0;margin-top:71.2pt;width:0;height:66.75pt;z-index:251729920;visibility:visible;mso-wrap-style:square;mso-wrap-distance-left:9pt;mso-wrap-distance-top:0;mso-wrap-distance-right:9pt;mso-wrap-distance-bottom:0;mso-position-horizontal:center;mso-position-horizontal-relative:margin;mso-position-vertical:absolute;mso-position-vertical-relative:text" o:gfxdata="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" strokecolor="#4472c4 [3204]" strokeweight="2.25pt">
                 <v:stroke endarrow="block" joinstyle="miter"/>
                 <w10:wrap anchorx="margin"/>
               </v:shape>
@@ -6050,7 +6050,7 @@
         <mc:AlternateContent>
           <mc:Choice Requires="wpg">
             <w:drawing>
-              <wp:anchor distT="0" distB="0" distL="114300" distR="114300" simplePos="0" relativeHeight="251723776" behindDoc="0" locked="0" layoutInCell="1" allowOverlap="1" wp14:anchorId="0FD22AC9" wp14:editId="1EC70ECD">
+              <wp:anchor distT="0" distB="0" distL="114300" distR="114300" simplePos="0" relativeHeight="251720704" behindDoc="0" locked="0" layoutInCell="1" allowOverlap="1" wp14:anchorId="0FD22AC9" wp14:editId="11FF7CEF">
                 <wp:simplePos x="0" y="0"/>
                 <wp:positionH relativeFrom="column">
                   <wp:posOffset>1581150</wp:posOffset>
@@ -6167,7 +6167,7 @@
           </mc:Choice>
           <mc:Fallback>
             <w:pict>
-              <v:group w14:anchorId="0FD22AC9" id="Group 76" o:spid="_x0000_s1065" style="position:absolute;margin-left:124.5pt;margin-top:29.7pt;width:230.4pt;height:43.2pt;z-index:251723776" coordsize="29260,5486" o:gfxdata="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">
+              <v:group w14:anchorId="0FD22AC9" id="Group 76" o:spid="_x0000_s1065" style="position:absolute;margin-left:124.5pt;margin-top:29.7pt;width:230.4pt;height:43.2pt;z-index:251720704" coordsize="29260,5486" o:gfxdata="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">
                 <v:rect id="Rectangle 11" o:spid="_x0000_s1066" style="position:absolute;width:29260;height:5486;visibility:visible;mso-wrap-style:square;v-text-anchor:middle" o:gfxdata="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" fillcolor="black" strokeweight=".5mm">
                   <v:fill opacity="3341f"/>
                 </v:rect>
@@ -6197,7 +6197,7 @@
         <mc:AlternateContent>
           <mc:Choice Requires="wpg">
             <w:drawing>
-              <wp:anchor distT="0" distB="0" distL="114300" distR="114300" simplePos="0" relativeHeight="251729920" behindDoc="0" locked="0" layoutInCell="1" allowOverlap="1" wp14:anchorId="1E4280BF" wp14:editId="558F8E63">
+              <wp:anchor distT="0" distB="0" distL="114300" distR="114300" simplePos="0" relativeHeight="251726848" behindDoc="0" locked="0" layoutInCell="1" allowOverlap="1" wp14:anchorId="1E4280BF" wp14:editId="116884D7">
                 <wp:simplePos x="0" y="0"/>
                 <wp:positionH relativeFrom="column">
                   <wp:posOffset>4095750</wp:posOffset>
@@ -6328,7 +6328,7 @@
           </mc:Choice>
           <mc:Fallback>
             <w:pict>
-              <v:group w14:anchorId="1E4280BF" id="Group 73" o:spid="_x0000_s1068" style="position:absolute;margin-left:322.5pt;margin-top:137.95pt;width:119.25pt;height:80.25pt;z-index:251729920;mso-width-relative:margin;mso-height-relative:margin" coordsize="18288,9144" o:gfxdata="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">
+              <v:group w14:anchorId="1E4280BF" id="Group 73" o:spid="_x0000_s1068" style="position:absolute;margin-left:322.5pt;margin-top:137.95pt;width:119.25pt;height:80.25pt;z-index:251726848;mso-width-relative:margin;mso-height-relative:margin" coordsize="18288,9144" o:gfxdata="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">
                 <v:rect id="Rectangle 74" o:spid="_x0000_s1069" style="position:absolute;width:18288;height:9144;visibility:visible;mso-wrap-style:square;v-text-anchor:middle" o:gfxdata="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" fillcolor="black" strokeweight=".5mm">
                   <v:fill opacity="3341f"/>
                 </v:rect>
@@ -6441,8 +6441,6 @@
         <w:t>Multi-layer diagram</w:t>
       </w:r>
     </w:p>
-    <w:p/>
-    <w:p/>
     <w:p>
       <w:r>
         <w:rPr>
@@ -6451,7 +6449,7 @@
         <mc:AlternateContent>
           <mc:Choice Requires="wps">
             <w:drawing>
-              <wp:anchor distT="0" distB="0" distL="114300" distR="114300" simplePos="0" relativeHeight="251767808" behindDoc="0" locked="0" layoutInCell="1" allowOverlap="1" wp14:anchorId="2BC5BAA0" wp14:editId="4AD35118">
+              <wp:anchor distT="0" distB="0" distL="114300" distR="114300" simplePos="0" relativeHeight="251765760" behindDoc="0" locked="0" layoutInCell="1" allowOverlap="1" wp14:anchorId="2BC5BAA0" wp14:editId="71BCDF6E">
                 <wp:simplePos x="0" y="0"/>
                 <wp:positionH relativeFrom="column">
                   <wp:posOffset>4048125</wp:posOffset>
@@ -6517,7 +6515,7 @@
           </mc:Choice>
           <mc:Fallback>
             <w:pict>
-              <v:shape w14:anchorId="2BC5BAA0" id="Text Box 102" o:spid="_x0000_s1071" type="#_x0000_t202" style="position:absolute;margin-left:318.75pt;margin-top:20.25pt;width:105pt;height:50.25pt;z-index:251767808;visibility:visible;mso-wrap-style:square;mso-wrap-distance-left:9pt;mso-wrap-distance-top:0;mso-wrap-distance-right:9pt;mso-wrap-distance-bottom:0;mso-position-horizontal:absolute;mso-position-horizontal-relative:text;mso-position-vertical:absolute;mso-position-vertical-relative:text;v-text-anchor:top" o:gfxdata="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" fillcolor="white [3201]" stroked="f" strokeweight=".5pt">
+              <v:shape w14:anchorId="2BC5BAA0" id="Text Box 102" o:spid="_x0000_s1071" type="#_x0000_t202" style="position:absolute;margin-left:318.75pt;margin-top:20.25pt;width:105pt;height:50.25pt;z-index:251765760;visibility:visible;mso-wrap-style:square;mso-wrap-distance-left:9pt;mso-wrap-distance-top:0;mso-wrap-distance-right:9pt;mso-wrap-distance-bottom:0;mso-position-horizontal:absolute;mso-position-horizontal-relative:text;mso-position-vertical:absolute;mso-position-vertical-relative:text;v-text-anchor:top" o:gfxdata="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" fillcolor="white [3201]" stroked="f" strokeweight=".5pt">
                 <v:textbox>
                   <w:txbxContent>
                     <w:p>
@@ -6550,7 +6548,7 @@
         <mc:AlternateContent>
           <mc:Choice Requires="wps">
             <w:drawing>
-              <wp:anchor distT="0" distB="0" distL="114300" distR="114300" simplePos="0" relativeHeight="251765760" behindDoc="0" locked="0" layoutInCell="1" allowOverlap="1" wp14:anchorId="6303BD76" wp14:editId="6005EF58">
+              <wp:anchor distT="0" distB="0" distL="114300" distR="114300" simplePos="0" relativeHeight="251763712" behindDoc="0" locked="0" layoutInCell="1" allowOverlap="1" wp14:anchorId="6303BD76" wp14:editId="75D4690E">
                 <wp:simplePos x="0" y="0"/>
                 <wp:positionH relativeFrom="column">
                   <wp:posOffset>2447925</wp:posOffset>
@@ -6616,7 +6614,7 @@
           </mc:Choice>
           <mc:Fallback>
             <w:pict>
-              <v:shape w14:anchorId="6303BD76" id="Text Box 101" o:spid="_x0000_s1072" type="#_x0000_t202" style="position:absolute;margin-left:192.75pt;margin-top:20.25pt;width:105pt;height:50.25pt;z-index:251765760;visibility:visible;mso-wrap-style:square;mso-wrap-distance-left:9pt;mso-wrap-distance-top:0;mso-wrap-distance-right:9pt;mso-wrap-distance-bottom:0;mso-position-horizontal:absolute;mso-position-horizontal-relative:text;mso-position-vertical:absolute;mso-position-vertical-relative:text;v-text-anchor:top" o:gfxdata="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" fillcolor="white [3201]" stroked="f" strokeweight=".5pt">
+              <v:shape w14:anchorId="6303BD76" id="Text Box 101" o:spid="_x0000_s1072" type="#_x0000_t202" style="position:absolute;margin-left:192.75pt;margin-top:20.25pt;width:105pt;height:50.25pt;z-index:251763712;visibility:visible;mso-wrap-style:square;mso-wrap-distance-left:9pt;mso-wrap-distance-top:0;mso-wrap-distance-right:9pt;mso-wrap-distance-bottom:0;mso-position-horizontal:absolute;mso-position-horizontal-relative:text;mso-position-vertical:absolute;mso-position-vertical-relative:text;v-text-anchor:top" o:gfxdata="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" fillcolor="white [3201]" stroked="f" strokeweight=".5pt">
                 <v:textbox>
                   <w:txbxContent>
                     <w:p>
@@ -6649,7 +6647,7 @@
         <mc:AlternateContent>
           <mc:Choice Requires="wps">
             <w:drawing>
-              <wp:anchor distT="0" distB="0" distL="114300" distR="114300" simplePos="0" relativeHeight="251763712" behindDoc="0" locked="0" layoutInCell="1" allowOverlap="1" wp14:anchorId="10EA8493" wp14:editId="04FEAB54">
+              <wp:anchor distT="0" distB="0" distL="114300" distR="114300" simplePos="0" relativeHeight="251761664" behindDoc="0" locked="0" layoutInCell="1" allowOverlap="1" wp14:anchorId="10EA8493" wp14:editId="70CF4614">
                 <wp:simplePos x="0" y="0"/>
                 <wp:positionH relativeFrom="column">
                   <wp:posOffset>704850</wp:posOffset>
@@ -6715,7 +6713,7 @@
           </mc:Choice>
           <mc:Fallback>
             <w:pict>
-              <v:shape w14:anchorId="10EA8493" id="Text Box 100" o:spid="_x0000_s1073" type="#_x0000_t202" style="position:absolute;margin-left:55.5pt;margin-top:21.65pt;width:105pt;height:50.25pt;z-index:251763712;visibility:visible;mso-wrap-style:square;mso-wrap-distance-left:9pt;mso-wrap-distance-top:0;mso-wrap-distance-right:9pt;mso-wrap-distance-bottom:0;mso-position-horizontal:absolute;mso-position-horizontal-relative:text;mso-position-vertical:absolute;mso-position-vertical-relative:text;v-text-anchor:top" o:gfxdata="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" fillcolor="white [3201]" stroked="f" strokeweight=".5pt">
+              <v:shape w14:anchorId="10EA8493" id="Text Box 100" o:spid="_x0000_s1073" type="#_x0000_t202" style="position:absolute;margin-left:55.5pt;margin-top:21.65pt;width:105pt;height:50.25pt;z-index:251761664;visibility:visible;mso-wrap-style:square;mso-wrap-distance-left:9pt;mso-wrap-distance-top:0;mso-wrap-distance-right:9pt;mso-wrap-distance-bottom:0;mso-position-horizontal:absolute;mso-position-horizontal-relative:text;mso-position-vertical:absolute;mso-position-vertical-relative:text;v-text-anchor:top" o:gfxdata="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" fillcolor="white [3201]" stroked="f" strokeweight=".5pt">
                 <v:textbox>
                   <w:txbxContent>
                     <w:p>
@@ -6741,8 +6739,6 @@
           </mc:Fallback>
         </mc:AlternateContent>
       </w:r>
-    </w:p>
-    <w:p>
       <w:r>
         <w:rPr>
           <w:noProof/>
@@ -6750,7 +6746,7 @@
         <mc:AlternateContent>
           <mc:Choice Requires="wps">
             <w:drawing>
-              <wp:anchor distT="0" distB="0" distL="114300" distR="114300" simplePos="0" relativeHeight="251740160" behindDoc="0" locked="0" layoutInCell="1" allowOverlap="1" wp14:anchorId="21E26C9A" wp14:editId="7F56437A">
+              <wp:anchor distT="0" distB="0" distL="114300" distR="114300" simplePos="0" relativeHeight="251737088" behindDoc="0" locked="0" layoutInCell="1" allowOverlap="1" wp14:anchorId="21E26C9A" wp14:editId="5AC0612E">
                 <wp:simplePos x="0" y="0"/>
                 <wp:positionH relativeFrom="column">
                   <wp:posOffset>2200275</wp:posOffset>
@@ -6800,7 +6796,7 @@
           </mc:Choice>
           <mc:Fallback>
             <w:pict>
-              <v:line w14:anchorId="4EBA5A70" id="Straight Connector 9" o:spid="_x0000_s1026" style="position:absolute;z-index:251740160;visibility:visible;mso-wrap-style:square;mso-wrap-distance-left:9pt;mso-wrap-distance-top:0;mso-wrap-distance-right:9pt;mso-wrap-distance-bottom:0;mso-position-horizontal:absolute;mso-position-horizontal-relative:text;mso-position-vertical:absolute;mso-position-vertical-relative:text" from="173.25pt,.7pt" to="173.25pt,286.45pt" o:gfxdata="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" strokecolor="#4472c4 [3204]" strokeweight="6pt">
+              <v:line w14:anchorId="70A5946E" id="Straight Connector 9" o:spid="_x0000_s1026" style="position:absolute;z-index:251737088;visibility:visible;mso-wrap-style:square;mso-wrap-distance-left:9pt;mso-wrap-distance-top:0;mso-wrap-distance-right:9pt;mso-wrap-distance-bottom:0;mso-position-horizontal:absolute;mso-position-horizontal-relative:text;mso-position-vertical:absolute;mso-position-vertical-relative:text" from="173.25pt,.7pt" to="173.25pt,286.45pt" o:gfxdata="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" strokecolor="#4472c4 [3204]" strokeweight="6pt">
                 <v:stroke joinstyle="miter"/>
               </v:line>
             </w:pict>
@@ -6814,7 +6810,7 @@
         <mc:AlternateContent>
           <mc:Choice Requires="wps">
             <w:drawing>
-              <wp:anchor distT="0" distB="0" distL="114300" distR="114300" simplePos="0" relativeHeight="251742208" behindDoc="0" locked="0" layoutInCell="1" allowOverlap="1" wp14:anchorId="6BB88E61" wp14:editId="2B67A585">
+              <wp:anchor distT="0" distB="0" distL="114300" distR="114300" simplePos="0" relativeHeight="251739136" behindDoc="0" locked="0" layoutInCell="1" allowOverlap="1" wp14:anchorId="6BB88E61" wp14:editId="215CFB8D">
                 <wp:simplePos x="0" y="0"/>
                 <wp:positionH relativeFrom="column">
                   <wp:posOffset>3962400</wp:posOffset>
@@ -6864,7 +6860,7 @@
           </mc:Choice>
           <mc:Fallback>
             <w:pict>
-              <v:line w14:anchorId="18F84973" id="Straight Connector 10" o:spid="_x0000_s1026" style="position:absolute;z-index:251742208;visibility:visible;mso-wrap-style:square;mso-wrap-distance-left:9pt;mso-wrap-distance-top:0;mso-wrap-distance-right:9pt;mso-wrap-distance-bottom:0;mso-position-horizontal:absolute;mso-position-horizontal-relative:text;mso-position-vertical:absolute;mso-position-vertical-relative:text" from="312pt,.7pt" to="312pt,286.45pt" o:gfxdata="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" strokecolor="#4472c4 [3204]" strokeweight="6pt">
+              <v:line w14:anchorId="71C0CCF5" id="Straight Connector 10" o:spid="_x0000_s1026" style="position:absolute;z-index:251739136;visibility:visible;mso-wrap-style:square;mso-wrap-distance-left:9pt;mso-wrap-distance-top:0;mso-wrap-distance-right:9pt;mso-wrap-distance-bottom:0;mso-position-horizontal:absolute;mso-position-horizontal-relative:text;mso-position-vertical:absolute;mso-position-vertical-relative:text" from="312pt,.7pt" to="312pt,286.45pt" o:gfxdata="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" strokecolor="#4472c4 [3204]" strokeweight="6pt">
                 <v:stroke joinstyle="miter"/>
               </v:line>
             </w:pict>
@@ -6878,7 +6874,7 @@
         <mc:AlternateContent>
           <mc:Choice Requires="wps">
             <w:drawing>
-              <wp:anchor distT="0" distB="0" distL="114300" distR="114300" simplePos="0" relativeHeight="251744256" behindDoc="0" locked="0" layoutInCell="1" allowOverlap="1" wp14:anchorId="00B2B97D" wp14:editId="42459F15">
+              <wp:anchor distT="0" distB="0" distL="114300" distR="114300" simplePos="0" relativeHeight="251741184" behindDoc="0" locked="0" layoutInCell="1" allowOverlap="1" wp14:anchorId="00B2B97D" wp14:editId="072B21E6">
                 <wp:simplePos x="0" y="0"/>
                 <wp:positionH relativeFrom="column">
                   <wp:posOffset>5467350</wp:posOffset>
@@ -6928,7 +6924,7 @@
           </mc:Choice>
           <mc:Fallback>
             <w:pict>
-              <v:line w14:anchorId="60169E9B" id="Straight Connector 22" o:spid="_x0000_s1026" style="position:absolute;z-index:251744256;visibility:visible;mso-wrap-style:square;mso-wrap-distance-left:9pt;mso-wrap-distance-top:0;mso-wrap-distance-right:9pt;mso-wrap-distance-bottom:0;mso-position-horizontal:absolute;mso-position-horizontal-relative:text;mso-position-vertical:absolute;mso-position-vertical-relative:text" from="430.5pt,.7pt" to="430.5pt,286.45pt" o:gfxdata="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" strokecolor="#4472c4 [3204]" strokeweight="6pt">
+              <v:line w14:anchorId="1877CFF2" id="Straight Connector 22" o:spid="_x0000_s1026" style="position:absolute;z-index:251741184;visibility:visible;mso-wrap-style:square;mso-wrap-distance-left:9pt;mso-wrap-distance-top:0;mso-wrap-distance-right:9pt;mso-wrap-distance-bottom:0;mso-position-horizontal:absolute;mso-position-horizontal-relative:text;mso-position-vertical:absolute;mso-position-vertical-relative:text" from="430.5pt,.7pt" to="430.5pt,286.45pt" o:gfxdata="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" strokecolor="#4472c4 [3204]" strokeweight="6pt">
                 <v:stroke joinstyle="miter"/>
               </v:line>
             </w:pict>
@@ -6942,7 +6938,7 @@
         <mc:AlternateContent>
           <mc:Choice Requires="wps">
             <w:drawing>
-              <wp:anchor distT="0" distB="0" distL="114300" distR="114300" simplePos="0" relativeHeight="251738112" behindDoc="0" locked="0" layoutInCell="1" allowOverlap="1" wp14:anchorId="48A72C1A" wp14:editId="03F4B236">
+              <wp:anchor distT="0" distB="0" distL="114300" distR="114300" simplePos="0" relativeHeight="251735040" behindDoc="0" locked="0" layoutInCell="1" allowOverlap="1" wp14:anchorId="48A72C1A" wp14:editId="1CC02795">
                 <wp:simplePos x="0" y="0"/>
                 <wp:positionH relativeFrom="column">
                   <wp:posOffset>485775</wp:posOffset>
@@ -6992,7 +6988,7 @@
           </mc:Choice>
           <mc:Fallback>
             <w:pict>
-              <v:line w14:anchorId="433D4760" id="Straight Connector 8" o:spid="_x0000_s1026" style="position:absolute;z-index:251738112;visibility:visible;mso-wrap-style:square;mso-wrap-distance-left:9pt;mso-wrap-distance-top:0;mso-wrap-distance-right:9pt;mso-wrap-distance-bottom:0;mso-position-horizontal:absolute;mso-position-horizontal-relative:text;mso-position-vertical:absolute;mso-position-vertical-relative:text" from="38.25pt,.65pt" to="38.25pt,286.4pt" o:gfxdata="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" strokecolor="#4472c4 [3204]" strokeweight="6pt">
+              <v:line w14:anchorId="7851E175" id="Straight Connector 8" o:spid="_x0000_s1026" style="position:absolute;z-index:251735040;visibility:visible;mso-wrap-style:square;mso-wrap-distance-left:9pt;mso-wrap-distance-top:0;mso-wrap-distance-right:9pt;mso-wrap-distance-bottom:0;mso-position-horizontal:absolute;mso-position-horizontal-relative:text;mso-position-vertical:absolute;mso-position-vertical-relative:text" from="38.25pt,.65pt" to="38.25pt,286.4pt" o:gfxdata="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" strokecolor="#4472c4 [3204]" strokeweight="6pt">
                 <v:stroke joinstyle="miter"/>
               </v:line>
             </w:pict>
@@ -7010,7 +7006,7 @@
         <mc:AlternateContent>
           <mc:Choice Requires="wpg">
             <w:drawing>
-              <wp:anchor distT="0" distB="0" distL="114300" distR="114300" simplePos="0" relativeHeight="251760640" behindDoc="0" locked="0" layoutInCell="1" allowOverlap="1" wp14:anchorId="4EBDAF12" wp14:editId="58E7CE78">
+              <wp:anchor distT="0" distB="0" distL="114300" distR="114300" simplePos="0" relativeHeight="251757568" behindDoc="0" locked="0" layoutInCell="1" allowOverlap="1" wp14:anchorId="4EBDAF12" wp14:editId="12BB4D5B">
                 <wp:simplePos x="0" y="0"/>
                 <wp:positionH relativeFrom="column">
                   <wp:posOffset>3876675</wp:posOffset>
@@ -7124,16 +7120,7 @@
                                   <w:sz w:val="18"/>
                                   <w:szCs w:val="18"/>
                                 </w:rPr>
-                                <w:t>sRe</w:t>
-                              </w:r>
-                              <w:r>
-                                <w:rPr>
-                                  <w:b/>
-                                  <w:bCs/>
-                                  <w:sz w:val="18"/>
-                                  <w:szCs w:val="18"/>
-                                </w:rPr>
-                                <w:t>pository</w:t>
+                                <w:t>sRepository</w:t>
                               </w:r>
                               <w:proofErr w:type="spellEnd"/>
                             </w:p>
@@ -7157,7 +7144,7 @@
           </mc:Choice>
           <mc:Fallback>
             <w:pict>
-              <v:group w14:anchorId="4EBDAF12" id="Group 95" o:spid="_x0000_s1074" style="position:absolute;margin-left:305.25pt;margin-top:.7pt;width:102.75pt;height:30.75pt;z-index:251760640;mso-width-relative:margin" coordsize="10972,3905" o:gfxdata="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">
+              <v:group w14:anchorId="4EBDAF12" id="Group 95" o:spid="_x0000_s1074" style="position:absolute;margin-left:305.25pt;margin-top:.7pt;width:102.75pt;height:30.75pt;z-index:251757568;mso-width-relative:margin" coordsize="10972,3905" o:gfxdata="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">
                 <v:rect id="Rectangle 96" o:spid="_x0000_s1075" style="position:absolute;width:10972;height:3905;visibility:visible;mso-wrap-style:square;v-text-anchor:middle" o:gfxdata="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" filled="f" stroked="f" strokeweight=".5mm"/>
                 <v:shape id="Text Box 97" o:spid="_x0000_s1076" type="#_x0000_t202" style="position:absolute;left:381;top:381;width:9810;height:2952;visibility:visible;mso-wrap-style:square;v-text-anchor:top" o:gfxdata="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" filled="f" stroked="f" strokeweight=".5pt">
                   <v:textbox>
@@ -7189,16 +7176,7 @@
                             <w:sz w:val="18"/>
                             <w:szCs w:val="18"/>
                           </w:rPr>
-                          <w:t>sRe</w:t>
-                        </w:r>
-                        <w:r>
-                          <w:rPr>
-                            <w:b/>
-                            <w:bCs/>
-                            <w:sz w:val="18"/>
-                            <w:szCs w:val="18"/>
-                          </w:rPr>
-                          <w:t>pository</w:t>
+                          <w:t>sRepository</w:t>
                         </w:r>
                         <w:proofErr w:type="spellEnd"/>
                       </w:p>
@@ -7217,7 +7195,7 @@
         <mc:AlternateContent>
           <mc:Choice Requires="wpg">
             <w:drawing>
-              <wp:anchor distT="0" distB="0" distL="114300" distR="114300" simplePos="0" relativeHeight="251758592" behindDoc="0" locked="0" layoutInCell="1" allowOverlap="1" wp14:anchorId="13FA7B42" wp14:editId="3B3E28EF">
+              <wp:anchor distT="0" distB="0" distL="114300" distR="114300" simplePos="0" relativeHeight="251755520" behindDoc="0" locked="0" layoutInCell="1" allowOverlap="1" wp14:anchorId="13FA7B42" wp14:editId="369367D0">
                 <wp:simplePos x="0" y="0"/>
                 <wp:positionH relativeFrom="column">
                   <wp:posOffset>2124075</wp:posOffset>
@@ -7331,16 +7309,7 @@
                                   <w:sz w:val="18"/>
                                   <w:szCs w:val="18"/>
                                 </w:rPr>
-                                <w:t>s</w:t>
-                              </w:r>
-                              <w:r>
-                                <w:rPr>
-                                  <w:b/>
-                                  <w:bCs/>
-                                  <w:sz w:val="18"/>
-                                  <w:szCs w:val="18"/>
-                                </w:rPr>
-                                <w:t>Service</w:t>
+                                <w:t>sService</w:t>
                               </w:r>
                               <w:proofErr w:type="spellEnd"/>
                             </w:p>
@@ -7364,7 +7333,7 @@
           </mc:Choice>
           <mc:Fallback>
             <w:pict>
-              <v:group w14:anchorId="13FA7B42" id="Group 92" o:spid="_x0000_s1077" style="position:absolute;margin-left:167.25pt;margin-top:.7pt;width:102.75pt;height:30.75pt;z-index:251758592;mso-width-relative:margin" coordsize="10972,3905" o:gfxdata="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">
+              <v:group w14:anchorId="13FA7B42" id="Group 92" o:spid="_x0000_s1077" style="position:absolute;margin-left:167.25pt;margin-top:.7pt;width:102.75pt;height:30.75pt;z-index:251755520;mso-width-relative:margin" coordsize="10972,3905" o:gfxdata="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">
                 <v:rect id="Rectangle 93" o:spid="_x0000_s1078" style="position:absolute;width:10972;height:3905;visibility:visible;mso-wrap-style:square;v-text-anchor:middle" o:gfxdata="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" filled="f" stroked="f" strokeweight=".5mm"/>
                 <v:shape id="Text Box 94" o:spid="_x0000_s1079" type="#_x0000_t202" style="position:absolute;left:381;top:381;width:9810;height:2952;visibility:visible;mso-wrap-style:square;v-text-anchor:top" o:gfxdata="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" filled="f" stroked="f" strokeweight=".5pt">
                   <v:textbox>
@@ -7396,16 +7365,7 @@
                             <w:sz w:val="18"/>
                             <w:szCs w:val="18"/>
                           </w:rPr>
-                          <w:t>s</w:t>
-                        </w:r>
-                        <w:r>
-                          <w:rPr>
-                            <w:b/>
-                            <w:bCs/>
-                            <w:sz w:val="18"/>
-                            <w:szCs w:val="18"/>
-                          </w:rPr>
-                          <w:t>Service</w:t>
+                          <w:t>sService</w:t>
                         </w:r>
                         <w:proofErr w:type="spellEnd"/>
                       </w:p>
@@ -7424,7 +7384,7 @@
         <mc:AlternateContent>
           <mc:Choice Requires="wps">
             <w:drawing>
-              <wp:anchor distT="0" distB="0" distL="114300" distR="114300" simplePos="0" relativeHeight="251774976" behindDoc="0" locked="0" layoutInCell="1" allowOverlap="1" wp14:anchorId="6164CEA1" wp14:editId="2F6E25A5">
+              <wp:anchor distT="0" distB="0" distL="114300" distR="114300" simplePos="0" relativeHeight="251772928" behindDoc="0" locked="0" layoutInCell="1" allowOverlap="1" wp14:anchorId="6164CEA1" wp14:editId="5002628A">
                 <wp:simplePos x="0" y="0"/>
                 <wp:positionH relativeFrom="column">
                   <wp:posOffset>5429250</wp:posOffset>
@@ -7476,7 +7436,7 @@
           </mc:Choice>
           <mc:Fallback>
             <w:pict>
-              <v:shape w14:anchorId="628C1A63" id="Straight Arrow Connector 109" o:spid="_x0000_s1026" type="#_x0000_t32" style="position:absolute;margin-left:427.5pt;margin-top:17.15pt;width:39.75pt;height:0;z-index:251774976;visibility:visible;mso-wrap-style:square;mso-wrap-distance-left:9pt;mso-wrap-distance-top:0;mso-wrap-distance-right:9pt;mso-wrap-distance-bottom:0;mso-position-horizontal:absolute;mso-position-horizontal-relative:text;mso-position-vertical:absolute;mso-position-vertical-relative:text" o:gfxdata="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" strokecolor="#4472c4 [3204]" strokeweight=".5pt">
+              <v:shape w14:anchorId="171790D5" id="Straight Arrow Connector 109" o:spid="_x0000_s1026" type="#_x0000_t32" style="position:absolute;margin-left:427.5pt;margin-top:17.15pt;width:39.75pt;height:0;z-index:251772928;visibility:visible;mso-wrap-style:square;mso-wrap-distance-left:9pt;mso-wrap-distance-top:0;mso-wrap-distance-right:9pt;mso-wrap-distance-bottom:0;mso-position-horizontal:absolute;mso-position-horizontal-relative:text;mso-position-vertical:absolute;mso-position-vertical-relative:text" o:gfxdata="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" strokecolor="#4472c4 [3204]" strokeweight=".5pt">
                 <v:stroke endarrow="block" joinstyle="miter"/>
               </v:shape>
             </w:pict>
@@ -7490,7 +7450,7 @@
         <mc:AlternateContent>
           <mc:Choice Requires="wpg">
             <w:drawing>
-              <wp:anchor distT="0" distB="0" distL="114300" distR="114300" simplePos="0" relativeHeight="251756544" behindDoc="0" locked="0" layoutInCell="1" allowOverlap="1" wp14:anchorId="4B9DAA8B" wp14:editId="4F8EC4D9">
+              <wp:anchor distT="0" distB="0" distL="114300" distR="114300" simplePos="0" relativeHeight="251753472" behindDoc="0" locked="0" layoutInCell="1" allowOverlap="1" wp14:anchorId="4B9DAA8B" wp14:editId="068B2905">
                 <wp:simplePos x="0" y="0"/>
                 <wp:positionH relativeFrom="column">
                   <wp:posOffset>694690</wp:posOffset>
@@ -7628,7 +7588,7 @@
           </mc:Choice>
           <mc:Fallback>
             <w:pict>
-              <v:group w14:anchorId="4B9DAA8B" id="Group 89" o:spid="_x0000_s1080" style="position:absolute;margin-left:54.7pt;margin-top:.65pt;width:102.75pt;height:30.75pt;z-index:251756544;mso-width-relative:margin" coordsize="10972,3905" o:gfxdata="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">
+              <v:group w14:anchorId="4B9DAA8B" id="Group 89" o:spid="_x0000_s1080" style="position:absolute;margin-left:54.7pt;margin-top:.65pt;width:102.75pt;height:30.75pt;z-index:251753472;mso-width-relative:margin" coordsize="10972,3905" o:gfxdata="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">
                 <v:rect id="Rectangle 90" o:spid="_x0000_s1081" style="position:absolute;width:10972;height:3905;visibility:visible;mso-wrap-style:square;v-text-anchor:middle" o:gfxdata="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" filled="f" stroked="f" strokeweight=".5mm"/>
                 <v:shape id="Text Box 91" o:spid="_x0000_s1082" type="#_x0000_t202" style="position:absolute;left:381;top:381;width:9810;height:2952;visibility:visible;mso-wrap-style:square;v-text-anchor:top" o:gfxdata="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" filled="f" stroked="f" strokeweight=".5pt">
                   <v:textbox>
@@ -7681,7 +7641,7 @@
         <mc:AlternateContent>
           <mc:Choice Requires="wps">
             <w:drawing>
-              <wp:anchor distT="0" distB="0" distL="114300" distR="114300" simplePos="0" relativeHeight="251773952" behindDoc="0" locked="0" layoutInCell="1" allowOverlap="1" wp14:anchorId="6B0A95D4" wp14:editId="6BC4E43E">
+              <wp:anchor distT="0" distB="0" distL="114300" distR="114300" simplePos="0" relativeHeight="251771904" behindDoc="0" locked="0" layoutInCell="1" allowOverlap="1" wp14:anchorId="6B0A95D4" wp14:editId="23B152F9">
                 <wp:simplePos x="0" y="0"/>
                 <wp:positionH relativeFrom="column">
                   <wp:posOffset>4676775</wp:posOffset>
@@ -7733,7 +7693,7 @@
           </mc:Choice>
           <mc:Fallback>
             <w:pict>
-              <v:shape w14:anchorId="3EAEB0A0" id="Straight Arrow Connector 108" o:spid="_x0000_s1026" type="#_x0000_t32" style="position:absolute;margin-left:368.25pt;margin-top:16.4pt;width:2.25pt;height:40.5pt;flip:y;z-index:251773952;visibility:visible;mso-wrap-style:square;mso-wrap-distance-left:9pt;mso-wrap-distance-top:0;mso-wrap-distance-right:9pt;mso-wrap-distance-bottom:0;mso-position-horizontal:absolute;mso-position-horizontal-relative:text;mso-position-vertical:absolute;mso-position-vertical-relative:text" o:gfxdata="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" strokecolor="#4472c4 [3204]" strokeweight=".5pt">
+              <v:shape w14:anchorId="62437F6C" id="Straight Arrow Connector 108" o:spid="_x0000_s1026" type="#_x0000_t32" style="position:absolute;margin-left:368.25pt;margin-top:16.4pt;width:2.25pt;height:40.5pt;flip:y;z-index:251771904;visibility:visible;mso-wrap-style:square;mso-wrap-distance-left:9pt;mso-wrap-distance-top:0;mso-wrap-distance-right:9pt;mso-wrap-distance-bottom:0;mso-position-horizontal:absolute;mso-position-horizontal-relative:text;mso-position-vertical:absolute;mso-position-vertical-relative:text" o:gfxdata="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" strokecolor="#4472c4 [3204]" strokeweight=".5pt">
                 <v:stroke endarrow="block" joinstyle="miter"/>
               </v:shape>
             </w:pict>
@@ -7747,7 +7707,7 @@
         <mc:AlternateContent>
           <mc:Choice Requires="wps">
             <w:drawing>
-              <wp:anchor distT="0" distB="0" distL="114300" distR="114300" simplePos="0" relativeHeight="251771904" behindDoc="0" locked="0" layoutInCell="1" allowOverlap="1" wp14:anchorId="065DE06A" wp14:editId="7F6960C5">
+              <wp:anchor distT="0" distB="0" distL="114300" distR="114300" simplePos="0" relativeHeight="251769856" behindDoc="0" locked="0" layoutInCell="1" allowOverlap="1" wp14:anchorId="065DE06A" wp14:editId="64C8F019">
                 <wp:simplePos x="0" y="0"/>
                 <wp:positionH relativeFrom="column">
                   <wp:posOffset>3438525</wp:posOffset>
@@ -7799,7 +7759,7 @@
           </mc:Choice>
           <mc:Fallback>
             <w:pict>
-              <v:shape w14:anchorId="5DBD6D48" id="Straight Arrow Connector 106" o:spid="_x0000_s1026" type="#_x0000_t32" style="position:absolute;margin-left:270.75pt;margin-top:14.15pt;width:25.5pt;height:102pt;z-index:251771904;visibility:visible;mso-wrap-style:square;mso-wrap-distance-left:9pt;mso-wrap-distance-top:0;mso-wrap-distance-right:9pt;mso-wrap-distance-bottom:0;mso-position-horizontal:absolute;mso-position-horizontal-relative:text;mso-position-vertical:absolute;mso-position-vertical-relative:text" o:gfxdata="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" strokecolor="#4472c4 [3204]" strokeweight=".5pt">
+              <v:shape w14:anchorId="2B8775B8" id="Straight Arrow Connector 106" o:spid="_x0000_s1026" type="#_x0000_t32" style="position:absolute;margin-left:270.75pt;margin-top:14.15pt;width:25.5pt;height:102pt;z-index:251769856;visibility:visible;mso-wrap-style:square;mso-wrap-distance-left:9pt;mso-wrap-distance-top:0;mso-wrap-distance-right:9pt;mso-wrap-distance-bottom:0;mso-position-horizontal:absolute;mso-position-horizontal-relative:text;mso-position-vertical:absolute;mso-position-vertical-relative:text" o:gfxdata="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" strokecolor="#4472c4 [3204]" strokeweight=".5pt">
                 <v:stroke endarrow="block" joinstyle="miter"/>
               </v:shape>
             </w:pict>
@@ -7813,7 +7773,7 @@
         <mc:AlternateContent>
           <mc:Choice Requires="wps">
             <w:drawing>
-              <wp:anchor distT="0" distB="0" distL="114300" distR="114300" simplePos="0" relativeHeight="251770880" behindDoc="0" locked="0" layoutInCell="1" allowOverlap="1" wp14:anchorId="0D558D99" wp14:editId="2568116A">
+              <wp:anchor distT="0" distB="0" distL="114300" distR="114300" simplePos="0" relativeHeight="251768832" behindDoc="0" locked="0" layoutInCell="1" allowOverlap="1" wp14:anchorId="0D558D99" wp14:editId="0BAFE087">
                 <wp:simplePos x="0" y="0"/>
                 <wp:positionH relativeFrom="column">
                   <wp:posOffset>2476500</wp:posOffset>
@@ -7865,7 +7825,7 @@
           </mc:Choice>
           <mc:Fallback>
             <w:pict>
-              <v:shape w14:anchorId="450F079A" id="Straight Arrow Connector 105" o:spid="_x0000_s1026" type="#_x0000_t32" style="position:absolute;margin-left:195pt;margin-top:16.4pt;width:36.75pt;height:99pt;flip:y;z-index:251770880;visibility:visible;mso-wrap-style:square;mso-wrap-distance-left:9pt;mso-wrap-distance-top:0;mso-wrap-distance-right:9pt;mso-wrap-distance-bottom:0;mso-position-horizontal:absolute;mso-position-horizontal-relative:text;mso-position-vertical:absolute;mso-position-vertical-relative:text" o:gfxdata="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" strokecolor="#4472c4 [3204]" strokeweight=".5pt">
+              <v:shape w14:anchorId="1BE8ACEC" id="Straight Arrow Connector 105" o:spid="_x0000_s1026" type="#_x0000_t32" style="position:absolute;margin-left:195pt;margin-top:16.4pt;width:36.75pt;height:99pt;flip:y;z-index:251768832;visibility:visible;mso-wrap-style:square;mso-wrap-distance-left:9pt;mso-wrap-distance-top:0;mso-wrap-distance-right:9pt;mso-wrap-distance-bottom:0;mso-position-horizontal:absolute;mso-position-horizontal-relative:text;mso-position-vertical:absolute;mso-position-vertical-relative:text" o:gfxdata="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" strokecolor="#4472c4 [3204]" strokeweight=".5pt">
                 <v:stroke endarrow="block" joinstyle="miter"/>
               </v:shape>
             </w:pict>
@@ -7879,7 +7839,7 @@
         <mc:AlternateContent>
           <mc:Choice Requires="wps">
             <w:drawing>
-              <wp:anchor distT="0" distB="0" distL="114300" distR="114300" simplePos="0" relativeHeight="251769856" behindDoc="0" locked="0" layoutInCell="1" allowOverlap="1" wp14:anchorId="77D65F18" wp14:editId="3A6C5EC6">
+              <wp:anchor distT="0" distB="0" distL="114300" distR="114300" simplePos="0" relativeHeight="251767808" behindDoc="0" locked="0" layoutInCell="1" allowOverlap="1" wp14:anchorId="77D65F18" wp14:editId="75454EAA">
                 <wp:simplePos x="0" y="0"/>
                 <wp:positionH relativeFrom="column">
                   <wp:posOffset>1781175</wp:posOffset>
@@ -7931,7 +7891,7 @@
           </mc:Choice>
           <mc:Fallback>
             <w:pict>
-              <v:shape w14:anchorId="79D471EB" id="Straight Arrow Connector 104" o:spid="_x0000_s1026" type="#_x0000_t32" style="position:absolute;margin-left:140.25pt;margin-top:22.4pt;width:19.5pt;height:94.5pt;z-index:251769856;visibility:visible;mso-wrap-style:square;mso-wrap-distance-left:9pt;mso-wrap-distance-top:0;mso-wrap-distance-right:9pt;mso-wrap-distance-bottom:0;mso-position-horizontal:absolute;mso-position-horizontal-relative:text;mso-position-vertical:absolute;mso-position-vertical-relative:text" o:gfxdata="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" strokecolor="#4472c4 [3204]" strokeweight=".5pt">
+              <v:shape w14:anchorId="505936D2" id="Straight Arrow Connector 104" o:spid="_x0000_s1026" type="#_x0000_t32" style="position:absolute;margin-left:140.25pt;margin-top:22.4pt;width:19.5pt;height:94.5pt;z-index:251767808;visibility:visible;mso-wrap-style:square;mso-wrap-distance-left:9pt;mso-wrap-distance-top:0;mso-wrap-distance-right:9pt;mso-wrap-distance-bottom:0;mso-position-horizontal:absolute;mso-position-horizontal-relative:text;mso-position-vertical:absolute;mso-position-vertical-relative:text" o:gfxdata="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" strokecolor="#4472c4 [3204]" strokeweight=".5pt">
                 <v:stroke endarrow="block" joinstyle="miter"/>
               </v:shape>
             </w:pict>
@@ -7945,7 +7905,7 @@
         <mc:AlternateContent>
           <mc:Choice Requires="wps">
             <w:drawing>
-              <wp:anchor distT="0" distB="0" distL="114300" distR="114300" simplePos="0" relativeHeight="251768832" behindDoc="0" locked="0" layoutInCell="1" allowOverlap="1" wp14:anchorId="7E72E87A" wp14:editId="2A70861E">
+              <wp:anchor distT="0" distB="0" distL="114300" distR="114300" simplePos="0" relativeHeight="251766784" behindDoc="0" locked="0" layoutInCell="1" allowOverlap="1" wp14:anchorId="7E72E87A" wp14:editId="7EE7D5BA">
                 <wp:simplePos x="0" y="0"/>
                 <wp:positionH relativeFrom="column">
                   <wp:posOffset>740635</wp:posOffset>
@@ -7997,7 +7957,7 @@
           </mc:Choice>
           <mc:Fallback>
             <w:pict>
-              <v:shape w14:anchorId="22DB688B" id="Straight Arrow Connector 103" o:spid="_x0000_s1026" type="#_x0000_t32" style="position:absolute;margin-left:58.3pt;margin-top:21.65pt;width:45.2pt;height:105pt;flip:y;z-index:251768832;visibility:visible;mso-wrap-style:square;mso-wrap-distance-left:9pt;mso-wrap-distance-top:0;mso-wrap-distance-right:9pt;mso-wrap-distance-bottom:0;mso-position-horizontal:absolute;mso-position-horizontal-relative:text;mso-position-vertical:absolute;mso-position-vertical-relative:text" o:gfxdata="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" strokecolor="#4472c4 [3204]" strokeweight=".5pt">
+              <v:shape w14:anchorId="7040A060" id="Straight Arrow Connector 103" o:spid="_x0000_s1026" type="#_x0000_t32" style="position:absolute;margin-left:58.3pt;margin-top:21.65pt;width:45.2pt;height:105pt;flip:y;z-index:251766784;visibility:visible;mso-wrap-style:square;mso-wrap-distance-left:9pt;mso-wrap-distance-top:0;mso-wrap-distance-right:9pt;mso-wrap-distance-bottom:0;mso-position-horizontal:absolute;mso-position-horizontal-relative:text;mso-position-vertical:absolute;mso-position-vertical-relative:text" o:gfxdata="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" strokecolor="#4472c4 [3204]" strokeweight=".5pt">
                 <v:stroke endarrow="block" joinstyle="miter"/>
               </v:shape>
             </w:pict>
@@ -8014,7 +7974,7 @@
         <mc:AlternateContent>
           <mc:Choice Requires="wpg">
             <w:drawing>
-              <wp:anchor distT="0" distB="0" distL="114300" distR="114300" simplePos="0" relativeHeight="251754496" behindDoc="0" locked="0" layoutInCell="1" allowOverlap="1" wp14:anchorId="4B53A5CF" wp14:editId="2437B3AA">
+              <wp:anchor distT="0" distB="0" distL="114300" distR="114300" simplePos="0" relativeHeight="251751424" behindDoc="0" locked="0" layoutInCell="1" allowOverlap="1" wp14:anchorId="4B53A5CF" wp14:editId="1EFF3815">
                 <wp:simplePos x="0" y="0"/>
                 <wp:positionH relativeFrom="column">
                   <wp:posOffset>4191000</wp:posOffset>
@@ -8149,7 +8109,7 @@
           </mc:Choice>
           <mc:Fallback>
             <w:pict>
-              <v:group w14:anchorId="4B53A5CF" id="Group 86" o:spid="_x0000_s1083" style="position:absolute;margin-left:330pt;margin-top:20.2pt;width:86.4pt;height:30.75pt;z-index:251754496" coordsize="10972,3905" o:gfxdata="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">
+              <v:group w14:anchorId="4B53A5CF" id="Group 86" o:spid="_x0000_s1083" style="position:absolute;margin-left:330pt;margin-top:20.2pt;width:86.4pt;height:30.75pt;z-index:251751424" coordsize="10972,3905" o:gfxdata="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">
                 <v:rect id="Rectangle 87" o:spid="_x0000_s1084" style="position:absolute;width:10972;height:3905;visibility:visible;mso-wrap-style:square;v-text-anchor:middle" o:gfxdata="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" filled="f" stroked="f" strokeweight=".5mm"/>
                 <v:shape id="Text Box 88" o:spid="_x0000_s1085" type="#_x0000_t202" style="position:absolute;left:381;top:381;width:9810;height:2952;visibility:visible;mso-wrap-style:square;v-text-anchor:top" o:gfxdata="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" filled="f" stroked="f" strokeweight=".5pt">
                   <v:textbox>
@@ -8194,7 +8154,155 @@
         </mc:AlternateContent>
       </w:r>
     </w:p>
-    <w:p/>
+    <w:p>
+      <w:r>
+        <w:rPr>
+          <w:noProof/>
+        </w:rPr>
+        <mc:AlternateContent>
+          <mc:Choice Requires="wpg">
+            <w:drawing>
+              <wp:anchor distT="0" distB="0" distL="114300" distR="114300" simplePos="0" relativeHeight="251760640" behindDoc="0" locked="0" layoutInCell="1" allowOverlap="1" wp14:anchorId="0F0FF54B" wp14:editId="40174CAE">
+                <wp:simplePos x="0" y="0"/>
+                <wp:positionH relativeFrom="column">
+                  <wp:posOffset>5686425</wp:posOffset>
+                </wp:positionH>
+                <wp:positionV relativeFrom="paragraph">
+                  <wp:posOffset>103505</wp:posOffset>
+                </wp:positionV>
+                <wp:extent cx="962025" cy="990600"/>
+                <wp:effectExtent l="0" t="0" r="28575" b="19050"/>
+                <wp:wrapNone/>
+                <wp:docPr id="1" name="Group 1"/>
+                <wp:cNvGraphicFramePr/>
+                <a:graphic xmlns:a="http://schemas.openxmlformats.org/drawingml/2006/main">
+                  <a:graphicData uri="http://schemas.microsoft.com/office/word/2010/wordprocessingGroup">
+                    <wpg:wgp>
+                      <wpg:cNvGrpSpPr/>
+                      <wpg:grpSpPr>
+                        <a:xfrm>
+                          <a:off x="0" y="0"/>
+                          <a:ext cx="962025" cy="990600"/>
+                          <a:chOff x="0" y="0"/>
+                          <a:chExt cx="962025" cy="990600"/>
+                        </a:xfrm>
+                      </wpg:grpSpPr>
+                      <wps:wsp>
+                        <wps:cNvPr id="98" name="Cylinder 98"/>
+                        <wps:cNvSpPr/>
+                        <wps:spPr>
+                          <a:xfrm>
+                            <a:off x="0" y="0"/>
+                            <a:ext cx="962025" cy="990600"/>
+                          </a:xfrm>
+                          <a:prstGeom prst="can">
+                            <a:avLst/>
+                          </a:prstGeom>
+                        </wps:spPr>
+                        <wps:style>
+                          <a:lnRef idx="2">
+                            <a:schemeClr val="accent1">
+                              <a:shade val="50000"/>
+                            </a:schemeClr>
+                          </a:lnRef>
+                          <a:fillRef idx="1">
+                            <a:schemeClr val="accent1"/>
+                          </a:fillRef>
+                          <a:effectRef idx="0">
+                            <a:schemeClr val="accent1"/>
+                          </a:effectRef>
+                          <a:fontRef idx="minor">
+                            <a:schemeClr val="lt1"/>
+                          </a:fontRef>
+                        </wps:style>
+                        <wps:bodyPr rot="0" spcFirstLastPara="0" vertOverflow="overflow" horzOverflow="overflow" vert="horz" wrap="square" lIns="91440" tIns="45720" rIns="91440" bIns="45720" numCol="1" spcCol="0" rtlCol="0" fromWordArt="0" anchor="ctr" anchorCtr="0" forceAA="0" compatLnSpc="1">
+                          <a:prstTxWarp prst="textNoShape">
+                            <a:avLst/>
+                          </a:prstTxWarp>
+                          <a:noAutofit/>
+                        </wps:bodyPr>
+                      </wps:wsp>
+                      <wps:wsp>
+                        <wps:cNvPr id="99" name="Text Box 99"/>
+                        <wps:cNvSpPr txBox="1"/>
+                        <wps:spPr>
+                          <a:xfrm>
+                            <a:off x="57150" y="457200"/>
+                            <a:ext cx="847725" cy="361950"/>
+                          </a:xfrm>
+                          <a:prstGeom prst="rect">
+                            <a:avLst/>
+                          </a:prstGeom>
+                          <a:solidFill>
+                            <a:schemeClr val="accent1"/>
+                          </a:solidFill>
+                          <a:ln w="6350">
+                            <a:noFill/>
+                          </a:ln>
+                        </wps:spPr>
+                        <wps:txbx>
+                          <w:txbxContent>
+                            <w:p>
+                              <w:pPr>
+                                <w:jc w:val="center"/>
+                              </w:pPr>
+                              <w:r>
+                                <w:t>MySQL</w:t>
+                              </w:r>
+                            </w:p>
+                          </w:txbxContent>
+                        </wps:txbx>
+                        <wps:bodyPr rot="0" spcFirstLastPara="0" vertOverflow="overflow" horzOverflow="overflow" vert="horz" wrap="square" lIns="91440" tIns="45720" rIns="91440" bIns="45720" numCol="1" spcCol="0" rtlCol="0" fromWordArt="0" anchor="t" anchorCtr="0" forceAA="0" compatLnSpc="1">
+                          <a:prstTxWarp prst="textNoShape">
+                            <a:avLst/>
+                          </a:prstTxWarp>
+                          <a:noAutofit/>
+                        </wps:bodyPr>
+                      </wps:wsp>
+                    </wpg:wgp>
+                  </a:graphicData>
+                </a:graphic>
+              </wp:anchor>
+            </w:drawing>
+          </mc:Choice>
+          <mc:Fallback>
+            <w:pict>
+              <v:group w14:anchorId="0F0FF54B" id="Group 1" o:spid="_x0000_s1086" style="position:absolute;margin-left:447.75pt;margin-top:8.15pt;width:75.75pt;height:78pt;z-index:251760640" coordsize="9620,9906" o:gfxdata="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">
+                <v:shapetype id="_x0000_t22" coordsize="21600,21600" o:spt="22" adj="5400" path="m10800,qx0@1l0@2qy10800,21600,21600@2l21600@1qy10800,xem0@1qy10800@0,21600@1nfe">
+                  <v:formulas>
+                    <v:f eqn="val #0"/>
+                    <v:f eqn="prod #0 1 2"/>
+                    <v:f eqn="sum height 0 @1"/>
+                  </v:formulas>
+                  <v:path o:extrusionok="f" gradientshapeok="t" o:connecttype="custom" o:connectlocs="10800,@0;10800,0;0,10800;10800,21600;21600,10800" o:connectangles="270,270,180,90,0" textboxrect="0,@0,21600,@2"/>
+                  <v:handles>
+                    <v:h position="center,#0" yrange="0,10800"/>
+                  </v:handles>
+                  <o:complex v:ext="view"/>
+                </v:shapetype>
+                <v:shape id="Cylinder 98" o:spid="_x0000_s1087" type="#_x0000_t22" style="position:absolute;width:9620;height:9906;visibility:visible;mso-wrap-style:square;v-text-anchor:middle" o:gfxdata="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" adj="5244" fillcolor="#4472c4 [3204]" strokecolor="#1f3763 [1604]" strokeweight="1pt">
+                  <v:stroke joinstyle="miter"/>
+                </v:shape>
+                <v:shape id="Text Box 99" o:spid="_x0000_s1088" type="#_x0000_t202" style="position:absolute;left:571;top:4572;width:8477;height:3619;visibility:visible;mso-wrap-style:square;v-text-anchor:top" o:gfxdata="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" fillcolor="#4472c4 [3204]" stroked="f" strokeweight=".5pt">
+                  <v:textbox>
+                    <w:txbxContent>
+                      <w:p>
+                        <w:pPr>
+                          <w:jc w:val="center"/>
+                        </w:pPr>
+                        <w:r>
+                          <w:t>MySQL</w:t>
+                        </w:r>
+                      </w:p>
+                    </w:txbxContent>
+                  </v:textbox>
+                </v:shape>
+              </v:group>
+            </w:pict>
+          </mc:Fallback>
+        </mc:AlternateContent>
+      </w:r>
+    </w:p>
     <w:p>
       <w:r>
         <w:rPr>
@@ -8203,7 +8311,7 @@
         <mc:AlternateContent>
           <mc:Choice Requires="wps">
             <w:drawing>
-              <wp:anchor distT="0" distB="0" distL="114300" distR="114300" simplePos="0" relativeHeight="251772928" behindDoc="0" locked="0" layoutInCell="1" allowOverlap="1" wp14:anchorId="3F256DE4" wp14:editId="5F4269F5">
+              <wp:anchor distT="0" distB="0" distL="114300" distR="114300" simplePos="0" relativeHeight="251770880" behindDoc="0" locked="0" layoutInCell="1" allowOverlap="1" wp14:anchorId="3F256DE4" wp14:editId="58E57AE3">
                 <wp:simplePos x="0" y="0"/>
                 <wp:positionH relativeFrom="column">
                   <wp:posOffset>4219575</wp:posOffset>
@@ -8255,7 +8363,7 @@
           </mc:Choice>
           <mc:Fallback>
             <w:pict>
-              <v:shape w14:anchorId="50C9008D" id="Straight Arrow Connector 107" o:spid="_x0000_s1026" type="#_x0000_t32" style="position:absolute;margin-left:332.25pt;margin-top:14.2pt;width:29.25pt;height:19.5pt;flip:y;z-index:251772928;visibility:visible;mso-wrap-style:square;mso-wrap-distance-left:9pt;mso-wrap-distance-top:0;mso-wrap-distance-right:9pt;mso-wrap-distance-bottom:0;mso-position-horizontal:absolute;mso-position-horizontal-relative:text;mso-position-vertical:absolute;mso-position-vertical-relative:text" o:gfxdata="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" strokecolor="#4472c4 [3204]" strokeweight=".5pt">
+              <v:shape w14:anchorId="3CAC9DA0" id="Straight Arrow Connector 107" o:spid="_x0000_s1026" type="#_x0000_t32" style="position:absolute;margin-left:332.25pt;margin-top:14.2pt;width:29.25pt;height:19.5pt;flip:y;z-index:251770880;visibility:visible;mso-wrap-style:square;mso-wrap-distance-left:9pt;mso-wrap-distance-top:0;mso-wrap-distance-right:9pt;mso-wrap-distance-bottom:0;mso-position-horizontal:absolute;mso-position-horizontal-relative:text;mso-position-vertical:absolute;mso-position-vertical-relative:text" o:gfxdata="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" strokecolor="#4472c4 [3204]" strokeweight=".5pt">
                 <v:stroke endarrow="block" joinstyle="miter"/>
               </v:shape>
             </w:pict>
@@ -8269,174 +8377,9 @@
           <w:noProof/>
         </w:rPr>
         <mc:AlternateContent>
-          <mc:Choice Requires="wps">
-            <w:drawing>
-              <wp:anchor distT="0" distB="0" distL="114300" distR="114300" simplePos="0" relativeHeight="251762688" behindDoc="0" locked="0" layoutInCell="1" allowOverlap="1" wp14:anchorId="6A64B866" wp14:editId="4BB05115">
-                <wp:simplePos x="0" y="0"/>
-                <wp:positionH relativeFrom="column">
-                  <wp:posOffset>5743575</wp:posOffset>
-                </wp:positionH>
-                <wp:positionV relativeFrom="paragraph">
-                  <wp:posOffset>894715</wp:posOffset>
-                </wp:positionV>
-                <wp:extent cx="847725" cy="361950"/>
-                <wp:effectExtent l="0" t="0" r="9525" b="0"/>
-                <wp:wrapNone/>
-                <wp:docPr id="99" name="Text Box 99"/>
-                <wp:cNvGraphicFramePr/>
-                <a:graphic xmlns:a="http://schemas.openxmlformats.org/drawingml/2006/main">
-                  <a:graphicData uri="http://schemas.microsoft.com/office/word/2010/wordprocessingShape">
-                    <wps:wsp>
-                      <wps:cNvSpPr txBox="1"/>
-                      <wps:spPr>
-                        <a:xfrm>
-                          <a:off x="0" y="0"/>
-                          <a:ext cx="847725" cy="361950"/>
-                        </a:xfrm>
-                        <a:prstGeom prst="rect">
-                          <a:avLst/>
-                        </a:prstGeom>
-                        <a:solidFill>
-                          <a:schemeClr val="accent1"/>
-                        </a:solidFill>
-                        <a:ln w="6350">
-                          <a:noFill/>
-                        </a:ln>
-                      </wps:spPr>
-                      <wps:txbx>
-                        <w:txbxContent>
-                          <w:p>
-                            <w:pPr>
-                              <w:jc w:val="center"/>
-                            </w:pPr>
-                            <w:r>
-                              <w:t>MySQL</w:t>
-                            </w:r>
-                          </w:p>
-                        </w:txbxContent>
-                      </wps:txbx>
-                      <wps:bodyPr rot="0" spcFirstLastPara="0" vertOverflow="overflow" horzOverflow="overflow" vert="horz" wrap="square" lIns="91440" tIns="45720" rIns="91440" bIns="45720" numCol="1" spcCol="0" rtlCol="0" fromWordArt="0" anchor="t" anchorCtr="0" forceAA="0" compatLnSpc="1">
-                        <a:prstTxWarp prst="textNoShape">
-                          <a:avLst/>
-                        </a:prstTxWarp>
-                        <a:noAutofit/>
-                      </wps:bodyPr>
-                    </wps:wsp>
-                  </a:graphicData>
-                </a:graphic>
-              </wp:anchor>
-            </w:drawing>
-          </mc:Choice>
-          <mc:Fallback>
-            <w:pict>
-              <v:shape w14:anchorId="6A64B866" id="Text Box 99" o:spid="_x0000_s1086" type="#_x0000_t202" style="position:absolute;margin-left:452.25pt;margin-top:70.45pt;width:66.75pt;height:28.5pt;z-index:251762688;visibility:visible;mso-wrap-style:square;mso-wrap-distance-left:9pt;mso-wrap-distance-top:0;mso-wrap-distance-right:9pt;mso-wrap-distance-bottom:0;mso-position-horizontal:absolute;mso-position-horizontal-relative:text;mso-position-vertical:absolute;mso-position-vertical-relative:text;v-text-anchor:top" o:gfxdata="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" fillcolor="#4472c4 [3204]" stroked="f" strokeweight=".5pt">
-                <v:textbox>
-                  <w:txbxContent>
-                    <w:p>
-                      <w:pPr>
-                        <w:jc w:val="center"/>
-                      </w:pPr>
-                      <w:r>
-                        <w:t>MySQL</w:t>
-                      </w:r>
-                    </w:p>
-                  </w:txbxContent>
-                </v:textbox>
-              </v:shape>
-            </w:pict>
-          </mc:Fallback>
-        </mc:AlternateContent>
-      </w:r>
-      <w:r>
-        <w:rPr>
-          <w:noProof/>
-        </w:rPr>
-        <mc:AlternateContent>
-          <mc:Choice Requires="wps">
-            <w:drawing>
-              <wp:anchor distT="0" distB="0" distL="114300" distR="114300" simplePos="0" relativeHeight="251761664" behindDoc="0" locked="0" layoutInCell="1" allowOverlap="1" wp14:anchorId="6DCC3DD5" wp14:editId="5E54A354">
-                <wp:simplePos x="0" y="0"/>
-                <wp:positionH relativeFrom="column">
-                  <wp:posOffset>5686425</wp:posOffset>
-                </wp:positionH>
-                <wp:positionV relativeFrom="paragraph">
-                  <wp:posOffset>504190</wp:posOffset>
-                </wp:positionV>
-                <wp:extent cx="962025" cy="990600"/>
-                <wp:effectExtent l="0" t="0" r="28575" b="19050"/>
-                <wp:wrapNone/>
-                <wp:docPr id="98" name="Cylinder 98"/>
-                <wp:cNvGraphicFramePr/>
-                <a:graphic xmlns:a="http://schemas.openxmlformats.org/drawingml/2006/main">
-                  <a:graphicData uri="http://schemas.microsoft.com/office/word/2010/wordprocessingShape">
-                    <wps:wsp>
-                      <wps:cNvSpPr/>
-                      <wps:spPr>
-                        <a:xfrm>
-                          <a:off x="0" y="0"/>
-                          <a:ext cx="962025" cy="990600"/>
-                        </a:xfrm>
-                        <a:prstGeom prst="can">
-                          <a:avLst/>
-                        </a:prstGeom>
-                      </wps:spPr>
-                      <wps:style>
-                        <a:lnRef idx="2">
-                          <a:schemeClr val="accent1">
-                            <a:shade val="50000"/>
-                          </a:schemeClr>
-                        </a:lnRef>
-                        <a:fillRef idx="1">
-                          <a:schemeClr val="accent1"/>
-                        </a:fillRef>
-                        <a:effectRef idx="0">
-                          <a:schemeClr val="accent1"/>
-                        </a:effectRef>
-                        <a:fontRef idx="minor">
-                          <a:schemeClr val="lt1"/>
-                        </a:fontRef>
-                      </wps:style>
-                      <wps:bodyPr rot="0" spcFirstLastPara="0" vertOverflow="overflow" horzOverflow="overflow" vert="horz" wrap="square" lIns="91440" tIns="45720" rIns="91440" bIns="45720" numCol="1" spcCol="0" rtlCol="0" fromWordArt="0" anchor="ctr" anchorCtr="0" forceAA="0" compatLnSpc="1">
-                        <a:prstTxWarp prst="textNoShape">
-                          <a:avLst/>
-                        </a:prstTxWarp>
-                        <a:noAutofit/>
-                      </wps:bodyPr>
-                    </wps:wsp>
-                  </a:graphicData>
-                </a:graphic>
-              </wp:anchor>
-            </w:drawing>
-          </mc:Choice>
-          <mc:Fallback>
-            <w:pict>
-              <v:shapetype w14:anchorId="418570C6" id="_x0000_t22" coordsize="21600,21600" o:spt="22" adj="5400" path="m10800,qx0@1l0@2qy10800,21600,21600@2l21600@1qy10800,xem0@1qy10800@0,21600@1nfe">
-                <v:formulas>
-                  <v:f eqn="val #0"/>
-                  <v:f eqn="prod #0 1 2"/>
-                  <v:f eqn="sum height 0 @1"/>
-                </v:formulas>
-                <v:path o:extrusionok="f" gradientshapeok="t" o:connecttype="custom" o:connectlocs="10800,@0;10800,0;0,10800;10800,21600;21600,10800" o:connectangles="270,270,180,90,0" textboxrect="0,@0,21600,@2"/>
-                <v:handles>
-                  <v:h position="center,#0" yrange="0,10800"/>
-                </v:handles>
-                <o:complex v:ext="view"/>
-              </v:shapetype>
-              <v:shape id="Cylinder 98" o:spid="_x0000_s1026" type="#_x0000_t22" style="position:absolute;margin-left:447.75pt;margin-top:39.7pt;width:75.75pt;height:78pt;z-index:251761664;visibility:visible;mso-wrap-style:square;mso-wrap-distance-left:9pt;mso-wrap-distance-top:0;mso-wrap-distance-right:9pt;mso-wrap-distance-bottom:0;mso-position-horizontal:absolute;mso-position-horizontal-relative:text;mso-position-vertical:absolute;mso-position-vertical-relative:text;v-text-anchor:middle" o:gfxdata="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" adj="5244" fillcolor="#4472c4 [3204]" strokecolor="#1f3763 [1604]" strokeweight="1pt">
-                <v:stroke joinstyle="miter"/>
-              </v:shape>
-            </w:pict>
-          </mc:Fallback>
-        </mc:AlternateContent>
-      </w:r>
-      <w:r>
-        <w:rPr>
-          <w:noProof/>
-        </w:rPr>
-        <mc:AlternateContent>
           <mc:Choice Requires="wpg">
             <w:drawing>
-              <wp:anchor distT="0" distB="0" distL="114300" distR="114300" simplePos="0" relativeHeight="251748352" behindDoc="0" locked="0" layoutInCell="1" allowOverlap="1" wp14:anchorId="746C44D3" wp14:editId="39246C94">
+              <wp:anchor distT="0" distB="0" distL="114300" distR="114300" simplePos="0" relativeHeight="251745280" behindDoc="0" locked="0" layoutInCell="1" allowOverlap="1" wp14:anchorId="746C44D3" wp14:editId="76A841D6">
                 <wp:simplePos x="0" y="0"/>
                 <wp:positionH relativeFrom="column">
                   <wp:posOffset>247650</wp:posOffset>
@@ -8562,9 +8505,9 @@
           </mc:Choice>
           <mc:Fallback>
             <w:pict>
-              <v:group w14:anchorId="746C44D3" id="Group 48" o:spid="_x0000_s1087" style="position:absolute;margin-left:19.5pt;margin-top:15.7pt;width:86.4pt;height:30.75pt;z-index:251748352" coordsize="10972,3905" o:gfxdata="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">
-                <v:rect id="Rectangle 46" o:spid="_x0000_s1088" style="position:absolute;width:10972;height:3905;visibility:visible;mso-wrap-style:square;v-text-anchor:middle" o:gfxdata="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" filled="f" stroked="f" strokeweight=".5mm"/>
-                <v:shape id="Text Box 47" o:spid="_x0000_s1089" type="#_x0000_t202" style="position:absolute;left:381;top:381;width:9810;height:2952;visibility:visible;mso-wrap-style:square;v-text-anchor:top" o:gfxdata="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" filled="f" stroked="f" strokeweight=".5pt">
+              <v:group w14:anchorId="746C44D3" id="Group 48" o:spid="_x0000_s1089" style="position:absolute;margin-left:19.5pt;margin-top:15.7pt;width:86.4pt;height:30.75pt;z-index:251745280" coordsize="10972,3905" o:gfxdata="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">
+                <v:rect id="Rectangle 46" o:spid="_x0000_s1090" style="position:absolute;width:10972;height:3905;visibility:visible;mso-wrap-style:square;v-text-anchor:middle" o:gfxdata="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" filled="f" stroked="f" strokeweight=".5mm"/>
+                <v:shape id="Text Box 47" o:spid="_x0000_s1091" type="#_x0000_t202" style="position:absolute;left:381;top:381;width:9810;height:2952;visibility:visible;mso-wrap-style:square;v-text-anchor:top" o:gfxdata="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" filled="f" stroked="f" strokeweight=".5pt">
                   <v:textbox>
                     <w:txbxContent>
                       <w:p>
@@ -8604,7 +8547,7 @@
         <mc:AlternateContent>
           <mc:Choice Requires="wpg">
             <w:drawing>
-              <wp:anchor distT="0" distB="0" distL="114300" distR="114300" simplePos="0" relativeHeight="251750400" behindDoc="0" locked="0" layoutInCell="1" allowOverlap="1" wp14:anchorId="3CDA1AEA" wp14:editId="6C955D2D">
+              <wp:anchor distT="0" distB="0" distL="114300" distR="114300" simplePos="0" relativeHeight="251747328" behindDoc="0" locked="0" layoutInCell="1" allowOverlap="1" wp14:anchorId="3CDA1AEA" wp14:editId="2FF293BF">
                 <wp:simplePos x="0" y="0"/>
                 <wp:positionH relativeFrom="column">
                   <wp:posOffset>1905000</wp:posOffset>
@@ -8739,9 +8682,9 @@
           </mc:Choice>
           <mc:Fallback>
             <w:pict>
-              <v:group w14:anchorId="3CDA1AEA" id="Group 49" o:spid="_x0000_s1090" style="position:absolute;margin-left:150pt;margin-top:15.75pt;width:86.4pt;height:30.75pt;z-index:251750400" coordsize="10972,3905" o:gfxdata="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">
-                <v:rect id="Rectangle 81" o:spid="_x0000_s1091" style="position:absolute;width:10972;height:3905;visibility:visible;mso-wrap-style:square;v-text-anchor:middle" o:gfxdata="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" filled="f" stroked="f" strokeweight=".5mm"/>
-                <v:shape id="Text Box 82" o:spid="_x0000_s1092" type="#_x0000_t202" style="position:absolute;left:381;top:381;width:9810;height:2952;visibility:visible;mso-wrap-style:square;v-text-anchor:top" o:gfxdata="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" filled="f" stroked="f" strokeweight=".5pt">
+              <v:group w14:anchorId="3CDA1AEA" id="Group 49" o:spid="_x0000_s1092" style="position:absolute;margin-left:150pt;margin-top:15.75pt;width:86.4pt;height:30.75pt;z-index:251747328" coordsize="10972,3905" o:gfxdata="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">
+                <v:rect id="Rectangle 81" o:spid="_x0000_s1093" style="position:absolute;width:10972;height:3905;visibility:visible;mso-wrap-style:square;v-text-anchor:middle" o:gfxdata="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" filled="f" stroked="f" strokeweight=".5mm"/>
+                <v:shape id="Text Box 82" o:spid="_x0000_s1094" type="#_x0000_t202" style="position:absolute;left:381;top:381;width:9810;height:2952;visibility:visible;mso-wrap-style:square;v-text-anchor:top" o:gfxdata="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" filled="f" stroked="f" strokeweight=".5pt">
                   <v:textbox>
                     <w:txbxContent>
                       <w:p>
@@ -8790,7 +8733,7 @@
         <mc:AlternateContent>
           <mc:Choice Requires="wpg">
             <w:drawing>
-              <wp:anchor distT="0" distB="0" distL="114300" distR="114300" simplePos="0" relativeHeight="251752448" behindDoc="0" locked="0" layoutInCell="1" allowOverlap="1" wp14:anchorId="54091363" wp14:editId="0B5F92F4">
+              <wp:anchor distT="0" distB="0" distL="114300" distR="114300" simplePos="0" relativeHeight="251749376" behindDoc="0" locked="0" layoutInCell="1" allowOverlap="1" wp14:anchorId="54091363" wp14:editId="081ADA89">
                 <wp:simplePos x="0" y="0"/>
                 <wp:positionH relativeFrom="column">
                   <wp:posOffset>3619500</wp:posOffset>
@@ -8925,9 +8868,9 @@
           </mc:Choice>
           <mc:Fallback>
             <w:pict>
-              <v:group w14:anchorId="54091363" id="Group 83" o:spid="_x0000_s1093" style="position:absolute;margin-left:285pt;margin-top:15.75pt;width:86.4pt;height:30.75pt;z-index:251752448" coordsize="10972,3905" o:gfxdata="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">
-                <v:rect id="Rectangle 84" o:spid="_x0000_s1094" style="position:absolute;width:10972;height:3905;visibility:visible;mso-wrap-style:square;v-text-anchor:middle" o:gfxdata="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" filled="f" stroked="f" strokeweight=".5mm"/>
-                <v:shape id="Text Box 85" o:spid="_x0000_s1095" type="#_x0000_t202" style="position:absolute;left:381;top:381;width:9810;height:2952;visibility:visible;mso-wrap-style:square;v-text-anchor:top" o:gfxdata="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" filled="f" stroked="f" strokeweight=".5pt">
+              <v:group w14:anchorId="54091363" id="Group 83" o:spid="_x0000_s1095" style="position:absolute;margin-left:285pt;margin-top:15.75pt;width:86.4pt;height:30.75pt;z-index:251749376" coordsize="10972,3905" o:gfxdata="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">
+                <v:rect id="Rectangle 84" o:spid="_x0000_s1096" style="position:absolute;width:10972;height:3905;visibility:visible;mso-wrap-style:square;v-text-anchor:middle" o:gfxdata="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" filled="f" stroked="f" strokeweight=".5mm"/>
+                <v:shape id="Text Box 85" o:spid="_x0000_s1097" type="#_x0000_t202" style="position:absolute;left:381;top:381;width:9810;height:2952;visibility:visible;mso-wrap-style:square;v-text-anchor:top" o:gfxdata="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" filled="f" stroked="f" strokeweight=".5pt">
                   <v:textbox>
                     <w:txbxContent>
                       <w:p>
@@ -8965,6 +8908,2066 @@
                   </v:textbox>
                 </v:shape>
               </v:group>
+            </w:pict>
+          </mc:Fallback>
+        </mc:AlternateContent>
+      </w:r>
+    </w:p>
+    <w:p/>
+    <w:p/>
+    <w:p/>
+    <w:p/>
+    <w:p>
+      <w:r>
+        <w:t>https://www.udemy.com/course/spring-boot-microservices-and-spring-cloud/</w:t>
+      </w:r>
+    </w:p>
+    <w:p/>
+    <w:p>
+      <w:r>
+        <w:rPr>
+          <w:noProof/>
+        </w:rPr>
+        <mc:AlternateContent>
+          <mc:Choice Requires="wps">
+            <w:drawing>
+              <wp:anchor distT="0" distB="0" distL="114300" distR="114300" simplePos="0" relativeHeight="251807744" behindDoc="0" locked="0" layoutInCell="1" allowOverlap="1" wp14:anchorId="7CADFF5B" wp14:editId="38E407C9">
+                <wp:simplePos x="0" y="0"/>
+                <wp:positionH relativeFrom="column">
+                  <wp:posOffset>3400425</wp:posOffset>
+                </wp:positionH>
+                <wp:positionV relativeFrom="paragraph">
+                  <wp:posOffset>2447925</wp:posOffset>
+                </wp:positionV>
+                <wp:extent cx="1704975" cy="342900"/>
+                <wp:effectExtent l="19050" t="57150" r="28575" b="19050"/>
+                <wp:wrapNone/>
+                <wp:docPr id="148" name="Straight Arrow Connector 148"/>
+                <wp:cNvGraphicFramePr/>
+                <a:graphic xmlns:a="http://schemas.openxmlformats.org/drawingml/2006/main">
+                  <a:graphicData uri="http://schemas.microsoft.com/office/word/2010/wordprocessingShape">
+                    <wps:wsp>
+                      <wps:cNvCnPr/>
+                      <wps:spPr>
+                        <a:xfrm flipH="1" flipV="1">
+                          <a:off x="0" y="0"/>
+                          <a:ext cx="1704975" cy="342900"/>
+                        </a:xfrm>
+                        <a:prstGeom prst="straightConnector1">
+                          <a:avLst/>
+                        </a:prstGeom>
+                        <a:ln>
+                          <a:tailEnd type="triangle"/>
+                        </a:ln>
+                      </wps:spPr>
+                      <wps:style>
+                        <a:lnRef idx="1">
+                          <a:schemeClr val="accent1"/>
+                        </a:lnRef>
+                        <a:fillRef idx="0">
+                          <a:schemeClr val="accent1"/>
+                        </a:fillRef>
+                        <a:effectRef idx="0">
+                          <a:schemeClr val="accent1"/>
+                        </a:effectRef>
+                        <a:fontRef idx="minor">
+                          <a:schemeClr val="tx1"/>
+                        </a:fontRef>
+                      </wps:style>
+                      <wps:bodyPr/>
+                    </wps:wsp>
+                  </a:graphicData>
+                </a:graphic>
+              </wp:anchor>
+            </w:drawing>
+          </mc:Choice>
+          <mc:Fallback>
+            <w:pict>
+              <v:shape w14:anchorId="3C84BEE8" id="Straight Arrow Connector 148" o:spid="_x0000_s1026" type="#_x0000_t32" style="position:absolute;margin-left:267.75pt;margin-top:192.75pt;width:134.25pt;height:27pt;flip:x y;z-index:251807744;visibility:visible;mso-wrap-style:square;mso-wrap-distance-left:9pt;mso-wrap-distance-top:0;mso-wrap-distance-right:9pt;mso-wrap-distance-bottom:0;mso-position-horizontal:absolute;mso-position-horizontal-relative:text;mso-position-vertical:absolute;mso-position-vertical-relative:text" o:gfxdata="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" strokecolor="#4472c4 [3204]" strokeweight=".5pt">
+                <v:stroke endarrow="block" joinstyle="miter"/>
+              </v:shape>
+            </w:pict>
+          </mc:Fallback>
+        </mc:AlternateContent>
+      </w:r>
+      <w:r>
+        <w:rPr>
+          <w:noProof/>
+        </w:rPr>
+        <mc:AlternateContent>
+          <mc:Choice Requires="wps">
+            <w:drawing>
+              <wp:anchor distT="0" distB="0" distL="114300" distR="114300" simplePos="0" relativeHeight="251806720" behindDoc="0" locked="0" layoutInCell="1" allowOverlap="1" wp14:anchorId="2A60B96F" wp14:editId="6DDA7646">
+                <wp:simplePos x="0" y="0"/>
+                <wp:positionH relativeFrom="column">
+                  <wp:posOffset>3067050</wp:posOffset>
+                </wp:positionH>
+                <wp:positionV relativeFrom="paragraph">
+                  <wp:posOffset>2419350</wp:posOffset>
+                </wp:positionV>
+                <wp:extent cx="819150" cy="390525"/>
+                <wp:effectExtent l="38100" t="38100" r="19050" b="28575"/>
+                <wp:wrapNone/>
+                <wp:docPr id="147" name="Straight Arrow Connector 147"/>
+                <wp:cNvGraphicFramePr/>
+                <a:graphic xmlns:a="http://schemas.openxmlformats.org/drawingml/2006/main">
+                  <a:graphicData uri="http://schemas.microsoft.com/office/word/2010/wordprocessingShape">
+                    <wps:wsp>
+                      <wps:cNvCnPr/>
+                      <wps:spPr>
+                        <a:xfrm flipH="1" flipV="1">
+                          <a:off x="0" y="0"/>
+                          <a:ext cx="819150" cy="390525"/>
+                        </a:xfrm>
+                        <a:prstGeom prst="straightConnector1">
+                          <a:avLst/>
+                        </a:prstGeom>
+                        <a:ln>
+                          <a:tailEnd type="triangle"/>
+                        </a:ln>
+                      </wps:spPr>
+                      <wps:style>
+                        <a:lnRef idx="1">
+                          <a:schemeClr val="accent1"/>
+                        </a:lnRef>
+                        <a:fillRef idx="0">
+                          <a:schemeClr val="accent1"/>
+                        </a:fillRef>
+                        <a:effectRef idx="0">
+                          <a:schemeClr val="accent1"/>
+                        </a:effectRef>
+                        <a:fontRef idx="minor">
+                          <a:schemeClr val="tx1"/>
+                        </a:fontRef>
+                      </wps:style>
+                      <wps:bodyPr/>
+                    </wps:wsp>
+                  </a:graphicData>
+                </a:graphic>
+              </wp:anchor>
+            </w:drawing>
+          </mc:Choice>
+          <mc:Fallback>
+            <w:pict>
+              <v:shape w14:anchorId="2C42360E" id="Straight Arrow Connector 147" o:spid="_x0000_s1026" type="#_x0000_t32" style="position:absolute;margin-left:241.5pt;margin-top:190.5pt;width:64.5pt;height:30.75pt;flip:x y;z-index:251806720;visibility:visible;mso-wrap-style:square;mso-wrap-distance-left:9pt;mso-wrap-distance-top:0;mso-wrap-distance-right:9pt;mso-wrap-distance-bottom:0;mso-position-horizontal:absolute;mso-position-horizontal-relative:text;mso-position-vertical:absolute;mso-position-vertical-relative:text" o:gfxdata="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" strokecolor="#4472c4 [3204]" strokeweight=".5pt">
+                <v:stroke endarrow="block" joinstyle="miter"/>
+              </v:shape>
+            </w:pict>
+          </mc:Fallback>
+        </mc:AlternateContent>
+      </w:r>
+      <w:r>
+        <w:rPr>
+          <w:noProof/>
+        </w:rPr>
+        <mc:AlternateContent>
+          <mc:Choice Requires="wps">
+            <w:drawing>
+              <wp:anchor distT="0" distB="0" distL="114300" distR="114300" simplePos="0" relativeHeight="251805696" behindDoc="0" locked="0" layoutInCell="1" allowOverlap="1" wp14:anchorId="242CDE12" wp14:editId="36E1D361">
+                <wp:simplePos x="0" y="0"/>
+                <wp:positionH relativeFrom="column">
+                  <wp:posOffset>2324100</wp:posOffset>
+                </wp:positionH>
+                <wp:positionV relativeFrom="paragraph">
+                  <wp:posOffset>2447925</wp:posOffset>
+                </wp:positionV>
+                <wp:extent cx="352425" cy="361950"/>
+                <wp:effectExtent l="0" t="38100" r="47625" b="19050"/>
+                <wp:wrapNone/>
+                <wp:docPr id="146" name="Straight Arrow Connector 146"/>
+                <wp:cNvGraphicFramePr/>
+                <a:graphic xmlns:a="http://schemas.openxmlformats.org/drawingml/2006/main">
+                  <a:graphicData uri="http://schemas.microsoft.com/office/word/2010/wordprocessingShape">
+                    <wps:wsp>
+                      <wps:cNvCnPr/>
+                      <wps:spPr>
+                        <a:xfrm flipV="1">
+                          <a:off x="0" y="0"/>
+                          <a:ext cx="352425" cy="361950"/>
+                        </a:xfrm>
+                        <a:prstGeom prst="straightConnector1">
+                          <a:avLst/>
+                        </a:prstGeom>
+                        <a:ln>
+                          <a:tailEnd type="triangle"/>
+                        </a:ln>
+                      </wps:spPr>
+                      <wps:style>
+                        <a:lnRef idx="1">
+                          <a:schemeClr val="accent1"/>
+                        </a:lnRef>
+                        <a:fillRef idx="0">
+                          <a:schemeClr val="accent1"/>
+                        </a:fillRef>
+                        <a:effectRef idx="0">
+                          <a:schemeClr val="accent1"/>
+                        </a:effectRef>
+                        <a:fontRef idx="minor">
+                          <a:schemeClr val="tx1"/>
+                        </a:fontRef>
+                      </wps:style>
+                      <wps:bodyPr/>
+                    </wps:wsp>
+                  </a:graphicData>
+                </a:graphic>
+              </wp:anchor>
+            </w:drawing>
+          </mc:Choice>
+          <mc:Fallback>
+            <w:pict>
+              <v:shape w14:anchorId="644A3A1A" id="Straight Arrow Connector 146" o:spid="_x0000_s1026" type="#_x0000_t32" style="position:absolute;margin-left:183pt;margin-top:192.75pt;width:27.75pt;height:28.5pt;flip:y;z-index:251805696;visibility:visible;mso-wrap-style:square;mso-wrap-distance-left:9pt;mso-wrap-distance-top:0;mso-wrap-distance-right:9pt;mso-wrap-distance-bottom:0;mso-position-horizontal:absolute;mso-position-horizontal-relative:text;mso-position-vertical:absolute;mso-position-vertical-relative:text" o:gfxdata="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" strokecolor="#4472c4 [3204]" strokeweight=".5pt">
+                <v:stroke endarrow="block" joinstyle="miter"/>
+              </v:shape>
+            </w:pict>
+          </mc:Fallback>
+        </mc:AlternateContent>
+      </w:r>
+      <w:r>
+        <w:rPr>
+          <w:noProof/>
+        </w:rPr>
+        <mc:AlternateContent>
+          <mc:Choice Requires="wps">
+            <w:drawing>
+              <wp:anchor distT="0" distB="0" distL="114300" distR="114300" simplePos="0" relativeHeight="251804672" behindDoc="0" locked="0" layoutInCell="1" allowOverlap="1" wp14:anchorId="3E38715D" wp14:editId="0CD32426">
+                <wp:simplePos x="0" y="0"/>
+                <wp:positionH relativeFrom="column">
+                  <wp:posOffset>952499</wp:posOffset>
+                </wp:positionH>
+                <wp:positionV relativeFrom="paragraph">
+                  <wp:posOffset>2466975</wp:posOffset>
+                </wp:positionV>
+                <wp:extent cx="1419225" cy="323850"/>
+                <wp:effectExtent l="0" t="57150" r="0" b="19050"/>
+                <wp:wrapNone/>
+                <wp:docPr id="145" name="Straight Arrow Connector 145"/>
+                <wp:cNvGraphicFramePr/>
+                <a:graphic xmlns:a="http://schemas.openxmlformats.org/drawingml/2006/main">
+                  <a:graphicData uri="http://schemas.microsoft.com/office/word/2010/wordprocessingShape">
+                    <wps:wsp>
+                      <wps:cNvCnPr/>
+                      <wps:spPr>
+                        <a:xfrm flipV="1">
+                          <a:off x="0" y="0"/>
+                          <a:ext cx="1419225" cy="323850"/>
+                        </a:xfrm>
+                        <a:prstGeom prst="straightConnector1">
+                          <a:avLst/>
+                        </a:prstGeom>
+                        <a:ln>
+                          <a:tailEnd type="triangle"/>
+                        </a:ln>
+                      </wps:spPr>
+                      <wps:style>
+                        <a:lnRef idx="1">
+                          <a:schemeClr val="accent1"/>
+                        </a:lnRef>
+                        <a:fillRef idx="0">
+                          <a:schemeClr val="accent1"/>
+                        </a:fillRef>
+                        <a:effectRef idx="0">
+                          <a:schemeClr val="accent1"/>
+                        </a:effectRef>
+                        <a:fontRef idx="minor">
+                          <a:schemeClr val="tx1"/>
+                        </a:fontRef>
+                      </wps:style>
+                      <wps:bodyPr/>
+                    </wps:wsp>
+                  </a:graphicData>
+                </a:graphic>
+              </wp:anchor>
+            </w:drawing>
+          </mc:Choice>
+          <mc:Fallback>
+            <w:pict>
+              <v:shape w14:anchorId="35E316D4" id="Straight Arrow Connector 145" o:spid="_x0000_s1026" type="#_x0000_t32" style="position:absolute;margin-left:75pt;margin-top:194.25pt;width:111.75pt;height:25.5pt;flip:y;z-index:251804672;visibility:visible;mso-wrap-style:square;mso-wrap-distance-left:9pt;mso-wrap-distance-top:0;mso-wrap-distance-right:9pt;mso-wrap-distance-bottom:0;mso-position-horizontal:absolute;mso-position-horizontal-relative:text;mso-position-vertical:absolute;mso-position-vertical-relative:text" o:gfxdata="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" strokecolor="#4472c4 [3204]" strokeweight=".5pt">
+                <v:stroke endarrow="block" joinstyle="miter"/>
+              </v:shape>
+            </w:pict>
+          </mc:Fallback>
+        </mc:AlternateContent>
+      </w:r>
+      <w:r>
+        <w:rPr>
+          <w:noProof/>
+        </w:rPr>
+        <mc:AlternateContent>
+          <mc:Choice Requires="wps">
+            <w:drawing>
+              <wp:anchor distT="0" distB="0" distL="114300" distR="114300" simplePos="0" relativeHeight="251803648" behindDoc="0" locked="0" layoutInCell="1" allowOverlap="1" wp14:anchorId="64789F5F" wp14:editId="014166BF">
+                <wp:simplePos x="0" y="0"/>
+                <wp:positionH relativeFrom="column">
+                  <wp:posOffset>3190875</wp:posOffset>
+                </wp:positionH>
+                <wp:positionV relativeFrom="paragraph">
+                  <wp:posOffset>971550</wp:posOffset>
+                </wp:positionV>
+                <wp:extent cx="1719072" cy="548640"/>
+                <wp:effectExtent l="0" t="38100" r="52705" b="22860"/>
+                <wp:wrapNone/>
+                <wp:docPr id="144" name="Straight Arrow Connector 144"/>
+                <wp:cNvGraphicFramePr/>
+                <a:graphic xmlns:a="http://schemas.openxmlformats.org/drawingml/2006/main">
+                  <a:graphicData uri="http://schemas.microsoft.com/office/word/2010/wordprocessingShape">
+                    <wps:wsp>
+                      <wps:cNvCnPr/>
+                      <wps:spPr>
+                        <a:xfrm rot="10800000" flipH="1">
+                          <a:off x="0" y="0"/>
+                          <a:ext cx="1719072" cy="548640"/>
+                        </a:xfrm>
+                        <a:prstGeom prst="straightConnector1">
+                          <a:avLst/>
+                        </a:prstGeom>
+                        <a:ln>
+                          <a:tailEnd type="triangle"/>
+                        </a:ln>
+                      </wps:spPr>
+                      <wps:style>
+                        <a:lnRef idx="1">
+                          <a:schemeClr val="accent1"/>
+                        </a:lnRef>
+                        <a:fillRef idx="0">
+                          <a:schemeClr val="accent1"/>
+                        </a:fillRef>
+                        <a:effectRef idx="0">
+                          <a:schemeClr val="accent1"/>
+                        </a:effectRef>
+                        <a:fontRef idx="minor">
+                          <a:schemeClr val="tx1"/>
+                        </a:fontRef>
+                      </wps:style>
+                      <wps:bodyPr/>
+                    </wps:wsp>
+                  </a:graphicData>
+                </a:graphic>
+                <wp14:sizeRelH relativeFrom="margin">
+                  <wp14:pctWidth>0</wp14:pctWidth>
+                </wp14:sizeRelH>
+                <wp14:sizeRelV relativeFrom="margin">
+                  <wp14:pctHeight>0</wp14:pctHeight>
+                </wp14:sizeRelV>
+              </wp:anchor>
+            </w:drawing>
+          </mc:Choice>
+          <mc:Fallback>
+            <w:pict>
+              <v:shape w14:anchorId="0E0A02DC" id="Straight Arrow Connector 144" o:spid="_x0000_s1026" type="#_x0000_t32" style="position:absolute;margin-left:251.25pt;margin-top:76.5pt;width:135.35pt;height:43.2pt;rotation:180;flip:x;z-index:251803648;visibility:visible;mso-wrap-style:square;mso-width-percent:0;mso-height-percent:0;mso-wrap-distance-left:9pt;mso-wrap-distance-top:0;mso-wrap-distance-right:9pt;mso-wrap-distance-bottom:0;mso-position-horizontal:absolute;mso-position-horizontal-relative:text;mso-position-vertical:absolute;mso-position-vertical-relative:text;mso-width-percent:0;mso-height-percent:0;mso-width-relative:margin;mso-height-relative:margin" o:gfxdata="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" strokecolor="#4472c4 [3204]" strokeweight=".5pt">
+                <v:stroke endarrow="block" joinstyle="miter"/>
+              </v:shape>
+            </w:pict>
+          </mc:Fallback>
+        </mc:AlternateContent>
+      </w:r>
+      <w:r>
+        <w:rPr>
+          <w:noProof/>
+        </w:rPr>
+        <mc:AlternateContent>
+          <mc:Choice Requires="wps">
+            <w:drawing>
+              <wp:anchor distT="0" distB="0" distL="114300" distR="114300" simplePos="0" relativeHeight="251802624" behindDoc="0" locked="0" layoutInCell="1" allowOverlap="1" wp14:anchorId="4428FDB3" wp14:editId="3D2D394D">
+                <wp:simplePos x="0" y="0"/>
+                <wp:positionH relativeFrom="column">
+                  <wp:posOffset>2733675</wp:posOffset>
+                </wp:positionH>
+                <wp:positionV relativeFrom="paragraph">
+                  <wp:posOffset>942975</wp:posOffset>
+                </wp:positionV>
+                <wp:extent cx="9144" cy="594360"/>
+                <wp:effectExtent l="76200" t="38100" r="67310" b="15240"/>
+                <wp:wrapNone/>
+                <wp:docPr id="143" name="Straight Arrow Connector 143"/>
+                <wp:cNvGraphicFramePr/>
+                <a:graphic xmlns:a="http://schemas.openxmlformats.org/drawingml/2006/main">
+                  <a:graphicData uri="http://schemas.microsoft.com/office/word/2010/wordprocessingShape">
+                    <wps:wsp>
+                      <wps:cNvCnPr/>
+                      <wps:spPr>
+                        <a:xfrm rot="10800000">
+                          <a:off x="0" y="0"/>
+                          <a:ext cx="9144" cy="594360"/>
+                        </a:xfrm>
+                        <a:prstGeom prst="straightConnector1">
+                          <a:avLst/>
+                        </a:prstGeom>
+                        <a:ln>
+                          <a:tailEnd type="triangle"/>
+                        </a:ln>
+                      </wps:spPr>
+                      <wps:style>
+                        <a:lnRef idx="1">
+                          <a:schemeClr val="accent1"/>
+                        </a:lnRef>
+                        <a:fillRef idx="0">
+                          <a:schemeClr val="accent1"/>
+                        </a:fillRef>
+                        <a:effectRef idx="0">
+                          <a:schemeClr val="accent1"/>
+                        </a:effectRef>
+                        <a:fontRef idx="minor">
+                          <a:schemeClr val="tx1"/>
+                        </a:fontRef>
+                      </wps:style>
+                      <wps:bodyPr/>
+                    </wps:wsp>
+                  </a:graphicData>
+                </a:graphic>
+                <wp14:sizeRelH relativeFrom="margin">
+                  <wp14:pctWidth>0</wp14:pctWidth>
+                </wp14:sizeRelH>
+                <wp14:sizeRelV relativeFrom="margin">
+                  <wp14:pctHeight>0</wp14:pctHeight>
+                </wp14:sizeRelV>
+              </wp:anchor>
+            </w:drawing>
+          </mc:Choice>
+          <mc:Fallback>
+            <w:pict>
+              <v:shape w14:anchorId="543A5D1C" id="Straight Arrow Connector 143" o:spid="_x0000_s1026" type="#_x0000_t32" style="position:absolute;margin-left:215.25pt;margin-top:74.25pt;width:.7pt;height:46.8pt;rotation:180;z-index:251802624;visibility:visible;mso-wrap-style:square;mso-width-percent:0;mso-height-percent:0;mso-wrap-distance-left:9pt;mso-wrap-distance-top:0;mso-wrap-distance-right:9pt;mso-wrap-distance-bottom:0;mso-position-horizontal:absolute;mso-position-horizontal-relative:text;mso-position-vertical:absolute;mso-position-vertical-relative:text;mso-width-percent:0;mso-height-percent:0;mso-width-relative:margin;mso-height-relative:margin" o:gfxdata="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" strokecolor="#4472c4 [3204]" strokeweight=".5pt">
+                <v:stroke endarrow="block" joinstyle="miter"/>
+              </v:shape>
+            </w:pict>
+          </mc:Fallback>
+        </mc:AlternateContent>
+      </w:r>
+      <w:r>
+        <w:rPr>
+          <w:noProof/>
+        </w:rPr>
+        <mc:AlternateContent>
+          <mc:Choice Requires="wps">
+            <w:drawing>
+              <wp:anchor distT="0" distB="0" distL="114300" distR="114300" simplePos="0" relativeHeight="251801600" behindDoc="0" locked="0" layoutInCell="1" allowOverlap="1" wp14:anchorId="54AD0529" wp14:editId="240DE86B">
+                <wp:simplePos x="0" y="0"/>
+                <wp:positionH relativeFrom="column">
+                  <wp:posOffset>1000125</wp:posOffset>
+                </wp:positionH>
+                <wp:positionV relativeFrom="paragraph">
+                  <wp:posOffset>933450</wp:posOffset>
+                </wp:positionV>
+                <wp:extent cx="1261872" cy="566928"/>
+                <wp:effectExtent l="38100" t="38100" r="14605" b="24130"/>
+                <wp:wrapNone/>
+                <wp:docPr id="142" name="Straight Arrow Connector 142"/>
+                <wp:cNvGraphicFramePr/>
+                <a:graphic xmlns:a="http://schemas.openxmlformats.org/drawingml/2006/main">
+                  <a:graphicData uri="http://schemas.microsoft.com/office/word/2010/wordprocessingShape">
+                    <wps:wsp>
+                      <wps:cNvCnPr/>
+                      <wps:spPr>
+                        <a:xfrm rot="10800000">
+                          <a:off x="0" y="0"/>
+                          <a:ext cx="1261872" cy="566928"/>
+                        </a:xfrm>
+                        <a:prstGeom prst="straightConnector1">
+                          <a:avLst/>
+                        </a:prstGeom>
+                        <a:ln>
+                          <a:tailEnd type="triangle"/>
+                        </a:ln>
+                      </wps:spPr>
+                      <wps:style>
+                        <a:lnRef idx="1">
+                          <a:schemeClr val="accent1"/>
+                        </a:lnRef>
+                        <a:fillRef idx="0">
+                          <a:schemeClr val="accent1"/>
+                        </a:fillRef>
+                        <a:effectRef idx="0">
+                          <a:schemeClr val="accent1"/>
+                        </a:effectRef>
+                        <a:fontRef idx="minor">
+                          <a:schemeClr val="tx1"/>
+                        </a:fontRef>
+                      </wps:style>
+                      <wps:bodyPr/>
+                    </wps:wsp>
+                  </a:graphicData>
+                </a:graphic>
+                <wp14:sizeRelH relativeFrom="margin">
+                  <wp14:pctWidth>0</wp14:pctWidth>
+                </wp14:sizeRelH>
+                <wp14:sizeRelV relativeFrom="margin">
+                  <wp14:pctHeight>0</wp14:pctHeight>
+                </wp14:sizeRelV>
+              </wp:anchor>
+            </w:drawing>
+          </mc:Choice>
+          <mc:Fallback>
+            <w:pict>
+              <v:shape w14:anchorId="10B9E9F5" id="Straight Arrow Connector 142" o:spid="_x0000_s1026" type="#_x0000_t32" style="position:absolute;margin-left:78.75pt;margin-top:73.5pt;width:99.35pt;height:44.65pt;rotation:180;z-index:251801600;visibility:visible;mso-wrap-style:square;mso-width-percent:0;mso-height-percent:0;mso-wrap-distance-left:9pt;mso-wrap-distance-top:0;mso-wrap-distance-right:9pt;mso-wrap-distance-bottom:0;mso-position-horizontal:absolute;mso-position-horizontal-relative:text;mso-position-vertical:absolute;mso-position-vertical-relative:text;mso-width-percent:0;mso-height-percent:0;mso-width-relative:margin;mso-height-relative:margin" o:gfxdata="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" strokecolor="#4472c4 [3204]" strokeweight=".5pt">
+                <v:stroke endarrow="block" joinstyle="miter"/>
+              </v:shape>
+            </w:pict>
+          </mc:Fallback>
+        </mc:AlternateContent>
+      </w:r>
+      <w:r>
+        <w:rPr>
+          <w:noProof/>
+        </w:rPr>
+        <mc:AlternateContent>
+          <mc:Choice Requires="wpg">
+            <w:drawing>
+              <wp:anchor distT="0" distB="0" distL="114300" distR="114300" simplePos="0" relativeHeight="251800576" behindDoc="0" locked="0" layoutInCell="1" allowOverlap="1" wp14:anchorId="3B0D21F3" wp14:editId="426BB009">
+                <wp:simplePos x="0" y="0"/>
+                <wp:positionH relativeFrom="column">
+                  <wp:posOffset>4400550</wp:posOffset>
+                </wp:positionH>
+                <wp:positionV relativeFrom="paragraph">
+                  <wp:posOffset>2828290</wp:posOffset>
+                </wp:positionV>
+                <wp:extent cx="1308735" cy="904875"/>
+                <wp:effectExtent l="0" t="0" r="24765" b="28575"/>
+                <wp:wrapNone/>
+                <wp:docPr id="137" name="Group 137"/>
+                <wp:cNvGraphicFramePr/>
+                <a:graphic xmlns:a="http://schemas.openxmlformats.org/drawingml/2006/main">
+                  <a:graphicData uri="http://schemas.microsoft.com/office/word/2010/wordprocessingGroup">
+                    <wpg:wgp>
+                      <wpg:cNvGrpSpPr/>
+                      <wpg:grpSpPr>
+                        <a:xfrm>
+                          <a:off x="0" y="0"/>
+                          <a:ext cx="1308735" cy="904875"/>
+                          <a:chOff x="0" y="0"/>
+                          <a:chExt cx="1308735" cy="904875"/>
+                        </a:xfrm>
+                      </wpg:grpSpPr>
+                      <wpg:grpSp>
+                        <wpg:cNvPr id="138" name="Group 138"/>
+                        <wpg:cNvGrpSpPr/>
+                        <wpg:grpSpPr>
+                          <a:xfrm>
+                            <a:off x="0" y="0"/>
+                            <a:ext cx="1308735" cy="904875"/>
+                            <a:chOff x="0" y="0"/>
+                            <a:chExt cx="1308735" cy="904875"/>
+                          </a:xfrm>
+                        </wpg:grpSpPr>
+                        <wps:wsp>
+                          <wps:cNvPr id="139" name="Text Box 139"/>
+                          <wps:cNvSpPr txBox="1"/>
+                          <wps:spPr>
+                            <a:xfrm>
+                              <a:off x="0" y="0"/>
+                              <a:ext cx="1308735" cy="904875"/>
+                            </a:xfrm>
+                            <a:prstGeom prst="rect">
+                              <a:avLst/>
+                            </a:prstGeom>
+                            <a:solidFill>
+                              <a:schemeClr val="bg2"/>
+                            </a:solidFill>
+                            <a:ln w="6350">
+                              <a:solidFill>
+                                <a:prstClr val="black"/>
+                              </a:solidFill>
+                            </a:ln>
+                          </wps:spPr>
+                          <wps:txbx>
+                            <w:txbxContent>
+                              <w:p>
+                                <w:pPr>
+                                  <w:jc w:val="center"/>
+                                  <w:rPr>
+                                    <w:sz w:val="28"/>
+                                    <w:szCs w:val="28"/>
+                                  </w:rPr>
+                                </w:pPr>
+                              </w:p>
+                              <w:p>
+                                <w:pPr>
+                                  <w:jc w:val="center"/>
+                                  <w:rPr>
+                                    <w:sz w:val="28"/>
+                                    <w:szCs w:val="28"/>
+                                  </w:rPr>
+                                </w:pPr>
+                              </w:p>
+                            </w:txbxContent>
+                          </wps:txbx>
+                          <wps:bodyPr rot="0" spcFirstLastPara="0" vertOverflow="overflow" horzOverflow="overflow" vert="horz" wrap="square" lIns="91440" tIns="45720" rIns="91440" bIns="45720" numCol="1" spcCol="0" rtlCol="0" fromWordArt="0" anchor="t" anchorCtr="0" forceAA="0" compatLnSpc="1">
+                            <a:prstTxWarp prst="textNoShape">
+                              <a:avLst/>
+                            </a:prstTxWarp>
+                            <a:noAutofit/>
+                          </wps:bodyPr>
+                        </wps:wsp>
+                        <wps:wsp>
+                          <wps:cNvPr id="140" name="Text Box 140"/>
+                          <wps:cNvSpPr txBox="1"/>
+                          <wps:spPr>
+                            <a:xfrm>
+                              <a:off x="85725" y="57150"/>
+                              <a:ext cx="1123950" cy="257175"/>
+                            </a:xfrm>
+                            <a:prstGeom prst="rect">
+                              <a:avLst/>
+                            </a:prstGeom>
+                            <a:solidFill>
+                              <a:schemeClr val="lt1"/>
+                            </a:solidFill>
+                            <a:ln w="6350">
+                              <a:solidFill>
+                                <a:prstClr val="black"/>
+                              </a:solidFill>
+                            </a:ln>
+                          </wps:spPr>
+                          <wps:txbx>
+                            <w:txbxContent>
+                              <w:p>
+                                <w:pPr>
+                                  <w:jc w:val="center"/>
+                                </w:pPr>
+                                <w:r>
+                                  <w:t>Properties File</w:t>
+                                </w:r>
+                              </w:p>
+                            </w:txbxContent>
+                          </wps:txbx>
+                          <wps:bodyPr rot="0" spcFirstLastPara="0" vertOverflow="overflow" horzOverflow="overflow" vert="horz" wrap="square" lIns="91440" tIns="45720" rIns="91440" bIns="45720" numCol="1" spcCol="0" rtlCol="0" fromWordArt="0" anchor="t" anchorCtr="0" forceAA="0" compatLnSpc="1">
+                            <a:prstTxWarp prst="textNoShape">
+                              <a:avLst/>
+                            </a:prstTxWarp>
+                            <a:noAutofit/>
+                          </wps:bodyPr>
+                        </wps:wsp>
+                      </wpg:grpSp>
+                      <wps:wsp>
+                        <wps:cNvPr id="141" name="Text Box 141"/>
+                        <wps:cNvSpPr txBox="1"/>
+                        <wps:spPr>
+                          <a:xfrm>
+                            <a:off x="38100" y="371475"/>
+                            <a:ext cx="1200150" cy="495300"/>
+                          </a:xfrm>
+                          <a:prstGeom prst="rect">
+                            <a:avLst/>
+                          </a:prstGeom>
+                          <a:solidFill>
+                            <a:schemeClr val="bg2"/>
+                          </a:solidFill>
+                          <a:ln w="6350">
+                            <a:noFill/>
+                          </a:ln>
+                        </wps:spPr>
+                        <wps:txbx>
+                          <w:txbxContent>
+                            <w:p>
+                              <w:pPr>
+                                <w:pStyle w:val="NoSpacing"/>
+                                <w:jc w:val="center"/>
+                              </w:pPr>
+                              <w:r>
+                                <w:t>Search</w:t>
+                              </w:r>
+                            </w:p>
+                            <w:p>
+                              <w:pPr>
+                                <w:pStyle w:val="NoSpacing"/>
+                                <w:jc w:val="center"/>
+                              </w:pPr>
+                              <w:r>
+                                <w:t>Microservice</w:t>
+                              </w:r>
+                            </w:p>
+                          </w:txbxContent>
+                        </wps:txbx>
+                        <wps:bodyPr rot="0" spcFirstLastPara="0" vertOverflow="overflow" horzOverflow="overflow" vert="horz" wrap="square" lIns="91440" tIns="45720" rIns="91440" bIns="45720" numCol="1" spcCol="0" rtlCol="0" fromWordArt="0" anchor="t" anchorCtr="0" forceAA="0" compatLnSpc="1">
+                          <a:prstTxWarp prst="textNoShape">
+                            <a:avLst/>
+                          </a:prstTxWarp>
+                          <a:noAutofit/>
+                        </wps:bodyPr>
+                      </wps:wsp>
+                    </wpg:wgp>
+                  </a:graphicData>
+                </a:graphic>
+              </wp:anchor>
+            </w:drawing>
+          </mc:Choice>
+          <mc:Fallback>
+            <w:pict>
+              <v:group w14:anchorId="3B0D21F3" id="Group 137" o:spid="_x0000_s1098" style="position:absolute;margin-left:346.5pt;margin-top:222.7pt;width:103.05pt;height:71.25pt;z-index:251800576" coordsize="13087,9048" o:gfxdata="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">
+                <v:group id="Group 138" o:spid="_x0000_s1099" style="position:absolute;width:13087;height:9048" coordsize="13087,9048" o:gfxdata="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">
+                  <v:shape id="Text Box 139" o:spid="_x0000_s1100" type="#_x0000_t202" style="position:absolute;width:13087;height:9048;visibility:visible;mso-wrap-style:square;v-text-anchor:top" o:gfxdata="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" fillcolor="#e7e6e6 [3214]" strokeweight=".5pt">
+                    <v:textbox>
+                      <w:txbxContent>
+                        <w:p>
+                          <w:pPr>
+                            <w:jc w:val="center"/>
+                            <w:rPr>
+                              <w:sz w:val="28"/>
+                              <w:szCs w:val="28"/>
+                            </w:rPr>
+                          </w:pPr>
+                        </w:p>
+                        <w:p>
+                          <w:pPr>
+                            <w:jc w:val="center"/>
+                            <w:rPr>
+                              <w:sz w:val="28"/>
+                              <w:szCs w:val="28"/>
+                            </w:rPr>
+                          </w:pPr>
+                        </w:p>
+                      </w:txbxContent>
+                    </v:textbox>
+                  </v:shape>
+                  <v:shape id="Text Box 140" o:spid="_x0000_s1101" type="#_x0000_t202" style="position:absolute;left:857;top:571;width:11239;height:2572;visibility:visible;mso-wrap-style:square;v-text-anchor:top" o:gfxdata="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" fillcolor="white [3201]" strokeweight=".5pt">
+                    <v:textbox>
+                      <w:txbxContent>
+                        <w:p>
+                          <w:pPr>
+                            <w:jc w:val="center"/>
+                          </w:pPr>
+                          <w:r>
+                            <w:t>Properties File</w:t>
+                          </w:r>
+                        </w:p>
+                      </w:txbxContent>
+                    </v:textbox>
+                  </v:shape>
+                </v:group>
+                <v:shape id="Text Box 141" o:spid="_x0000_s1102" type="#_x0000_t202" style="position:absolute;left:381;top:3714;width:12001;height:4953;visibility:visible;mso-wrap-style:square;v-text-anchor:top" o:gfxdata="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" fillcolor="#e7e6e6 [3214]" stroked="f" strokeweight=".5pt">
+                  <v:textbox>
+                    <w:txbxContent>
+                      <w:p>
+                        <w:pPr>
+                          <w:pStyle w:val="NoSpacing"/>
+                          <w:jc w:val="center"/>
+                        </w:pPr>
+                        <w:r>
+                          <w:t>Search</w:t>
+                        </w:r>
+                      </w:p>
+                      <w:p>
+                        <w:pPr>
+                          <w:pStyle w:val="NoSpacing"/>
+                          <w:jc w:val="center"/>
+                        </w:pPr>
+                        <w:r>
+                          <w:t>Microservice</w:t>
+                        </w:r>
+                      </w:p>
+                    </w:txbxContent>
+                  </v:textbox>
+                </v:shape>
+              </v:group>
+            </w:pict>
+          </mc:Fallback>
+        </mc:AlternateContent>
+      </w:r>
+      <w:r>
+        <w:rPr>
+          <w:noProof/>
+        </w:rPr>
+        <mc:AlternateContent>
+          <mc:Choice Requires="wpg">
+            <w:drawing>
+              <wp:anchor distT="0" distB="0" distL="114300" distR="114300" simplePos="0" relativeHeight="251798528" behindDoc="0" locked="0" layoutInCell="1" allowOverlap="1" wp14:anchorId="57AE3AAC" wp14:editId="3B8BC13F">
+                <wp:simplePos x="0" y="0"/>
+                <wp:positionH relativeFrom="column">
+                  <wp:posOffset>2971800</wp:posOffset>
+                </wp:positionH>
+                <wp:positionV relativeFrom="paragraph">
+                  <wp:posOffset>2828290</wp:posOffset>
+                </wp:positionV>
+                <wp:extent cx="1308735" cy="904875"/>
+                <wp:effectExtent l="0" t="0" r="24765" b="28575"/>
+                <wp:wrapNone/>
+                <wp:docPr id="132" name="Group 132"/>
+                <wp:cNvGraphicFramePr/>
+                <a:graphic xmlns:a="http://schemas.openxmlformats.org/drawingml/2006/main">
+                  <a:graphicData uri="http://schemas.microsoft.com/office/word/2010/wordprocessingGroup">
+                    <wpg:wgp>
+                      <wpg:cNvGrpSpPr/>
+                      <wpg:grpSpPr>
+                        <a:xfrm>
+                          <a:off x="0" y="0"/>
+                          <a:ext cx="1308735" cy="904875"/>
+                          <a:chOff x="0" y="0"/>
+                          <a:chExt cx="1308735" cy="904875"/>
+                        </a:xfrm>
+                      </wpg:grpSpPr>
+                      <wpg:grpSp>
+                        <wpg:cNvPr id="133" name="Group 133"/>
+                        <wpg:cNvGrpSpPr/>
+                        <wpg:grpSpPr>
+                          <a:xfrm>
+                            <a:off x="0" y="0"/>
+                            <a:ext cx="1308735" cy="904875"/>
+                            <a:chOff x="0" y="0"/>
+                            <a:chExt cx="1308735" cy="904875"/>
+                          </a:xfrm>
+                        </wpg:grpSpPr>
+                        <wps:wsp>
+                          <wps:cNvPr id="134" name="Text Box 134"/>
+                          <wps:cNvSpPr txBox="1"/>
+                          <wps:spPr>
+                            <a:xfrm>
+                              <a:off x="0" y="0"/>
+                              <a:ext cx="1308735" cy="904875"/>
+                            </a:xfrm>
+                            <a:prstGeom prst="rect">
+                              <a:avLst/>
+                            </a:prstGeom>
+                            <a:solidFill>
+                              <a:schemeClr val="bg2"/>
+                            </a:solidFill>
+                            <a:ln w="6350">
+                              <a:solidFill>
+                                <a:prstClr val="black"/>
+                              </a:solidFill>
+                            </a:ln>
+                          </wps:spPr>
+                          <wps:txbx>
+                            <w:txbxContent>
+                              <w:p>
+                                <w:pPr>
+                                  <w:jc w:val="center"/>
+                                  <w:rPr>
+                                    <w:sz w:val="28"/>
+                                    <w:szCs w:val="28"/>
+                                  </w:rPr>
+                                </w:pPr>
+                              </w:p>
+                              <w:p>
+                                <w:pPr>
+                                  <w:jc w:val="center"/>
+                                  <w:rPr>
+                                    <w:sz w:val="28"/>
+                                    <w:szCs w:val="28"/>
+                                  </w:rPr>
+                                </w:pPr>
+                              </w:p>
+                            </w:txbxContent>
+                          </wps:txbx>
+                          <wps:bodyPr rot="0" spcFirstLastPara="0" vertOverflow="overflow" horzOverflow="overflow" vert="horz" wrap="square" lIns="91440" tIns="45720" rIns="91440" bIns="45720" numCol="1" spcCol="0" rtlCol="0" fromWordArt="0" anchor="t" anchorCtr="0" forceAA="0" compatLnSpc="1">
+                            <a:prstTxWarp prst="textNoShape">
+                              <a:avLst/>
+                            </a:prstTxWarp>
+                            <a:noAutofit/>
+                          </wps:bodyPr>
+                        </wps:wsp>
+                        <wps:wsp>
+                          <wps:cNvPr id="135" name="Text Box 135"/>
+                          <wps:cNvSpPr txBox="1"/>
+                          <wps:spPr>
+                            <a:xfrm>
+                              <a:off x="85725" y="57150"/>
+                              <a:ext cx="1123950" cy="257175"/>
+                            </a:xfrm>
+                            <a:prstGeom prst="rect">
+                              <a:avLst/>
+                            </a:prstGeom>
+                            <a:solidFill>
+                              <a:schemeClr val="lt1"/>
+                            </a:solidFill>
+                            <a:ln w="6350">
+                              <a:solidFill>
+                                <a:prstClr val="black"/>
+                              </a:solidFill>
+                            </a:ln>
+                          </wps:spPr>
+                          <wps:txbx>
+                            <w:txbxContent>
+                              <w:p>
+                                <w:pPr>
+                                  <w:jc w:val="center"/>
+                                </w:pPr>
+                                <w:r>
+                                  <w:t>Properties File</w:t>
+                                </w:r>
+                              </w:p>
+                            </w:txbxContent>
+                          </wps:txbx>
+                          <wps:bodyPr rot="0" spcFirstLastPara="0" vertOverflow="overflow" horzOverflow="overflow" vert="horz" wrap="square" lIns="91440" tIns="45720" rIns="91440" bIns="45720" numCol="1" spcCol="0" rtlCol="0" fromWordArt="0" anchor="t" anchorCtr="0" forceAA="0" compatLnSpc="1">
+                            <a:prstTxWarp prst="textNoShape">
+                              <a:avLst/>
+                            </a:prstTxWarp>
+                            <a:noAutofit/>
+                          </wps:bodyPr>
+                        </wps:wsp>
+                      </wpg:grpSp>
+                      <wps:wsp>
+                        <wps:cNvPr id="136" name="Text Box 136"/>
+                        <wps:cNvSpPr txBox="1"/>
+                        <wps:spPr>
+                          <a:xfrm>
+                            <a:off x="38100" y="371475"/>
+                            <a:ext cx="1200150" cy="495300"/>
+                          </a:xfrm>
+                          <a:prstGeom prst="rect">
+                            <a:avLst/>
+                          </a:prstGeom>
+                          <a:solidFill>
+                            <a:schemeClr val="bg2"/>
+                          </a:solidFill>
+                          <a:ln w="6350">
+                            <a:noFill/>
+                          </a:ln>
+                        </wps:spPr>
+                        <wps:txbx>
+                          <w:txbxContent>
+                            <w:p>
+                              <w:pPr>
+                                <w:pStyle w:val="NoSpacing"/>
+                                <w:jc w:val="center"/>
+                              </w:pPr>
+                              <w:r>
+                                <w:t>Account Management</w:t>
+                              </w:r>
+                            </w:p>
+                          </w:txbxContent>
+                        </wps:txbx>
+                        <wps:bodyPr rot="0" spcFirstLastPara="0" vertOverflow="overflow" horzOverflow="overflow" vert="horz" wrap="square" lIns="91440" tIns="45720" rIns="91440" bIns="45720" numCol="1" spcCol="0" rtlCol="0" fromWordArt="0" anchor="t" anchorCtr="0" forceAA="0" compatLnSpc="1">
+                          <a:prstTxWarp prst="textNoShape">
+                            <a:avLst/>
+                          </a:prstTxWarp>
+                          <a:noAutofit/>
+                        </wps:bodyPr>
+                      </wps:wsp>
+                    </wpg:wgp>
+                  </a:graphicData>
+                </a:graphic>
+              </wp:anchor>
+            </w:drawing>
+          </mc:Choice>
+          <mc:Fallback>
+            <w:pict>
+              <v:group w14:anchorId="57AE3AAC" id="Group 132" o:spid="_x0000_s1103" style="position:absolute;margin-left:234pt;margin-top:222.7pt;width:103.05pt;height:71.25pt;z-index:251798528" coordsize="13087,9048" o:gfxdata="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">
+                <v:group id="Group 133" o:spid="_x0000_s1104" style="position:absolute;width:13087;height:9048" coordsize="13087,9048" o:gfxdata="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">
+                  <v:shape id="Text Box 134" o:spid="_x0000_s1105" type="#_x0000_t202" style="position:absolute;width:13087;height:9048;visibility:visible;mso-wrap-style:square;v-text-anchor:top" o:gfxdata="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" fillcolor="#e7e6e6 [3214]" strokeweight=".5pt">
+                    <v:textbox>
+                      <w:txbxContent>
+                        <w:p>
+                          <w:pPr>
+                            <w:jc w:val="center"/>
+                            <w:rPr>
+                              <w:sz w:val="28"/>
+                              <w:szCs w:val="28"/>
+                            </w:rPr>
+                          </w:pPr>
+                        </w:p>
+                        <w:p>
+                          <w:pPr>
+                            <w:jc w:val="center"/>
+                            <w:rPr>
+                              <w:sz w:val="28"/>
+                              <w:szCs w:val="28"/>
+                            </w:rPr>
+                          </w:pPr>
+                        </w:p>
+                      </w:txbxContent>
+                    </v:textbox>
+                  </v:shape>
+                  <v:shape id="Text Box 135" o:spid="_x0000_s1106" type="#_x0000_t202" style="position:absolute;left:857;top:571;width:11239;height:2572;visibility:visible;mso-wrap-style:square;v-text-anchor:top" o:gfxdata="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" fillcolor="white [3201]" strokeweight=".5pt">
+                    <v:textbox>
+                      <w:txbxContent>
+                        <w:p>
+                          <w:pPr>
+                            <w:jc w:val="center"/>
+                          </w:pPr>
+                          <w:r>
+                            <w:t>Properties File</w:t>
+                          </w:r>
+                        </w:p>
+                      </w:txbxContent>
+                    </v:textbox>
+                  </v:shape>
+                </v:group>
+                <v:shape id="Text Box 136" o:spid="_x0000_s1107" type="#_x0000_t202" style="position:absolute;left:381;top:3714;width:12001;height:4953;visibility:visible;mso-wrap-style:square;v-text-anchor:top" o:gfxdata="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" fillcolor="#e7e6e6 [3214]" stroked="f" strokeweight=".5pt">
+                  <v:textbox>
+                    <w:txbxContent>
+                      <w:p>
+                        <w:pPr>
+                          <w:pStyle w:val="NoSpacing"/>
+                          <w:jc w:val="center"/>
+                        </w:pPr>
+                        <w:r>
+                          <w:t>Account Management</w:t>
+                        </w:r>
+                      </w:p>
+                    </w:txbxContent>
+                  </v:textbox>
+                </v:shape>
+              </v:group>
+            </w:pict>
+          </mc:Fallback>
+        </mc:AlternateContent>
+      </w:r>
+      <w:r>
+        <w:rPr>
+          <w:noProof/>
+        </w:rPr>
+        <mc:AlternateContent>
+          <mc:Choice Requires="wpg">
+            <w:drawing>
+              <wp:anchor distT="0" distB="0" distL="114300" distR="114300" simplePos="0" relativeHeight="251796480" behindDoc="0" locked="0" layoutInCell="1" allowOverlap="1" wp14:anchorId="085084F8" wp14:editId="3488DA85">
+                <wp:simplePos x="0" y="0"/>
+                <wp:positionH relativeFrom="column">
+                  <wp:posOffset>1524000</wp:posOffset>
+                </wp:positionH>
+                <wp:positionV relativeFrom="paragraph">
+                  <wp:posOffset>2828290</wp:posOffset>
+                </wp:positionV>
+                <wp:extent cx="1308735" cy="904875"/>
+                <wp:effectExtent l="0" t="0" r="24765" b="28575"/>
+                <wp:wrapNone/>
+                <wp:docPr id="127" name="Group 127"/>
+                <wp:cNvGraphicFramePr/>
+                <a:graphic xmlns:a="http://schemas.openxmlformats.org/drawingml/2006/main">
+                  <a:graphicData uri="http://schemas.microsoft.com/office/word/2010/wordprocessingGroup">
+                    <wpg:wgp>
+                      <wpg:cNvGrpSpPr/>
+                      <wpg:grpSpPr>
+                        <a:xfrm>
+                          <a:off x="0" y="0"/>
+                          <a:ext cx="1308735" cy="904875"/>
+                          <a:chOff x="0" y="0"/>
+                          <a:chExt cx="1308735" cy="904875"/>
+                        </a:xfrm>
+                      </wpg:grpSpPr>
+                      <wpg:grpSp>
+                        <wpg:cNvPr id="128" name="Group 128"/>
+                        <wpg:cNvGrpSpPr/>
+                        <wpg:grpSpPr>
+                          <a:xfrm>
+                            <a:off x="0" y="0"/>
+                            <a:ext cx="1308735" cy="904875"/>
+                            <a:chOff x="0" y="0"/>
+                            <a:chExt cx="1308735" cy="904875"/>
+                          </a:xfrm>
+                        </wpg:grpSpPr>
+                        <wps:wsp>
+                          <wps:cNvPr id="129" name="Text Box 129"/>
+                          <wps:cNvSpPr txBox="1"/>
+                          <wps:spPr>
+                            <a:xfrm>
+                              <a:off x="0" y="0"/>
+                              <a:ext cx="1308735" cy="904875"/>
+                            </a:xfrm>
+                            <a:prstGeom prst="rect">
+                              <a:avLst/>
+                            </a:prstGeom>
+                            <a:solidFill>
+                              <a:schemeClr val="bg2"/>
+                            </a:solidFill>
+                            <a:ln w="6350">
+                              <a:solidFill>
+                                <a:prstClr val="black"/>
+                              </a:solidFill>
+                            </a:ln>
+                          </wps:spPr>
+                          <wps:txbx>
+                            <w:txbxContent>
+                              <w:p>
+                                <w:pPr>
+                                  <w:jc w:val="center"/>
+                                  <w:rPr>
+                                    <w:sz w:val="28"/>
+                                    <w:szCs w:val="28"/>
+                                  </w:rPr>
+                                </w:pPr>
+                              </w:p>
+                              <w:p>
+                                <w:pPr>
+                                  <w:jc w:val="center"/>
+                                  <w:rPr>
+                                    <w:sz w:val="28"/>
+                                    <w:szCs w:val="28"/>
+                                  </w:rPr>
+                                </w:pPr>
+                              </w:p>
+                            </w:txbxContent>
+                          </wps:txbx>
+                          <wps:bodyPr rot="0" spcFirstLastPara="0" vertOverflow="overflow" horzOverflow="overflow" vert="horz" wrap="square" lIns="91440" tIns="45720" rIns="91440" bIns="45720" numCol="1" spcCol="0" rtlCol="0" fromWordArt="0" anchor="t" anchorCtr="0" forceAA="0" compatLnSpc="1">
+                            <a:prstTxWarp prst="textNoShape">
+                              <a:avLst/>
+                            </a:prstTxWarp>
+                            <a:noAutofit/>
+                          </wps:bodyPr>
+                        </wps:wsp>
+                        <wps:wsp>
+                          <wps:cNvPr id="130" name="Text Box 130"/>
+                          <wps:cNvSpPr txBox="1"/>
+                          <wps:spPr>
+                            <a:xfrm>
+                              <a:off x="85725" y="57150"/>
+                              <a:ext cx="1123950" cy="257175"/>
+                            </a:xfrm>
+                            <a:prstGeom prst="rect">
+                              <a:avLst/>
+                            </a:prstGeom>
+                            <a:solidFill>
+                              <a:schemeClr val="lt1"/>
+                            </a:solidFill>
+                            <a:ln w="6350">
+                              <a:solidFill>
+                                <a:prstClr val="black"/>
+                              </a:solidFill>
+                            </a:ln>
+                          </wps:spPr>
+                          <wps:txbx>
+                            <w:txbxContent>
+                              <w:p>
+                                <w:pPr>
+                                  <w:jc w:val="center"/>
+                                </w:pPr>
+                                <w:r>
+                                  <w:t>Properties File</w:t>
+                                </w:r>
+                              </w:p>
+                            </w:txbxContent>
+                          </wps:txbx>
+                          <wps:bodyPr rot="0" spcFirstLastPara="0" vertOverflow="overflow" horzOverflow="overflow" vert="horz" wrap="square" lIns="91440" tIns="45720" rIns="91440" bIns="45720" numCol="1" spcCol="0" rtlCol="0" fromWordArt="0" anchor="t" anchorCtr="0" forceAA="0" compatLnSpc="1">
+                            <a:prstTxWarp prst="textNoShape">
+                              <a:avLst/>
+                            </a:prstTxWarp>
+                            <a:noAutofit/>
+                          </wps:bodyPr>
+                        </wps:wsp>
+                      </wpg:grpSp>
+                      <wps:wsp>
+                        <wps:cNvPr id="131" name="Text Box 131"/>
+                        <wps:cNvSpPr txBox="1"/>
+                        <wps:spPr>
+                          <a:xfrm>
+                            <a:off x="38100" y="371475"/>
+                            <a:ext cx="1200150" cy="495300"/>
+                          </a:xfrm>
+                          <a:prstGeom prst="rect">
+                            <a:avLst/>
+                          </a:prstGeom>
+                          <a:solidFill>
+                            <a:schemeClr val="bg2"/>
+                          </a:solidFill>
+                          <a:ln w="6350">
+                            <a:noFill/>
+                          </a:ln>
+                        </wps:spPr>
+                        <wps:txbx>
+                          <w:txbxContent>
+                            <w:p>
+                              <w:pPr>
+                                <w:pStyle w:val="NoSpacing"/>
+                                <w:jc w:val="center"/>
+                              </w:pPr>
+                              <w:r>
+                                <w:t>Users</w:t>
+                              </w:r>
+                            </w:p>
+                            <w:p>
+                              <w:pPr>
+                                <w:pStyle w:val="NoSpacing"/>
+                                <w:jc w:val="center"/>
+                              </w:pPr>
+                              <w:r>
+                                <w:t>Microservice</w:t>
+                              </w:r>
+                            </w:p>
+                          </w:txbxContent>
+                        </wps:txbx>
+                        <wps:bodyPr rot="0" spcFirstLastPara="0" vertOverflow="overflow" horzOverflow="overflow" vert="horz" wrap="square" lIns="91440" tIns="45720" rIns="91440" bIns="45720" numCol="1" spcCol="0" rtlCol="0" fromWordArt="0" anchor="t" anchorCtr="0" forceAA="0" compatLnSpc="1">
+                          <a:prstTxWarp prst="textNoShape">
+                            <a:avLst/>
+                          </a:prstTxWarp>
+                          <a:noAutofit/>
+                        </wps:bodyPr>
+                      </wps:wsp>
+                    </wpg:wgp>
+                  </a:graphicData>
+                </a:graphic>
+              </wp:anchor>
+            </w:drawing>
+          </mc:Choice>
+          <mc:Fallback>
+            <w:pict>
+              <v:group w14:anchorId="085084F8" id="Group 127" o:spid="_x0000_s1108" style="position:absolute;margin-left:120pt;margin-top:222.7pt;width:103.05pt;height:71.25pt;z-index:251796480" coordsize="13087,9048" o:gfxdata="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">
+                <v:group id="Group 128" o:spid="_x0000_s1109" style="position:absolute;width:13087;height:9048" coordsize="13087,9048" o:gfxdata="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">
+                  <v:shape id="Text Box 129" o:spid="_x0000_s1110" type="#_x0000_t202" style="position:absolute;width:13087;height:9048;visibility:visible;mso-wrap-style:square;v-text-anchor:top" o:gfxdata="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" fillcolor="#e7e6e6 [3214]" strokeweight=".5pt">
+                    <v:textbox>
+                      <w:txbxContent>
+                        <w:p>
+                          <w:pPr>
+                            <w:jc w:val="center"/>
+                            <w:rPr>
+                              <w:sz w:val="28"/>
+                              <w:szCs w:val="28"/>
+                            </w:rPr>
+                          </w:pPr>
+                        </w:p>
+                        <w:p>
+                          <w:pPr>
+                            <w:jc w:val="center"/>
+                            <w:rPr>
+                              <w:sz w:val="28"/>
+                              <w:szCs w:val="28"/>
+                            </w:rPr>
+                          </w:pPr>
+                        </w:p>
+                      </w:txbxContent>
+                    </v:textbox>
+                  </v:shape>
+                  <v:shape id="Text Box 130" o:spid="_x0000_s1111" type="#_x0000_t202" style="position:absolute;left:857;top:571;width:11239;height:2572;visibility:visible;mso-wrap-style:square;v-text-anchor:top" o:gfxdata="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" fillcolor="white [3201]" strokeweight=".5pt">
+                    <v:textbox>
+                      <w:txbxContent>
+                        <w:p>
+                          <w:pPr>
+                            <w:jc w:val="center"/>
+                          </w:pPr>
+                          <w:r>
+                            <w:t>Properties File</w:t>
+                          </w:r>
+                        </w:p>
+                      </w:txbxContent>
+                    </v:textbox>
+                  </v:shape>
+                </v:group>
+                <v:shape id="Text Box 131" o:spid="_x0000_s1112" type="#_x0000_t202" style="position:absolute;left:381;top:3714;width:12001;height:4953;visibility:visible;mso-wrap-style:square;v-text-anchor:top" o:gfxdata="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" fillcolor="#e7e6e6 [3214]" stroked="f" strokeweight=".5pt">
+                  <v:textbox>
+                    <w:txbxContent>
+                      <w:p>
+                        <w:pPr>
+                          <w:pStyle w:val="NoSpacing"/>
+                          <w:jc w:val="center"/>
+                        </w:pPr>
+                        <w:r>
+                          <w:t>Users</w:t>
+                        </w:r>
+                      </w:p>
+                      <w:p>
+                        <w:pPr>
+                          <w:pStyle w:val="NoSpacing"/>
+                          <w:jc w:val="center"/>
+                        </w:pPr>
+                        <w:r>
+                          <w:t>Microservice</w:t>
+                        </w:r>
+                      </w:p>
+                    </w:txbxContent>
+                  </v:textbox>
+                </v:shape>
+              </v:group>
+            </w:pict>
+          </mc:Fallback>
+        </mc:AlternateContent>
+      </w:r>
+      <w:r>
+        <w:rPr>
+          <w:noProof/>
+        </w:rPr>
+        <mc:AlternateContent>
+          <mc:Choice Requires="wpg">
+            <w:drawing>
+              <wp:anchor distT="0" distB="0" distL="114300" distR="114300" simplePos="0" relativeHeight="251794432" behindDoc="0" locked="0" layoutInCell="1" allowOverlap="1" wp14:anchorId="01F46260" wp14:editId="27B4C41B">
+                <wp:simplePos x="0" y="0"/>
+                <wp:positionH relativeFrom="column">
+                  <wp:posOffset>0</wp:posOffset>
+                </wp:positionH>
+                <wp:positionV relativeFrom="paragraph">
+                  <wp:posOffset>2838450</wp:posOffset>
+                </wp:positionV>
+                <wp:extent cx="1308735" cy="904875"/>
+                <wp:effectExtent l="0" t="0" r="24765" b="28575"/>
+                <wp:wrapNone/>
+                <wp:docPr id="126" name="Group 126"/>
+                <wp:cNvGraphicFramePr/>
+                <a:graphic xmlns:a="http://schemas.openxmlformats.org/drawingml/2006/main">
+                  <a:graphicData uri="http://schemas.microsoft.com/office/word/2010/wordprocessingGroup">
+                    <wpg:wgp>
+                      <wpg:cNvGrpSpPr/>
+                      <wpg:grpSpPr>
+                        <a:xfrm>
+                          <a:off x="0" y="0"/>
+                          <a:ext cx="1308735" cy="904875"/>
+                          <a:chOff x="0" y="0"/>
+                          <a:chExt cx="1308735" cy="904875"/>
+                        </a:xfrm>
+                      </wpg:grpSpPr>
+                      <wpg:grpSp>
+                        <wpg:cNvPr id="122" name="Group 122"/>
+                        <wpg:cNvGrpSpPr/>
+                        <wpg:grpSpPr>
+                          <a:xfrm>
+                            <a:off x="0" y="0"/>
+                            <a:ext cx="1308735" cy="904875"/>
+                            <a:chOff x="0" y="0"/>
+                            <a:chExt cx="1308735" cy="904875"/>
+                          </a:xfrm>
+                        </wpg:grpSpPr>
+                        <wps:wsp>
+                          <wps:cNvPr id="112" name="Text Box 112"/>
+                          <wps:cNvSpPr txBox="1"/>
+                          <wps:spPr>
+                            <a:xfrm>
+                              <a:off x="0" y="0"/>
+                              <a:ext cx="1308735" cy="904875"/>
+                            </a:xfrm>
+                            <a:prstGeom prst="rect">
+                              <a:avLst/>
+                            </a:prstGeom>
+                            <a:solidFill>
+                              <a:schemeClr val="bg2"/>
+                            </a:solidFill>
+                            <a:ln w="6350">
+                              <a:solidFill>
+                                <a:prstClr val="black"/>
+                              </a:solidFill>
+                            </a:ln>
+                          </wps:spPr>
+                          <wps:txbx>
+                            <w:txbxContent>
+                              <w:p>
+                                <w:pPr>
+                                  <w:jc w:val="center"/>
+                                  <w:rPr>
+                                    <w:sz w:val="28"/>
+                                    <w:szCs w:val="28"/>
+                                  </w:rPr>
+                                </w:pPr>
+                              </w:p>
+                              <w:p>
+                                <w:pPr>
+                                  <w:jc w:val="center"/>
+                                  <w:rPr>
+                                    <w:sz w:val="28"/>
+                                    <w:szCs w:val="28"/>
+                                  </w:rPr>
+                                </w:pPr>
+                              </w:p>
+                            </w:txbxContent>
+                          </wps:txbx>
+                          <wps:bodyPr rot="0" spcFirstLastPara="0" vertOverflow="overflow" horzOverflow="overflow" vert="horz" wrap="square" lIns="91440" tIns="45720" rIns="91440" bIns="45720" numCol="1" spcCol="0" rtlCol="0" fromWordArt="0" anchor="t" anchorCtr="0" forceAA="0" compatLnSpc="1">
+                            <a:prstTxWarp prst="textNoShape">
+                              <a:avLst/>
+                            </a:prstTxWarp>
+                            <a:noAutofit/>
+                          </wps:bodyPr>
+                        </wps:wsp>
+                        <wps:wsp>
+                          <wps:cNvPr id="116" name="Text Box 116"/>
+                          <wps:cNvSpPr txBox="1"/>
+                          <wps:spPr>
+                            <a:xfrm>
+                              <a:off x="85725" y="57150"/>
+                              <a:ext cx="1123950" cy="257175"/>
+                            </a:xfrm>
+                            <a:prstGeom prst="rect">
+                              <a:avLst/>
+                            </a:prstGeom>
+                            <a:solidFill>
+                              <a:schemeClr val="lt1"/>
+                            </a:solidFill>
+                            <a:ln w="6350">
+                              <a:solidFill>
+                                <a:prstClr val="black"/>
+                              </a:solidFill>
+                            </a:ln>
+                          </wps:spPr>
+                          <wps:txbx>
+                            <w:txbxContent>
+                              <w:p>
+                                <w:pPr>
+                                  <w:jc w:val="center"/>
+                                </w:pPr>
+                                <w:r>
+                                  <w:t>Properties File</w:t>
+                                </w:r>
+                              </w:p>
+                            </w:txbxContent>
+                          </wps:txbx>
+                          <wps:bodyPr rot="0" spcFirstLastPara="0" vertOverflow="overflow" horzOverflow="overflow" vert="horz" wrap="square" lIns="91440" tIns="45720" rIns="91440" bIns="45720" numCol="1" spcCol="0" rtlCol="0" fromWordArt="0" anchor="t" anchorCtr="0" forceAA="0" compatLnSpc="1">
+                            <a:prstTxWarp prst="textNoShape">
+                              <a:avLst/>
+                            </a:prstTxWarp>
+                            <a:noAutofit/>
+                          </wps:bodyPr>
+                        </wps:wsp>
+                      </wpg:grpSp>
+                      <wps:wsp>
+                        <wps:cNvPr id="117" name="Text Box 117"/>
+                        <wps:cNvSpPr txBox="1"/>
+                        <wps:spPr>
+                          <a:xfrm>
+                            <a:off x="38100" y="371475"/>
+                            <a:ext cx="1200150" cy="495300"/>
+                          </a:xfrm>
+                          <a:prstGeom prst="rect">
+                            <a:avLst/>
+                          </a:prstGeom>
+                          <a:solidFill>
+                            <a:schemeClr val="bg2"/>
+                          </a:solidFill>
+                          <a:ln w="6350">
+                            <a:noFill/>
+                          </a:ln>
+                        </wps:spPr>
+                        <wps:txbx>
+                          <w:txbxContent>
+                            <w:p>
+                              <w:pPr>
+                                <w:pStyle w:val="NoSpacing"/>
+                                <w:jc w:val="center"/>
+                              </w:pPr>
+                              <w:r>
+                                <w:t>Users</w:t>
+                              </w:r>
+                            </w:p>
+                            <w:p>
+                              <w:pPr>
+                                <w:pStyle w:val="NoSpacing"/>
+                                <w:jc w:val="center"/>
+                              </w:pPr>
+                              <w:r>
+                                <w:t>Microservice</w:t>
+                              </w:r>
+                            </w:p>
+                          </w:txbxContent>
+                        </wps:txbx>
+                        <wps:bodyPr rot="0" spcFirstLastPara="0" vertOverflow="overflow" horzOverflow="overflow" vert="horz" wrap="square" lIns="91440" tIns="45720" rIns="91440" bIns="45720" numCol="1" spcCol="0" rtlCol="0" fromWordArt="0" anchor="t" anchorCtr="0" forceAA="0" compatLnSpc="1">
+                          <a:prstTxWarp prst="textNoShape">
+                            <a:avLst/>
+                          </a:prstTxWarp>
+                          <a:noAutofit/>
+                        </wps:bodyPr>
+                      </wps:wsp>
+                    </wpg:wgp>
+                  </a:graphicData>
+                </a:graphic>
+              </wp:anchor>
+            </w:drawing>
+          </mc:Choice>
+          <mc:Fallback>
+            <w:pict>
+              <v:group w14:anchorId="01F46260" id="Group 126" o:spid="_x0000_s1113" style="position:absolute;margin-left:0;margin-top:223.5pt;width:103.05pt;height:71.25pt;z-index:251794432" coordsize="13087,9048" o:gfxdata="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">
+                <v:group id="Group 122" o:spid="_x0000_s1114" style="position:absolute;width:13087;height:9048" coordsize="13087,9048" o:gfxdata="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">
+                  <v:shape id="Text Box 112" o:spid="_x0000_s1115" type="#_x0000_t202" style="position:absolute;width:13087;height:9048;visibility:visible;mso-wrap-style:square;v-text-anchor:top" o:gfxdata="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" fillcolor="#e7e6e6 [3214]" strokeweight=".5pt">
+                    <v:textbox>
+                      <w:txbxContent>
+                        <w:p>
+                          <w:pPr>
+                            <w:jc w:val="center"/>
+                            <w:rPr>
+                              <w:sz w:val="28"/>
+                              <w:szCs w:val="28"/>
+                            </w:rPr>
+                          </w:pPr>
+                        </w:p>
+                        <w:p>
+                          <w:pPr>
+                            <w:jc w:val="center"/>
+                            <w:rPr>
+                              <w:sz w:val="28"/>
+                              <w:szCs w:val="28"/>
+                            </w:rPr>
+                          </w:pPr>
+                        </w:p>
+                      </w:txbxContent>
+                    </v:textbox>
+                  </v:shape>
+                  <v:shape id="Text Box 116" o:spid="_x0000_s1116" type="#_x0000_t202" style="position:absolute;left:857;top:571;width:11239;height:2572;visibility:visible;mso-wrap-style:square;v-text-anchor:top" o:gfxdata="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" fillcolor="white [3201]" strokeweight=".5pt">
+                    <v:textbox>
+                      <w:txbxContent>
+                        <w:p>
+                          <w:pPr>
+                            <w:jc w:val="center"/>
+                          </w:pPr>
+                          <w:r>
+                            <w:t>Properties File</w:t>
+                          </w:r>
+                        </w:p>
+                      </w:txbxContent>
+                    </v:textbox>
+                  </v:shape>
+                </v:group>
+                <v:shape id="Text Box 117" o:spid="_x0000_s1117" type="#_x0000_t202" style="position:absolute;left:381;top:3714;width:12001;height:4953;visibility:visible;mso-wrap-style:square;v-text-anchor:top" o:gfxdata="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" fillcolor="#e7e6e6 [3214]" stroked="f" strokeweight=".5pt">
+                  <v:textbox>
+                    <w:txbxContent>
+                      <w:p>
+                        <w:pPr>
+                          <w:pStyle w:val="NoSpacing"/>
+                          <w:jc w:val="center"/>
+                        </w:pPr>
+                        <w:r>
+                          <w:t>Users</w:t>
+                        </w:r>
+                      </w:p>
+                      <w:p>
+                        <w:pPr>
+                          <w:pStyle w:val="NoSpacing"/>
+                          <w:jc w:val="center"/>
+                        </w:pPr>
+                        <w:r>
+                          <w:t>Microservice</w:t>
+                        </w:r>
+                      </w:p>
+                    </w:txbxContent>
+                  </v:textbox>
+                </v:shape>
+              </v:group>
+            </w:pict>
+          </mc:Fallback>
+        </mc:AlternateContent>
+      </w:r>
+      <w:r>
+        <w:rPr>
+          <w:noProof/>
+        </w:rPr>
+        <mc:AlternateContent>
+          <mc:Choice Requires="wps">
+            <w:drawing>
+              <wp:anchor distT="0" distB="0" distL="114300" distR="114300" simplePos="0" relativeHeight="251780096" behindDoc="0" locked="0" layoutInCell="1" allowOverlap="1" wp14:anchorId="4A22BD26" wp14:editId="6DAF2201">
+                <wp:simplePos x="0" y="0"/>
+                <wp:positionH relativeFrom="column">
+                  <wp:posOffset>2133600</wp:posOffset>
+                </wp:positionH>
+                <wp:positionV relativeFrom="paragraph">
+                  <wp:posOffset>1551940</wp:posOffset>
+                </wp:positionV>
+                <wp:extent cx="1323975" cy="847725"/>
+                <wp:effectExtent l="0" t="0" r="28575" b="28575"/>
+                <wp:wrapNone/>
+                <wp:docPr id="111" name="Text Box 111"/>
+                <wp:cNvGraphicFramePr/>
+                <a:graphic xmlns:a="http://schemas.openxmlformats.org/drawingml/2006/main">
+                  <a:graphicData uri="http://schemas.microsoft.com/office/word/2010/wordprocessingShape">
+                    <wps:wsp>
+                      <wps:cNvSpPr txBox="1"/>
+                      <wps:spPr>
+                        <a:xfrm>
+                          <a:off x="0" y="0"/>
+                          <a:ext cx="1323975" cy="847725"/>
+                        </a:xfrm>
+                        <a:prstGeom prst="rect">
+                          <a:avLst/>
+                        </a:prstGeom>
+                        <a:solidFill>
+                          <a:schemeClr val="bg2"/>
+                        </a:solidFill>
+                        <a:ln w="6350">
+                          <a:solidFill>
+                            <a:prstClr val="black"/>
+                          </a:solidFill>
+                        </a:ln>
+                      </wps:spPr>
+                      <wps:txbx>
+                        <w:txbxContent>
+                          <w:p>
+                            <w:pPr>
+                              <w:jc w:val="center"/>
+                              <w:rPr>
+                                <w:sz w:val="28"/>
+                                <w:szCs w:val="28"/>
+                              </w:rPr>
+                            </w:pPr>
+                            <w:r>
+                              <w:rPr>
+                                <w:sz w:val="28"/>
+                                <w:szCs w:val="28"/>
+                              </w:rPr>
+                              <w:t>S</w:t>
+                            </w:r>
+                            <w:r>
+                              <w:rPr>
+                                <w:sz w:val="28"/>
+                                <w:szCs w:val="28"/>
+                              </w:rPr>
+                              <w:t>pring Cloud</w:t>
+                            </w:r>
+                          </w:p>
+                          <w:p>
+                            <w:pPr>
+                              <w:jc w:val="center"/>
+                              <w:rPr>
+                                <w:sz w:val="28"/>
+                                <w:szCs w:val="28"/>
+                              </w:rPr>
+                            </w:pPr>
+                            <w:r>
+                              <w:rPr>
+                                <w:sz w:val="28"/>
+                                <w:szCs w:val="28"/>
+                              </w:rPr>
+                              <w:t>Config Server</w:t>
+                            </w:r>
+                          </w:p>
+                        </w:txbxContent>
+                      </wps:txbx>
+                      <wps:bodyPr rot="0" spcFirstLastPara="0" vertOverflow="overflow" horzOverflow="overflow" vert="horz" wrap="square" lIns="91440" tIns="45720" rIns="91440" bIns="45720" numCol="1" spcCol="0" rtlCol="0" fromWordArt="0" anchor="t" anchorCtr="0" forceAA="0" compatLnSpc="1">
+                        <a:prstTxWarp prst="textNoShape">
+                          <a:avLst/>
+                        </a:prstTxWarp>
+                        <a:noAutofit/>
+                      </wps:bodyPr>
+                    </wps:wsp>
+                  </a:graphicData>
+                </a:graphic>
+                <wp14:sizeRelH relativeFrom="margin">
+                  <wp14:pctWidth>0</wp14:pctWidth>
+                </wp14:sizeRelH>
+              </wp:anchor>
+            </w:drawing>
+          </mc:Choice>
+          <mc:Fallback>
+            <w:pict>
+              <v:shape w14:anchorId="4A22BD26" id="Text Box 111" o:spid="_x0000_s1118" type="#_x0000_t202" style="position:absolute;margin-left:168pt;margin-top:122.2pt;width:104.25pt;height:66.75pt;z-index:251780096;visibility:visible;mso-wrap-style:square;mso-width-percent:0;mso-wrap-distance-left:9pt;mso-wrap-distance-top:0;mso-wrap-distance-right:9pt;mso-wrap-distance-bottom:0;mso-position-horizontal:absolute;mso-position-horizontal-relative:text;mso-position-vertical:absolute;mso-position-vertical-relative:text;mso-width-percent:0;mso-width-relative:margin;v-text-anchor:top" o:gfxdata="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" fillcolor="#e7e6e6 [3214]" strokeweight=".5pt">
+                <v:textbox>
+                  <w:txbxContent>
+                    <w:p>
+                      <w:pPr>
+                        <w:jc w:val="center"/>
+                        <w:rPr>
+                          <w:sz w:val="28"/>
+                          <w:szCs w:val="28"/>
+                        </w:rPr>
+                      </w:pPr>
+                      <w:r>
+                        <w:rPr>
+                          <w:sz w:val="28"/>
+                          <w:szCs w:val="28"/>
+                        </w:rPr>
+                        <w:t>S</w:t>
+                      </w:r>
+                      <w:r>
+                        <w:rPr>
+                          <w:sz w:val="28"/>
+                          <w:szCs w:val="28"/>
+                        </w:rPr>
+                        <w:t>pring Cloud</w:t>
+                      </w:r>
+                    </w:p>
+                    <w:p>
+                      <w:pPr>
+                        <w:jc w:val="center"/>
+                        <w:rPr>
+                          <w:sz w:val="28"/>
+                          <w:szCs w:val="28"/>
+                        </w:rPr>
+                      </w:pPr>
+                      <w:r>
+                        <w:rPr>
+                          <w:sz w:val="28"/>
+                          <w:szCs w:val="28"/>
+                        </w:rPr>
+                        <w:t>Config Server</w:t>
+                      </w:r>
+                    </w:p>
+                  </w:txbxContent>
+                </v:textbox>
+              </v:shape>
+            </w:pict>
+          </mc:Fallback>
+        </mc:AlternateContent>
+      </w:r>
+      <w:r>
+        <w:rPr>
+          <w:noProof/>
+        </w:rPr>
+        <mc:AlternateContent>
+          <mc:Choice Requires="wps">
+            <w:drawing>
+              <wp:anchor distT="0" distB="0" distL="114300" distR="114300" simplePos="0" relativeHeight="251778048" behindDoc="0" locked="0" layoutInCell="1" allowOverlap="1" wp14:anchorId="05F50FF7" wp14:editId="0B071D54">
+                <wp:simplePos x="0" y="0"/>
+                <wp:positionH relativeFrom="column">
+                  <wp:posOffset>4305300</wp:posOffset>
+                </wp:positionH>
+                <wp:positionV relativeFrom="paragraph">
+                  <wp:posOffset>113665</wp:posOffset>
+                </wp:positionV>
+                <wp:extent cx="1323975" cy="847725"/>
+                <wp:effectExtent l="0" t="0" r="28575" b="28575"/>
+                <wp:wrapNone/>
+                <wp:docPr id="110" name="Text Box 110"/>
+                <wp:cNvGraphicFramePr/>
+                <a:graphic xmlns:a="http://schemas.openxmlformats.org/drawingml/2006/main">
+                  <a:graphicData uri="http://schemas.microsoft.com/office/word/2010/wordprocessingShape">
+                    <wps:wsp>
+                      <wps:cNvSpPr txBox="1"/>
+                      <wps:spPr>
+                        <a:xfrm>
+                          <a:off x="0" y="0"/>
+                          <a:ext cx="1323975" cy="847725"/>
+                        </a:xfrm>
+                        <a:prstGeom prst="rect">
+                          <a:avLst/>
+                        </a:prstGeom>
+                        <a:solidFill>
+                          <a:schemeClr val="bg2"/>
+                        </a:solidFill>
+                        <a:ln w="6350">
+                          <a:solidFill>
+                            <a:prstClr val="black"/>
+                          </a:solidFill>
+                        </a:ln>
+                      </wps:spPr>
+                      <wps:txbx>
+                        <w:txbxContent>
+                          <w:p>
+                            <w:pPr>
+                              <w:jc w:val="center"/>
+                              <w:rPr>
+                                <w:sz w:val="28"/>
+                                <w:szCs w:val="28"/>
+                              </w:rPr>
+                            </w:pPr>
+                            <w:r>
+                              <w:rPr>
+                                <w:sz w:val="28"/>
+                                <w:szCs w:val="28"/>
+                              </w:rPr>
+                              <w:t>Private</w:t>
+                            </w:r>
+                          </w:p>
+                          <w:p>
+                            <w:pPr>
+                              <w:jc w:val="center"/>
+                              <w:rPr>
+                                <w:sz w:val="28"/>
+                                <w:szCs w:val="28"/>
+                              </w:rPr>
+                            </w:pPr>
+                            <w:r>
+                              <w:rPr>
+                                <w:sz w:val="28"/>
+                                <w:szCs w:val="28"/>
+                              </w:rPr>
+                              <w:t>Git Repository</w:t>
+                            </w:r>
+                          </w:p>
+                        </w:txbxContent>
+                      </wps:txbx>
+                      <wps:bodyPr rot="0" spcFirstLastPara="0" vertOverflow="overflow" horzOverflow="overflow" vert="horz" wrap="square" lIns="91440" tIns="45720" rIns="91440" bIns="45720" numCol="1" spcCol="0" rtlCol="0" fromWordArt="0" anchor="t" anchorCtr="0" forceAA="0" compatLnSpc="1">
+                        <a:prstTxWarp prst="textNoShape">
+                          <a:avLst/>
+                        </a:prstTxWarp>
+                        <a:noAutofit/>
+                      </wps:bodyPr>
+                    </wps:wsp>
+                  </a:graphicData>
+                </a:graphic>
+                <wp14:sizeRelH relativeFrom="margin">
+                  <wp14:pctWidth>0</wp14:pctWidth>
+                </wp14:sizeRelH>
+              </wp:anchor>
+            </w:drawing>
+          </mc:Choice>
+          <mc:Fallback>
+            <w:pict>
+              <v:shape w14:anchorId="05F50FF7" id="Text Box 110" o:spid="_x0000_s1119" type="#_x0000_t202" style="position:absolute;margin-left:339pt;margin-top:8.95pt;width:104.25pt;height:66.75pt;z-index:251778048;visibility:visible;mso-wrap-style:square;mso-width-percent:0;mso-wrap-distance-left:9pt;mso-wrap-distance-top:0;mso-wrap-distance-right:9pt;mso-wrap-distance-bottom:0;mso-position-horizontal:absolute;mso-position-horizontal-relative:text;mso-position-vertical:absolute;mso-position-vertical-relative:text;mso-width-percent:0;mso-width-relative:margin;v-text-anchor:top" o:gfxdata="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" fillcolor="#e7e6e6 [3214]" strokeweight=".5pt">
+                <v:textbox>
+                  <w:txbxContent>
+                    <w:p>
+                      <w:pPr>
+                        <w:jc w:val="center"/>
+                        <w:rPr>
+                          <w:sz w:val="28"/>
+                          <w:szCs w:val="28"/>
+                        </w:rPr>
+                      </w:pPr>
+                      <w:r>
+                        <w:rPr>
+                          <w:sz w:val="28"/>
+                          <w:szCs w:val="28"/>
+                        </w:rPr>
+                        <w:t>Private</w:t>
+                      </w:r>
+                    </w:p>
+                    <w:p>
+                      <w:pPr>
+                        <w:jc w:val="center"/>
+                        <w:rPr>
+                          <w:sz w:val="28"/>
+                          <w:szCs w:val="28"/>
+                        </w:rPr>
+                      </w:pPr>
+                      <w:r>
+                        <w:rPr>
+                          <w:sz w:val="28"/>
+                          <w:szCs w:val="28"/>
+                        </w:rPr>
+                        <w:t>Git Repository</w:t>
+                      </w:r>
+                    </w:p>
+                  </w:txbxContent>
+                </v:textbox>
+              </v:shape>
+            </w:pict>
+          </mc:Fallback>
+        </mc:AlternateContent>
+      </w:r>
+      <w:r>
+        <w:rPr>
+          <w:noProof/>
+        </w:rPr>
+        <mc:AlternateContent>
+          <mc:Choice Requires="wps">
+            <w:drawing>
+              <wp:anchor distT="0" distB="0" distL="114300" distR="114300" simplePos="0" relativeHeight="251776000" behindDoc="0" locked="0" layoutInCell="1" allowOverlap="1" wp14:anchorId="233F1876" wp14:editId="2AFCC402">
+                <wp:simplePos x="0" y="0"/>
+                <wp:positionH relativeFrom="column">
+                  <wp:posOffset>2105025</wp:posOffset>
+                </wp:positionH>
+                <wp:positionV relativeFrom="paragraph">
+                  <wp:posOffset>94615</wp:posOffset>
+                </wp:positionV>
+                <wp:extent cx="1323975" cy="847725"/>
+                <wp:effectExtent l="0" t="0" r="28575" b="28575"/>
+                <wp:wrapNone/>
+                <wp:docPr id="45" name="Text Box 45"/>
+                <wp:cNvGraphicFramePr/>
+                <a:graphic xmlns:a="http://schemas.openxmlformats.org/drawingml/2006/main">
+                  <a:graphicData uri="http://schemas.microsoft.com/office/word/2010/wordprocessingShape">
+                    <wps:wsp>
+                      <wps:cNvSpPr txBox="1"/>
+                      <wps:spPr>
+                        <a:xfrm>
+                          <a:off x="0" y="0"/>
+                          <a:ext cx="1323975" cy="847725"/>
+                        </a:xfrm>
+                        <a:prstGeom prst="rect">
+                          <a:avLst/>
+                        </a:prstGeom>
+                        <a:solidFill>
+                          <a:schemeClr val="bg2"/>
+                        </a:solidFill>
+                        <a:ln w="6350">
+                          <a:solidFill>
+                            <a:prstClr val="black"/>
+                          </a:solidFill>
+                        </a:ln>
+                      </wps:spPr>
+                      <wps:txbx>
+                        <w:txbxContent>
+                          <w:p>
+                            <w:pPr>
+                              <w:jc w:val="center"/>
+                              <w:rPr>
+                                <w:sz w:val="28"/>
+                                <w:szCs w:val="28"/>
+                              </w:rPr>
+                            </w:pPr>
+                            <w:r>
+                              <w:rPr>
+                                <w:sz w:val="28"/>
+                                <w:szCs w:val="28"/>
+                              </w:rPr>
+                              <w:t>Secure</w:t>
+                            </w:r>
+                          </w:p>
+                          <w:p>
+                            <w:pPr>
+                              <w:jc w:val="center"/>
+                              <w:rPr>
+                                <w:sz w:val="28"/>
+                                <w:szCs w:val="28"/>
+                              </w:rPr>
+                            </w:pPr>
+                            <w:r>
+                              <w:rPr>
+                                <w:sz w:val="28"/>
+                                <w:szCs w:val="28"/>
+                              </w:rPr>
+                              <w:t>Vault</w:t>
+                            </w:r>
+                          </w:p>
+                        </w:txbxContent>
+                      </wps:txbx>
+                      <wps:bodyPr rot="0" spcFirstLastPara="0" vertOverflow="overflow" horzOverflow="overflow" vert="horz" wrap="square" lIns="91440" tIns="45720" rIns="91440" bIns="45720" numCol="1" spcCol="0" rtlCol="0" fromWordArt="0" anchor="t" anchorCtr="0" forceAA="0" compatLnSpc="1">
+                        <a:prstTxWarp prst="textNoShape">
+                          <a:avLst/>
+                        </a:prstTxWarp>
+                        <a:noAutofit/>
+                      </wps:bodyPr>
+                    </wps:wsp>
+                  </a:graphicData>
+                </a:graphic>
+                <wp14:sizeRelH relativeFrom="margin">
+                  <wp14:pctWidth>0</wp14:pctWidth>
+                </wp14:sizeRelH>
+              </wp:anchor>
+            </w:drawing>
+          </mc:Choice>
+          <mc:Fallback>
+            <w:pict>
+              <v:shape w14:anchorId="233F1876" id="Text Box 45" o:spid="_x0000_s1120" type="#_x0000_t202" style="position:absolute;margin-left:165.75pt;margin-top:7.45pt;width:104.25pt;height:66.75pt;z-index:251776000;visibility:visible;mso-wrap-style:square;mso-width-percent:0;mso-wrap-distance-left:9pt;mso-wrap-distance-top:0;mso-wrap-distance-right:9pt;mso-wrap-distance-bottom:0;mso-position-horizontal:absolute;mso-position-horizontal-relative:text;mso-position-vertical:absolute;mso-position-vertical-relative:text;mso-width-percent:0;mso-width-relative:margin;v-text-anchor:top" o:gfxdata="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" fillcolor="#e7e6e6 [3214]" strokeweight=".5pt">
+                <v:textbox>
+                  <w:txbxContent>
+                    <w:p>
+                      <w:pPr>
+                        <w:jc w:val="center"/>
+                        <w:rPr>
+                          <w:sz w:val="28"/>
+                          <w:szCs w:val="28"/>
+                        </w:rPr>
+                      </w:pPr>
+                      <w:r>
+                        <w:rPr>
+                          <w:sz w:val="28"/>
+                          <w:szCs w:val="28"/>
+                        </w:rPr>
+                        <w:t>Secure</w:t>
+                      </w:r>
+                    </w:p>
+                    <w:p>
+                      <w:pPr>
+                        <w:jc w:val="center"/>
+                        <w:rPr>
+                          <w:sz w:val="28"/>
+                          <w:szCs w:val="28"/>
+                        </w:rPr>
+                      </w:pPr>
+                      <w:r>
+                        <w:rPr>
+                          <w:sz w:val="28"/>
+                          <w:szCs w:val="28"/>
+                        </w:rPr>
+                        <w:t>Vault</w:t>
+                      </w:r>
+                    </w:p>
+                  </w:txbxContent>
+                </v:textbox>
+              </v:shape>
+            </w:pict>
+          </mc:Fallback>
+        </mc:AlternateContent>
+      </w:r>
+      <w:r>
+        <w:rPr>
+          <w:noProof/>
+        </w:rPr>
+        <mc:AlternateContent>
+          <mc:Choice Requires="wps">
+            <w:drawing>
+              <wp:anchor distT="0" distB="0" distL="114300" distR="114300" simplePos="0" relativeHeight="251773952" behindDoc="0" locked="0" layoutInCell="1" allowOverlap="1" wp14:anchorId="36517D99" wp14:editId="3DF845D0">
+                <wp:simplePos x="0" y="0"/>
+                <wp:positionH relativeFrom="column">
+                  <wp:posOffset>-28575</wp:posOffset>
+                </wp:positionH>
+                <wp:positionV relativeFrom="paragraph">
+                  <wp:posOffset>76200</wp:posOffset>
+                </wp:positionV>
+                <wp:extent cx="1323975" cy="847725"/>
+                <wp:effectExtent l="0" t="0" r="28575" b="28575"/>
+                <wp:wrapNone/>
+                <wp:docPr id="2" name="Text Box 2"/>
+                <wp:cNvGraphicFramePr/>
+                <a:graphic xmlns:a="http://schemas.openxmlformats.org/drawingml/2006/main">
+                  <a:graphicData uri="http://schemas.microsoft.com/office/word/2010/wordprocessingShape">
+                    <wps:wsp>
+                      <wps:cNvSpPr txBox="1"/>
+                      <wps:spPr>
+                        <a:xfrm>
+                          <a:off x="0" y="0"/>
+                          <a:ext cx="1323975" cy="847725"/>
+                        </a:xfrm>
+                        <a:prstGeom prst="rect">
+                          <a:avLst/>
+                        </a:prstGeom>
+                        <a:solidFill>
+                          <a:schemeClr val="bg2"/>
+                        </a:solidFill>
+                        <a:ln w="6350">
+                          <a:solidFill>
+                            <a:prstClr val="black"/>
+                          </a:solidFill>
+                        </a:ln>
+                      </wps:spPr>
+                      <wps:txbx>
+                        <w:txbxContent>
+                          <w:p>
+                            <w:pPr>
+                              <w:jc w:val="center"/>
+                              <w:rPr>
+                                <w:sz w:val="28"/>
+                                <w:szCs w:val="28"/>
+                              </w:rPr>
+                            </w:pPr>
+                            <w:r>
+                              <w:rPr>
+                                <w:sz w:val="28"/>
+                                <w:szCs w:val="28"/>
+                              </w:rPr>
+                              <w:t>Secure</w:t>
+                            </w:r>
+                          </w:p>
+                          <w:p>
+                            <w:pPr>
+                              <w:jc w:val="center"/>
+                              <w:rPr>
+                                <w:sz w:val="28"/>
+                                <w:szCs w:val="28"/>
+                              </w:rPr>
+                            </w:pPr>
+                            <w:r>
+                              <w:rPr>
+                                <w:sz w:val="28"/>
+                                <w:szCs w:val="28"/>
+                              </w:rPr>
+                              <w:t>File Storage</w:t>
+                            </w:r>
+                          </w:p>
+                        </w:txbxContent>
+                      </wps:txbx>
+                      <wps:bodyPr rot="0" spcFirstLastPara="0" vertOverflow="overflow" horzOverflow="overflow" vert="horz" wrap="square" lIns="91440" tIns="45720" rIns="91440" bIns="45720" numCol="1" spcCol="0" rtlCol="0" fromWordArt="0" anchor="t" anchorCtr="0" forceAA="0" compatLnSpc="1">
+                        <a:prstTxWarp prst="textNoShape">
+                          <a:avLst/>
+                        </a:prstTxWarp>
+                        <a:noAutofit/>
+                      </wps:bodyPr>
+                    </wps:wsp>
+                  </a:graphicData>
+                </a:graphic>
+                <wp14:sizeRelH relativeFrom="margin">
+                  <wp14:pctWidth>0</wp14:pctWidth>
+                </wp14:sizeRelH>
+              </wp:anchor>
+            </w:drawing>
+          </mc:Choice>
+          <mc:Fallback>
+            <w:pict>
+              <v:shape w14:anchorId="36517D99" id="Text Box 2" o:spid="_x0000_s1121" type="#_x0000_t202" style="position:absolute;margin-left:-2.25pt;margin-top:6pt;width:104.25pt;height:66.75pt;z-index:251773952;visibility:visible;mso-wrap-style:square;mso-width-percent:0;mso-wrap-distance-left:9pt;mso-wrap-distance-top:0;mso-wrap-distance-right:9pt;mso-wrap-distance-bottom:0;mso-position-horizontal:absolute;mso-position-horizontal-relative:text;mso-position-vertical:absolute;mso-position-vertical-relative:text;mso-width-percent:0;mso-width-relative:margin;v-text-anchor:top" o:gfxdata="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" fillcolor="#e7e6e6 [3214]" strokeweight=".5pt">
+                <v:textbox>
+                  <w:txbxContent>
+                    <w:p>
+                      <w:pPr>
+                        <w:jc w:val="center"/>
+                        <w:rPr>
+                          <w:sz w:val="28"/>
+                          <w:szCs w:val="28"/>
+                        </w:rPr>
+                      </w:pPr>
+                      <w:r>
+                        <w:rPr>
+                          <w:sz w:val="28"/>
+                          <w:szCs w:val="28"/>
+                        </w:rPr>
+                        <w:t>Secure</w:t>
+                      </w:r>
+                    </w:p>
+                    <w:p>
+                      <w:pPr>
+                        <w:jc w:val="center"/>
+                        <w:rPr>
+                          <w:sz w:val="28"/>
+                          <w:szCs w:val="28"/>
+                        </w:rPr>
+                      </w:pPr>
+                      <w:r>
+                        <w:rPr>
+                          <w:sz w:val="28"/>
+                          <w:szCs w:val="28"/>
+                        </w:rPr>
+                        <w:t>File Storage</w:t>
+                      </w:r>
+                    </w:p>
+                  </w:txbxContent>
+                </v:textbox>
+              </v:shape>
             </w:pict>
           </mc:Fallback>
         </mc:AlternateContent>
@@ -9726,6 +11729,15 @@
       <w:szCs w:val="20"/>
     </w:rPr>
   </w:style>
+  <w:style w:type="paragraph" w:styleId="NoSpacing">
+    <w:name w:val="No Spacing"/>
+    <w:uiPriority w:val="1"/>
+    <w:qFormat/>
+    <w:rsid w:val="00597E3A"/>
+    <w:pPr>
+      <w:spacing w:after="0" w:line="240" w:lineRule="auto"/>
+    </w:pPr>
+  </w:style>
 </w:styles>
 </file>
 

</xml_diff>